<commit_message>
5_7_14: Setup a sandbox environment
</commit_message>
<xml_diff>
--- a/ReadMe.docx
+++ b/ReadMe.docx
@@ -18,8 +18,13 @@
         <w:t>Setup</w:t>
       </w:r>
       <w:r>
-        <w:t xml:space="preserve"> NodeJS</w:t>
-      </w:r>
+        <w:t xml:space="preserve"> </w:t>
+      </w:r>
+      <w:proofErr w:type="spellStart"/>
+      <w:r>
+        <w:t>NodeJS</w:t>
+      </w:r>
+      <w:proofErr w:type="spellEnd"/>
       <w:r>
         <w:t xml:space="preserve"> for Windows</w:t>
       </w:r>
@@ -31,14 +36,19 @@
       <w:bookmarkStart w:id="0" w:name="_Install_NodeJS"/>
       <w:bookmarkEnd w:id="0"/>
       <w:r>
-        <w:t>Install NodeJS</w:t>
-      </w:r>
+        <w:t xml:space="preserve">Install </w:t>
+      </w:r>
+      <w:proofErr w:type="spellStart"/>
+      <w:r>
+        <w:t>NodeJS</w:t>
+      </w:r>
+      <w:proofErr w:type="spellEnd"/>
     </w:p>
     <w:p>
       <w:r>
         <w:t xml:space="preserve">To download Node, go to </w:t>
       </w:r>
-      <w:hyperlink r:id="rId6" w:history="1">
+      <w:hyperlink r:id="rId7" w:history="1">
         <w:r>
           <w:rPr>
             <w:rStyle w:val="Hyperlink"/>
@@ -47,7 +57,15 @@
         </w:r>
       </w:hyperlink>
       <w:r>
-        <w:t>, click “Download”, and click “Windows Installer”. This will give you a Windows Installer (MSI) file that will install Node and npm.</w:t>
+        <w:t xml:space="preserve">, click “Download”, and click “Windows Installer”. This will give you a Windows Installer (MSI) file that will install Node and </w:t>
+      </w:r>
+      <w:proofErr w:type="spellStart"/>
+      <w:r>
+        <w:t>npm</w:t>
+      </w:r>
+      <w:proofErr w:type="spellEnd"/>
+      <w:r>
+        <w:t>.</w:t>
       </w:r>
     </w:p>
     <w:p>
@@ -73,7 +91,7 @@
                     </pic:cNvPicPr>
                   </pic:nvPicPr>
                   <pic:blipFill>
-                    <a:blip r:embed="rId7" cstate="print">
+                    <a:blip r:embed="rId8" cstate="print">
                       <a:extLst>
                         <a:ext uri="{28A0092B-C50C-407E-A947-70E740481C1C}">
                           <a14:useLocalDpi xmlns:a14="http://schemas.microsoft.com/office/drawing/2010/main" val="0"/>
@@ -107,14 +125,38 @@
     </w:p>
     <w:p>
       <w:r>
-        <w:t xml:space="preserve">Running the Windows installer will show a wizard, it’s pretty easy to follow. It’s just like installing any other Windows program – the Node binaries will end up in </w:t>
+        <w:t xml:space="preserve">Running the Windows installer will show a wizard, it’s pretty easy to follow. It’s just like installing any </w:t>
+      </w:r>
+      <w:proofErr w:type="gramStart"/>
+      <w:r>
+        <w:t>other</w:t>
+      </w:r>
+      <w:proofErr w:type="gramEnd"/>
+      <w:r>
+        <w:t xml:space="preserve"> Windows program – the Node binaries will end up in </w:t>
       </w:r>
       <w:r>
         <w:rPr>
           <w:rStyle w:val="BookTitle"/>
           <w:shd w:val="clear" w:color="auto" w:fill="EEECE1" w:themeFill="background2"/>
         </w:rPr>
-        <w:t>C:\Program Files (x86)\nodejs\</w:t>
+        <w:t>C:\Program Files (x86)\</w:t>
+      </w:r>
+      <w:proofErr w:type="spellStart"/>
+      <w:r>
+        <w:rPr>
+          <w:rStyle w:val="BookTitle"/>
+          <w:shd w:val="clear" w:color="auto" w:fill="EEECE1" w:themeFill="background2"/>
+        </w:rPr>
+        <w:t>nodejs</w:t>
+      </w:r>
+      <w:proofErr w:type="spellEnd"/>
+      <w:r>
+        <w:rPr>
+          <w:rStyle w:val="BookTitle"/>
+          <w:shd w:val="clear" w:color="auto" w:fill="EEECE1" w:themeFill="background2"/>
+        </w:rPr>
+        <w:t>\</w:t>
       </w:r>
       <w:r>
         <w:t xml:space="preserve">, and will be accessible from </w:t>
@@ -153,7 +195,7 @@
                     </pic:cNvPicPr>
                   </pic:nvPicPr>
                   <pic:blipFill>
-                    <a:blip r:embed="rId8">
+                    <a:blip r:embed="rId9">
                       <a:extLst>
                         <a:ext uri="{28A0092B-C50C-407E-A947-70E740481C1C}">
                           <a14:useLocalDpi xmlns:a14="http://schemas.microsoft.com/office/drawing/2010/main" val="0"/>
@@ -199,10 +241,7 @@
     <w:p/>
     <w:p/>
     <w:p/>
-    <w:p>
-      <w:bookmarkStart w:id="1" w:name="_GoBack"/>
-      <w:bookmarkEnd w:id="1"/>
-    </w:p>
+    <w:p/>
     <w:p>
       <w:pPr>
         <w:pStyle w:val="Heading1"/>
@@ -215,14 +254,22 @@
         <w:t>u</w:t>
       </w:r>
       <w:r>
-        <w:t>p Eclipse for AngularJS and GIT</w:t>
+        <w:t xml:space="preserve">p Eclipse for </w:t>
+      </w:r>
+      <w:proofErr w:type="spellStart"/>
+      <w:r>
+        <w:t>AngularJS</w:t>
+      </w:r>
+      <w:proofErr w:type="spellEnd"/>
+      <w:r>
+        <w:t xml:space="preserve"> and GIT</w:t>
       </w:r>
     </w:p>
     <w:p>
       <w:r>
         <w:t xml:space="preserve">Refer to the link: </w:t>
       </w:r>
-      <w:hyperlink r:id="rId9" w:history="1">
+      <w:hyperlink r:id="rId10" w:history="1">
         <w:r>
           <w:rPr>
             <w:rStyle w:val="Hyperlink"/>
@@ -231,14 +278,22 @@
         </w:r>
       </w:hyperlink>
       <w:r>
-        <w:t xml:space="preserve"> to setup you AngularJS plugin. </w:t>
+        <w:t xml:space="preserve"> to setup you </w:t>
+      </w:r>
+      <w:proofErr w:type="spellStart"/>
+      <w:r>
+        <w:t>AngularJS</w:t>
+      </w:r>
+      <w:proofErr w:type="spellEnd"/>
+      <w:r>
+        <w:t xml:space="preserve"> plugin. </w:t>
       </w:r>
     </w:p>
     <w:p>
       <w:pPr>
         <w:pStyle w:val="Heading2"/>
       </w:pPr>
-      <w:hyperlink r:id="rId10" w:history="1">
+      <w:hyperlink r:id="rId11" w:history="1">
         <w:r>
           <w:rPr>
             <w:rStyle w:val="Hyperlink"/>
@@ -251,7 +306,7 @@
       </w:r>
     </w:p>
     <w:p>
-      <w:hyperlink r:id="rId11" w:history="1">
+      <w:hyperlink r:id="rId12" w:history="1">
         <w:r>
           <w:rPr>
             <w:rStyle w:val="Hyperlink"/>
@@ -265,33 +320,23 @@
     </w:p>
     <w:p>
       <w:r>
-        <w:t>How</w:t>
-      </w:r>
-      <w:r>
-        <w:t xml:space="preserve"> to install </w:t>
-      </w:r>
-      <w:r>
-        <w:t>and configure AngularJS Eclipse,</w:t>
-      </w:r>
-      <w:r>
-        <w:t xml:space="preserve"> </w:t>
-      </w:r>
-      <w:r>
-        <w:t>t</w:t>
-      </w:r>
-      <w:r>
-        <w:t xml:space="preserve">his Eclipse plugin is based on the powerful javascript inference engine </w:t>
-      </w:r>
-      <w:hyperlink r:id="rId12" w:history="1">
-        <w:r>
-          <w:rPr>
-            <w:rStyle w:val="Hyperlink"/>
-          </w:rPr>
-          <w:t>tern.js</w:t>
-        </w:r>
-      </w:hyperlink>
-      <w:r>
-        <w:t xml:space="preserve"> which is written in javascript. To use this engine on Java context, tern.java is used. It executes </w:t>
+        <w:t xml:space="preserve">How to install and configure </w:t>
+      </w:r>
+      <w:proofErr w:type="spellStart"/>
+      <w:r>
+        <w:t>AngularJS</w:t>
+      </w:r>
+      <w:proofErr w:type="spellEnd"/>
+      <w:r>
+        <w:t xml:space="preserve"> Eclipse, this Eclipse plugin is based on the powerful </w:t>
+      </w:r>
+      <w:proofErr w:type="spellStart"/>
+      <w:r>
+        <w:t>javascript</w:t>
+      </w:r>
+      <w:proofErr w:type="spellEnd"/>
+      <w:r>
+        <w:t xml:space="preserve"> inference engine </w:t>
       </w:r>
       <w:hyperlink r:id="rId13" w:history="1">
         <w:r>
@@ -302,9 +347,28 @@
         </w:r>
       </w:hyperlink>
       <w:r>
+        <w:t xml:space="preserve"> which is written in </w:t>
+      </w:r>
+      <w:proofErr w:type="spellStart"/>
+      <w:r>
+        <w:t>javascript</w:t>
+      </w:r>
+      <w:proofErr w:type="spellEnd"/>
+      <w:r>
+        <w:t xml:space="preserve">. To use this engine on Java context, tern.java is used. It executes </w:t>
+      </w:r>
+      <w:hyperlink r:id="rId14" w:history="1">
+        <w:r>
+          <w:rPr>
+            <w:rStyle w:val="Hyperlink"/>
+          </w:rPr>
+          <w:t>tern.js</w:t>
+        </w:r>
+      </w:hyperlink>
+      <w:r>
         <w:t xml:space="preserve"> with </w:t>
       </w:r>
-      <w:hyperlink r:id="rId14" w:history="1">
+      <w:hyperlink r:id="rId15" w:history="1">
         <w:r>
           <w:rPr>
             <w:rStyle w:val="Hyperlink"/>
@@ -326,7 +390,7 @@
       <w:r>
         <w:t xml:space="preserve"> server or use an embed </w:t>
       </w:r>
-      <w:hyperlink r:id="rId15" w:history="1">
+      <w:hyperlink r:id="rId16" w:history="1">
         <w:r>
           <w:rPr>
             <w:rStyle w:val="Hyperlink"/>
@@ -363,15 +427,73 @@
       </w:r>
     </w:p>
     <w:p>
-      <w:r>
-        <w:t>AngularJS Eclipse is developped/tested with Eclipse Kepler. It is adwised to use Kepler (even if AngularJS Eclipse could work with older version of Eclipse).</w:t>
-      </w:r>
-    </w:p>
-    <w:p>
-      <w:r>
-        <w:t xml:space="preserve">To install AngularJS Eclipse, please read </w:t>
-      </w:r>
-      <w:hyperlink r:id="rId16" w:history="1">
+      <w:proofErr w:type="spellStart"/>
+      <w:r>
+        <w:t>AngularJS</w:t>
+      </w:r>
+      <w:proofErr w:type="spellEnd"/>
+      <w:r>
+        <w:t xml:space="preserve"> Eclipse is </w:t>
+      </w:r>
+      <w:proofErr w:type="spellStart"/>
+      <w:proofErr w:type="gramStart"/>
+      <w:r>
+        <w:t>developped</w:t>
+      </w:r>
+      <w:proofErr w:type="spellEnd"/>
+      <w:r>
+        <w:t>/tested</w:t>
+      </w:r>
+      <w:proofErr w:type="gramEnd"/>
+      <w:r>
+        <w:t xml:space="preserve"> with Eclipse </w:t>
+      </w:r>
+      <w:proofErr w:type="spellStart"/>
+      <w:r>
+        <w:t>Kepler</w:t>
+      </w:r>
+      <w:proofErr w:type="spellEnd"/>
+      <w:r>
+        <w:t xml:space="preserve">. It is </w:t>
+      </w:r>
+      <w:proofErr w:type="spellStart"/>
+      <w:r>
+        <w:t>adwised</w:t>
+      </w:r>
+      <w:proofErr w:type="spellEnd"/>
+      <w:r>
+        <w:t xml:space="preserve"> to use </w:t>
+      </w:r>
+      <w:proofErr w:type="spellStart"/>
+      <w:r>
+        <w:t>Kepler</w:t>
+      </w:r>
+      <w:proofErr w:type="spellEnd"/>
+      <w:r>
+        <w:t xml:space="preserve"> (even if </w:t>
+      </w:r>
+      <w:proofErr w:type="spellStart"/>
+      <w:r>
+        <w:t>AngularJS</w:t>
+      </w:r>
+      <w:proofErr w:type="spellEnd"/>
+      <w:r>
+        <w:t xml:space="preserve"> Eclipse could work with older version of Eclipse).</w:t>
+      </w:r>
+    </w:p>
+    <w:p>
+      <w:r>
+        <w:t xml:space="preserve">To install </w:t>
+      </w:r>
+      <w:proofErr w:type="spellStart"/>
+      <w:r>
+        <w:t>AngularJS</w:t>
+      </w:r>
+      <w:proofErr w:type="spellEnd"/>
+      <w:r>
+        <w:t xml:space="preserve"> Eclipse, please read </w:t>
+      </w:r>
+      <w:hyperlink r:id="rId17" w:history="1">
         <w:r>
           <w:rPr>
             <w:rStyle w:val="Hyperlink"/>
@@ -385,7 +507,15 @@
     </w:p>
     <w:p>
       <w:r>
-        <w:t>When you will use AngularJS Eclipse update site you will see that:</w:t>
+        <w:t xml:space="preserve">When you will use </w:t>
+      </w:r>
+      <w:proofErr w:type="spellStart"/>
+      <w:r>
+        <w:t>AngularJS</w:t>
+      </w:r>
+      <w:proofErr w:type="spellEnd"/>
+      <w:r>
+        <w:t xml:space="preserve"> Eclipse update site you will see that:</w:t>
       </w:r>
     </w:p>
     <w:p>
@@ -412,7 +542,7 @@
                     </pic:cNvPicPr>
                   </pic:nvPicPr>
                   <pic:blipFill>
-                    <a:blip r:embed="rId17">
+                    <a:blip r:embed="rId18">
                       <a:extLst>
                         <a:ext uri="{28A0092B-C50C-407E-A947-70E740481C1C}">
                           <a14:useLocalDpi xmlns:a14="http://schemas.microsoft.com/office/drawing/2010/main" val="0"/>
@@ -457,15 +587,36 @@
           <w:numId w:val="1"/>
         </w:numPr>
       </w:pPr>
+      <w:proofErr w:type="spellStart"/>
       <w:r>
         <w:rPr>
           <w:b/>
         </w:rPr>
-        <w:t>AngularJS Eclipse Tooling</w:t>
-      </w:r>
-      <w:r>
-        <w:t xml:space="preserve"> which is AngularJS Eclipse plugins .</w:t>
-      </w:r>
+        <w:t>AngularJS</w:t>
+      </w:r>
+      <w:proofErr w:type="spellEnd"/>
+      <w:r>
+        <w:rPr>
+          <w:b/>
+        </w:rPr>
+        <w:t xml:space="preserve"> Eclipse Tooling</w:t>
+      </w:r>
+      <w:r>
+        <w:t xml:space="preserve"> which is </w:t>
+      </w:r>
+      <w:proofErr w:type="spellStart"/>
+      <w:r>
+        <w:t>AngularJS</w:t>
+      </w:r>
+      <w:proofErr w:type="spellEnd"/>
+      <w:r>
+        <w:t xml:space="preserve"> Eclipse </w:t>
+      </w:r>
+      <w:proofErr w:type="gramStart"/>
+      <w:r>
+        <w:t>plugins .</w:t>
+      </w:r>
+      <w:proofErr w:type="gramEnd"/>
     </w:p>
     <w:p>
       <w:pPr>
@@ -475,73 +626,13 @@
           <w:numId w:val="1"/>
         </w:numPr>
       </w:pPr>
-      <w:r>
-        <w:t xml:space="preserve">select the well Embed Node.js according your OS, only if you have not </w:t>
-      </w:r>
-      <w:hyperlink r:id="rId18" w:history="1">
-        <w:r>
-          <w:rPr>
-            <w:rStyle w:val="Hyperlink"/>
-          </w:rPr>
-          <w:t>node.js</w:t>
-        </w:r>
-      </w:hyperlink>
-      <w:r>
-        <w:t xml:space="preserve"> installed on your computer.</w:t>
-      </w:r>
-    </w:p>
-    <w:p>
-      <w:pPr>
-        <w:pStyle w:val="ListParagraph"/>
-        <w:numPr>
-          <w:ilvl w:val="0"/>
-          <w:numId w:val="1"/>
-        </w:numPr>
-      </w:pPr>
-      <w:r>
-        <w:rPr>
-          <w:b/>
-        </w:rPr>
-        <w:t>Tern</w:t>
-      </w:r>
-      <w:r>
-        <w:t xml:space="preserve"> to use tern with Eclipse IDE.</w:t>
-      </w:r>
-    </w:p>
-    <w:p>
-      <w:pPr>
-        <w:pStyle w:val="ListParagraph"/>
-        <w:numPr>
-          <w:ilvl w:val="0"/>
-          <w:numId w:val="1"/>
-        </w:numPr>
-      </w:pPr>
-      <w:r>
-        <w:rPr>
-          <w:b/>
-        </w:rPr>
-        <w:t>Tern - JSDT</w:t>
-      </w:r>
-      <w:r>
-        <w:t xml:space="preserve"> to benefit with angular (jquery, etc) completions and hyperlink in Javascript JSDT Editor.</w:t>
-      </w:r>
-    </w:p>
-    <w:p>
-      <w:pPr>
-        <w:pStyle w:val="ListParagraph"/>
-        <w:numPr>
-          <w:ilvl w:val="0"/>
-          <w:numId w:val="1"/>
-        </w:numPr>
-      </w:pPr>
-      <w:r>
-        <w:rPr>
-          <w:b/>
-        </w:rPr>
-        <w:t>Tern - server - Node.js</w:t>
-      </w:r>
-      <w:r>
-        <w:t xml:space="preserve"> to use tern with </w:t>
+      <w:proofErr w:type="gramStart"/>
+      <w:r>
+        <w:t>select</w:t>
+      </w:r>
+      <w:proofErr w:type="gramEnd"/>
+      <w:r>
+        <w:t xml:space="preserve"> the well Embed Node.js according your OS, only if you have not </w:t>
       </w:r>
       <w:hyperlink r:id="rId19" w:history="1">
         <w:r>
@@ -552,6 +643,95 @@
         </w:r>
       </w:hyperlink>
       <w:r>
+        <w:t xml:space="preserve"> installed on your computer.</w:t>
+      </w:r>
+    </w:p>
+    <w:p>
+      <w:pPr>
+        <w:pStyle w:val="ListParagraph"/>
+        <w:numPr>
+          <w:ilvl w:val="0"/>
+          <w:numId w:val="1"/>
+        </w:numPr>
+      </w:pPr>
+      <w:r>
+        <w:rPr>
+          <w:b/>
+        </w:rPr>
+        <w:t>Tern</w:t>
+      </w:r>
+      <w:r>
+        <w:t xml:space="preserve"> to use tern with Eclipse IDE.</w:t>
+      </w:r>
+    </w:p>
+    <w:p>
+      <w:pPr>
+        <w:pStyle w:val="ListParagraph"/>
+        <w:numPr>
+          <w:ilvl w:val="0"/>
+          <w:numId w:val="1"/>
+        </w:numPr>
+      </w:pPr>
+      <w:r>
+        <w:rPr>
+          <w:b/>
+        </w:rPr>
+        <w:t>Tern - JSDT</w:t>
+      </w:r>
+      <w:r>
+        <w:t xml:space="preserve"> to benefit with angular (</w:t>
+      </w:r>
+      <w:proofErr w:type="spellStart"/>
+      <w:r>
+        <w:t>jquery</w:t>
+      </w:r>
+      <w:proofErr w:type="spellEnd"/>
+      <w:r>
+        <w:t xml:space="preserve">, </w:t>
+      </w:r>
+      <w:proofErr w:type="spellStart"/>
+      <w:r>
+        <w:t>etc</w:t>
+      </w:r>
+      <w:proofErr w:type="spellEnd"/>
+      <w:r>
+        <w:t xml:space="preserve">) completions and hyperlink in </w:t>
+      </w:r>
+      <w:proofErr w:type="spellStart"/>
+      <w:r>
+        <w:t>Javascript</w:t>
+      </w:r>
+      <w:proofErr w:type="spellEnd"/>
+      <w:r>
+        <w:t xml:space="preserve"> JSDT Editor.</w:t>
+      </w:r>
+    </w:p>
+    <w:p>
+      <w:pPr>
+        <w:pStyle w:val="ListParagraph"/>
+        <w:numPr>
+          <w:ilvl w:val="0"/>
+          <w:numId w:val="1"/>
+        </w:numPr>
+      </w:pPr>
+      <w:r>
+        <w:rPr>
+          <w:b/>
+        </w:rPr>
+        <w:t>Tern - server - Node.js</w:t>
+      </w:r>
+      <w:r>
+        <w:t xml:space="preserve"> to use tern with </w:t>
+      </w:r>
+      <w:hyperlink r:id="rId20" w:history="1">
+        <w:r>
+          <w:rPr>
+            <w:rStyle w:val="Hyperlink"/>
+          </w:rPr>
+          <w:t>node.js</w:t>
+        </w:r>
+      </w:hyperlink>
+      <w:r>
         <w:t>.</w:t>
       </w:r>
     </w:p>
@@ -559,15 +739,28 @@
       <w:pPr>
         <w:pStyle w:val="Heading3"/>
       </w:pPr>
-      <w:r>
-        <w:t>AngularJS Configuration</w:t>
-      </w:r>
-    </w:p>
-    <w:p>
-      <w:r>
-        <w:t>Before using AngularJS Eclipse features (</w:t>
-      </w:r>
-      <w:hyperlink r:id="rId20" w:history="1">
+      <w:proofErr w:type="spellStart"/>
+      <w:r>
+        <w:t>AngularJS</w:t>
+      </w:r>
+      <w:proofErr w:type="spellEnd"/>
+      <w:r>
+        <w:t xml:space="preserve"> Configuration</w:t>
+      </w:r>
+    </w:p>
+    <w:p>
+      <w:r>
+        <w:t xml:space="preserve">Before using </w:t>
+      </w:r>
+      <w:proofErr w:type="spellStart"/>
+      <w:r>
+        <w:t>AngularJS</w:t>
+      </w:r>
+      <w:proofErr w:type="spellEnd"/>
+      <w:r>
+        <w:t xml:space="preserve"> Eclipse features (</w:t>
+      </w:r>
+      <w:hyperlink r:id="rId21" w:history="1">
         <w:r>
           <w:rPr>
             <w:rStyle w:val="Hyperlink"/>
@@ -578,17 +771,38 @@
       <w:r>
         <w:t xml:space="preserve"> and </w:t>
       </w:r>
-      <w:hyperlink r:id="rId21" w:history="1">
+      <w:hyperlink r:id="rId22" w:history="1">
+        <w:proofErr w:type="spellStart"/>
         <w:r>
           <w:rPr>
             <w:rStyle w:val="Hyperlink"/>
           </w:rPr>
-          <w:t>Javascript features</w:t>
+          <w:t>Javascript</w:t>
+        </w:r>
+        <w:proofErr w:type="spellEnd"/>
+        <w:r>
+          <w:rPr>
+            <w:rStyle w:val="Hyperlink"/>
+          </w:rPr>
+          <w:t xml:space="preserve"> features</w:t>
         </w:r>
       </w:hyperlink>
       <w:r>
-        <w:t>) you must convert your project to AngularJS Project :</w:t>
-      </w:r>
+        <w:t xml:space="preserve">) you must convert your project to </w:t>
+      </w:r>
+      <w:proofErr w:type="spellStart"/>
+      <w:r>
+        <w:t>AngularJS</w:t>
+      </w:r>
+      <w:proofErr w:type="spellEnd"/>
+      <w:r>
+        <w:t xml:space="preserve"> </w:t>
+      </w:r>
+      <w:proofErr w:type="gramStart"/>
+      <w:r>
+        <w:t>Project :</w:t>
+      </w:r>
+      <w:proofErr w:type="gramEnd"/>
     </w:p>
     <w:p>
       <w:r>
@@ -614,7 +828,7 @@
                     </pic:cNvPicPr>
                   </pic:nvPicPr>
                   <pic:blipFill>
-                    <a:blip r:embed="rId22">
+                    <a:blip r:embed="rId23">
                       <a:extLst>
                         <a:ext uri="{28A0092B-C50C-407E-A947-70E740481C1C}">
                           <a14:useLocalDpi xmlns:a14="http://schemas.microsoft.com/office/drawing/2010/main" val="0"/>
@@ -650,7 +864,7 @@
       <w:pPr>
         <w:pStyle w:val="Heading4"/>
       </w:pPr>
-      <w:hyperlink r:id="rId23" w:history="1">
+      <w:hyperlink r:id="rId24" w:history="1">
         <w:r>
           <w:rPr>
             <w:rStyle w:val="Hyperlink"/>
@@ -669,7 +883,15 @@
     </w:p>
     <w:p>
       <w:r>
-        <w:t>Highlight AngularJS directive and EL:</w:t>
+        <w:t xml:space="preserve">Highlight </w:t>
+      </w:r>
+      <w:proofErr w:type="spellStart"/>
+      <w:r>
+        <w:t>AngularJS</w:t>
+      </w:r>
+      <w:proofErr w:type="spellEnd"/>
+      <w:r>
+        <w:t xml:space="preserve"> directive and EL:</w:t>
       </w:r>
     </w:p>
     <w:p>
@@ -696,7 +918,7 @@
                     </pic:cNvPicPr>
                   </pic:nvPicPr>
                   <pic:blipFill>
-                    <a:blip r:embed="rId24">
+                    <a:blip r:embed="rId25">
                       <a:extLst>
                         <a:ext uri="{28A0092B-C50C-407E-A947-70E740481C1C}">
                           <a14:useLocalDpi xmlns:a14="http://schemas.microsoft.com/office/drawing/2010/main" val="0"/>
@@ -738,8 +960,13 @@
     </w:p>
     <w:p>
       <w:r>
-        <w:t>Completion for directive name :</w:t>
-      </w:r>
+        <w:t xml:space="preserve">Completion for directive </w:t>
+      </w:r>
+      <w:proofErr w:type="gramStart"/>
+      <w:r>
+        <w:t>name :</w:t>
+      </w:r>
+      <w:proofErr w:type="gramEnd"/>
     </w:p>
     <w:p>
       <w:r>
@@ -764,7 +991,7 @@
                     </pic:cNvPicPr>
                   </pic:nvPicPr>
                   <pic:blipFill>
-                    <a:blip r:embed="rId25">
+                    <a:blip r:embed="rId26">
                       <a:extLst>
                         <a:ext uri="{28A0092B-C50C-407E-A947-70E740481C1C}">
                           <a14:useLocalDpi xmlns:a14="http://schemas.microsoft.com/office/drawing/2010/main" val="0"/>
@@ -798,7 +1025,31 @@
     </w:p>
     <w:p>
       <w:r>
-        <w:t>You can configure directives syntax in order to that completion shows you the well directive names (ng-, ng_, etc).</w:t>
+        <w:t>You can configure directives syntax in order to that completion shows you the well directive names (</w:t>
+      </w:r>
+      <w:proofErr w:type="spellStart"/>
+      <w:r>
+        <w:t>ng</w:t>
+      </w:r>
+      <w:proofErr w:type="spellEnd"/>
+      <w:r>
+        <w:t xml:space="preserve">-, </w:t>
+      </w:r>
+      <w:proofErr w:type="spellStart"/>
+      <w:r>
+        <w:t>ng</w:t>
+      </w:r>
+      <w:proofErr w:type="spellEnd"/>
+      <w:r>
+        <w:t xml:space="preserve">_, </w:t>
+      </w:r>
+      <w:proofErr w:type="spellStart"/>
+      <w:r>
+        <w:t>etc</w:t>
+      </w:r>
+      <w:proofErr w:type="spellEnd"/>
+      <w:r>
+        <w:t>).</w:t>
       </w:r>
     </w:p>
     <w:p>
@@ -811,8 +1062,21 @@
     </w:p>
     <w:p>
       <w:r>
-        <w:t>In HTML editor, directives completion provides directive names with the ng-* syntax :</w:t>
-      </w:r>
+        <w:t xml:space="preserve">In HTML editor, directives completion provides directive names with the </w:t>
+      </w:r>
+      <w:proofErr w:type="spellStart"/>
+      <w:r>
+        <w:t>ng</w:t>
+      </w:r>
+      <w:proofErr w:type="spellEnd"/>
+      <w:r>
+        <w:t xml:space="preserve">-* </w:t>
+      </w:r>
+      <w:proofErr w:type="gramStart"/>
+      <w:r>
+        <w:t>syntax :</w:t>
+      </w:r>
+      <w:proofErr w:type="gramEnd"/>
     </w:p>
     <w:p>
       <w:r>
@@ -838,7 +1102,7 @@
                     </pic:cNvPicPr>
                   </pic:nvPicPr>
                   <pic:blipFill>
-                    <a:blip r:embed="rId26">
+                    <a:blip r:embed="rId27">
                       <a:extLst>
                         <a:ext uri="{28A0092B-C50C-407E-A947-70E740481C1C}">
                           <a14:useLocalDpi xmlns:a14="http://schemas.microsoft.com/office/drawing/2010/main" val="0"/>
@@ -872,8 +1136,21 @@
     </w:p>
     <w:p>
       <w:r>
-        <w:t>Angular supports several syntax like starting with 'x-', 'data-' and use ':', '-', '_' delimiters. You can customize the syntax that you wish for completion with the project properties. By default you will see this configuration :</w:t>
-      </w:r>
+        <w:t xml:space="preserve">Angular supports </w:t>
+      </w:r>
+      <w:proofErr w:type="gramStart"/>
+      <w:r>
+        <w:t>several syntax like starting with 'x-', 'data-' and use</w:t>
+      </w:r>
+      <w:proofErr w:type="gramEnd"/>
+      <w:r>
+        <w:t xml:space="preserve"> ':', '-', '_' delimiters. You can customize the syntax that you wish for completion with the project properties. By default you will see this </w:t>
+      </w:r>
+      <w:proofErr w:type="gramStart"/>
+      <w:r>
+        <w:t>configuration :</w:t>
+      </w:r>
+      <w:proofErr w:type="gramEnd"/>
     </w:p>
     <w:p>
       <w:r>
@@ -898,7 +1175,7 @@
                     </pic:cNvPicPr>
                   </pic:nvPicPr>
                   <pic:blipFill>
-                    <a:blip r:embed="rId27">
+                    <a:blip r:embed="rId28">
                       <a:extLst>
                         <a:ext uri="{28A0092B-C50C-407E-A947-70E740481C1C}">
                           <a14:useLocalDpi xmlns:a14="http://schemas.microsoft.com/office/drawing/2010/main" val="0"/>
@@ -933,8 +1210,21 @@
     <w:p>
       <w:r>
         <w:lastRenderedPageBreak/>
-        <w:t>You can select other starts with and delimiters. You can see in the textarea the directive names that completion will show :</w:t>
-      </w:r>
+        <w:t xml:space="preserve">You can select other starts with and delimiters. You can see in the </w:t>
+      </w:r>
+      <w:proofErr w:type="spellStart"/>
+      <w:r>
+        <w:t>textarea</w:t>
+      </w:r>
+      <w:proofErr w:type="spellEnd"/>
+      <w:r>
+        <w:t xml:space="preserve"> the directive names that completion will </w:t>
+      </w:r>
+      <w:proofErr w:type="gramStart"/>
+      <w:r>
+        <w:t>show :</w:t>
+      </w:r>
+      <w:proofErr w:type="gramEnd"/>
     </w:p>
     <w:p>
       <w:r>
@@ -959,7 +1249,7 @@
                     </pic:cNvPicPr>
                   </pic:nvPicPr>
                   <pic:blipFill>
-                    <a:blip r:embed="rId28">
+                    <a:blip r:embed="rId29">
                       <a:extLst>
                         <a:ext uri="{28A0092B-C50C-407E-A947-70E740481C1C}">
                           <a14:useLocalDpi xmlns:a14="http://schemas.microsoft.com/office/drawing/2010/main" val="0"/>
@@ -993,8 +1283,13 @@
     </w:p>
     <w:p>
       <w:r>
-        <w:t>After validating your configuration, completion will show you directive names with other syntaxes :</w:t>
-      </w:r>
+        <w:t xml:space="preserve">After validating your configuration, completion will show you directive names with other </w:t>
+      </w:r>
+      <w:proofErr w:type="gramStart"/>
+      <w:r>
+        <w:t>syntaxes :</w:t>
+      </w:r>
+      <w:proofErr w:type="gramEnd"/>
     </w:p>
     <w:p>
       <w:r>
@@ -1020,7 +1315,7 @@
                     </pic:cNvPicPr>
                   </pic:nvPicPr>
                   <pic:blipFill>
-                    <a:blip r:embed="rId29">
+                    <a:blip r:embed="rId30">
                       <a:extLst>
                         <a:ext uri="{28A0092B-C50C-407E-A947-70E740481C1C}">
                           <a14:useLocalDpi xmlns:a14="http://schemas.microsoft.com/office/drawing/2010/main" val="0"/>
@@ -1062,7 +1357,31 @@
     </w:p>
     <w:p>
       <w:r>
-        <w:t>Some directive supports only some HTML elements. For instance ngModel can be used only for 'inpu' HTML element. The completion shows ngModel only for 'input' element.</w:t>
+        <w:t xml:space="preserve">Some directive supports only some HTML elements. For instance </w:t>
+      </w:r>
+      <w:proofErr w:type="spellStart"/>
+      <w:r>
+        <w:t>ngModel</w:t>
+      </w:r>
+      <w:proofErr w:type="spellEnd"/>
+      <w:r>
+        <w:t xml:space="preserve"> can be used only for '</w:t>
+      </w:r>
+      <w:proofErr w:type="spellStart"/>
+      <w:r>
+        <w:t>inpu</w:t>
+      </w:r>
+      <w:proofErr w:type="spellEnd"/>
+      <w:r>
+        <w:t xml:space="preserve">' HTML element. The completion shows </w:t>
+      </w:r>
+      <w:proofErr w:type="spellStart"/>
+      <w:r>
+        <w:t>ngModel</w:t>
+      </w:r>
+      <w:proofErr w:type="spellEnd"/>
+      <w:r>
+        <w:t xml:space="preserve"> only for 'input' element.</w:t>
       </w:r>
     </w:p>
     <w:p>
@@ -1075,8 +1394,13 @@
     </w:p>
     <w:p>
       <w:r>
-        <w:t>Angular defines 4 restricts :</w:t>
-      </w:r>
+        <w:t xml:space="preserve">Angular defines 4 </w:t>
+      </w:r>
+      <w:proofErr w:type="gramStart"/>
+      <w:r>
+        <w:t>restricts :</w:t>
+      </w:r>
+      <w:proofErr w:type="gramEnd"/>
     </w:p>
     <w:p>
       <w:pPr>
@@ -1086,8 +1410,13 @@
           <w:numId w:val="2"/>
         </w:numPr>
       </w:pPr>
-      <w:r>
-        <w:t>A : the directive is available for attribute.</w:t>
+      <w:proofErr w:type="gramStart"/>
+      <w:r>
+        <w:t>A :</w:t>
+      </w:r>
+      <w:proofErr w:type="gramEnd"/>
+      <w:r>
+        <w:t xml:space="preserve"> the directive is available for attribute.</w:t>
       </w:r>
     </w:p>
     <w:p>
@@ -1113,7 +1442,7 @@
                     </pic:cNvPicPr>
                   </pic:nvPicPr>
                   <pic:blipFill>
-                    <a:blip r:embed="rId30">
+                    <a:blip r:embed="rId31">
                       <a:extLst>
                         <a:ext uri="{28A0092B-C50C-407E-A947-70E740481C1C}">
                           <a14:useLocalDpi xmlns:a14="http://schemas.microsoft.com/office/drawing/2010/main" val="0"/>
@@ -1153,8 +1482,13 @@
           <w:numId w:val="2"/>
         </w:numPr>
       </w:pPr>
-      <w:r>
-        <w:t>C : the directive is available for class attribute value.</w:t>
+      <w:proofErr w:type="gramStart"/>
+      <w:r>
+        <w:t>C :</w:t>
+      </w:r>
+      <w:proofErr w:type="gramEnd"/>
+      <w:r>
+        <w:t xml:space="preserve"> the directive is available for class attribute value.</w:t>
       </w:r>
     </w:p>
     <w:p>
@@ -1165,8 +1499,13 @@
           <w:numId w:val="2"/>
         </w:numPr>
       </w:pPr>
-      <w:r>
-        <w:t>E : the directive is available for element.</w:t>
+      <w:proofErr w:type="gramStart"/>
+      <w:r>
+        <w:t>E :</w:t>
+      </w:r>
+      <w:proofErr w:type="gramEnd"/>
+      <w:r>
+        <w:t xml:space="preserve"> the directive is available for element.</w:t>
       </w:r>
     </w:p>
     <w:p>
@@ -1193,7 +1532,7 @@
                     </pic:cNvPicPr>
                   </pic:nvPicPr>
                   <pic:blipFill>
-                    <a:blip r:embed="rId31">
+                    <a:blip r:embed="rId32">
                       <a:extLst>
                         <a:ext uri="{28A0092B-C50C-407E-A947-70E740481C1C}">
                           <a14:useLocalDpi xmlns:a14="http://schemas.microsoft.com/office/drawing/2010/main" val="0"/>
@@ -1233,8 +1572,13 @@
           <w:numId w:val="3"/>
         </w:numPr>
       </w:pPr>
-      <w:r>
-        <w:t>M : the directive is available for comment.</w:t>
+      <w:proofErr w:type="gramStart"/>
+      <w:r>
+        <w:t>M :</w:t>
+      </w:r>
+      <w:proofErr w:type="gramEnd"/>
+      <w:r>
+        <w:t xml:space="preserve"> the directive is available for comment.</w:t>
       </w:r>
     </w:p>
     <w:p>
@@ -1247,15 +1591,25 @@
     </w:p>
     <w:p>
       <w:r>
-        <w:t xml:space="preserve">Some directive have parameters. A good sample is the </w:t>
-      </w:r>
-      <w:hyperlink r:id="rId32" w:history="1">
+        <w:t xml:space="preserve">Some </w:t>
+      </w:r>
+      <w:proofErr w:type="gramStart"/>
+      <w:r>
+        <w:t>directive have</w:t>
+      </w:r>
+      <w:proofErr w:type="gramEnd"/>
+      <w:r>
+        <w:t xml:space="preserve"> parameters. A good sample is the </w:t>
+      </w:r>
+      <w:hyperlink r:id="rId33" w:history="1">
+        <w:proofErr w:type="spellStart"/>
         <w:r>
           <w:rPr>
             <w:rStyle w:val="Hyperlink"/>
           </w:rPr>
           <w:t>ngPluralize</w:t>
         </w:r>
+        <w:proofErr w:type="spellEnd"/>
       </w:hyperlink>
       <w:r>
         <w:t xml:space="preserve"> directive which defines required parameters like 'count', 'when' and optional 'offset' parameter:</w:t>
@@ -1284,7 +1638,7 @@
                     </pic:cNvPicPr>
                   </pic:nvPicPr>
                   <pic:blipFill>
-                    <a:blip r:embed="rId33">
+                    <a:blip r:embed="rId34">
                       <a:extLst>
                         <a:ext uri="{28A0092B-C50C-407E-A947-70E740481C1C}">
                           <a14:useLocalDpi xmlns:a14="http://schemas.microsoft.com/office/drawing/2010/main" val="0"/>
@@ -1318,8 +1672,18 @@
     </w:p>
     <w:p>
       <w:r>
-        <w:t>If you open completion inside HTML element, you will see ngPluralize :</w:t>
-      </w:r>
+        <w:t xml:space="preserve">If you open completion inside HTML element, you will see </w:t>
+      </w:r>
+      <w:proofErr w:type="spellStart"/>
+      <w:proofErr w:type="gramStart"/>
+      <w:r>
+        <w:t>ngPluralize</w:t>
+      </w:r>
+      <w:proofErr w:type="spellEnd"/>
+      <w:r>
+        <w:t xml:space="preserve"> :</w:t>
+      </w:r>
+      <w:proofErr w:type="gramEnd"/>
     </w:p>
     <w:p>
       <w:r>
@@ -1344,7 +1708,7 @@
                     </pic:cNvPicPr>
                   </pic:nvPicPr>
                   <pic:blipFill>
-                    <a:blip r:embed="rId30">
+                    <a:blip r:embed="rId31">
                       <a:extLst>
                         <a:ext uri="{28A0092B-C50C-407E-A947-70E740481C1C}">
                           <a14:useLocalDpi xmlns:a14="http://schemas.microsoft.com/office/drawing/2010/main" val="0"/>
@@ -1378,8 +1742,21 @@
     </w:p>
     <w:p>
       <w:r>
-        <w:t>When you apply the completion on ngPluralize, 'count' and 'when' attribute are generated because there are required :</w:t>
-      </w:r>
+        <w:t xml:space="preserve">When you apply the completion on </w:t>
+      </w:r>
+      <w:proofErr w:type="spellStart"/>
+      <w:r>
+        <w:t>ngPluralize</w:t>
+      </w:r>
+      <w:proofErr w:type="spellEnd"/>
+      <w:r>
+        <w:t xml:space="preserve">, 'count' and 'when' attribute are generated because there are </w:t>
+      </w:r>
+      <w:proofErr w:type="gramStart"/>
+      <w:r>
+        <w:t>required :</w:t>
+      </w:r>
+      <w:proofErr w:type="gramEnd"/>
     </w:p>
     <w:p>
       <w:r>
@@ -1405,7 +1782,7 @@
                     </pic:cNvPicPr>
                   </pic:nvPicPr>
                   <pic:blipFill>
-                    <a:blip r:embed="rId34">
+                    <a:blip r:embed="rId35">
                       <a:extLst>
                         <a:ext uri="{28A0092B-C50C-407E-A947-70E740481C1C}">
                           <a14:useLocalDpi xmlns:a14="http://schemas.microsoft.com/office/drawing/2010/main" val="0"/>
@@ -1444,8 +1821,13 @@
     </w:p>
     <w:p>
       <w:r>
-        <w:t>If you open completion inside the HTML element, you can see 'offset' directive parameter :</w:t>
-      </w:r>
+        <w:t xml:space="preserve">If you open completion inside the HTML element, you can see 'offset' directive </w:t>
+      </w:r>
+      <w:proofErr w:type="gramStart"/>
+      <w:r>
+        <w:t>parameter :</w:t>
+      </w:r>
+      <w:proofErr w:type="gramEnd"/>
     </w:p>
     <w:p>
       <w:r>
@@ -1470,7 +1852,7 @@
                     </pic:cNvPicPr>
                   </pic:nvPicPr>
                   <pic:blipFill>
-                    <a:blip r:embed="rId35">
+                    <a:blip r:embed="rId36">
                       <a:extLst>
                         <a:ext uri="{28A0092B-C50C-407E-A947-70E740481C1C}">
                           <a14:useLocalDpi xmlns:a14="http://schemas.microsoft.com/office/drawing/2010/main" val="0"/>
@@ -1503,8 +1885,15 @@
       </w:r>
     </w:p>
     <w:p>
-      <w:r>
-        <w:t>ngPluralize can be used as element (restrict=EA), you can benefit too with completion for HTML element.</w:t>
+      <w:proofErr w:type="spellStart"/>
+      <w:proofErr w:type="gramStart"/>
+      <w:r>
+        <w:t>ngPluralize</w:t>
+      </w:r>
+      <w:proofErr w:type="spellEnd"/>
+      <w:proofErr w:type="gramEnd"/>
+      <w:r>
+        <w:t xml:space="preserve"> can be used as element (restrict=EA), you can benefit too with completion for HTML element.</w:t>
       </w:r>
     </w:p>
     <w:p>
@@ -1530,7 +1919,7 @@
                     </pic:cNvPicPr>
                   </pic:nvPicPr>
                   <pic:blipFill>
-                    <a:blip r:embed="rId31">
+                    <a:blip r:embed="rId32">
                       <a:extLst>
                         <a:ext uri="{28A0092B-C50C-407E-A947-70E740481C1C}">
                           <a14:useLocalDpi xmlns:a14="http://schemas.microsoft.com/office/drawing/2010/main" val="0"/>
@@ -1564,8 +1953,21 @@
     </w:p>
     <w:p>
       <w:r>
-        <w:t>When you apply the completion on ngPluralize, 'count' and 'when' attribute are generated because there are required :</w:t>
-      </w:r>
+        <w:t xml:space="preserve">When you apply the completion on </w:t>
+      </w:r>
+      <w:proofErr w:type="spellStart"/>
+      <w:r>
+        <w:t>ngPluralize</w:t>
+      </w:r>
+      <w:proofErr w:type="spellEnd"/>
+      <w:r>
+        <w:t xml:space="preserve">, 'count' and 'when' attribute are generated because there are </w:t>
+      </w:r>
+      <w:proofErr w:type="gramStart"/>
+      <w:r>
+        <w:t>required :</w:t>
+      </w:r>
+      <w:proofErr w:type="gramEnd"/>
     </w:p>
     <w:p>
       <w:r>
@@ -1590,7 +1992,7 @@
                     </pic:cNvPicPr>
                   </pic:nvPicPr>
                   <pic:blipFill>
-                    <a:blip r:embed="rId36">
+                    <a:blip r:embed="rId37">
                       <a:extLst>
                         <a:ext uri="{28A0092B-C50C-407E-A947-70E740481C1C}">
                           <a14:useLocalDpi xmlns:a14="http://schemas.microsoft.com/office/drawing/2010/main" val="0"/>
@@ -1654,7 +2056,7 @@
                     </pic:cNvPicPr>
                   </pic:nvPicPr>
                   <pic:blipFill>
-                    <a:blip r:embed="rId37">
+                    <a:blip r:embed="rId38">
                       <a:extLst>
                         <a:ext uri="{28A0092B-C50C-407E-A947-70E740481C1C}">
                           <a14:useLocalDpi xmlns:a14="http://schemas.microsoft.com/office/drawing/2010/main" val="0"/>
@@ -1704,8 +2106,13 @@
     </w:p>
     <w:p>
       <w:r>
-        <w:t>Completion for custom directive name :</w:t>
-      </w:r>
+        <w:t xml:space="preserve">Completion for custom directive </w:t>
+      </w:r>
+      <w:proofErr w:type="gramStart"/>
+      <w:r>
+        <w:t>name :</w:t>
+      </w:r>
+      <w:proofErr w:type="gramEnd"/>
     </w:p>
     <w:p>
       <w:r>
@@ -1730,7 +2137,7 @@
                     </pic:cNvPicPr>
                   </pic:nvPicPr>
                   <pic:blipFill>
-                    <a:blip r:embed="rId38">
+                    <a:blip r:embed="rId39">
                       <a:extLst>
                         <a:ext uri="{28A0092B-C50C-407E-A947-70E740481C1C}">
                           <a14:useLocalDpi xmlns:a14="http://schemas.microsoft.com/office/drawing/2010/main" val="0"/>
@@ -1772,8 +2179,13 @@
     </w:p>
     <w:p>
       <w:r>
-        <w:t>Hyperlink for custom directive name :</w:t>
-      </w:r>
+        <w:t xml:space="preserve">Hyperlink for custom directive </w:t>
+      </w:r>
+      <w:proofErr w:type="gramStart"/>
+      <w:r>
+        <w:t>name :</w:t>
+      </w:r>
+      <w:proofErr w:type="gramEnd"/>
     </w:p>
     <w:p>
       <w:r>
@@ -1799,7 +2211,7 @@
                     </pic:cNvPicPr>
                   </pic:nvPicPr>
                   <pic:blipFill>
-                    <a:blip r:embed="rId39">
+                    <a:blip r:embed="rId40">
                       <a:extLst>
                         <a:ext uri="{28A0092B-C50C-407E-A947-70E740481C1C}">
                           <a14:useLocalDpi xmlns:a14="http://schemas.microsoft.com/office/drawing/2010/main" val="0"/>
@@ -1831,8 +2243,8 @@
         </w:drawing>
       </w:r>
     </w:p>
-    <w:bookmarkStart w:id="2" w:name="_Tern_Eclipse_IDE"/>
-    <w:bookmarkEnd w:id="2"/>
+    <w:bookmarkStart w:id="1" w:name="_Tern_Eclipse_IDE"/>
+    <w:bookmarkEnd w:id="1"/>
     <w:p>
       <w:pPr>
         <w:pStyle w:val="Heading4"/>
@@ -1858,7 +2270,23 @@
     </w:p>
     <w:p>
       <w:r>
-        <w:t>To execute Tern (written in Javascript) it is recommanded to execute it with Node.js. Tern Eclipse IDE gives you preference page to configure Tern with Node.js.</w:t>
+        <w:t xml:space="preserve">To execute Tern (written in </w:t>
+      </w:r>
+      <w:proofErr w:type="spellStart"/>
+      <w:r>
+        <w:t>Javascript</w:t>
+      </w:r>
+      <w:proofErr w:type="spellEnd"/>
+      <w:r>
+        <w:t xml:space="preserve">) it is </w:t>
+      </w:r>
+      <w:proofErr w:type="spellStart"/>
+      <w:r>
+        <w:t>recommanded</w:t>
+      </w:r>
+      <w:proofErr w:type="spellEnd"/>
+      <w:r>
+        <w:t xml:space="preserve"> to execute it with Node.js. Tern Eclipse IDE gives you preference page to configure Tern with Node.js.</w:t>
       </w:r>
     </w:p>
     <w:p>
@@ -1871,8 +2299,13 @@
     </w:p>
     <w:p>
       <w:r>
-        <w:t>Open Preferences with the menu Windows/Preferences and select Tern node tree :</w:t>
-      </w:r>
+        <w:t xml:space="preserve">Open Preferences with the menu Windows/Preferences and select Tern node </w:t>
+      </w:r>
+      <w:proofErr w:type="gramStart"/>
+      <w:r>
+        <w:t>tree :</w:t>
+      </w:r>
+      <w:proofErr w:type="gramEnd"/>
     </w:p>
     <w:p>
       <w:r>
@@ -1898,7 +2331,7 @@
                     </pic:cNvPicPr>
                   </pic:nvPicPr>
                   <pic:blipFill>
-                    <a:blip r:embed="rId40">
+                    <a:blip r:embed="rId41">
                       <a:extLst>
                         <a:ext uri="{28A0092B-C50C-407E-A947-70E740481C1C}">
                           <a14:useLocalDpi xmlns:a14="http://schemas.microsoft.com/office/drawing/2010/main" val="0"/>
@@ -1940,7 +2373,15 @@
     </w:p>
     <w:p>
       <w:r>
-        <w:t>After selecting Tern with node.js, you must configure the node.js runtime process. To do that go to the Tern-&gt;Node.js node tree.</w:t>
+        <w:t xml:space="preserve">After selecting Tern with node.js, you must configure the node.js runtime process. To do </w:t>
+      </w:r>
+      <w:proofErr w:type="gramStart"/>
+      <w:r>
+        <w:t>that go</w:t>
+      </w:r>
+      <w:proofErr w:type="gramEnd"/>
+      <w:r>
+        <w:t xml:space="preserve"> to the Tern-&gt;Node.js node tree.</w:t>
       </w:r>
     </w:p>
     <w:p>
@@ -1955,7 +2396,7 @@
       <w:r>
         <w:t xml:space="preserve">If you have </w:t>
       </w:r>
-      <w:hyperlink r:id="rId41" w:history="1">
+      <w:hyperlink r:id="rId42" w:history="1">
         <w:r>
           <w:rPr>
             <w:rStyle w:val="Hyperlink"/>
@@ -1964,8 +2405,13 @@
         </w:r>
       </w:hyperlink>
       <w:r>
-        <w:t>, select "Native Node.js" :</w:t>
-      </w:r>
+        <w:t>, select "Native Node.js</w:t>
+      </w:r>
+      <w:proofErr w:type="gramStart"/>
+      <w:r>
+        <w:t>" :</w:t>
+      </w:r>
+      <w:proofErr w:type="gramEnd"/>
     </w:p>
     <w:p>
       <w:r>
@@ -1986,83 +2432,6 @@
                 <pic:pic xmlns:pic="http://schemas.openxmlformats.org/drawingml/2006/picture">
                   <pic:nvPicPr>
                     <pic:cNvPr id="0" name="Picture 50" descr="Native Node.js"/>
-                    <pic:cNvPicPr>
-                      <a:picLocks noChangeAspect="1" noChangeArrowheads="1"/>
-                    </pic:cNvPicPr>
-                  </pic:nvPicPr>
-                  <pic:blipFill>
-                    <a:blip r:embed="rId42">
-                      <a:extLst>
-                        <a:ext uri="{28A0092B-C50C-407E-A947-70E740481C1C}">
-                          <a14:useLocalDpi xmlns:a14="http://schemas.microsoft.com/office/drawing/2010/main" val="0"/>
-                        </a:ext>
-                      </a:extLst>
-                    </a:blip>
-                    <a:srcRect/>
-                    <a:stretch>
-                      <a:fillRect/>
-                    </a:stretch>
-                  </pic:blipFill>
-                  <pic:spPr bwMode="auto">
-                    <a:xfrm>
-                      <a:off x="0" y="0"/>
-                      <a:ext cx="5943600" cy="5125761"/>
-                    </a:xfrm>
-                    <a:prstGeom prst="rect">
-                      <a:avLst/>
-                    </a:prstGeom>
-                    <a:noFill/>
-                    <a:ln>
-                      <a:noFill/>
-                    </a:ln>
-                  </pic:spPr>
-                </pic:pic>
-              </a:graphicData>
-            </a:graphic>
-          </wp:inline>
-        </w:drawing>
-      </w:r>
-    </w:p>
-    <w:p>
-      <w:r>
-        <w:t>I</w:t>
-      </w:r>
-      <w:r>
-        <w:t>MPORTANT : if you have installed node.js, please restart your computer before using the Tern Eclipse IDE.</w:t>
-      </w:r>
-    </w:p>
-    <w:p>
-      <w:pPr>
-        <w:pStyle w:val="Heading5"/>
-      </w:pPr>
-      <w:r>
-        <w:t>Embed Node.js</w:t>
-      </w:r>
-    </w:p>
-    <w:p>
-      <w:r>
-        <w:t>If you have not installed node.js, you can select according your OS, (if it's available) the embed node.js install :</w:t>
-      </w:r>
-    </w:p>
-    <w:p>
-      <w:r>
-        <w:rPr>
-          <w:noProof/>
-        </w:rPr>
-        <w:lastRenderedPageBreak/>
-        <w:drawing>
-          <wp:inline distT="0" distB="0" distL="0" distR="0" wp14:anchorId="2278524C" wp14:editId="7CF9E940">
-            <wp:extent cx="5943600" cy="5125761"/>
-            <wp:effectExtent l="0" t="0" r="0" b="0"/>
-            <wp:docPr id="25" name="Picture 25" descr="Embed Node.js"/>
-            <wp:cNvGraphicFramePr>
-              <a:graphicFrameLocks xmlns:a="http://schemas.openxmlformats.org/drawingml/2006/main" noChangeAspect="1"/>
-            </wp:cNvGraphicFramePr>
-            <a:graphic xmlns:a="http://schemas.openxmlformats.org/drawingml/2006/main">
-              <a:graphicData uri="http://schemas.openxmlformats.org/drawingml/2006/picture">
-                <pic:pic xmlns:pic="http://schemas.openxmlformats.org/drawingml/2006/picture">
-                  <pic:nvPicPr>
-                    <pic:cNvPr id="0" name="Picture 52" descr="Embed Node.js"/>
                     <pic:cNvPicPr>
                       <a:picLocks noChangeAspect="1" noChangeArrowheads="1"/>
                     </pic:cNvPicPr>
@@ -2101,6 +2470,93 @@
       </w:r>
     </w:p>
     <w:p>
+      <w:proofErr w:type="gramStart"/>
+      <w:r>
+        <w:t>I</w:t>
+      </w:r>
+      <w:r>
+        <w:t>MPORTANT :</w:t>
+      </w:r>
+      <w:proofErr w:type="gramEnd"/>
+      <w:r>
+        <w:t xml:space="preserve"> if you have installed node.js, please restart your computer before using the Tern Eclipse IDE.</w:t>
+      </w:r>
+    </w:p>
+    <w:p>
+      <w:pPr>
+        <w:pStyle w:val="Heading5"/>
+      </w:pPr>
+      <w:r>
+        <w:t>Embed Node.js</w:t>
+      </w:r>
+    </w:p>
+    <w:p>
+      <w:r>
+        <w:t xml:space="preserve">If you have not installed node.js, you can select according your OS, (if it's available) the embed node.js </w:t>
+      </w:r>
+      <w:proofErr w:type="gramStart"/>
+      <w:r>
+        <w:t>install :</w:t>
+      </w:r>
+      <w:proofErr w:type="gramEnd"/>
+    </w:p>
+    <w:p>
+      <w:r>
+        <w:rPr>
+          <w:noProof/>
+        </w:rPr>
+        <w:lastRenderedPageBreak/>
+        <w:drawing>
+          <wp:inline distT="0" distB="0" distL="0" distR="0" wp14:anchorId="2278524C" wp14:editId="7CF9E940">
+            <wp:extent cx="5943600" cy="5125761"/>
+            <wp:effectExtent l="0" t="0" r="0" b="0"/>
+            <wp:docPr id="25" name="Picture 25" descr="Embed Node.js"/>
+            <wp:cNvGraphicFramePr>
+              <a:graphicFrameLocks xmlns:a="http://schemas.openxmlformats.org/drawingml/2006/main" noChangeAspect="1"/>
+            </wp:cNvGraphicFramePr>
+            <a:graphic xmlns:a="http://schemas.openxmlformats.org/drawingml/2006/main">
+              <a:graphicData uri="http://schemas.openxmlformats.org/drawingml/2006/picture">
+                <pic:pic xmlns:pic="http://schemas.openxmlformats.org/drawingml/2006/picture">
+                  <pic:nvPicPr>
+                    <pic:cNvPr id="0" name="Picture 52" descr="Embed Node.js"/>
+                    <pic:cNvPicPr>
+                      <a:picLocks noChangeAspect="1" noChangeArrowheads="1"/>
+                    </pic:cNvPicPr>
+                  </pic:nvPicPr>
+                  <pic:blipFill>
+                    <a:blip r:embed="rId44">
+                      <a:extLst>
+                        <a:ext uri="{28A0092B-C50C-407E-A947-70E740481C1C}">
+                          <a14:useLocalDpi xmlns:a14="http://schemas.microsoft.com/office/drawing/2010/main" val="0"/>
+                        </a:ext>
+                      </a:extLst>
+                    </a:blip>
+                    <a:srcRect/>
+                    <a:stretch>
+                      <a:fillRect/>
+                    </a:stretch>
+                  </pic:blipFill>
+                  <pic:spPr bwMode="auto">
+                    <a:xfrm>
+                      <a:off x="0" y="0"/>
+                      <a:ext cx="5943600" cy="5125761"/>
+                    </a:xfrm>
+                    <a:prstGeom prst="rect">
+                      <a:avLst/>
+                    </a:prstGeom>
+                    <a:noFill/>
+                    <a:ln>
+                      <a:noFill/>
+                    </a:ln>
+                  </pic:spPr>
+                </pic:pic>
+              </a:graphicData>
+            </a:graphic>
+          </wp:inline>
+        </w:drawing>
+      </w:r>
+    </w:p>
+    <w:p>
       <w:pPr>
         <w:pStyle w:val="Heading4"/>
       </w:pPr>
@@ -2155,7 +2611,7 @@
                     </pic:cNvPicPr>
                   </pic:nvPicPr>
                   <pic:blipFill>
-                    <a:blip r:embed="rId44">
+                    <a:blip r:embed="rId45">
                       <a:extLst>
                         <a:ext uri="{28A0092B-C50C-407E-A947-70E740481C1C}">
                           <a14:useLocalDpi xmlns:a14="http://schemas.microsoft.com/office/drawing/2010/main" val="0"/>
@@ -2219,7 +2675,7 @@
                     </pic:cNvPicPr>
                   </pic:nvPicPr>
                   <pic:blipFill>
-                    <a:blip r:embed="rId45">
+                    <a:blip r:embed="rId46">
                       <a:extLst>
                         <a:ext uri="{28A0092B-C50C-407E-A947-70E740481C1C}">
                           <a14:useLocalDpi xmlns:a14="http://schemas.microsoft.com/office/drawing/2010/main" val="0"/>
@@ -2261,8 +2717,13 @@
     </w:p>
     <w:p>
       <w:r>
-        <w:t>Completion for modules (declared in an external JS) :</w:t>
-      </w:r>
+        <w:t>Completion for modules (declared in an external JS</w:t>
+      </w:r>
+      <w:proofErr w:type="gramStart"/>
+      <w:r>
+        <w:t>) :</w:t>
+      </w:r>
+      <w:proofErr w:type="gramEnd"/>
     </w:p>
     <w:p>
       <w:r>
@@ -2287,7 +2748,7 @@
                     </pic:cNvPicPr>
                   </pic:nvPicPr>
                   <pic:blipFill>
-                    <a:blip r:embed="rId46">
+                    <a:blip r:embed="rId47">
                       <a:extLst>
                         <a:ext uri="{28A0092B-C50C-407E-A947-70E740481C1C}">
                           <a14:useLocalDpi xmlns:a14="http://schemas.microsoft.com/office/drawing/2010/main" val="0"/>
@@ -2353,8 +2814,13 @@
     </w:p>
     <w:p>
       <w:r>
-        <w:t>Completion for controllers (declared in an external JS) :</w:t>
-      </w:r>
+        <w:t>Completion for controllers (declared in an external JS</w:t>
+      </w:r>
+      <w:proofErr w:type="gramStart"/>
+      <w:r>
+        <w:t>) :</w:t>
+      </w:r>
+      <w:proofErr w:type="gramEnd"/>
     </w:p>
     <w:p>
       <w:r>
@@ -2380,7 +2846,7 @@
                     </pic:cNvPicPr>
                   </pic:nvPicPr>
                   <pic:blipFill>
-                    <a:blip r:embed="rId47">
+                    <a:blip r:embed="rId48">
                       <a:extLst>
                         <a:ext uri="{28A0092B-C50C-407E-A947-70E740481C1C}">
                           <a14:useLocalDpi xmlns:a14="http://schemas.microsoft.com/office/drawing/2010/main" val="0"/>
@@ -2443,7 +2909,7 @@
                     </pic:cNvPicPr>
                   </pic:nvPicPr>
                   <pic:blipFill>
-                    <a:blip r:embed="rId48">
+                    <a:blip r:embed="rId49">
                       <a:extLst>
                         <a:ext uri="{28A0092B-C50C-407E-A947-70E740481C1C}">
                           <a14:useLocalDpi xmlns:a14="http://schemas.microsoft.com/office/drawing/2010/main" val="0"/>
@@ -2506,7 +2972,7 @@
                     </pic:cNvPicPr>
                   </pic:nvPicPr>
                   <pic:blipFill>
-                    <a:blip r:embed="rId49">
+                    <a:blip r:embed="rId50">
                       <a:extLst>
                         <a:ext uri="{28A0092B-C50C-407E-A947-70E740481C1C}">
                           <a14:useLocalDpi xmlns:a14="http://schemas.microsoft.com/office/drawing/2010/main" val="0"/>
@@ -2572,8 +3038,13 @@
     </w:p>
     <w:p>
       <w:r>
-        <w:t>Completion for angular expression :</w:t>
-      </w:r>
+        <w:t xml:space="preserve">Completion for angular </w:t>
+      </w:r>
+      <w:proofErr w:type="gramStart"/>
+      <w:r>
+        <w:t>expression :</w:t>
+      </w:r>
+      <w:proofErr w:type="gramEnd"/>
     </w:p>
     <w:p>
       <w:r>
@@ -2599,7 +3070,7 @@
                     </pic:cNvPicPr>
                   </pic:nvPicPr>
                   <pic:blipFill>
-                    <a:blip r:embed="rId50">
+                    <a:blip r:embed="rId51">
                       <a:extLst>
                         <a:ext uri="{28A0092B-C50C-407E-A947-70E740481C1C}">
                           <a14:useLocalDpi xmlns:a14="http://schemas.microsoft.com/office/drawing/2010/main" val="0"/>
@@ -2670,7 +3141,7 @@
                     </pic:cNvPicPr>
                   </pic:nvPicPr>
                   <pic:blipFill>
-                    <a:blip r:embed="rId51">
+                    <a:blip r:embed="rId52">
                       <a:extLst>
                         <a:ext uri="{28A0092B-C50C-407E-A947-70E740481C1C}">
                           <a14:useLocalDpi xmlns:a14="http://schemas.microsoft.com/office/drawing/2010/main" val="0"/>
@@ -2726,7 +3197,7 @@
                     </pic:cNvPicPr>
                   </pic:nvPicPr>
                   <pic:blipFill>
-                    <a:blip r:embed="rId52">
+                    <a:blip r:embed="rId53">
                       <a:extLst>
                         <a:ext uri="{28A0092B-C50C-407E-A947-70E740481C1C}">
                           <a14:useLocalDpi xmlns:a14="http://schemas.microsoft.com/office/drawing/2010/main" val="0"/>
@@ -2768,8 +3239,13 @@
     </w:p>
     <w:p>
       <w:r>
-        <w:t>Imagine you have this valid HTML Angular file (module and controller exists) :</w:t>
-      </w:r>
+        <w:t>Imagine you have this valid HTML Angular file (module and controller exists</w:t>
+      </w:r>
+      <w:proofErr w:type="gramStart"/>
+      <w:r>
+        <w:t>) :</w:t>
+      </w:r>
+      <w:proofErr w:type="gramEnd"/>
     </w:p>
     <w:p>
       <w:r>
@@ -2795,7 +3271,7 @@
                     </pic:cNvPicPr>
                   </pic:nvPicPr>
                   <pic:blipFill>
-                    <a:blip r:embed="rId53">
+                    <a:blip r:embed="rId54">
                       <a:extLst>
                         <a:ext uri="{28A0092B-C50C-407E-A947-70E740481C1C}">
                           <a14:useLocalDpi xmlns:a14="http://schemas.microsoft.com/office/drawing/2010/main" val="0"/>
@@ -2829,8 +3305,21 @@
     </w:p>
     <w:p>
       <w:r>
-        <w:t>If you fill ng-app with bad module, you will see this validation error :</w:t>
-      </w:r>
+        <w:t xml:space="preserve">If you fill </w:t>
+      </w:r>
+      <w:proofErr w:type="spellStart"/>
+      <w:r>
+        <w:t>ng</w:t>
+      </w:r>
+      <w:proofErr w:type="spellEnd"/>
+      <w:r>
+        <w:t xml:space="preserve">-app with bad module, you will see this validation </w:t>
+      </w:r>
+      <w:proofErr w:type="gramStart"/>
+      <w:r>
+        <w:t>error :</w:t>
+      </w:r>
+      <w:proofErr w:type="gramEnd"/>
     </w:p>
     <w:p>
       <w:r>
@@ -2855,7 +3344,7 @@
                     </pic:cNvPicPr>
                   </pic:nvPicPr>
                   <pic:blipFill>
-                    <a:blip r:embed="rId54">
+                    <a:blip r:embed="rId55">
                       <a:extLst>
                         <a:ext uri="{28A0092B-C50C-407E-A947-70E740481C1C}">
                           <a14:useLocalDpi xmlns:a14="http://schemas.microsoft.com/office/drawing/2010/main" val="0"/>
@@ -2889,8 +3378,21 @@
     </w:p>
     <w:p>
       <w:r>
-        <w:t>If you fill ng-app with existing module, but a controller which doesn't exists, you will see this validation error :</w:t>
-      </w:r>
+        <w:t xml:space="preserve">If you fill </w:t>
+      </w:r>
+      <w:proofErr w:type="spellStart"/>
+      <w:r>
+        <w:t>ng</w:t>
+      </w:r>
+      <w:proofErr w:type="spellEnd"/>
+      <w:r>
+        <w:t xml:space="preserve">-app with existing module, but a controller which doesn't exists, you will see this validation </w:t>
+      </w:r>
+      <w:proofErr w:type="gramStart"/>
+      <w:r>
+        <w:t>error :</w:t>
+      </w:r>
+      <w:proofErr w:type="gramEnd"/>
     </w:p>
     <w:p>
       <w:r>
@@ -2916,7 +3418,7 @@
                     </pic:cNvPicPr>
                   </pic:nvPicPr>
                   <pic:blipFill>
-                    <a:blip r:embed="rId55">
+                    <a:blip r:embed="rId56">
                       <a:extLst>
                         <a:ext uri="{28A0092B-C50C-407E-A947-70E740481C1C}">
                           <a14:useLocalDpi xmlns:a14="http://schemas.microsoft.com/office/drawing/2010/main" val="0"/>
@@ -2952,12 +3454,20 @@
       <w:pPr>
         <w:pStyle w:val="Heading3"/>
       </w:pPr>
-      <w:hyperlink r:id="rId56" w:history="1">
+      <w:hyperlink r:id="rId57" w:history="1">
+        <w:proofErr w:type="spellStart"/>
         <w:r>
           <w:rPr>
             <w:rStyle w:val="Hyperlink"/>
           </w:rPr>
-          <w:t>Javascript Features</w:t>
+          <w:t>Javascript</w:t>
+        </w:r>
+        <w:proofErr w:type="spellEnd"/>
+        <w:r>
+          <w:rPr>
+            <w:rStyle w:val="Hyperlink"/>
+          </w:rPr>
+          <w:t xml:space="preserve"> Features</w:t>
         </w:r>
       </w:hyperlink>
     </w:p>
@@ -2971,12 +3481,41 @@
     </w:p>
     <w:p>
       <w:r>
-        <w:t>Tern.java extends the JSDT plugins to use tern completion, hyperlinks with the JSDT Javascript Editor.</w:t>
-      </w:r>
-    </w:p>
-    <w:p>
-      <w:r>
-        <w:t>Note : it should be possible to extend other Javascript editor with tern by developping a plugin eclipse.</w:t>
+        <w:t xml:space="preserve">Tern.java extends the JSDT plugins to use tern completion, hyperlinks with the JSDT </w:t>
+      </w:r>
+      <w:proofErr w:type="spellStart"/>
+      <w:r>
+        <w:t>Javascript</w:t>
+      </w:r>
+      <w:proofErr w:type="spellEnd"/>
+      <w:r>
+        <w:t xml:space="preserve"> Editor.</w:t>
+      </w:r>
+    </w:p>
+    <w:p>
+      <w:proofErr w:type="gramStart"/>
+      <w:r>
+        <w:t>Note :</w:t>
+      </w:r>
+      <w:proofErr w:type="gramEnd"/>
+      <w:r>
+        <w:t xml:space="preserve"> it should be possible to extend other </w:t>
+      </w:r>
+      <w:proofErr w:type="spellStart"/>
+      <w:r>
+        <w:t>Javascript</w:t>
+      </w:r>
+      <w:proofErr w:type="spellEnd"/>
+      <w:r>
+        <w:t xml:space="preserve"> editor with tern by </w:t>
+      </w:r>
+      <w:proofErr w:type="spellStart"/>
+      <w:r>
+        <w:t>developping</w:t>
+      </w:r>
+      <w:proofErr w:type="spellEnd"/>
+      <w:r>
+        <w:t xml:space="preserve"> a plugin eclipse.</w:t>
       </w:r>
     </w:p>
     <w:p>
@@ -2997,8 +3536,13 @@
     </w:p>
     <w:p>
       <w:r>
-        <w:t>Completion on angular variable :</w:t>
-      </w:r>
+        <w:t xml:space="preserve">Completion on angular </w:t>
+      </w:r>
+      <w:proofErr w:type="gramStart"/>
+      <w:r>
+        <w:t>variable :</w:t>
+      </w:r>
+      <w:proofErr w:type="gramEnd"/>
     </w:p>
     <w:p>
       <w:r>
@@ -3024,7 +3568,7 @@
                     </pic:cNvPicPr>
                   </pic:nvPicPr>
                   <pic:blipFill>
-                    <a:blip r:embed="rId57">
+                    <a:blip r:embed="rId58">
                       <a:extLst>
                         <a:ext uri="{28A0092B-C50C-407E-A947-70E740481C1C}">
                           <a14:useLocalDpi xmlns:a14="http://schemas.microsoft.com/office/drawing/2010/main" val="0"/>
@@ -3058,8 +3602,13 @@
     </w:p>
     <w:p>
       <w:r>
-        <w:t>Completion on angular module :</w:t>
-      </w:r>
+        <w:t xml:space="preserve">Completion on angular </w:t>
+      </w:r>
+      <w:proofErr w:type="gramStart"/>
+      <w:r>
+        <w:t>module :</w:t>
+      </w:r>
+      <w:proofErr w:type="gramEnd"/>
     </w:p>
     <w:p>
       <w:r>
@@ -3084,7 +3633,7 @@
                     </pic:cNvPicPr>
                   </pic:nvPicPr>
                   <pic:blipFill>
-                    <a:blip r:embed="rId58">
+                    <a:blip r:embed="rId59">
                       <a:extLst>
                         <a:ext uri="{28A0092B-C50C-407E-A947-70E740481C1C}">
                           <a14:useLocalDpi xmlns:a14="http://schemas.microsoft.com/office/drawing/2010/main" val="0"/>
@@ -3118,8 +3667,13 @@
     </w:p>
     <w:p>
       <w:r>
-        <w:t>Completion on angular elements like $http :</w:t>
-      </w:r>
+        <w:t>Completion on angular elements like $</w:t>
+      </w:r>
+      <w:proofErr w:type="gramStart"/>
+      <w:r>
+        <w:t>http :</w:t>
+      </w:r>
+      <w:proofErr w:type="gramEnd"/>
     </w:p>
     <w:p>
       <w:r>
@@ -3145,7 +3699,7 @@
                     </pic:cNvPicPr>
                   </pic:nvPicPr>
                   <pic:blipFill>
-                    <a:blip r:embed="rId59">
+                    <a:blip r:embed="rId60">
                       <a:extLst>
                         <a:ext uri="{28A0092B-C50C-407E-A947-70E740481C1C}">
                           <a14:useLocalDpi xmlns:a14="http://schemas.microsoft.com/office/drawing/2010/main" val="0"/>
@@ -3179,8 +3733,13 @@
     </w:p>
     <w:p>
       <w:r>
-        <w:t>Completion on injected service :</w:t>
-      </w:r>
+        <w:t xml:space="preserve">Completion on injected </w:t>
+      </w:r>
+      <w:proofErr w:type="gramStart"/>
+      <w:r>
+        <w:t>service :</w:t>
+      </w:r>
+      <w:proofErr w:type="gramEnd"/>
     </w:p>
     <w:p>
       <w:r>
@@ -3205,7 +3764,7 @@
                     </pic:cNvPicPr>
                   </pic:nvPicPr>
                   <pic:blipFill>
-                    <a:blip r:embed="rId60">
+                    <a:blip r:embed="rId61">
                       <a:extLst>
                         <a:ext uri="{28A0092B-C50C-407E-A947-70E740481C1C}">
                           <a14:useLocalDpi xmlns:a14="http://schemas.microsoft.com/office/drawing/2010/main" val="0"/>
@@ -3241,14 +3800,29 @@
       <w:pPr>
         <w:pStyle w:val="Heading5"/>
       </w:pPr>
+      <w:proofErr w:type="spellStart"/>
       <w:r>
         <w:t>Javascript</w:t>
       </w:r>
-    </w:p>
-    <w:p>
-      <w:r>
-        <w:t>Completion on javascript elements like array :</w:t>
-      </w:r>
+      <w:proofErr w:type="spellEnd"/>
+    </w:p>
+    <w:p>
+      <w:r>
+        <w:t xml:space="preserve">Completion on </w:t>
+      </w:r>
+      <w:proofErr w:type="spellStart"/>
+      <w:r>
+        <w:t>javascript</w:t>
+      </w:r>
+      <w:proofErr w:type="spellEnd"/>
+      <w:r>
+        <w:t xml:space="preserve"> elements like </w:t>
+      </w:r>
+      <w:proofErr w:type="gramStart"/>
+      <w:r>
+        <w:t>array :</w:t>
+      </w:r>
+      <w:proofErr w:type="gramEnd"/>
     </w:p>
     <w:p>
       <w:r>
@@ -3273,7 +3847,7 @@
                     </pic:cNvPicPr>
                   </pic:nvPicPr>
                   <pic:blipFill>
-                    <a:blip r:embed="rId61">
+                    <a:blip r:embed="rId62">
                       <a:extLst>
                         <a:ext uri="{28A0092B-C50C-407E-A947-70E740481C1C}">
                           <a14:useLocalDpi xmlns:a14="http://schemas.microsoft.com/office/drawing/2010/main" val="0"/>
@@ -3314,9 +3888,27 @@
       </w:r>
     </w:p>
     <w:p>
-      <w:r>
-        <w:t>Ctrl+Click on any javascript elements (variable, function) open hyperlink :</w:t>
-      </w:r>
+      <w:proofErr w:type="spellStart"/>
+      <w:r>
+        <w:t>Ctrl+Click</w:t>
+      </w:r>
+      <w:proofErr w:type="spellEnd"/>
+      <w:r>
+        <w:t xml:space="preserve"> on any </w:t>
+      </w:r>
+      <w:proofErr w:type="spellStart"/>
+      <w:r>
+        <w:t>javascript</w:t>
+      </w:r>
+      <w:proofErr w:type="spellEnd"/>
+      <w:r>
+        <w:t xml:space="preserve"> elements (variable, function) open </w:t>
+      </w:r>
+      <w:proofErr w:type="gramStart"/>
+      <w:r>
+        <w:t>hyperlink :</w:t>
+      </w:r>
+      <w:proofErr w:type="gramEnd"/>
     </w:p>
     <w:p>
       <w:r>
@@ -3342,7 +3934,7 @@
                     </pic:cNvPicPr>
                   </pic:nvPicPr>
                   <pic:blipFill>
-                    <a:blip r:embed="rId62">
+                    <a:blip r:embed="rId63">
                       <a:extLst>
                         <a:ext uri="{28A0092B-C50C-407E-A947-70E740481C1C}">
                           <a14:useLocalDpi xmlns:a14="http://schemas.microsoft.com/office/drawing/2010/main" val="0"/>
@@ -3376,7 +3968,15 @@
     </w:p>
     <w:p>
       <w:r>
-        <w:t>If you select "Tern - Go to definition", tern is used to search and select the javascript definition:</w:t>
+        <w:t xml:space="preserve">If you select "Tern - Go to definition", tern is used to search and select the </w:t>
+      </w:r>
+      <w:proofErr w:type="spellStart"/>
+      <w:r>
+        <w:t>javascript</w:t>
+      </w:r>
+      <w:proofErr w:type="spellEnd"/>
+      <w:r>
+        <w:t xml:space="preserve"> definition:</w:t>
       </w:r>
     </w:p>
     <w:p>
@@ -3402,7 +4002,7 @@
                     </pic:cNvPicPr>
                   </pic:nvPicPr>
                   <pic:blipFill>
-                    <a:blip r:embed="rId63">
+                    <a:blip r:embed="rId64">
                       <a:extLst>
                         <a:ext uri="{28A0092B-C50C-407E-A947-70E740481C1C}">
                           <a14:useLocalDpi xmlns:a14="http://schemas.microsoft.com/office/drawing/2010/main" val="0"/>
@@ -3485,8 +4085,29 @@
       </w:r>
     </w:p>
     <w:p>
-      <w:r>
-        <w:t>AngularJS Eclipse is based on the javascript inference engine tern.js is written in Javascript. To use it, tern is executed with node.js (Rhino is too slow for that). You must configure node.js. To do that you can:</w:t>
+      <w:proofErr w:type="spellStart"/>
+      <w:r>
+        <w:t>AngularJS</w:t>
+      </w:r>
+      <w:proofErr w:type="spellEnd"/>
+      <w:r>
+        <w:t xml:space="preserve"> Eclipse is based on the </w:t>
+      </w:r>
+      <w:proofErr w:type="spellStart"/>
+      <w:r>
+        <w:t>javascript</w:t>
+      </w:r>
+      <w:proofErr w:type="spellEnd"/>
+      <w:r>
+        <w:t xml:space="preserve"> inference engine tern.js is written in </w:t>
+      </w:r>
+      <w:proofErr w:type="spellStart"/>
+      <w:r>
+        <w:t>Javascript</w:t>
+      </w:r>
+      <w:proofErr w:type="spellEnd"/>
+      <w:r>
+        <w:t>. To use it, tern is executed with node.js (Rhino is too slow for that). You must configure node.js. To do that you can:</w:t>
       </w:r>
     </w:p>
     <w:p>
@@ -3497,8 +4118,13 @@
           <w:numId w:val="3"/>
         </w:numPr>
       </w:pPr>
-      <w:r>
-        <w:t>use your installed node.js. For that, you must select the "Native node" install type and select the well node file :</w:t>
+      <w:proofErr w:type="gramStart"/>
+      <w:r>
+        <w:t>use</w:t>
+      </w:r>
+      <w:proofErr w:type="gramEnd"/>
+      <w:r>
+        <w:t xml:space="preserve"> your installed node.js. For that, you must select the "Native node" install type and select the well node file :</w:t>
       </w:r>
     </w:p>
     <w:p>
@@ -3525,7 +4151,7 @@
                     </pic:cNvPicPr>
                   </pic:nvPicPr>
                   <pic:blipFill>
-                    <a:blip r:embed="rId64">
+                    <a:blip r:embed="rId65">
                       <a:extLst>
                         <a:ext uri="{28A0092B-C50C-407E-A947-70E740481C1C}">
                           <a14:useLocalDpi xmlns:a14="http://schemas.microsoft.com/office/drawing/2010/main" val="0"/>
@@ -3558,8 +4184,21 @@
       </w:r>
     </w:p>
     <w:p>
-      <w:r>
-        <w:t>when the native node is selected, it searches node binary in default folders installation (ex : "C:\Program Files\nodejs\node.exe" for Windows) and if it doesn't find, it searches in your node in your "PATH" environment.</w:t>
+      <w:proofErr w:type="gramStart"/>
+      <w:r>
+        <w:t>when</w:t>
+      </w:r>
+      <w:proofErr w:type="gramEnd"/>
+      <w:r>
+        <w:t xml:space="preserve"> the native node is selected, it searches node binary in default folders installation (ex : "C:\Program Files\</w:t>
+      </w:r>
+      <w:proofErr w:type="spellStart"/>
+      <w:r>
+        <w:t>nodejs</w:t>
+      </w:r>
+      <w:proofErr w:type="spellEnd"/>
+      <w:r>
+        <w:t>\node.exe" for Windows) and if it doesn't find, it searches in your node in your "PATH" environment.</w:t>
       </w:r>
     </w:p>
     <w:p>
@@ -3575,7 +4214,15 @@
         </w:r>
       </w:hyperlink>
       <w:r>
-        <w:t>, it's important to restart your computer before using AngularJS Eclipse in order to your OS update correctly your "PATH" environment with your installed node.js.</w:t>
+        <w:t xml:space="preserve">, it's important to restart your computer before using </w:t>
+      </w:r>
+      <w:proofErr w:type="spellStart"/>
+      <w:r>
+        <w:t>AngularJS</w:t>
+      </w:r>
+      <w:proofErr w:type="spellEnd"/>
+      <w:r>
+        <w:t xml:space="preserve"> Eclipse in order to your OS update correctly your "PATH" environment with your installed node.js.</w:t>
       </w:r>
     </w:p>
     <w:p>
@@ -3586,8 +4233,13 @@
           <w:numId w:val="3"/>
         </w:numPr>
       </w:pPr>
-      <w:r>
-        <w:t>use an embed node. For that you must install the well embed node.js according your OS :</w:t>
+      <w:proofErr w:type="gramStart"/>
+      <w:r>
+        <w:t>use</w:t>
+      </w:r>
+      <w:proofErr w:type="gramEnd"/>
+      <w:r>
+        <w:t xml:space="preserve"> an embed node. For that you must install the well embed node.js according your OS :</w:t>
       </w:r>
     </w:p>
     <w:p>
@@ -3614,7 +4266,7 @@
                     </pic:cNvPicPr>
                   </pic:nvPicPr>
                   <pic:blipFill>
-                    <a:blip r:embed="rId65">
+                    <a:blip r:embed="rId66">
                       <a:extLst>
                         <a:ext uri="{28A0092B-C50C-407E-A947-70E740481C1C}">
                           <a14:useLocalDpi xmlns:a14="http://schemas.microsoft.com/office/drawing/2010/main" val="0"/>
@@ -3664,17 +4316,22 @@
       <w:pPr>
         <w:pStyle w:val="Heading5"/>
       </w:pPr>
-      <w:bookmarkStart w:id="3" w:name="_Tern_Plugins"/>
-      <w:bookmarkEnd w:id="3"/>
+      <w:bookmarkStart w:id="2" w:name="_Tern_Plugins"/>
+      <w:bookmarkEnd w:id="2"/>
       <w:r>
         <w:t>Tern Plugins</w:t>
       </w:r>
     </w:p>
     <w:p>
-      <w:r>
-        <w:t xml:space="preserve">tern.js provides several </w:t>
-      </w:r>
-      <w:hyperlink r:id="rId66" w:anchor="plugins" w:history="1">
+      <w:proofErr w:type="gramStart"/>
+      <w:r>
+        <w:t>tern.js</w:t>
+      </w:r>
+      <w:proofErr w:type="gramEnd"/>
+      <w:r>
+        <w:t xml:space="preserve"> provides several </w:t>
+      </w:r>
+      <w:hyperlink r:id="rId67" w:anchor="plugins" w:history="1">
         <w:r>
           <w:rPr>
             <w:rStyle w:val="Hyperlink"/>
@@ -3710,7 +4367,7 @@
                     </pic:cNvPicPr>
                   </pic:nvPicPr>
                   <pic:blipFill>
-                    <a:blip r:embed="rId67">
+                    <a:blip r:embed="rId68">
                       <a:extLst>
                         <a:ext uri="{28A0092B-C50C-407E-A947-70E740481C1C}">
                           <a14:useLocalDpi xmlns:a14="http://schemas.microsoft.com/office/drawing/2010/main" val="0"/>
@@ -3744,7 +4401,39 @@
     </w:p>
     <w:p>
       <w:r>
-        <w:t>The angular plugin gives you the capability to retrieve module, controllers,(custom) directives, etc from your javascript, manages completion hyperlink, hover, validation in HTML and Javascript editor. It's enable to emulate the angular injection on your $scope, $http, etc.</w:t>
+        <w:t>The angular plugin gives you the capability to retrieve module, controllers</w:t>
+      </w:r>
+      <w:proofErr w:type="gramStart"/>
+      <w:r>
+        <w:t>,(</w:t>
+      </w:r>
+      <w:proofErr w:type="gramEnd"/>
+      <w:r>
+        <w:t xml:space="preserve">custom) directives, </w:t>
+      </w:r>
+      <w:proofErr w:type="spellStart"/>
+      <w:r>
+        <w:t>etc</w:t>
+      </w:r>
+      <w:proofErr w:type="spellEnd"/>
+      <w:r>
+        <w:t xml:space="preserve"> from your </w:t>
+      </w:r>
+      <w:proofErr w:type="spellStart"/>
+      <w:r>
+        <w:t>javascript</w:t>
+      </w:r>
+      <w:proofErr w:type="spellEnd"/>
+      <w:r>
+        <w:t xml:space="preserve">, manages completion hyperlink, hover, validation in HTML and </w:t>
+      </w:r>
+      <w:proofErr w:type="spellStart"/>
+      <w:r>
+        <w:t>Javascript</w:t>
+      </w:r>
+      <w:proofErr w:type="spellEnd"/>
+      <w:r>
+        <w:t xml:space="preserve"> editor. It's enable to emulate the angular injection on your $scope, $http, etc.</w:t>
       </w:r>
     </w:p>
     <w:p>
@@ -3756,10 +4445,15 @@
       </w:r>
     </w:p>
     <w:p>
-      <w:r>
-        <w:t xml:space="preserve">tern.js provides several </w:t>
-      </w:r>
-      <w:hyperlink r:id="rId68" w:anchor="typedef" w:history="1">
+      <w:proofErr w:type="gramStart"/>
+      <w:r>
+        <w:t>tern.js</w:t>
+      </w:r>
+      <w:proofErr w:type="gramEnd"/>
+      <w:r>
+        <w:t xml:space="preserve"> provides several </w:t>
+      </w:r>
+      <w:hyperlink r:id="rId69" w:anchor="typedef" w:history="1">
         <w:r>
           <w:rPr>
             <w:rStyle w:val="Hyperlink"/>
@@ -3768,7 +4462,23 @@
         </w:r>
       </w:hyperlink>
       <w:r>
-        <w:t>. If you wish to benefit with completion about browser model (ex: document.get...), select it. It provides too an ecma5, jquery definition. For angular, the definition is inside the angular plugin.</w:t>
+        <w:t xml:space="preserve">. If you wish to benefit with completion about browser model (ex: </w:t>
+      </w:r>
+      <w:proofErr w:type="spellStart"/>
+      <w:r>
+        <w:t>document.get</w:t>
+      </w:r>
+      <w:proofErr w:type="spellEnd"/>
+      <w:r>
+        <w:t xml:space="preserve">...), select it. It provides too an ecma5, </w:t>
+      </w:r>
+      <w:proofErr w:type="spellStart"/>
+      <w:r>
+        <w:t>jquery</w:t>
+      </w:r>
+      <w:proofErr w:type="spellEnd"/>
+      <w:r>
+        <w:t xml:space="preserve"> definition. For angular, the definition is inside the angular plugin.</w:t>
       </w:r>
     </w:p>
     <w:p>
@@ -3795,7 +4505,7 @@
                     </pic:cNvPicPr>
                   </pic:nvPicPr>
                   <pic:blipFill>
-                    <a:blip r:embed="rId69">
+                    <a:blip r:embed="rId70">
                       <a:extLst>
                         <a:ext uri="{28A0092B-C50C-407E-A947-70E740481C1C}">
                           <a14:useLocalDpi xmlns:a14="http://schemas.microsoft.com/office/drawing/2010/main" val="0"/>
@@ -3837,8 +4547,37 @@
     </w:p>
     <w:p>
       <w:r>
-        <w:t>When tern is used for completion, validation, hover, hyperlink, it must load before (just the first time) a list of your Javascript. To do that you must configure your script paths by selecting your js folder which contains your javascripts (it's the same thing than for Java build path) :</w:t>
-      </w:r>
+        <w:t xml:space="preserve">When tern is used for completion, validation, hover, hyperlink, it must load before (just the first time) a list of your </w:t>
+      </w:r>
+      <w:proofErr w:type="spellStart"/>
+      <w:r>
+        <w:t>Javascript</w:t>
+      </w:r>
+      <w:proofErr w:type="spellEnd"/>
+      <w:r>
+        <w:t xml:space="preserve">. To do that you must configure your script paths by selecting your </w:t>
+      </w:r>
+      <w:proofErr w:type="spellStart"/>
+      <w:r>
+        <w:t>js</w:t>
+      </w:r>
+      <w:proofErr w:type="spellEnd"/>
+      <w:r>
+        <w:t xml:space="preserve"> folder which contains your </w:t>
+      </w:r>
+      <w:proofErr w:type="spellStart"/>
+      <w:r>
+        <w:t>javascripts</w:t>
+      </w:r>
+      <w:proofErr w:type="spellEnd"/>
+      <w:r>
+        <w:t xml:space="preserve"> (it's the same thing than for Java build path</w:t>
+      </w:r>
+      <w:proofErr w:type="gramStart"/>
+      <w:r>
+        <w:t>) :</w:t>
+      </w:r>
+      <w:proofErr w:type="gramEnd"/>
     </w:p>
     <w:p>
       <w:r>
@@ -3864,7 +4603,7 @@
                     </pic:cNvPicPr>
                   </pic:nvPicPr>
                   <pic:blipFill>
-                    <a:blip r:embed="rId70">
+                    <a:blip r:embed="rId71">
                       <a:extLst>
                         <a:ext uri="{28A0092B-C50C-407E-A947-70E740481C1C}">
                           <a14:useLocalDpi xmlns:a14="http://schemas.microsoft.com/office/drawing/2010/main" val="0"/>
@@ -3906,8 +4645,21 @@
     </w:p>
     <w:p>
       <w:r>
-        <w:t>In HTML editor, directives completion provides directive names with the ng-* syntax :</w:t>
-      </w:r>
+        <w:t xml:space="preserve">In HTML editor, directives completion provides directive names with the </w:t>
+      </w:r>
+      <w:proofErr w:type="spellStart"/>
+      <w:r>
+        <w:t>ng</w:t>
+      </w:r>
+      <w:proofErr w:type="spellEnd"/>
+      <w:r>
+        <w:t xml:space="preserve">-* </w:t>
+      </w:r>
+      <w:proofErr w:type="gramStart"/>
+      <w:r>
+        <w:t>syntax :</w:t>
+      </w:r>
+      <w:proofErr w:type="gramEnd"/>
     </w:p>
     <w:p>
       <w:r>
@@ -3932,7 +4684,7 @@
                     </pic:cNvPicPr>
                   </pic:nvPicPr>
                   <pic:blipFill>
-                    <a:blip r:embed="rId26">
+                    <a:blip r:embed="rId27">
                       <a:extLst>
                         <a:ext uri="{28A0092B-C50C-407E-A947-70E740481C1C}">
                           <a14:useLocalDpi xmlns:a14="http://schemas.microsoft.com/office/drawing/2010/main" val="0"/>
@@ -3966,8 +4718,21 @@
     </w:p>
     <w:p>
       <w:r>
-        <w:t>Angular supports several syntax like starting with 'x-', 'data-' and use ':', '-', '_' delimiters. You can customize the syntax that you wish for completion with the project properties. By default you will see this configuration :</w:t>
-      </w:r>
+        <w:t xml:space="preserve">Angular supports </w:t>
+      </w:r>
+      <w:proofErr w:type="gramStart"/>
+      <w:r>
+        <w:t>several syntax like starting with 'x-', 'data-' and use</w:t>
+      </w:r>
+      <w:proofErr w:type="gramEnd"/>
+      <w:r>
+        <w:t xml:space="preserve"> ':', '-', '_' delimiters. You can customize the syntax that you wish for completion with the project properties. By default you will see this </w:t>
+      </w:r>
+      <w:proofErr w:type="gramStart"/>
+      <w:r>
+        <w:t>configuration :</w:t>
+      </w:r>
+      <w:proofErr w:type="gramEnd"/>
     </w:p>
     <w:p>
       <w:r>
@@ -3993,7 +4758,7 @@
                     </pic:cNvPicPr>
                   </pic:nvPicPr>
                   <pic:blipFill>
-                    <a:blip r:embed="rId27">
+                    <a:blip r:embed="rId28">
                       <a:extLst>
                         <a:ext uri="{28A0092B-C50C-407E-A947-70E740481C1C}">
                           <a14:useLocalDpi xmlns:a14="http://schemas.microsoft.com/office/drawing/2010/main" val="0"/>
@@ -4027,8 +4792,13 @@
     </w:p>
     <w:p>
       <w:r>
-        <w:t>After validating your configuration, completion will show you directive names with other syntaxes :</w:t>
-      </w:r>
+        <w:t xml:space="preserve">After validating your configuration, completion will show you directive names with other </w:t>
+      </w:r>
+      <w:proofErr w:type="gramStart"/>
+      <w:r>
+        <w:t>syntaxes :</w:t>
+      </w:r>
+      <w:proofErr w:type="gramEnd"/>
     </w:p>
     <w:p>
       <w:r>
@@ -4053,7 +4823,7 @@
                     </pic:cNvPicPr>
                   </pic:nvPicPr>
                   <pic:blipFill>
-                    <a:blip r:embed="rId29">
+                    <a:blip r:embed="rId30">
                       <a:extLst>
                         <a:ext uri="{28A0092B-C50C-407E-A947-70E740481C1C}">
                           <a14:useLocalDpi xmlns:a14="http://schemas.microsoft.com/office/drawing/2010/main" val="0"/>
@@ -4096,8 +4866,13 @@
     </w:p>
     <w:p>
       <w:r>
-        <w:t>If you validate with "Validate" menu contextual menu :</w:t>
-      </w:r>
+        <w:t xml:space="preserve">If you validate with "Validate" menu contextual </w:t>
+      </w:r>
+      <w:proofErr w:type="gramStart"/>
+      <w:r>
+        <w:t>menu :</w:t>
+      </w:r>
+      <w:proofErr w:type="gramEnd"/>
     </w:p>
     <w:p>
       <w:r>
@@ -4122,7 +4897,7 @@
                     </pic:cNvPicPr>
                   </pic:nvPicPr>
                   <pic:blipFill>
-                    <a:blip r:embed="rId71">
+                    <a:blip r:embed="rId72">
                       <a:extLst>
                         <a:ext uri="{28A0092B-C50C-407E-A947-70E740481C1C}">
                           <a14:useLocalDpi xmlns:a14="http://schemas.microsoft.com/office/drawing/2010/main" val="0"/>
@@ -4155,8 +4930,21 @@
       </w:r>
     </w:p>
     <w:p>
-      <w:r>
-        <w:t>you will see that AngularJS directives will have warn messages :</w:t>
+      <w:proofErr w:type="gramStart"/>
+      <w:r>
+        <w:t>you</w:t>
+      </w:r>
+      <w:proofErr w:type="gramEnd"/>
+      <w:r>
+        <w:t xml:space="preserve"> will see that </w:t>
+      </w:r>
+      <w:proofErr w:type="spellStart"/>
+      <w:r>
+        <w:t>AngularJS</w:t>
+      </w:r>
+      <w:proofErr w:type="spellEnd"/>
+      <w:r>
+        <w:t xml:space="preserve"> directives will have warn messages :</w:t>
       </w:r>
     </w:p>
     <w:p>
@@ -4182,7 +4970,7 @@
                     </pic:cNvPicPr>
                   </pic:nvPicPr>
                   <pic:blipFill>
-                    <a:blip r:embed="rId72">
+                    <a:blip r:embed="rId73">
                       <a:extLst>
                         <a:ext uri="{28A0092B-C50C-407E-A947-70E740481C1C}">
                           <a14:useLocalDpi xmlns:a14="http://schemas.microsoft.com/office/drawing/2010/main" val="0"/>
@@ -4216,8 +5004,13 @@
     </w:p>
     <w:p>
       <w:r>
-        <w:t>In this sample you have 2 warnings messages :</w:t>
-      </w:r>
+        <w:t xml:space="preserve">In this sample you have 2 warnings </w:t>
+      </w:r>
+      <w:proofErr w:type="gramStart"/>
+      <w:r>
+        <w:t>messages :</w:t>
+      </w:r>
+      <w:proofErr w:type="gramEnd"/>
     </w:p>
     <w:p>
       <w:pPr>
@@ -4228,7 +5021,15 @@
         </w:numPr>
       </w:pPr>
       <w:r>
-        <w:t>a warning with ng-app which is an Angular directive</w:t>
+        <w:t xml:space="preserve">a warning with </w:t>
+      </w:r>
+      <w:proofErr w:type="spellStart"/>
+      <w:r>
+        <w:t>ng</w:t>
+      </w:r>
+      <w:proofErr w:type="spellEnd"/>
+      <w:r>
+        <w:t>-app which is an Angular directive</w:t>
       </w:r>
     </w:p>
     <w:p>
@@ -4239,23 +5040,30 @@
           <w:numId w:val="3"/>
         </w:numPr>
       </w:pPr>
-      <w:r>
-        <w:t>a warning with "a" attribute in the head element which doesn't exist.</w:t>
-      </w:r>
-    </w:p>
-    <w:p>
-      <w:r>
-        <w:t xml:space="preserve">You could disable the warning message for unknown attribute, but AngularJS Eclipse provides the "HTML Angular Syntax Validator" which is an extension of the "HTML Syntax Validator" to support </w:t>
+      <w:proofErr w:type="gramStart"/>
+      <w:r>
+        <w:t>a</w:t>
+      </w:r>
+      <w:proofErr w:type="gramEnd"/>
+      <w:r>
+        <w:t xml:space="preserve"> warning with "a" attribute in the head element which doesn't exist.</w:t>
+      </w:r>
+    </w:p>
+    <w:p>
+      <w:r>
+        <w:t xml:space="preserve">You could disable the warning message for unknown attribute, but </w:t>
+      </w:r>
+      <w:proofErr w:type="spellStart"/>
+      <w:r>
+        <w:t>AngularJS</w:t>
+      </w:r>
+      <w:proofErr w:type="spellEnd"/>
+      <w:r>
+        <w:t xml:space="preserve"> Eclipse provides the "HTML Angular Syntax Validator" which is an extension of the "HTML Syntax Validator" to support </w:t>
       </w:r>
       <w:r>
         <w:lastRenderedPageBreak/>
-        <w:t xml:space="preserve">Angular directives. To use this Angular validator, you must enable it and </w:t>
-      </w:r>
-      <w:r>
-        <w:t>disable "HTML Syntax Validator"</w:t>
-      </w:r>
-      <w:r>
-        <w:t>:</w:t>
+        <w:t>Angular directives. To use this Angular validator, you must enable it and disable "HTML Syntax Validator":</w:t>
       </w:r>
     </w:p>
     <w:p>
@@ -4281,7 +5089,7 @@
                     </pic:cNvPicPr>
                   </pic:nvPicPr>
                   <pic:blipFill>
-                    <a:blip r:embed="rId73">
+                    <a:blip r:embed="rId74">
                       <a:extLst>
                         <a:ext uri="{28A0092B-C50C-407E-A947-70E740481C1C}">
                           <a14:useLocalDpi xmlns:a14="http://schemas.microsoft.com/office/drawing/2010/main" val="0"/>
@@ -4341,7 +5149,7 @@
                     </pic:cNvPicPr>
                   </pic:nvPicPr>
                   <pic:blipFill>
-                    <a:blip r:embed="rId74">
+                    <a:blip r:embed="rId75">
                       <a:extLst>
                         <a:ext uri="{28A0092B-C50C-407E-A947-70E740481C1C}">
                           <a14:useLocalDpi xmlns:a14="http://schemas.microsoft.com/office/drawing/2010/main" val="0"/>
@@ -4384,7 +5192,15 @@
     </w:p>
     <w:p>
       <w:r>
-        <w:t>At this step we have finished to configure AngularJS Eclipse, now it's time to check that everything works (tern with node.js is well configured).</w:t>
+        <w:t xml:space="preserve">At this step we have finished to configure </w:t>
+      </w:r>
+      <w:proofErr w:type="spellStart"/>
+      <w:r>
+        <w:t>AngularJS</w:t>
+      </w:r>
+      <w:proofErr w:type="spellEnd"/>
+      <w:r>
+        <w:t xml:space="preserve"> Eclipse, now it's time to check that everything works (tern with node.js is well configured).</w:t>
       </w:r>
     </w:p>
     <w:p>
@@ -4407,7 +5223,21 @@
         <w:rPr>
           <w:b/>
         </w:rPr>
-        <w:t>Open with/AngularJS Editor:</w:t>
+        <w:t>Open with/</w:t>
+      </w:r>
+      <w:proofErr w:type="spellStart"/>
+      <w:r>
+        <w:rPr>
+          <w:b/>
+        </w:rPr>
+        <w:t>AngularJS</w:t>
+      </w:r>
+      <w:proofErr w:type="spellEnd"/>
+      <w:r>
+        <w:rPr>
+          <w:b/>
+        </w:rPr>
+        <w:t xml:space="preserve"> Editor:</w:t>
       </w:r>
     </w:p>
     <w:p>
@@ -4433,7 +5263,7 @@
                     </pic:cNvPicPr>
                   </pic:nvPicPr>
                   <pic:blipFill>
-                    <a:blip r:embed="rId75">
+                    <a:blip r:embed="rId76">
                       <a:extLst>
                         <a:ext uri="{28A0092B-C50C-407E-A947-70E740481C1C}">
                           <a14:useLocalDpi xmlns:a14="http://schemas.microsoft.com/office/drawing/2010/main" val="0"/>
@@ -4472,7 +5302,15 @@
     </w:p>
     <w:p>
       <w:r>
-        <w:t>Try completion on ng-app to open your module:</w:t>
+        <w:t xml:space="preserve">Try completion on </w:t>
+      </w:r>
+      <w:proofErr w:type="spellStart"/>
+      <w:r>
+        <w:t>ng</w:t>
+      </w:r>
+      <w:proofErr w:type="spellEnd"/>
+      <w:r>
+        <w:t>-app to open your module:</w:t>
       </w:r>
     </w:p>
     <w:p>
@@ -4498,7 +5336,7 @@
                     </pic:cNvPicPr>
                   </pic:nvPicPr>
                   <pic:blipFill>
-                    <a:blip r:embed="rId76">
+                    <a:blip r:embed="rId77">
                       <a:extLst>
                         <a:ext uri="{28A0092B-C50C-407E-A947-70E740481C1C}">
                           <a14:useLocalDpi xmlns:a14="http://schemas.microsoft.com/office/drawing/2010/main" val="0"/>
@@ -4535,12 +5373,14 @@
         <w:t xml:space="preserve">This feature is managed by tern, if it doesn't work, see </w:t>
       </w:r>
       <w:hyperlink w:anchor="_Troubleshooting" w:history="1">
+        <w:proofErr w:type="gramStart"/>
         <w:r>
           <w:rPr>
             <w:rStyle w:val="Hyperlink"/>
           </w:rPr>
           <w:t>Troubleshooting</w:t>
         </w:r>
+        <w:proofErr w:type="gramEnd"/>
       </w:hyperlink>
       <w:r>
         <w:t xml:space="preserve"> section.</w:t>
@@ -4551,14 +5391,27 @@
       <w:pPr>
         <w:pStyle w:val="Heading3"/>
       </w:pPr>
+      <w:proofErr w:type="spellStart"/>
       <w:r>
         <w:lastRenderedPageBreak/>
-        <w:t>Javascript Editor</w:t>
-      </w:r>
-    </w:p>
-    <w:p>
-      <w:r>
-        <w:t>Open a javascript editor and try to open completion for angular model:</w:t>
+        <w:t>Javascript</w:t>
+      </w:r>
+      <w:proofErr w:type="spellEnd"/>
+      <w:r>
+        <w:t xml:space="preserve"> Editor</w:t>
+      </w:r>
+    </w:p>
+    <w:p>
+      <w:r>
+        <w:t xml:space="preserve">Open a </w:t>
+      </w:r>
+      <w:proofErr w:type="spellStart"/>
+      <w:r>
+        <w:t>javascript</w:t>
+      </w:r>
+      <w:proofErr w:type="spellEnd"/>
+      <w:r>
+        <w:t xml:space="preserve"> editor and try to open completion for angular model:</w:t>
       </w:r>
     </w:p>
     <w:p>
@@ -4584,7 +5437,7 @@
                     </pic:cNvPicPr>
                   </pic:nvPicPr>
                   <pic:blipFill>
-                    <a:blip r:embed="rId77">
+                    <a:blip r:embed="rId78">
                       <a:extLst>
                         <a:ext uri="{28A0092B-C50C-407E-A947-70E740481C1C}">
                           <a14:useLocalDpi xmlns:a14="http://schemas.microsoft.com/office/drawing/2010/main" val="0"/>
@@ -4621,12 +5474,14 @@
         <w:t xml:space="preserve">This feature is managed by tern, if it doesn't work, see </w:t>
       </w:r>
       <w:hyperlink w:anchor="_Troubleshooting" w:history="1">
+        <w:proofErr w:type="gramStart"/>
         <w:r>
           <w:rPr>
             <w:rStyle w:val="Hyperlink"/>
           </w:rPr>
           <w:t>Troubleshooting</w:t>
         </w:r>
+        <w:proofErr w:type="gramEnd"/>
       </w:hyperlink>
       <w:r>
         <w:t xml:space="preserve"> section.</w:t>
@@ -4636,21 +5491,23 @@
       <w:pPr>
         <w:pStyle w:val="Heading3"/>
       </w:pPr>
-      <w:bookmarkStart w:id="4" w:name="_Troubleshooting"/>
-      <w:bookmarkEnd w:id="4"/>
+      <w:bookmarkStart w:id="3" w:name="_Troubleshooting"/>
+      <w:bookmarkEnd w:id="3"/>
       <w:r>
         <w:t>Troubleshooting</w:t>
       </w:r>
     </w:p>
     <w:p>
       <w:r>
-        <w:t>If you have checked your configuration and completion doesn't work for HTML and Javascript editor, it means that there is a problem with tern with node.js. To veri</w:t>
-      </w:r>
-      <w:r>
-        <w:t>fy that you can see errors with</w:t>
-      </w:r>
-      <w:r>
-        <w:t>:</w:t>
+        <w:t xml:space="preserve">If you have checked your configuration and completion doesn't work for HTML and </w:t>
+      </w:r>
+      <w:proofErr w:type="spellStart"/>
+      <w:r>
+        <w:t>Javascript</w:t>
+      </w:r>
+      <w:proofErr w:type="spellEnd"/>
+      <w:r>
+        <w:t xml:space="preserve"> editor, it means that there is a problem with tern with node.js. To verify that you can see errors with:</w:t>
       </w:r>
     </w:p>
     <w:p>
@@ -4708,7 +5565,7 @@
                     </pic:cNvPicPr>
                   </pic:nvPicPr>
                   <pic:blipFill>
-                    <a:blip r:embed="rId78">
+                    <a:blip r:embed="rId79">
                       <a:extLst>
                         <a:ext uri="{28A0092B-C50C-407E-A947-70E740481C1C}">
                           <a14:useLocalDpi xmlns:a14="http://schemas.microsoft.com/office/drawing/2010/main" val="0"/>
@@ -4782,7 +5639,7 @@
                     </pic:cNvPicPr>
                   </pic:nvPicPr>
                   <pic:blipFill>
-                    <a:blip r:embed="rId79">
+                    <a:blip r:embed="rId80">
                       <a:extLst>
                         <a:ext uri="{28A0092B-C50C-407E-A947-70E740481C1C}">
                           <a14:useLocalDpi xmlns:a14="http://schemas.microsoft.com/office/drawing/2010/main" val="0"/>
@@ -4815,8 +5672,13 @@
       </w:r>
     </w:p>
     <w:p>
-      <w:r>
-        <w:t>and open the tern console:</w:t>
+      <w:proofErr w:type="gramStart"/>
+      <w:r>
+        <w:t>and</w:t>
+      </w:r>
+      <w:proofErr w:type="gramEnd"/>
+      <w:r>
+        <w:t xml:space="preserve"> open the tern console:</w:t>
       </w:r>
     </w:p>
     <w:p>
@@ -4842,7 +5704,7 @@
                     </pic:cNvPicPr>
                   </pic:nvPicPr>
                   <pic:blipFill>
-                    <a:blip r:embed="rId80">
+                    <a:blip r:embed="rId81">
                       <a:extLst>
                         <a:ext uri="{28A0092B-C50C-407E-A947-70E740481C1C}">
                           <a14:useLocalDpi xmlns:a14="http://schemas.microsoft.com/office/drawing/2010/main" val="0"/>
@@ -4903,7 +5765,7 @@
                     </pic:cNvPicPr>
                   </pic:nvPicPr>
                   <pic:blipFill>
-                    <a:blip r:embed="rId81">
+                    <a:blip r:embed="rId82">
                       <a:extLst>
                         <a:ext uri="{28A0092B-C50C-407E-A947-70E740481C1C}">
                           <a14:useLocalDpi xmlns:a14="http://schemas.microsoft.com/office/drawing/2010/main" val="0"/>
@@ -4969,7 +5831,7 @@
                     </pic:cNvPicPr>
                   </pic:nvPicPr>
                   <pic:blipFill>
-                    <a:blip r:embed="rId82">
+                    <a:blip r:embed="rId83">
                       <a:extLst>
                         <a:ext uri="{28A0092B-C50C-407E-A947-70E740481C1C}">
                           <a14:useLocalDpi xmlns:a14="http://schemas.microsoft.com/office/drawing/2010/main" val="0"/>
@@ -5006,7 +5868,7 @@
       <w:pPr>
         <w:pStyle w:val="Heading3"/>
       </w:pPr>
-      <w:hyperlink r:id="rId83" w:history="1">
+      <w:hyperlink r:id="rId84" w:history="1">
         <w:r>
           <w:rPr>
             <w:rStyle w:val="Hyperlink"/>
@@ -5022,7 +5884,23 @@
         </w:rPr>
       </w:pPr>
       <w:r>
-        <w:t xml:space="preserve">Angular Explorer View gives you the capability to display Angular elements like modules, controllers of your AngularJS application. To open it go to </w:t>
+        <w:t xml:space="preserve">Angular Explorer View gives you the capability to display Angular elements like modules, controllers of your </w:t>
+      </w:r>
+      <w:proofErr w:type="spellStart"/>
+      <w:r>
+        <w:t>AngularJS</w:t>
+      </w:r>
+      <w:proofErr w:type="spellEnd"/>
+      <w:r>
+        <w:t xml:space="preserve"> application. To open it </w:t>
+      </w:r>
+      <w:proofErr w:type="gramStart"/>
+      <w:r>
+        <w:t>go</w:t>
+      </w:r>
+      <w:proofErr w:type="gramEnd"/>
+      <w:r>
+        <w:t xml:space="preserve"> to </w:t>
       </w:r>
       <w:r>
         <w:rPr>
@@ -5064,7 +5942,7 @@
                     </pic:cNvPicPr>
                   </pic:nvPicPr>
                   <pic:blipFill>
-                    <a:blip r:embed="rId84">
+                    <a:blip r:embed="rId85">
                       <a:extLst>
                         <a:ext uri="{28A0092B-C50C-407E-A947-70E740481C1C}">
                           <a14:useLocalDpi xmlns:a14="http://schemas.microsoft.com/office/drawing/2010/main" val="0"/>
@@ -5101,8 +5979,13 @@
         <w:t>After that you can see</w:t>
       </w:r>
       <w:r>
-        <w:t xml:space="preserve"> your modules, controllers, etc</w:t>
-      </w:r>
+        <w:t xml:space="preserve"> your modules, controllers, </w:t>
+      </w:r>
+      <w:proofErr w:type="spellStart"/>
+      <w:r>
+        <w:t>etc</w:t>
+      </w:r>
+      <w:proofErr w:type="spellEnd"/>
       <w:r>
         <w:t>:</w:t>
       </w:r>
@@ -5130,7 +6013,7 @@
                     </pic:cNvPicPr>
                   </pic:nvPicPr>
                   <pic:blipFill>
-                    <a:blip r:embed="rId85">
+                    <a:blip r:embed="rId86">
                       <a:extLst>
                         <a:ext uri="{28A0092B-C50C-407E-A947-70E740481C1C}">
                           <a14:useLocalDpi xmlns:a14="http://schemas.microsoft.com/office/drawing/2010/main" val="0"/>
@@ -5175,7 +6058,15 @@
         <w:t>Angular Explorer View gives you the capability to display Angular elements like modules, controller</w:t>
       </w:r>
       <w:r>
-        <w:t>s of your AngularJS application</w:t>
+        <w:t xml:space="preserve">s of your </w:t>
+      </w:r>
+      <w:proofErr w:type="spellStart"/>
+      <w:r>
+        <w:t>AngularJS</w:t>
+      </w:r>
+      <w:proofErr w:type="spellEnd"/>
+      <w:r>
+        <w:t xml:space="preserve"> application</w:t>
       </w:r>
       <w:r>
         <w:t>:</w:t>
@@ -5205,7 +6096,7 @@
                     </pic:cNvPicPr>
                   </pic:nvPicPr>
                   <pic:blipFill>
-                    <a:blip r:embed="rId86">
+                    <a:blip r:embed="rId87">
                       <a:extLst>
                         <a:ext uri="{28A0092B-C50C-407E-A947-70E740481C1C}">
                           <a14:useLocalDpi xmlns:a14="http://schemas.microsoft.com/office/drawing/2010/main" val="0"/>
@@ -5239,8 +6130,13 @@
     </w:p>
     <w:p>
       <w:r>
-        <w:t>This view is useful for :</w:t>
-      </w:r>
+        <w:t xml:space="preserve">This view is useful </w:t>
+      </w:r>
+      <w:proofErr w:type="gramStart"/>
+      <w:r>
+        <w:t>for :</w:t>
+      </w:r>
+      <w:proofErr w:type="gramEnd"/>
     </w:p>
     <w:p>
       <w:pPr>
@@ -5250,8 +6146,21 @@
           <w:numId w:val="5"/>
         </w:numPr>
       </w:pPr>
-      <w:r>
-        <w:t>display modules, controllers, etc in a view and go to the definition if you double click on it (open the JS editor and select the module, controller).</w:t>
+      <w:proofErr w:type="gramStart"/>
+      <w:r>
+        <w:t>display</w:t>
+      </w:r>
+      <w:proofErr w:type="gramEnd"/>
+      <w:r>
+        <w:t xml:space="preserve"> modules, controllers, </w:t>
+      </w:r>
+      <w:proofErr w:type="spellStart"/>
+      <w:r>
+        <w:t>etc</w:t>
+      </w:r>
+      <w:proofErr w:type="spellEnd"/>
+      <w:r>
+        <w:t xml:space="preserve"> in a view and go to the definition if you double click on it (open the JS editor and select the module, controller).</w:t>
       </w:r>
     </w:p>
     <w:p>
@@ -5262,8 +6171,13 @@
           <w:numId w:val="5"/>
         </w:numPr>
       </w:pPr>
-      <w:r>
-        <w:t>AngularJS "HTML templates" where module and controller is not defined inside the HTML. So you can link module and controller to the current HTML editor to benefit with Angular expression completion.</w:t>
+      <w:proofErr w:type="spellStart"/>
+      <w:r>
+        <w:t>AngularJS</w:t>
+      </w:r>
+      <w:proofErr w:type="spellEnd"/>
+      <w:r>
+        <w:t xml:space="preserve"> "HTML templates" where module and controller is not defined inside the HTML. So you can link module and controller to the current HTML editor to benefit with Angular expression completion.</w:t>
       </w:r>
     </w:p>
     <w:p>
@@ -5284,7 +6198,15 @@
     </w:p>
     <w:p>
       <w:r>
-        <w:t>To use Angular Explorer View, you must defines the whole Javascripts files which must be used to load with Tern t</w:t>
+        <w:t xml:space="preserve">To use Angular Explorer View, you must defines the whole </w:t>
+      </w:r>
+      <w:proofErr w:type="spellStart"/>
+      <w:r>
+        <w:t>Javascripts</w:t>
+      </w:r>
+      <w:proofErr w:type="spellEnd"/>
+      <w:r>
+        <w:t xml:space="preserve"> files which must be used to load with Tern t</w:t>
       </w:r>
       <w:r>
         <w:t>he</w:t>
@@ -5318,67 +6240,6 @@
                 <pic:pic xmlns:pic="http://schemas.openxmlformats.org/drawingml/2006/picture">
                   <pic:nvPicPr>
                     <pic:cNvPr id="0" name="Picture 138" descr="Configure script path file"/>
-                    <pic:cNvPicPr>
-                      <a:picLocks noChangeAspect="1" noChangeArrowheads="1"/>
-                    </pic:cNvPicPr>
-                  </pic:nvPicPr>
-                  <pic:blipFill>
-                    <a:blip r:embed="rId87">
-                      <a:extLst>
-                        <a:ext uri="{28A0092B-C50C-407E-A947-70E740481C1C}">
-                          <a14:useLocalDpi xmlns:a14="http://schemas.microsoft.com/office/drawing/2010/main" val="0"/>
-                        </a:ext>
-                      </a:extLst>
-                    </a:blip>
-                    <a:srcRect/>
-                    <a:stretch>
-                      <a:fillRect/>
-                    </a:stretch>
-                  </pic:blipFill>
-                  <pic:spPr bwMode="auto">
-                    <a:xfrm>
-                      <a:off x="0" y="0"/>
-                      <a:ext cx="5943600" cy="4128351"/>
-                    </a:xfrm>
-                    <a:prstGeom prst="rect">
-                      <a:avLst/>
-                    </a:prstGeom>
-                    <a:noFill/>
-                    <a:ln>
-                      <a:noFill/>
-                    </a:ln>
-                  </pic:spPr>
-                </pic:pic>
-              </a:graphicData>
-            </a:graphic>
-          </wp:inline>
-        </w:drawing>
-      </w:r>
-    </w:p>
-    <w:p>
-      <w:r>
-        <w:t>You can define a folder with "Add Folder" which contains the Javascript files to load. This configuration is used when your scripts to load are not declared in script element (or if script/@src cannot be resolved if you use for instance JSP EL contextPath).</w:t>
-      </w:r>
-    </w:p>
-    <w:p>
-      <w:r>
-        <w:rPr>
-          <w:noProof/>
-        </w:rPr>
-        <w:lastRenderedPageBreak/>
-        <w:drawing>
-          <wp:inline distT="0" distB="0" distL="0" distR="0">
-            <wp:extent cx="5943600" cy="4128351"/>
-            <wp:effectExtent l="0" t="0" r="0" b="5715"/>
-            <wp:docPr id="69" name="Picture 69" descr="Configure script path folder"/>
-            <wp:cNvGraphicFramePr>
-              <a:graphicFrameLocks xmlns:a="http://schemas.openxmlformats.org/drawingml/2006/main" noChangeAspect="1"/>
-            </wp:cNvGraphicFramePr>
-            <a:graphic xmlns:a="http://schemas.openxmlformats.org/drawingml/2006/main">
-              <a:graphicData uri="http://schemas.openxmlformats.org/drawingml/2006/picture">
-                <pic:pic xmlns:pic="http://schemas.openxmlformats.org/drawingml/2006/picture">
-                  <pic:nvPicPr>
-                    <pic:cNvPr id="0" name="Picture 140" descr="Configure script path folder"/>
                     <pic:cNvPicPr>
                       <a:picLocks noChangeAspect="1" noChangeArrowheads="1"/>
                     </pic:cNvPicPr>
@@ -5417,6 +6278,91 @@
       </w:r>
     </w:p>
     <w:p>
+      <w:r>
+        <w:t xml:space="preserve">You can define a folder with "Add Folder" which contains the </w:t>
+      </w:r>
+      <w:proofErr w:type="spellStart"/>
+      <w:r>
+        <w:t>Javascript</w:t>
+      </w:r>
+      <w:proofErr w:type="spellEnd"/>
+      <w:r>
+        <w:t xml:space="preserve"> files to load. This configuration is used when your scripts to load are not declared in script element (or if script/@</w:t>
+      </w:r>
+      <w:proofErr w:type="spellStart"/>
+      <w:r>
+        <w:t>src</w:t>
+      </w:r>
+      <w:proofErr w:type="spellEnd"/>
+      <w:r>
+        <w:t xml:space="preserve"> cannot be resolved if you use for instance JSP EL </w:t>
+      </w:r>
+      <w:proofErr w:type="spellStart"/>
+      <w:r>
+        <w:t>contextPath</w:t>
+      </w:r>
+      <w:proofErr w:type="spellEnd"/>
+      <w:r>
+        <w:t>).</w:t>
+      </w:r>
+    </w:p>
+    <w:p>
+      <w:r>
+        <w:rPr>
+          <w:noProof/>
+        </w:rPr>
+        <w:lastRenderedPageBreak/>
+        <w:drawing>
+          <wp:inline distT="0" distB="0" distL="0" distR="0">
+            <wp:extent cx="5943600" cy="4128351"/>
+            <wp:effectExtent l="0" t="0" r="0" b="5715"/>
+            <wp:docPr id="69" name="Picture 69" descr="Configure script path folder"/>
+            <wp:cNvGraphicFramePr>
+              <a:graphicFrameLocks xmlns:a="http://schemas.openxmlformats.org/drawingml/2006/main" noChangeAspect="1"/>
+            </wp:cNvGraphicFramePr>
+            <a:graphic xmlns:a="http://schemas.openxmlformats.org/drawingml/2006/main">
+              <a:graphicData uri="http://schemas.openxmlformats.org/drawingml/2006/picture">
+                <pic:pic xmlns:pic="http://schemas.openxmlformats.org/drawingml/2006/picture">
+                  <pic:nvPicPr>
+                    <pic:cNvPr id="0" name="Picture 140" descr="Configure script path folder"/>
+                    <pic:cNvPicPr>
+                      <a:picLocks noChangeAspect="1" noChangeArrowheads="1"/>
+                    </pic:cNvPicPr>
+                  </pic:nvPicPr>
+                  <pic:blipFill>
+                    <a:blip r:embed="rId89">
+                      <a:extLst>
+                        <a:ext uri="{28A0092B-C50C-407E-A947-70E740481C1C}">
+                          <a14:useLocalDpi xmlns:a14="http://schemas.microsoft.com/office/drawing/2010/main" val="0"/>
+                        </a:ext>
+                      </a:extLst>
+                    </a:blip>
+                    <a:srcRect/>
+                    <a:stretch>
+                      <a:fillRect/>
+                    </a:stretch>
+                  </pic:blipFill>
+                  <pic:spPr bwMode="auto">
+                    <a:xfrm>
+                      <a:off x="0" y="0"/>
+                      <a:ext cx="5943600" cy="4128351"/>
+                    </a:xfrm>
+                    <a:prstGeom prst="rect">
+                      <a:avLst/>
+                    </a:prstGeom>
+                    <a:noFill/>
+                    <a:ln>
+                      <a:noFill/>
+                    </a:ln>
+                  </pic:spPr>
+                </pic:pic>
+              </a:graphicData>
+            </a:graphic>
+          </wp:inline>
+        </w:drawing>
+      </w:r>
+    </w:p>
+    <w:p>
       <w:pPr>
         <w:pStyle w:val="Heading4"/>
       </w:pPr>
@@ -5434,7 +6380,15 @@
     </w:p>
     <w:p>
       <w:r>
-        <w:t>The "Go To Definition" contextual menu gives the capability to open the JS editor and select the module, controller selected (you can</w:t>
+        <w:t xml:space="preserve">The "Go </w:t>
+      </w:r>
+      <w:proofErr w:type="gramStart"/>
+      <w:r>
+        <w:t>To</w:t>
+      </w:r>
+      <w:proofErr w:type="gramEnd"/>
+      <w:r>
+        <w:t xml:space="preserve"> Definition" contextual menu gives the capability to open the JS editor and select the module, controller selected (you can</w:t>
       </w:r>
       <w:r>
         <w:t xml:space="preserve"> do that too with double click)</w:t>
@@ -5466,7 +6420,7 @@
                     </pic:cNvPicPr>
                   </pic:nvPicPr>
                   <pic:blipFill>
-                    <a:blip r:embed="rId89">
+                    <a:blip r:embed="rId90">
                       <a:extLst>
                         <a:ext uri="{28A0092B-C50C-407E-A947-70E740481C1C}">
                           <a14:useLocalDpi xmlns:a14="http://schemas.microsoft.com/office/drawing/2010/main" val="0"/>
@@ -5535,7 +6489,7 @@
                     </pic:cNvPicPr>
                   </pic:nvPicPr>
                   <pic:blipFill>
-                    <a:blip r:embed="rId90">
+                    <a:blip r:embed="rId91">
                       <a:extLst>
                         <a:ext uri="{28A0092B-C50C-407E-A947-70E740481C1C}">
                           <a14:useLocalDpi xmlns:a14="http://schemas.microsoft.com/office/drawing/2010/main" val="0"/>
@@ -5595,7 +6549,7 @@
                     </pic:cNvPicPr>
                   </pic:nvPicPr>
                   <pic:blipFill>
-                    <a:blip r:embed="rId91">
+                    <a:blip r:embed="rId92">
                       <a:extLst>
                         <a:ext uri="{28A0092B-C50C-407E-A947-70E740481C1C}">
                           <a14:useLocalDpi xmlns:a14="http://schemas.microsoft.com/office/drawing/2010/main" val="0"/>
@@ -5629,8 +6583,13 @@
     </w:p>
     <w:p>
       <w:r>
-        <w:t>If you reopen completion, you will see completion :</w:t>
-      </w:r>
+        <w:t xml:space="preserve">If you reopen completion, you will see </w:t>
+      </w:r>
+      <w:proofErr w:type="gramStart"/>
+      <w:r>
+        <w:t>completion :</w:t>
+      </w:r>
+      <w:proofErr w:type="gramEnd"/>
     </w:p>
     <w:p>
       <w:r>
@@ -5656,7 +6615,7 @@
                     </pic:cNvPicPr>
                   </pic:nvPicPr>
                   <pic:blipFill>
-                    <a:blip r:embed="rId92">
+                    <a:blip r:embed="rId93">
                       <a:extLst>
                         <a:ext uri="{28A0092B-C50C-407E-A947-70E740481C1C}">
                           <a14:useLocalDpi xmlns:a14="http://schemas.microsoft.com/office/drawing/2010/main" val="0"/>
@@ -5709,8 +6668,1231 @@
       </w:pPr>
       <w:r>
         <w:lastRenderedPageBreak/>
-        <w:t>Setup Github</w:t>
-      </w:r>
+        <w:t xml:space="preserve">Setup </w:t>
+      </w:r>
+      <w:proofErr w:type="spellStart"/>
+      <w:r>
+        <w:t>Github</w:t>
+      </w:r>
+      <w:proofErr w:type="spellEnd"/>
+    </w:p>
+    <w:p>
+      <w:r>
+        <w:t xml:space="preserve">You can get a </w:t>
+      </w:r>
+      <w:proofErr w:type="spellStart"/>
+      <w:r>
+        <w:t>Git</w:t>
+      </w:r>
+      <w:proofErr w:type="spellEnd"/>
+      <w:r>
+        <w:t xml:space="preserve"> project using two main approaches. The first takes an existing project or directory and imports it into </w:t>
+      </w:r>
+      <w:proofErr w:type="spellStart"/>
+      <w:r>
+        <w:t>Git</w:t>
+      </w:r>
+      <w:proofErr w:type="spellEnd"/>
+      <w:r>
+        <w:t xml:space="preserve">. The second clones an existing </w:t>
+      </w:r>
+      <w:proofErr w:type="spellStart"/>
+      <w:r>
+        <w:t>Git</w:t>
+      </w:r>
+      <w:proofErr w:type="spellEnd"/>
+      <w:r>
+        <w:t xml:space="preserve"> repository from another server.</w:t>
+      </w:r>
+    </w:p>
+    <w:p>
+      <w:pPr>
+        <w:pStyle w:val="Heading2"/>
+      </w:pPr>
+      <w:r>
+        <w:t>Initializing a Repository in an Existing Directory</w:t>
+      </w:r>
+    </w:p>
+    <w:p>
+      <w:r>
+        <w:t xml:space="preserve">If you’re starting to track an existing project in </w:t>
+      </w:r>
+      <w:proofErr w:type="spellStart"/>
+      <w:r>
+        <w:t>Git</w:t>
+      </w:r>
+      <w:proofErr w:type="spellEnd"/>
+      <w:r>
+        <w:t>, you need to go to the project’s directory and type</w:t>
+      </w:r>
+    </w:p>
+    <w:p>
+      <w:pPr>
+        <w:shd w:val="clear" w:color="auto" w:fill="FFFFFF"/>
+        <w:spacing w:after="0" w:line="480" w:lineRule="auto"/>
+        <w:rPr>
+          <w:rFonts w:ascii="Times New Roman" w:eastAsia="Times New Roman" w:hAnsi="Times New Roman" w:cs="Times New Roman"/>
+          <w:sz w:val="24"/>
+          <w:szCs w:val="24"/>
+        </w:rPr>
+      </w:pPr>
+      <w:r>
+        <w:rPr>
+          <w:rFonts w:ascii="Courier New" w:eastAsia="Times New Roman" w:hAnsi="Courier New" w:cs="Courier New"/>
+          <w:color w:val="000000"/>
+          <w:sz w:val="20"/>
+          <w:szCs w:val="20"/>
+          <w:shd w:val="clear" w:color="auto" w:fill="F2F4FF"/>
+        </w:rPr>
+        <w:t xml:space="preserve">$ </w:t>
+      </w:r>
+      <w:proofErr w:type="spellStart"/>
+      <w:proofErr w:type="gramStart"/>
+      <w:r>
+        <w:rPr>
+          <w:rFonts w:ascii="Courier New" w:eastAsia="Times New Roman" w:hAnsi="Courier New" w:cs="Courier New"/>
+          <w:color w:val="000000"/>
+          <w:sz w:val="20"/>
+          <w:szCs w:val="20"/>
+          <w:shd w:val="clear" w:color="auto" w:fill="F2F4FF"/>
+        </w:rPr>
+        <w:t>git</w:t>
+      </w:r>
+      <w:proofErr w:type="spellEnd"/>
+      <w:proofErr w:type="gramEnd"/>
+      <w:r>
+        <w:rPr>
+          <w:rFonts w:ascii="Courier New" w:eastAsia="Times New Roman" w:hAnsi="Courier New" w:cs="Courier New"/>
+          <w:color w:val="000000"/>
+          <w:sz w:val="20"/>
+          <w:szCs w:val="20"/>
+          <w:shd w:val="clear" w:color="auto" w:fill="F2F4FF"/>
+        </w:rPr>
+        <w:t xml:space="preserve"> </w:t>
+      </w:r>
+      <w:proofErr w:type="spellStart"/>
+      <w:r>
+        <w:rPr>
+          <w:rFonts w:ascii="Courier New" w:eastAsia="Times New Roman" w:hAnsi="Courier New" w:cs="Courier New"/>
+          <w:color w:val="000000"/>
+          <w:sz w:val="20"/>
+          <w:szCs w:val="20"/>
+          <w:shd w:val="clear" w:color="auto" w:fill="F2F4FF"/>
+        </w:rPr>
+        <w:t>init</w:t>
+      </w:r>
+      <w:proofErr w:type="spellEnd"/>
+    </w:p>
+    <w:p>
+      <w:pPr>
+        <w:shd w:val="clear" w:color="auto" w:fill="FFFFFF"/>
+      </w:pPr>
+      <w:r>
+        <w:t>This creates a new subdirectory named</w:t>
+      </w:r>
+      <w:r>
+        <w:t xml:space="preserve"> </w:t>
+      </w:r>
+      <w:r>
+        <w:rPr>
+          <w:rFonts w:ascii="Courier New" w:eastAsia="Times New Roman" w:hAnsi="Courier New" w:cs="Courier New"/>
+          <w:b/>
+          <w:bCs/>
+          <w:color w:val="000000"/>
+          <w:sz w:val="20"/>
+          <w:szCs w:val="20"/>
+          <w:shd w:val="clear" w:color="auto" w:fill="F2F4FF"/>
+        </w:rPr>
+        <w:t>.</w:t>
+      </w:r>
+      <w:proofErr w:type="spellStart"/>
+      <w:r>
+        <w:rPr>
+          <w:rFonts w:ascii="Courier New" w:eastAsia="Times New Roman" w:hAnsi="Courier New" w:cs="Courier New"/>
+          <w:color w:val="000000"/>
+          <w:sz w:val="20"/>
+          <w:szCs w:val="20"/>
+          <w:shd w:val="clear" w:color="auto" w:fill="F2F4FF"/>
+        </w:rPr>
+        <w:t>git</w:t>
+      </w:r>
+      <w:proofErr w:type="spellEnd"/>
+      <w:r>
+        <w:t xml:space="preserve"> that contains all of your necessary repository files — a </w:t>
+      </w:r>
+      <w:proofErr w:type="spellStart"/>
+      <w:r>
+        <w:t>Git</w:t>
+      </w:r>
+      <w:proofErr w:type="spellEnd"/>
+      <w:r>
+        <w:t xml:space="preserve"> repository skeleton. At this point, nothing in your project is tracked yet. (See Chapter 9 for more information about exactly </w:t>
+      </w:r>
+      <w:r>
+        <w:t>what files are contained in the</w:t>
+      </w:r>
+      <w:r>
+        <w:t xml:space="preserve"> </w:t>
+      </w:r>
+      <w:r>
+        <w:rPr>
+          <w:rFonts w:ascii="Courier New" w:eastAsia="Times New Roman" w:hAnsi="Courier New" w:cs="Courier New"/>
+          <w:b/>
+          <w:bCs/>
+          <w:color w:val="000000"/>
+          <w:sz w:val="20"/>
+          <w:szCs w:val="20"/>
+          <w:shd w:val="clear" w:color="auto" w:fill="F2F4FF"/>
+        </w:rPr>
+        <w:t>.</w:t>
+      </w:r>
+      <w:proofErr w:type="spellStart"/>
+      <w:r>
+        <w:rPr>
+          <w:rFonts w:ascii="Courier New" w:eastAsia="Times New Roman" w:hAnsi="Courier New" w:cs="Courier New"/>
+          <w:color w:val="000000"/>
+          <w:sz w:val="20"/>
+          <w:szCs w:val="20"/>
+          <w:shd w:val="clear" w:color="auto" w:fill="F2F4FF"/>
+        </w:rPr>
+        <w:t>git</w:t>
+      </w:r>
+      <w:proofErr w:type="spellEnd"/>
+      <w:r>
+        <w:t xml:space="preserve"> </w:t>
+      </w:r>
+      <w:r>
+        <w:t>directory you just created.)</w:t>
+      </w:r>
+    </w:p>
+    <w:p>
+      <w:pPr>
+        <w:shd w:val="clear" w:color="auto" w:fill="FFFFFF"/>
+      </w:pPr>
+      <w:r>
+        <w:t xml:space="preserve">If you want to start version-controlling existing files (as opposed to an empty directory), you should probably begin tracking those files and do an initial commit. You can accomplish that with a few </w:t>
+      </w:r>
+      <w:proofErr w:type="spellStart"/>
+      <w:r>
+        <w:rPr>
+          <w:rStyle w:val="sc111"/>
+        </w:rPr>
+        <w:t>git</w:t>
+      </w:r>
+      <w:proofErr w:type="spellEnd"/>
+      <w:r>
+        <w:rPr>
+          <w:rStyle w:val="sc01"/>
+        </w:rPr>
+        <w:t xml:space="preserve"> </w:t>
+      </w:r>
+      <w:r>
+        <w:rPr>
+          <w:rStyle w:val="sc111"/>
+        </w:rPr>
+        <w:t>add</w:t>
+      </w:r>
+      <w:r>
+        <w:t xml:space="preserve"> c</w:t>
+      </w:r>
+      <w:r>
+        <w:t>ommands that specify the files you want to track, followed by a commit:</w:t>
+      </w:r>
+    </w:p>
+    <w:p>
+      <w:pPr>
+        <w:shd w:val="clear" w:color="auto" w:fill="FFFFFF"/>
+        <w:spacing w:after="0" w:line="240" w:lineRule="auto"/>
+        <w:rPr>
+          <w:rFonts w:ascii="Courier New" w:eastAsia="Times New Roman" w:hAnsi="Courier New" w:cs="Courier New"/>
+          <w:color w:val="000000"/>
+          <w:sz w:val="20"/>
+          <w:szCs w:val="20"/>
+          <w:shd w:val="clear" w:color="auto" w:fill="F2F4FF"/>
+        </w:rPr>
+      </w:pPr>
+      <w:r>
+        <w:rPr>
+          <w:rFonts w:ascii="Courier New" w:eastAsia="Times New Roman" w:hAnsi="Courier New" w:cs="Courier New"/>
+          <w:color w:val="000000"/>
+          <w:sz w:val="20"/>
+          <w:szCs w:val="20"/>
+          <w:shd w:val="clear" w:color="auto" w:fill="F2F4FF"/>
+        </w:rPr>
+        <w:t xml:space="preserve">$ </w:t>
+      </w:r>
+      <w:proofErr w:type="spellStart"/>
+      <w:proofErr w:type="gramStart"/>
+      <w:r>
+        <w:rPr>
+          <w:rFonts w:ascii="Courier New" w:eastAsia="Times New Roman" w:hAnsi="Courier New" w:cs="Courier New"/>
+          <w:color w:val="000000"/>
+          <w:sz w:val="20"/>
+          <w:szCs w:val="20"/>
+          <w:shd w:val="clear" w:color="auto" w:fill="F2F4FF"/>
+        </w:rPr>
+        <w:t>git</w:t>
+      </w:r>
+      <w:proofErr w:type="spellEnd"/>
+      <w:proofErr w:type="gramEnd"/>
+      <w:r>
+        <w:rPr>
+          <w:rFonts w:ascii="Courier New" w:eastAsia="Times New Roman" w:hAnsi="Courier New" w:cs="Courier New"/>
+          <w:color w:val="000000"/>
+          <w:sz w:val="20"/>
+          <w:szCs w:val="20"/>
+          <w:shd w:val="clear" w:color="auto" w:fill="F2F4FF"/>
+        </w:rPr>
+        <w:t xml:space="preserve"> add </w:t>
+      </w:r>
+      <w:r>
+        <w:rPr>
+          <w:rFonts w:ascii="Courier New" w:eastAsia="Times New Roman" w:hAnsi="Courier New" w:cs="Courier New"/>
+          <w:b/>
+          <w:bCs/>
+          <w:color w:val="000000"/>
+          <w:sz w:val="20"/>
+          <w:szCs w:val="20"/>
+          <w:shd w:val="clear" w:color="auto" w:fill="F2F4FF"/>
+        </w:rPr>
+        <w:t>*.</w:t>
+      </w:r>
+      <w:proofErr w:type="spellStart"/>
+      <w:r>
+        <w:rPr>
+          <w:rFonts w:ascii="Courier New" w:eastAsia="Times New Roman" w:hAnsi="Courier New" w:cs="Courier New"/>
+          <w:color w:val="000000"/>
+          <w:sz w:val="20"/>
+          <w:szCs w:val="20"/>
+          <w:shd w:val="clear" w:color="auto" w:fill="F2F4FF"/>
+        </w:rPr>
+        <w:t>js</w:t>
+      </w:r>
+      <w:proofErr w:type="spellEnd"/>
+    </w:p>
+    <w:p>
+      <w:pPr>
+        <w:shd w:val="clear" w:color="auto" w:fill="FFFFFF"/>
+        <w:spacing w:after="0" w:line="240" w:lineRule="auto"/>
+        <w:rPr>
+          <w:rFonts w:ascii="Courier New" w:eastAsia="Times New Roman" w:hAnsi="Courier New" w:cs="Courier New"/>
+          <w:color w:val="000000"/>
+          <w:sz w:val="20"/>
+          <w:szCs w:val="20"/>
+          <w:shd w:val="clear" w:color="auto" w:fill="F2F4FF"/>
+        </w:rPr>
+      </w:pPr>
+      <w:r>
+        <w:rPr>
+          <w:rFonts w:ascii="Courier New" w:eastAsia="Times New Roman" w:hAnsi="Courier New" w:cs="Courier New"/>
+          <w:color w:val="000000"/>
+          <w:sz w:val="20"/>
+          <w:szCs w:val="20"/>
+          <w:shd w:val="clear" w:color="auto" w:fill="F2F4FF"/>
+        </w:rPr>
+        <w:t xml:space="preserve">$ </w:t>
+      </w:r>
+      <w:proofErr w:type="spellStart"/>
+      <w:proofErr w:type="gramStart"/>
+      <w:r>
+        <w:rPr>
+          <w:rFonts w:ascii="Courier New" w:eastAsia="Times New Roman" w:hAnsi="Courier New" w:cs="Courier New"/>
+          <w:color w:val="000000"/>
+          <w:sz w:val="20"/>
+          <w:szCs w:val="20"/>
+          <w:shd w:val="clear" w:color="auto" w:fill="F2F4FF"/>
+        </w:rPr>
+        <w:t>git</w:t>
+      </w:r>
+      <w:proofErr w:type="spellEnd"/>
+      <w:proofErr w:type="gramEnd"/>
+      <w:r>
+        <w:rPr>
+          <w:rFonts w:ascii="Courier New" w:eastAsia="Times New Roman" w:hAnsi="Courier New" w:cs="Courier New"/>
+          <w:color w:val="000000"/>
+          <w:sz w:val="20"/>
+          <w:szCs w:val="20"/>
+          <w:shd w:val="clear" w:color="auto" w:fill="F2F4FF"/>
+        </w:rPr>
+        <w:t xml:space="preserve"> add README</w:t>
+      </w:r>
+    </w:p>
+    <w:p>
+      <w:pPr>
+        <w:shd w:val="clear" w:color="auto" w:fill="FFFFFF"/>
+        <w:spacing w:after="0" w:line="480" w:lineRule="auto"/>
+        <w:rPr>
+          <w:rFonts w:ascii="Times New Roman" w:eastAsia="Times New Roman" w:hAnsi="Times New Roman" w:cs="Times New Roman"/>
+          <w:sz w:val="24"/>
+          <w:szCs w:val="24"/>
+        </w:rPr>
+      </w:pPr>
+      <w:r>
+        <w:rPr>
+          <w:rFonts w:ascii="Courier New" w:eastAsia="Times New Roman" w:hAnsi="Courier New" w:cs="Courier New"/>
+          <w:color w:val="000000"/>
+          <w:sz w:val="20"/>
+          <w:szCs w:val="20"/>
+          <w:shd w:val="clear" w:color="auto" w:fill="F2F4FF"/>
+        </w:rPr>
+        <w:t xml:space="preserve">$ </w:t>
+      </w:r>
+      <w:proofErr w:type="spellStart"/>
+      <w:proofErr w:type="gramStart"/>
+      <w:r>
+        <w:rPr>
+          <w:rFonts w:ascii="Courier New" w:eastAsia="Times New Roman" w:hAnsi="Courier New" w:cs="Courier New"/>
+          <w:color w:val="000000"/>
+          <w:sz w:val="20"/>
+          <w:szCs w:val="20"/>
+          <w:shd w:val="clear" w:color="auto" w:fill="F2F4FF"/>
+        </w:rPr>
+        <w:t>git</w:t>
+      </w:r>
+      <w:proofErr w:type="spellEnd"/>
+      <w:proofErr w:type="gramEnd"/>
+      <w:r>
+        <w:rPr>
+          <w:rFonts w:ascii="Courier New" w:eastAsia="Times New Roman" w:hAnsi="Courier New" w:cs="Courier New"/>
+          <w:color w:val="000000"/>
+          <w:sz w:val="20"/>
+          <w:szCs w:val="20"/>
+          <w:shd w:val="clear" w:color="auto" w:fill="F2F4FF"/>
+        </w:rPr>
+        <w:t xml:space="preserve"> commit </w:t>
+      </w:r>
+      <w:r>
+        <w:rPr>
+          <w:rFonts w:ascii="Courier New" w:eastAsia="Times New Roman" w:hAnsi="Courier New" w:cs="Courier New"/>
+          <w:b/>
+          <w:bCs/>
+          <w:color w:val="000000"/>
+          <w:sz w:val="20"/>
+          <w:szCs w:val="20"/>
+          <w:shd w:val="clear" w:color="auto" w:fill="F2F4FF"/>
+        </w:rPr>
+        <w:t>-</w:t>
+      </w:r>
+      <w:r>
+        <w:rPr>
+          <w:rFonts w:ascii="Courier New" w:eastAsia="Times New Roman" w:hAnsi="Courier New" w:cs="Courier New"/>
+          <w:color w:val="000000"/>
+          <w:sz w:val="20"/>
+          <w:szCs w:val="20"/>
+          <w:shd w:val="clear" w:color="auto" w:fill="F2F4FF"/>
+        </w:rPr>
+        <w:t xml:space="preserve">m </w:t>
+      </w:r>
+      <w:r>
+        <w:rPr>
+          <w:rFonts w:ascii="Courier New" w:eastAsia="Times New Roman" w:hAnsi="Courier New" w:cs="Courier New"/>
+          <w:color w:val="808080"/>
+          <w:sz w:val="20"/>
+          <w:szCs w:val="20"/>
+          <w:shd w:val="clear" w:color="auto" w:fill="F2F4FF"/>
+        </w:rPr>
+        <w:t>'initial project version'</w:t>
+      </w:r>
+    </w:p>
+    <w:p>
+      <w:pPr>
+        <w:shd w:val="clear" w:color="auto" w:fill="FFFFFF"/>
+      </w:pPr>
+      <w:r>
+        <w:t xml:space="preserve">At this point, you have a </w:t>
+      </w:r>
+      <w:proofErr w:type="spellStart"/>
+      <w:r>
+        <w:t>Git</w:t>
+      </w:r>
+      <w:proofErr w:type="spellEnd"/>
+      <w:r>
+        <w:t xml:space="preserve"> repository with tracked files and an initial commit.</w:t>
+      </w:r>
+    </w:p>
+    <w:p>
+      <w:pPr>
+        <w:pStyle w:val="Heading2"/>
+      </w:pPr>
+      <w:r>
+        <w:t>Cloning an Existing Repository</w:t>
+      </w:r>
+    </w:p>
+    <w:p>
+      <w:pPr>
+        <w:shd w:val="clear" w:color="auto" w:fill="FFFFFF"/>
+      </w:pPr>
+      <w:r>
+        <w:t xml:space="preserve">If you want to get a copy of an existing </w:t>
+      </w:r>
+      <w:proofErr w:type="spellStart"/>
+      <w:r>
+        <w:t>Git</w:t>
+      </w:r>
+      <w:proofErr w:type="spellEnd"/>
+      <w:r>
+        <w:t xml:space="preserve"> repository — for example, a project you’d like to contribute to — the command you need is</w:t>
+      </w:r>
+      <w:r>
+        <w:t xml:space="preserve"> </w:t>
+      </w:r>
+      <w:proofErr w:type="spellStart"/>
+      <w:r>
+        <w:rPr>
+          <w:rFonts w:ascii="Courier New" w:eastAsia="Times New Roman" w:hAnsi="Courier New" w:cs="Courier New"/>
+          <w:color w:val="000000"/>
+          <w:sz w:val="20"/>
+          <w:szCs w:val="20"/>
+          <w:shd w:val="clear" w:color="auto" w:fill="F2F4FF"/>
+        </w:rPr>
+        <w:t>git</w:t>
+      </w:r>
+      <w:proofErr w:type="spellEnd"/>
+      <w:r>
+        <w:rPr>
+          <w:rFonts w:ascii="Courier New" w:eastAsia="Times New Roman" w:hAnsi="Courier New" w:cs="Courier New"/>
+          <w:color w:val="000000"/>
+          <w:sz w:val="20"/>
+          <w:szCs w:val="20"/>
+          <w:shd w:val="clear" w:color="auto" w:fill="F2F4FF"/>
+        </w:rPr>
+        <w:t xml:space="preserve"> clone</w:t>
+      </w:r>
+      <w:r>
+        <w:t>. If you’re familiar with other VCS systems such as Subversion, you’ll notice that the command is</w:t>
+      </w:r>
+      <w:r>
+        <w:t xml:space="preserve"> </w:t>
+      </w:r>
+      <w:r>
+        <w:rPr>
+          <w:rFonts w:ascii="Courier New" w:eastAsia="Times New Roman" w:hAnsi="Courier New" w:cs="Courier New"/>
+          <w:color w:val="000000"/>
+          <w:sz w:val="20"/>
+          <w:szCs w:val="20"/>
+          <w:shd w:val="clear" w:color="auto" w:fill="F2F4FF"/>
+        </w:rPr>
+        <w:t>clone</w:t>
+      </w:r>
+      <w:r>
+        <w:t xml:space="preserve"> and not</w:t>
+      </w:r>
+      <w:r>
+        <w:t xml:space="preserve"> </w:t>
+      </w:r>
+      <w:r>
+        <w:rPr>
+          <w:rFonts w:ascii="Courier New" w:eastAsia="Times New Roman" w:hAnsi="Courier New" w:cs="Courier New"/>
+          <w:color w:val="000000"/>
+          <w:sz w:val="20"/>
+          <w:szCs w:val="20"/>
+          <w:shd w:val="clear" w:color="auto" w:fill="F2F4FF"/>
+        </w:rPr>
+        <w:t>checkout</w:t>
+      </w:r>
+      <w:r>
+        <w:t xml:space="preserve">. </w:t>
+      </w:r>
+      <w:r>
+        <w:t xml:space="preserve">This is an important distinction — </w:t>
+      </w:r>
+      <w:proofErr w:type="spellStart"/>
+      <w:r>
+        <w:t>Git</w:t>
+      </w:r>
+      <w:proofErr w:type="spellEnd"/>
+      <w:r>
+        <w:t xml:space="preserve"> receives a copy of nearly all data that the server has. Every version of every file for the history of the project is pulled down when you run</w:t>
+      </w:r>
+      <w:r>
+        <w:t xml:space="preserve"> </w:t>
+      </w:r>
+      <w:proofErr w:type="spellStart"/>
+      <w:r>
+        <w:rPr>
+          <w:rFonts w:ascii="Courier New" w:eastAsia="Times New Roman" w:hAnsi="Courier New" w:cs="Courier New"/>
+          <w:color w:val="000000"/>
+          <w:sz w:val="20"/>
+          <w:szCs w:val="20"/>
+          <w:shd w:val="clear" w:color="auto" w:fill="F2F4FF"/>
+        </w:rPr>
+        <w:t>git</w:t>
+      </w:r>
+      <w:proofErr w:type="spellEnd"/>
+      <w:r>
+        <w:rPr>
+          <w:rFonts w:ascii="Courier New" w:eastAsia="Times New Roman" w:hAnsi="Courier New" w:cs="Courier New"/>
+          <w:color w:val="000000"/>
+          <w:sz w:val="20"/>
+          <w:szCs w:val="20"/>
+          <w:shd w:val="clear" w:color="auto" w:fill="F2F4FF"/>
+        </w:rPr>
+        <w:t xml:space="preserve"> clone</w:t>
+      </w:r>
+      <w:r>
+        <w:t>. In fact, if your server disk gets corrupted, you can use any of the clones on any client to set the server back to the state it was in wh</w:t>
+      </w:r>
+      <w:r>
+        <w:t xml:space="preserve">en it was. </w:t>
+      </w:r>
+    </w:p>
+    <w:p>
+      <w:pPr>
+        <w:shd w:val="clear" w:color="auto" w:fill="FFFFFF"/>
+        <w:rPr>
+          <w:rFonts w:ascii="Georgia" w:hAnsi="Georgia"/>
+          <w:color w:val="4E443C"/>
+          <w:sz w:val="21"/>
+          <w:szCs w:val="21"/>
+          <w:shd w:val="clear" w:color="auto" w:fill="FCFCFA"/>
+        </w:rPr>
+      </w:pPr>
+      <w:r>
+        <w:t>You clone a repository with</w:t>
+      </w:r>
+      <w:r>
+        <w:t xml:space="preserve"> </w:t>
+      </w:r>
+      <w:proofErr w:type="spellStart"/>
+      <w:r>
+        <w:rPr>
+          <w:rFonts w:ascii="Courier New" w:eastAsia="Times New Roman" w:hAnsi="Courier New" w:cs="Courier New"/>
+          <w:color w:val="000000"/>
+          <w:sz w:val="20"/>
+          <w:szCs w:val="20"/>
+          <w:shd w:val="clear" w:color="auto" w:fill="F2F4FF"/>
+        </w:rPr>
+        <w:t>git</w:t>
+      </w:r>
+      <w:proofErr w:type="spellEnd"/>
+      <w:r>
+        <w:rPr>
+          <w:rFonts w:ascii="Courier New" w:eastAsia="Times New Roman" w:hAnsi="Courier New" w:cs="Courier New"/>
+          <w:color w:val="000000"/>
+          <w:sz w:val="20"/>
+          <w:szCs w:val="20"/>
+          <w:shd w:val="clear" w:color="auto" w:fill="F2F4FF"/>
+        </w:rPr>
+        <w:t xml:space="preserve"> clone</w:t>
+      </w:r>
+      <w:r>
+        <w:rPr>
+          <w:rFonts w:ascii="Courier New" w:eastAsia="Times New Roman" w:hAnsi="Courier New" w:cs="Courier New"/>
+          <w:color w:val="000000"/>
+          <w:sz w:val="20"/>
+          <w:szCs w:val="20"/>
+          <w:shd w:val="clear" w:color="auto" w:fill="F2F4FF"/>
+        </w:rPr>
+        <w:t xml:space="preserve"> [</w:t>
+      </w:r>
+      <w:proofErr w:type="spellStart"/>
+      <w:proofErr w:type="gramStart"/>
+      <w:r>
+        <w:rPr>
+          <w:rFonts w:ascii="Courier New" w:eastAsia="Times New Roman" w:hAnsi="Courier New" w:cs="Courier New"/>
+          <w:color w:val="000000"/>
+          <w:sz w:val="20"/>
+          <w:szCs w:val="20"/>
+          <w:shd w:val="clear" w:color="auto" w:fill="F2F4FF"/>
+        </w:rPr>
+        <w:t>url</w:t>
+      </w:r>
+      <w:proofErr w:type="spellEnd"/>
+      <w:proofErr w:type="gramEnd"/>
+      <w:r>
+        <w:rPr>
+          <w:rFonts w:ascii="Courier New" w:eastAsia="Times New Roman" w:hAnsi="Courier New" w:cs="Courier New"/>
+          <w:color w:val="000000"/>
+          <w:sz w:val="20"/>
+          <w:szCs w:val="20"/>
+          <w:shd w:val="clear" w:color="auto" w:fill="F2F4FF"/>
+        </w:rPr>
+        <w:t>]</w:t>
+      </w:r>
+      <w:r>
+        <w:t xml:space="preserve">. </w:t>
+      </w:r>
+      <w:r>
+        <w:rPr>
+          <w:rFonts w:ascii="Georgia" w:hAnsi="Georgia"/>
+          <w:color w:val="4E443C"/>
+          <w:sz w:val="21"/>
+          <w:szCs w:val="21"/>
+          <w:shd w:val="clear" w:color="auto" w:fill="FCFCFA"/>
+        </w:rPr>
+        <w:t xml:space="preserve">For example, if you want to clone the Ruby </w:t>
+      </w:r>
+      <w:proofErr w:type="spellStart"/>
+      <w:r>
+        <w:rPr>
+          <w:rFonts w:ascii="Georgia" w:hAnsi="Georgia"/>
+          <w:color w:val="4E443C"/>
+          <w:sz w:val="21"/>
+          <w:szCs w:val="21"/>
+          <w:shd w:val="clear" w:color="auto" w:fill="FCFCFA"/>
+        </w:rPr>
+        <w:t>Git</w:t>
+      </w:r>
+      <w:proofErr w:type="spellEnd"/>
+      <w:r>
+        <w:rPr>
+          <w:rFonts w:ascii="Georgia" w:hAnsi="Georgia"/>
+          <w:color w:val="4E443C"/>
+          <w:sz w:val="21"/>
+          <w:szCs w:val="21"/>
+          <w:shd w:val="clear" w:color="auto" w:fill="FCFCFA"/>
+        </w:rPr>
+        <w:t xml:space="preserve"> library called Grit, you can do so like this:</w:t>
+      </w:r>
+    </w:p>
+    <w:p>
+      <w:pPr>
+        <w:shd w:val="clear" w:color="auto" w:fill="FFFFFF"/>
+        <w:spacing w:after="0" w:line="480" w:lineRule="auto"/>
+        <w:rPr>
+          <w:rFonts w:ascii="Times New Roman" w:eastAsia="Times New Roman" w:hAnsi="Times New Roman" w:cs="Times New Roman"/>
+          <w:sz w:val="24"/>
+          <w:szCs w:val="24"/>
+        </w:rPr>
+      </w:pPr>
+      <w:r>
+        <w:rPr>
+          <w:rFonts w:ascii="Courier New" w:eastAsia="Times New Roman" w:hAnsi="Courier New" w:cs="Courier New"/>
+          <w:color w:val="000000"/>
+          <w:sz w:val="20"/>
+          <w:szCs w:val="20"/>
+          <w:shd w:val="clear" w:color="auto" w:fill="F2F4FF"/>
+        </w:rPr>
+        <w:t xml:space="preserve">$ </w:t>
+      </w:r>
+      <w:proofErr w:type="spellStart"/>
+      <w:proofErr w:type="gramStart"/>
+      <w:r>
+        <w:rPr>
+          <w:rFonts w:ascii="Courier New" w:eastAsia="Times New Roman" w:hAnsi="Courier New" w:cs="Courier New"/>
+          <w:color w:val="000000"/>
+          <w:sz w:val="20"/>
+          <w:szCs w:val="20"/>
+          <w:shd w:val="clear" w:color="auto" w:fill="F2F4FF"/>
+        </w:rPr>
+        <w:t>git</w:t>
+      </w:r>
+      <w:proofErr w:type="spellEnd"/>
+      <w:proofErr w:type="gramEnd"/>
+      <w:r>
+        <w:rPr>
+          <w:rFonts w:ascii="Courier New" w:eastAsia="Times New Roman" w:hAnsi="Courier New" w:cs="Courier New"/>
+          <w:color w:val="000000"/>
+          <w:sz w:val="20"/>
+          <w:szCs w:val="20"/>
+          <w:shd w:val="clear" w:color="auto" w:fill="F2F4FF"/>
+        </w:rPr>
+        <w:t xml:space="preserve"> clone git</w:t>
+      </w:r>
+      <w:r>
+        <w:rPr>
+          <w:rFonts w:ascii="Courier New" w:eastAsia="Times New Roman" w:hAnsi="Courier New" w:cs="Courier New"/>
+          <w:b/>
+          <w:bCs/>
+          <w:color w:val="000000"/>
+          <w:sz w:val="20"/>
+          <w:szCs w:val="20"/>
+          <w:shd w:val="clear" w:color="auto" w:fill="F2F4FF"/>
+        </w:rPr>
+        <w:t>:</w:t>
+      </w:r>
+      <w:r>
+        <w:rPr>
+          <w:rFonts w:ascii="Courier New" w:eastAsia="Times New Roman" w:hAnsi="Courier New" w:cs="Courier New"/>
+          <w:color w:val="008000"/>
+          <w:sz w:val="20"/>
+          <w:szCs w:val="20"/>
+          <w:shd w:val="clear" w:color="auto" w:fill="F2F4FF"/>
+        </w:rPr>
+        <w:t>//github.com/schacon/grit.git</w:t>
+      </w:r>
+    </w:p>
+    <w:p>
+      <w:pPr>
+        <w:shd w:val="clear" w:color="auto" w:fill="FFFFFF"/>
+      </w:pPr>
+      <w:r>
+        <w:t>That creates a directory named</w:t>
+      </w:r>
+      <w:r>
+        <w:t xml:space="preserve"> </w:t>
+      </w:r>
+      <w:r>
+        <w:rPr>
+          <w:rFonts w:ascii="Courier New" w:eastAsia="Times New Roman" w:hAnsi="Courier New" w:cs="Courier New"/>
+          <w:color w:val="000000"/>
+          <w:sz w:val="20"/>
+          <w:szCs w:val="20"/>
+          <w:shd w:val="clear" w:color="auto" w:fill="F2F4FF"/>
+        </w:rPr>
+        <w:t>grit</w:t>
+      </w:r>
+      <w:r>
+        <w:t xml:space="preserve">, initializes a </w:t>
+      </w:r>
+      <w:r>
+        <w:t>.</w:t>
+      </w:r>
+      <w:proofErr w:type="spellStart"/>
+      <w:r>
+        <w:rPr>
+          <w:rFonts w:ascii="Courier New" w:eastAsia="Times New Roman" w:hAnsi="Courier New" w:cs="Courier New"/>
+          <w:color w:val="000000"/>
+          <w:sz w:val="20"/>
+          <w:szCs w:val="20"/>
+          <w:shd w:val="clear" w:color="auto" w:fill="F2F4FF"/>
+        </w:rPr>
+        <w:t>git</w:t>
+      </w:r>
+      <w:proofErr w:type="spellEnd"/>
+      <w:r>
+        <w:t xml:space="preserve"> directory inside it, pulls down all the data for that repository, and checks out a working copy of the latest version. If you go into the new grit directory, you’ll see the project files in there, ready to be worked on or used. If you want to clone the repository into a directory named something other than </w:t>
+      </w:r>
+      <w:r>
+        <w:rPr>
+          <w:rFonts w:ascii="Courier New" w:eastAsia="Times New Roman" w:hAnsi="Courier New" w:cs="Courier New"/>
+          <w:color w:val="000000"/>
+          <w:sz w:val="20"/>
+          <w:szCs w:val="20"/>
+          <w:shd w:val="clear" w:color="auto" w:fill="F2F4FF"/>
+        </w:rPr>
+        <w:t>grit</w:t>
+      </w:r>
+      <w:r>
+        <w:t>, you can specify that as the next command-line option:</w:t>
+      </w:r>
+    </w:p>
+    <w:p>
+      <w:pPr>
+        <w:shd w:val="clear" w:color="auto" w:fill="FFFFFF"/>
+        <w:spacing w:after="0" w:line="480" w:lineRule="auto"/>
+        <w:rPr>
+          <w:rFonts w:ascii="Times New Roman" w:eastAsia="Times New Roman" w:hAnsi="Times New Roman" w:cs="Times New Roman"/>
+          <w:sz w:val="24"/>
+          <w:szCs w:val="24"/>
+        </w:rPr>
+      </w:pPr>
+      <w:r>
+        <w:rPr>
+          <w:rFonts w:ascii="Courier New" w:eastAsia="Times New Roman" w:hAnsi="Courier New" w:cs="Courier New"/>
+          <w:color w:val="000000"/>
+          <w:sz w:val="20"/>
+          <w:szCs w:val="20"/>
+          <w:shd w:val="clear" w:color="auto" w:fill="F2F4FF"/>
+        </w:rPr>
+        <w:t xml:space="preserve">$ </w:t>
+      </w:r>
+      <w:proofErr w:type="spellStart"/>
+      <w:proofErr w:type="gramStart"/>
+      <w:r>
+        <w:rPr>
+          <w:rFonts w:ascii="Courier New" w:eastAsia="Times New Roman" w:hAnsi="Courier New" w:cs="Courier New"/>
+          <w:color w:val="000000"/>
+          <w:sz w:val="20"/>
+          <w:szCs w:val="20"/>
+          <w:shd w:val="clear" w:color="auto" w:fill="F2F4FF"/>
+        </w:rPr>
+        <w:t>git</w:t>
+      </w:r>
+      <w:proofErr w:type="spellEnd"/>
+      <w:proofErr w:type="gramEnd"/>
+      <w:r>
+        <w:rPr>
+          <w:rFonts w:ascii="Courier New" w:eastAsia="Times New Roman" w:hAnsi="Courier New" w:cs="Courier New"/>
+          <w:color w:val="000000"/>
+          <w:sz w:val="20"/>
+          <w:szCs w:val="20"/>
+          <w:shd w:val="clear" w:color="auto" w:fill="F2F4FF"/>
+        </w:rPr>
+        <w:t xml:space="preserve"> clone git</w:t>
+      </w:r>
+      <w:r>
+        <w:rPr>
+          <w:rFonts w:ascii="Courier New" w:eastAsia="Times New Roman" w:hAnsi="Courier New" w:cs="Courier New"/>
+          <w:b/>
+          <w:bCs/>
+          <w:color w:val="000000"/>
+          <w:sz w:val="20"/>
+          <w:szCs w:val="20"/>
+          <w:shd w:val="clear" w:color="auto" w:fill="F2F4FF"/>
+        </w:rPr>
+        <w:t>:</w:t>
+      </w:r>
+      <w:r>
+        <w:rPr>
+          <w:rFonts w:ascii="Courier New" w:eastAsia="Times New Roman" w:hAnsi="Courier New" w:cs="Courier New"/>
+          <w:color w:val="008000"/>
+          <w:sz w:val="20"/>
+          <w:szCs w:val="20"/>
+          <w:shd w:val="clear" w:color="auto" w:fill="F2F4FF"/>
+        </w:rPr>
+        <w:t xml:space="preserve">//github.com/schacon/grit.git </w:t>
+      </w:r>
+      <w:proofErr w:type="spellStart"/>
+      <w:r>
+        <w:rPr>
+          <w:rFonts w:ascii="Courier New" w:eastAsia="Times New Roman" w:hAnsi="Courier New" w:cs="Courier New"/>
+          <w:color w:val="008000"/>
+          <w:sz w:val="20"/>
+          <w:szCs w:val="20"/>
+          <w:shd w:val="clear" w:color="auto" w:fill="F2F4FF"/>
+        </w:rPr>
+        <w:t>mygrit</w:t>
+      </w:r>
+      <w:proofErr w:type="spellEnd"/>
+    </w:p>
+    <w:p>
+      <w:pPr>
+        <w:shd w:val="clear" w:color="auto" w:fill="FFFFFF"/>
+      </w:pPr>
+      <w:r>
+        <w:t>That command does the same thing as the previous one, but the target directory is called</w:t>
+      </w:r>
+      <w:r>
+        <w:t xml:space="preserve"> </w:t>
+      </w:r>
+      <w:proofErr w:type="spellStart"/>
+      <w:r>
+        <w:rPr>
+          <w:rFonts w:ascii="Courier New" w:eastAsia="Times New Roman" w:hAnsi="Courier New" w:cs="Courier New"/>
+          <w:color w:val="000000"/>
+          <w:sz w:val="20"/>
+          <w:szCs w:val="20"/>
+          <w:shd w:val="clear" w:color="auto" w:fill="F2F4FF"/>
+        </w:rPr>
+        <w:t>myg</w:t>
+      </w:r>
+      <w:r>
+        <w:rPr>
+          <w:rFonts w:ascii="Courier New" w:eastAsia="Times New Roman" w:hAnsi="Courier New" w:cs="Courier New"/>
+          <w:color w:val="000000"/>
+          <w:sz w:val="20"/>
+          <w:szCs w:val="20"/>
+          <w:shd w:val="clear" w:color="auto" w:fill="F2F4FF"/>
+        </w:rPr>
+        <w:t>rit</w:t>
+      </w:r>
+      <w:proofErr w:type="spellEnd"/>
+    </w:p>
+    <w:p>
+      <w:pPr>
+        <w:pStyle w:val="Heading2"/>
+      </w:pPr>
+      <w:r>
+        <w:lastRenderedPageBreak/>
+        <w:t xml:space="preserve">Adding </w:t>
+      </w:r>
+      <w:proofErr w:type="spellStart"/>
+      <w:r>
+        <w:t>Git</w:t>
+      </w:r>
+      <w:proofErr w:type="spellEnd"/>
+      <w:r>
+        <w:t xml:space="preserve"> to Windows 7 Path</w:t>
+      </w:r>
+    </w:p>
+    <w:p>
+      <w:r>
+        <w:t xml:space="preserve">Note: You must have </w:t>
+      </w:r>
+      <w:proofErr w:type="spellStart"/>
+      <w:r>
+        <w:t>msysgit</w:t>
+      </w:r>
+      <w:proofErr w:type="spellEnd"/>
+      <w:r>
+        <w:t xml:space="preserve"> installed on your machine. Also, the path to my </w:t>
+      </w:r>
+      <w:proofErr w:type="spellStart"/>
+      <w:r>
+        <w:t>git</w:t>
+      </w:r>
+      <w:proofErr w:type="spellEnd"/>
+      <w:r>
+        <w:t xml:space="preserve"> install is "C:\Program Files (x86)\</w:t>
+      </w:r>
+      <w:proofErr w:type="spellStart"/>
+      <w:r>
+        <w:t>Git</w:t>
+      </w:r>
+      <w:proofErr w:type="spellEnd"/>
+      <w:r>
+        <w:t xml:space="preserve">" yours might be different. Please </w:t>
+      </w:r>
+      <w:proofErr w:type="gramStart"/>
+      <w:r>
+        <w:t>check were</w:t>
+      </w:r>
+      <w:proofErr w:type="gramEnd"/>
+      <w:r>
+        <w:t xml:space="preserve"> yours is before continuing.</w:t>
+      </w:r>
+    </w:p>
+    <w:p>
+      <w:pPr>
+        <w:pStyle w:val="Heading3"/>
+      </w:pPr>
+      <w:r>
+        <w:t>Open Windows Environment Variables/Path Window</w:t>
+      </w:r>
+    </w:p>
+    <w:p>
+      <w:pPr>
+        <w:pStyle w:val="ListParagraph"/>
+        <w:numPr>
+          <w:ilvl w:val="0"/>
+          <w:numId w:val="6"/>
+        </w:numPr>
+      </w:pPr>
+      <w:r>
+        <w:t xml:space="preserve">Right-Click on </w:t>
+      </w:r>
+      <w:r>
+        <w:rPr>
+          <w:b/>
+        </w:rPr>
+        <w:t>My Computer</w:t>
+      </w:r>
+    </w:p>
+    <w:p>
+      <w:pPr>
+        <w:pStyle w:val="ListParagraph"/>
+        <w:numPr>
+          <w:ilvl w:val="0"/>
+          <w:numId w:val="6"/>
+        </w:numPr>
+      </w:pPr>
+      <w:r>
+        <w:t xml:space="preserve">Click </w:t>
+      </w:r>
+      <w:r>
+        <w:rPr>
+          <w:b/>
+        </w:rPr>
+        <w:t>Advanced System Settings</w:t>
+      </w:r>
+      <w:r>
+        <w:t xml:space="preserve"> link from the left side column</w:t>
+      </w:r>
+    </w:p>
+    <w:p>
+      <w:pPr>
+        <w:pStyle w:val="ListParagraph"/>
+        <w:numPr>
+          <w:ilvl w:val="0"/>
+          <w:numId w:val="6"/>
+        </w:numPr>
+      </w:pPr>
+      <w:r>
+        <w:t xml:space="preserve">Click </w:t>
+      </w:r>
+      <w:r>
+        <w:rPr>
+          <w:b/>
+        </w:rPr>
+        <w:t>Environment Variables</w:t>
+      </w:r>
+      <w:r>
+        <w:t xml:space="preserve"> in the bottom of the window</w:t>
+      </w:r>
+    </w:p>
+    <w:p>
+      <w:pPr>
+        <w:pStyle w:val="ListParagraph"/>
+        <w:numPr>
+          <w:ilvl w:val="0"/>
+          <w:numId w:val="6"/>
+        </w:numPr>
+      </w:pPr>
+      <w:r>
+        <w:t xml:space="preserve">Then under </w:t>
+      </w:r>
+      <w:r>
+        <w:rPr>
+          <w:b/>
+        </w:rPr>
+        <w:t>System Variables</w:t>
+      </w:r>
+      <w:r>
+        <w:t xml:space="preserve"> look for the </w:t>
+      </w:r>
+      <w:r>
+        <w:rPr>
+          <w:b/>
+        </w:rPr>
+        <w:t>path</w:t>
+      </w:r>
+      <w:r>
+        <w:t xml:space="preserve"> variable and click </w:t>
+      </w:r>
+      <w:r>
+        <w:rPr>
+          <w:b/>
+        </w:rPr>
+        <w:t>edit</w:t>
+      </w:r>
+    </w:p>
+    <w:p>
+      <w:pPr>
+        <w:pStyle w:val="ListParagraph"/>
+        <w:numPr>
+          <w:ilvl w:val="0"/>
+          <w:numId w:val="6"/>
+        </w:numPr>
+      </w:pPr>
+      <w:r>
+        <w:t xml:space="preserve">Add the </w:t>
+      </w:r>
+      <w:proofErr w:type="spellStart"/>
+      <w:r>
+        <w:t>pwd</w:t>
+      </w:r>
+      <w:proofErr w:type="spellEnd"/>
+      <w:r>
+        <w:t xml:space="preserve"> to </w:t>
+      </w:r>
+      <w:proofErr w:type="spellStart"/>
+      <w:r>
+        <w:t>git's</w:t>
+      </w:r>
+      <w:proofErr w:type="spellEnd"/>
+      <w:r>
+        <w:t xml:space="preserve"> bin and </w:t>
+      </w:r>
+      <w:proofErr w:type="spellStart"/>
+      <w:r>
+        <w:t>cmd</w:t>
+      </w:r>
+      <w:proofErr w:type="spellEnd"/>
+      <w:r>
+        <w:t xml:space="preserve"> at the end of the string like this:</w:t>
+      </w:r>
+    </w:p>
+    <w:p>
+      <w:pPr>
+        <w:shd w:val="clear" w:color="auto" w:fill="A6A6A6" w:themeFill="background1" w:themeFillShade="A6"/>
+      </w:pPr>
+      <w:proofErr w:type="gramStart"/>
+      <w:r>
+        <w:rPr>
+          <w:rFonts w:ascii="Courier New" w:eastAsia="Times New Roman" w:hAnsi="Courier New" w:cs="Courier New"/>
+          <w:color w:val="000000"/>
+          <w:sz w:val="20"/>
+          <w:szCs w:val="20"/>
+        </w:rPr>
+        <w:t>;C</w:t>
+      </w:r>
+      <w:proofErr w:type="gramEnd"/>
+      <w:r>
+        <w:rPr>
+          <w:rFonts w:ascii="Courier New" w:eastAsia="Times New Roman" w:hAnsi="Courier New" w:cs="Courier New"/>
+          <w:color w:val="000000"/>
+          <w:sz w:val="20"/>
+          <w:szCs w:val="20"/>
+        </w:rPr>
+        <w:t>:\Program Files (x86)\</w:t>
+      </w:r>
+      <w:proofErr w:type="spellStart"/>
+      <w:r>
+        <w:rPr>
+          <w:rFonts w:ascii="Courier New" w:eastAsia="Times New Roman" w:hAnsi="Courier New" w:cs="Courier New"/>
+          <w:color w:val="000000"/>
+          <w:sz w:val="20"/>
+          <w:szCs w:val="20"/>
+        </w:rPr>
+        <w:t>Git</w:t>
+      </w:r>
+      <w:proofErr w:type="spellEnd"/>
+      <w:r>
+        <w:rPr>
+          <w:rFonts w:ascii="Courier New" w:eastAsia="Times New Roman" w:hAnsi="Courier New" w:cs="Courier New"/>
+          <w:color w:val="000000"/>
+          <w:sz w:val="20"/>
+          <w:szCs w:val="20"/>
+        </w:rPr>
+        <w:t>\</w:t>
+      </w:r>
+      <w:proofErr w:type="spellStart"/>
+      <w:r>
+        <w:rPr>
+          <w:rFonts w:ascii="Courier New" w:eastAsia="Times New Roman" w:hAnsi="Courier New" w:cs="Courier New"/>
+          <w:color w:val="000000"/>
+          <w:sz w:val="20"/>
+          <w:szCs w:val="20"/>
+        </w:rPr>
+        <w:t>bin;C</w:t>
+      </w:r>
+      <w:proofErr w:type="spellEnd"/>
+      <w:r>
+        <w:rPr>
+          <w:rFonts w:ascii="Courier New" w:eastAsia="Times New Roman" w:hAnsi="Courier New" w:cs="Courier New"/>
+          <w:color w:val="000000"/>
+          <w:sz w:val="20"/>
+          <w:szCs w:val="20"/>
+        </w:rPr>
+        <w:t>:\Program Files (x86)\</w:t>
+      </w:r>
+      <w:proofErr w:type="spellStart"/>
+      <w:r>
+        <w:rPr>
+          <w:rFonts w:ascii="Courier New" w:eastAsia="Times New Roman" w:hAnsi="Courier New" w:cs="Courier New"/>
+          <w:color w:val="000000"/>
+          <w:sz w:val="20"/>
+          <w:szCs w:val="20"/>
+        </w:rPr>
+        <w:t>Git</w:t>
+      </w:r>
+      <w:proofErr w:type="spellEnd"/>
+      <w:r>
+        <w:rPr>
+          <w:rFonts w:ascii="Courier New" w:eastAsia="Times New Roman" w:hAnsi="Courier New" w:cs="Courier New"/>
+          <w:color w:val="000000"/>
+          <w:sz w:val="20"/>
+          <w:szCs w:val="20"/>
+        </w:rPr>
+        <w:t>\</w:t>
+      </w:r>
+      <w:proofErr w:type="spellStart"/>
+      <w:r>
+        <w:rPr>
+          <w:rFonts w:ascii="Courier New" w:eastAsia="Times New Roman" w:hAnsi="Courier New" w:cs="Courier New"/>
+          <w:color w:val="000000"/>
+          <w:sz w:val="20"/>
+          <w:szCs w:val="20"/>
+        </w:rPr>
+        <w:t>cmd</w:t>
+      </w:r>
+      <w:proofErr w:type="spellEnd"/>
+    </w:p>
+    <w:p>
+      <w:r>
+        <w:t xml:space="preserve">Now test it out in PowerShell; type </w:t>
+      </w:r>
+      <w:proofErr w:type="spellStart"/>
+      <w:r>
+        <w:t>git</w:t>
+      </w:r>
+      <w:proofErr w:type="spellEnd"/>
+      <w:r>
+        <w:t xml:space="preserve"> and see if it recognizes the command.</w:t>
+      </w:r>
+      <w:bookmarkStart w:id="4" w:name="_GoBack"/>
+      <w:bookmarkEnd w:id="4"/>
+    </w:p>
+    <w:p>
+      <w:pPr>
+        <w:shd w:val="clear" w:color="auto" w:fill="FFFFFF"/>
+        <w:rPr>
+          <w:rFonts w:ascii="Times New Roman" w:eastAsia="Times New Roman" w:hAnsi="Times New Roman" w:cs="Times New Roman"/>
+          <w:sz w:val="24"/>
+          <w:szCs w:val="24"/>
+        </w:rPr>
+      </w:pPr>
     </w:p>
     <w:sectPr>
       <w:pgSz w:w="12240" w:h="15840"/>
@@ -5838,9 +8020,9 @@
     </w:lvl>
   </w:abstractNum>
   <w:abstractNum w:abstractNumId="1">
-    <w:nsid w:val="2F1F63B5"/>
+    <w:nsid w:val="14930093"/>
     <w:multiLevelType w:val="hybridMultilevel"/>
-    <w:tmpl w:val="A9604DD6"/>
+    <w:tmpl w:val="5204ECF4"/>
     <w:lvl w:ilvl="0" w:tplc="04090001">
       <w:start w:val="1"/>
       <w:numFmt w:val="bullet"/>
@@ -5951,9 +8133,9 @@
     </w:lvl>
   </w:abstractNum>
   <w:abstractNum w:abstractNumId="2">
-    <w:nsid w:val="3482247B"/>
+    <w:nsid w:val="2F1F63B5"/>
     <w:multiLevelType w:val="hybridMultilevel"/>
-    <w:tmpl w:val="BA409BD2"/>
+    <w:tmpl w:val="A9604DD6"/>
     <w:lvl w:ilvl="0" w:tplc="04090001">
       <w:start w:val="1"/>
       <w:numFmt w:val="bullet"/>
@@ -6064,9 +8246,9 @@
     </w:lvl>
   </w:abstractNum>
   <w:abstractNum w:abstractNumId="3">
-    <w:nsid w:val="3FD1031D"/>
+    <w:nsid w:val="3482247B"/>
     <w:multiLevelType w:val="hybridMultilevel"/>
-    <w:tmpl w:val="323CB0B2"/>
+    <w:tmpl w:val="BA409BD2"/>
     <w:lvl w:ilvl="0" w:tplc="04090001">
       <w:start w:val="1"/>
       <w:numFmt w:val="bullet"/>
@@ -6177,9 +8359,9 @@
     </w:lvl>
   </w:abstractNum>
   <w:abstractNum w:abstractNumId="4">
-    <w:nsid w:val="5159078D"/>
+    <w:nsid w:val="3FD1031D"/>
     <w:multiLevelType w:val="hybridMultilevel"/>
-    <w:tmpl w:val="972AA038"/>
+    <w:tmpl w:val="323CB0B2"/>
     <w:lvl w:ilvl="0" w:tplc="04090001">
       <w:start w:val="1"/>
       <w:numFmt w:val="bullet"/>
@@ -6289,20 +8471,136 @@
       </w:rPr>
     </w:lvl>
   </w:abstractNum>
+  <w:abstractNum w:abstractNumId="5">
+    <w:nsid w:val="5159078D"/>
+    <w:multiLevelType w:val="hybridMultilevel"/>
+    <w:tmpl w:val="972AA038"/>
+    <w:lvl w:ilvl="0" w:tplc="04090001">
+      <w:start w:val="1"/>
+      <w:numFmt w:val="bullet"/>
+      <w:lvlText w:val=""/>
+      <w:lvlJc w:val="left"/>
+      <w:pPr>
+        <w:ind w:left="720" w:hanging="360"/>
+      </w:pPr>
+      <w:rPr>
+        <w:rFonts w:ascii="Symbol" w:hAnsi="Symbol" w:hint="default"/>
+      </w:rPr>
+    </w:lvl>
+    <w:lvl w:ilvl="1" w:tplc="04090003" w:tentative="1">
+      <w:start w:val="1"/>
+      <w:numFmt w:val="bullet"/>
+      <w:lvlText w:val="o"/>
+      <w:lvlJc w:val="left"/>
+      <w:pPr>
+        <w:ind w:left="1440" w:hanging="360"/>
+      </w:pPr>
+      <w:rPr>
+        <w:rFonts w:ascii="Courier New" w:hAnsi="Courier New" w:cs="Courier New" w:hint="default"/>
+      </w:rPr>
+    </w:lvl>
+    <w:lvl w:ilvl="2" w:tplc="04090005" w:tentative="1">
+      <w:start w:val="1"/>
+      <w:numFmt w:val="bullet"/>
+      <w:lvlText w:val=""/>
+      <w:lvlJc w:val="left"/>
+      <w:pPr>
+        <w:ind w:left="2160" w:hanging="360"/>
+      </w:pPr>
+      <w:rPr>
+        <w:rFonts w:ascii="Wingdings" w:hAnsi="Wingdings" w:hint="default"/>
+      </w:rPr>
+    </w:lvl>
+    <w:lvl w:ilvl="3" w:tplc="04090001" w:tentative="1">
+      <w:start w:val="1"/>
+      <w:numFmt w:val="bullet"/>
+      <w:lvlText w:val=""/>
+      <w:lvlJc w:val="left"/>
+      <w:pPr>
+        <w:ind w:left="2880" w:hanging="360"/>
+      </w:pPr>
+      <w:rPr>
+        <w:rFonts w:ascii="Symbol" w:hAnsi="Symbol" w:hint="default"/>
+      </w:rPr>
+    </w:lvl>
+    <w:lvl w:ilvl="4" w:tplc="04090003" w:tentative="1">
+      <w:start w:val="1"/>
+      <w:numFmt w:val="bullet"/>
+      <w:lvlText w:val="o"/>
+      <w:lvlJc w:val="left"/>
+      <w:pPr>
+        <w:ind w:left="3600" w:hanging="360"/>
+      </w:pPr>
+      <w:rPr>
+        <w:rFonts w:ascii="Courier New" w:hAnsi="Courier New" w:cs="Courier New" w:hint="default"/>
+      </w:rPr>
+    </w:lvl>
+    <w:lvl w:ilvl="5" w:tplc="04090005" w:tentative="1">
+      <w:start w:val="1"/>
+      <w:numFmt w:val="bullet"/>
+      <w:lvlText w:val=""/>
+      <w:lvlJc w:val="left"/>
+      <w:pPr>
+        <w:ind w:left="4320" w:hanging="360"/>
+      </w:pPr>
+      <w:rPr>
+        <w:rFonts w:ascii="Wingdings" w:hAnsi="Wingdings" w:hint="default"/>
+      </w:rPr>
+    </w:lvl>
+    <w:lvl w:ilvl="6" w:tplc="04090001" w:tentative="1">
+      <w:start w:val="1"/>
+      <w:numFmt w:val="bullet"/>
+      <w:lvlText w:val=""/>
+      <w:lvlJc w:val="left"/>
+      <w:pPr>
+        <w:ind w:left="5040" w:hanging="360"/>
+      </w:pPr>
+      <w:rPr>
+        <w:rFonts w:ascii="Symbol" w:hAnsi="Symbol" w:hint="default"/>
+      </w:rPr>
+    </w:lvl>
+    <w:lvl w:ilvl="7" w:tplc="04090003" w:tentative="1">
+      <w:start w:val="1"/>
+      <w:numFmt w:val="bullet"/>
+      <w:lvlText w:val="o"/>
+      <w:lvlJc w:val="left"/>
+      <w:pPr>
+        <w:ind w:left="5760" w:hanging="360"/>
+      </w:pPr>
+      <w:rPr>
+        <w:rFonts w:ascii="Courier New" w:hAnsi="Courier New" w:cs="Courier New" w:hint="default"/>
+      </w:rPr>
+    </w:lvl>
+    <w:lvl w:ilvl="8" w:tplc="04090005" w:tentative="1">
+      <w:start w:val="1"/>
+      <w:numFmt w:val="bullet"/>
+      <w:lvlText w:val=""/>
+      <w:lvlJc w:val="left"/>
+      <w:pPr>
+        <w:ind w:left="6480" w:hanging="360"/>
+      </w:pPr>
+      <w:rPr>
+        <w:rFonts w:ascii="Wingdings" w:hAnsi="Wingdings" w:hint="default"/>
+      </w:rPr>
+    </w:lvl>
+  </w:abstractNum>
   <w:num w:numId="1">
-    <w:abstractNumId w:val="1"/>
+    <w:abstractNumId w:val="2"/>
   </w:num>
   <w:num w:numId="2">
-    <w:abstractNumId w:val="2"/>
+    <w:abstractNumId w:val="3"/>
   </w:num>
   <w:num w:numId="3">
-    <w:abstractNumId w:val="4"/>
+    <w:abstractNumId w:val="5"/>
   </w:num>
   <w:num w:numId="4">
-    <w:abstractNumId w:val="3"/>
+    <w:abstractNumId w:val="4"/>
   </w:num>
   <w:num w:numId="5">
     <w:abstractNumId w:val="0"/>
+  </w:num>
+  <w:num w:numId="6">
+    <w:abstractNumId w:val="1"/>
   </w:num>
 </w:numbering>
 </file>
@@ -6605,7 +8903,6 @@
   <w:style w:type="character" w:default="1" w:styleId="DefaultParagraphFont">
     <w:name w:val="Default Paragraph Font"/>
     <w:uiPriority w:val="1"/>
-    <w:semiHidden/>
     <w:unhideWhenUsed/>
   </w:style>
   <w:style w:type="table" w:default="1" w:styleId="TableNormal">
@@ -6813,6 +9110,84 @@
       <w:i/>
       <w:iCs/>
       <w:color w:val="243F60" w:themeColor="accent1" w:themeShade="7F"/>
+    </w:rPr>
+  </w:style>
+  <w:style w:type="character" w:customStyle="1" w:styleId="sc111">
+    <w:name w:val="sc111"/>
+    <w:basedOn w:val="DefaultParagraphFont"/>
+    <w:rsid w:val="00DF510E"/>
+    <w:rPr>
+      <w:rFonts w:ascii="Courier New" w:hAnsi="Courier New" w:cs="Courier New" w:hint="default"/>
+      <w:color w:val="000000"/>
+      <w:sz w:val="20"/>
+      <w:szCs w:val="20"/>
+      <w:shd w:val="clear" w:color="auto" w:fill="F2F4FF"/>
+    </w:rPr>
+  </w:style>
+  <w:style w:type="character" w:customStyle="1" w:styleId="sc01">
+    <w:name w:val="sc01"/>
+    <w:basedOn w:val="DefaultParagraphFont"/>
+    <w:rsid w:val="00DF510E"/>
+    <w:rPr>
+      <w:rFonts w:ascii="Courier New" w:hAnsi="Courier New" w:cs="Courier New" w:hint="default"/>
+      <w:color w:val="000000"/>
+      <w:sz w:val="20"/>
+      <w:szCs w:val="20"/>
+      <w:shd w:val="clear" w:color="auto" w:fill="F2F4FF"/>
+    </w:rPr>
+  </w:style>
+  <w:style w:type="character" w:customStyle="1" w:styleId="sc101">
+    <w:name w:val="sc101"/>
+    <w:basedOn w:val="DefaultParagraphFont"/>
+    <w:rsid w:val="00DF510E"/>
+    <w:rPr>
+      <w:rFonts w:ascii="Courier New" w:hAnsi="Courier New" w:cs="Courier New" w:hint="default"/>
+      <w:b/>
+      <w:bCs/>
+      <w:color w:val="000000"/>
+      <w:sz w:val="20"/>
+      <w:szCs w:val="20"/>
+      <w:shd w:val="clear" w:color="auto" w:fill="F2F4FF"/>
+    </w:rPr>
+  </w:style>
+  <w:style w:type="character" w:customStyle="1" w:styleId="sc71">
+    <w:name w:val="sc71"/>
+    <w:basedOn w:val="DefaultParagraphFont"/>
+    <w:rsid w:val="00E32EB1"/>
+    <w:rPr>
+      <w:rFonts w:ascii="Courier New" w:hAnsi="Courier New" w:cs="Courier New" w:hint="default"/>
+      <w:color w:val="808080"/>
+      <w:sz w:val="20"/>
+      <w:szCs w:val="20"/>
+      <w:shd w:val="clear" w:color="auto" w:fill="F2F4FF"/>
+    </w:rPr>
+  </w:style>
+  <w:style w:type="character" w:customStyle="1" w:styleId="apple-converted-space">
+    <w:name w:val="apple-converted-space"/>
+    <w:basedOn w:val="DefaultParagraphFont"/>
+    <w:rsid w:val="00A277D4"/>
+  </w:style>
+  <w:style w:type="character" w:customStyle="1" w:styleId="sc21">
+    <w:name w:val="sc21"/>
+    <w:basedOn w:val="DefaultParagraphFont"/>
+    <w:rsid w:val="00A277D4"/>
+    <w:rPr>
+      <w:rFonts w:ascii="Courier New" w:hAnsi="Courier New" w:cs="Courier New" w:hint="default"/>
+      <w:color w:val="008000"/>
+      <w:sz w:val="20"/>
+      <w:szCs w:val="20"/>
+      <w:shd w:val="clear" w:color="auto" w:fill="F2F4FF"/>
+    </w:rPr>
+  </w:style>
+  <w:style w:type="character" w:customStyle="1" w:styleId="sc0">
+    <w:name w:val="sc0"/>
+    <w:basedOn w:val="DefaultParagraphFont"/>
+    <w:rsid w:val="004D1B3A"/>
+    <w:rPr>
+      <w:rFonts w:ascii="Courier New" w:hAnsi="Courier New" w:cs="Courier New" w:hint="default"/>
+      <w:color w:val="000000"/>
+      <w:sz w:val="20"/>
+      <w:szCs w:val="20"/>
     </w:rPr>
   </w:style>
 </w:styles>
@@ -7116,7 +9491,6 @@
   <w:style w:type="character" w:default="1" w:styleId="DefaultParagraphFont">
     <w:name w:val="Default Paragraph Font"/>
     <w:uiPriority w:val="1"/>
-    <w:semiHidden/>
     <w:unhideWhenUsed/>
   </w:style>
   <w:style w:type="table" w:default="1" w:styleId="TableNormal">
@@ -7324,6 +9698,84 @@
       <w:i/>
       <w:iCs/>
       <w:color w:val="243F60" w:themeColor="accent1" w:themeShade="7F"/>
+    </w:rPr>
+  </w:style>
+  <w:style w:type="character" w:customStyle="1" w:styleId="sc111">
+    <w:name w:val="sc111"/>
+    <w:basedOn w:val="DefaultParagraphFont"/>
+    <w:rsid w:val="00DF510E"/>
+    <w:rPr>
+      <w:rFonts w:ascii="Courier New" w:hAnsi="Courier New" w:cs="Courier New" w:hint="default"/>
+      <w:color w:val="000000"/>
+      <w:sz w:val="20"/>
+      <w:szCs w:val="20"/>
+      <w:shd w:val="clear" w:color="auto" w:fill="F2F4FF"/>
+    </w:rPr>
+  </w:style>
+  <w:style w:type="character" w:customStyle="1" w:styleId="sc01">
+    <w:name w:val="sc01"/>
+    <w:basedOn w:val="DefaultParagraphFont"/>
+    <w:rsid w:val="00DF510E"/>
+    <w:rPr>
+      <w:rFonts w:ascii="Courier New" w:hAnsi="Courier New" w:cs="Courier New" w:hint="default"/>
+      <w:color w:val="000000"/>
+      <w:sz w:val="20"/>
+      <w:szCs w:val="20"/>
+      <w:shd w:val="clear" w:color="auto" w:fill="F2F4FF"/>
+    </w:rPr>
+  </w:style>
+  <w:style w:type="character" w:customStyle="1" w:styleId="sc101">
+    <w:name w:val="sc101"/>
+    <w:basedOn w:val="DefaultParagraphFont"/>
+    <w:rsid w:val="00DF510E"/>
+    <w:rPr>
+      <w:rFonts w:ascii="Courier New" w:hAnsi="Courier New" w:cs="Courier New" w:hint="default"/>
+      <w:b/>
+      <w:bCs/>
+      <w:color w:val="000000"/>
+      <w:sz w:val="20"/>
+      <w:szCs w:val="20"/>
+      <w:shd w:val="clear" w:color="auto" w:fill="F2F4FF"/>
+    </w:rPr>
+  </w:style>
+  <w:style w:type="character" w:customStyle="1" w:styleId="sc71">
+    <w:name w:val="sc71"/>
+    <w:basedOn w:val="DefaultParagraphFont"/>
+    <w:rsid w:val="00E32EB1"/>
+    <w:rPr>
+      <w:rFonts w:ascii="Courier New" w:hAnsi="Courier New" w:cs="Courier New" w:hint="default"/>
+      <w:color w:val="808080"/>
+      <w:sz w:val="20"/>
+      <w:szCs w:val="20"/>
+      <w:shd w:val="clear" w:color="auto" w:fill="F2F4FF"/>
+    </w:rPr>
+  </w:style>
+  <w:style w:type="character" w:customStyle="1" w:styleId="apple-converted-space">
+    <w:name w:val="apple-converted-space"/>
+    <w:basedOn w:val="DefaultParagraphFont"/>
+    <w:rsid w:val="00A277D4"/>
+  </w:style>
+  <w:style w:type="character" w:customStyle="1" w:styleId="sc21">
+    <w:name w:val="sc21"/>
+    <w:basedOn w:val="DefaultParagraphFont"/>
+    <w:rsid w:val="00A277D4"/>
+    <w:rPr>
+      <w:rFonts w:ascii="Courier New" w:hAnsi="Courier New" w:cs="Courier New" w:hint="default"/>
+      <w:color w:val="008000"/>
+      <w:sz w:val="20"/>
+      <w:szCs w:val="20"/>
+      <w:shd w:val="clear" w:color="auto" w:fill="F2F4FF"/>
+    </w:rPr>
+  </w:style>
+  <w:style w:type="character" w:customStyle="1" w:styleId="sc0">
+    <w:name w:val="sc0"/>
+    <w:basedOn w:val="DefaultParagraphFont"/>
+    <w:rsid w:val="004D1B3A"/>
+    <w:rPr>
+      <w:rFonts w:ascii="Courier New" w:hAnsi="Courier New" w:cs="Courier New" w:hint="default"/>
+      <w:color w:val="000000"/>
+      <w:sz w:val="20"/>
+      <w:szCs w:val="20"/>
     </w:rPr>
   </w:style>
 </w:styles>
@@ -7612,4 +10064,16 @@
   <a:objectDefaults/>
   <a:extraClrSchemeLst/>
 </a:theme>
+</file>
+
+<file path=customXml/item1.xml><?xml version="1.0" encoding="utf-8"?>
+<b:Sources xmlns:b="http://schemas.openxmlformats.org/officeDocument/2006/bibliography" xmlns="http://schemas.openxmlformats.org/officeDocument/2006/bibliography" SelectedStyle="\APA.XSL" StyleName="APA"/>
+</file>
+
+<file path=customXml/itemProps1.xml><?xml version="1.0" encoding="utf-8"?>
+<ds:datastoreItem xmlns:ds="http://schemas.openxmlformats.org/officeDocument/2006/customXml" ds:itemID="{10FF6ED7-9AA2-42FA-B413-ED3DD5569061}">
+  <ds:schemaRefs>
+    <ds:schemaRef ds:uri="http://schemas.openxmlformats.org/officeDocument/2006/bibliography"/>
+  </ds:schemaRefs>
+</ds:datastoreItem>
 </file>
</xml_diff>

<commit_message>
5_7_14: removing readMe and adding it to ignore list
</commit_message>
<xml_diff>
--- a/ReadMe.docx
+++ b/ReadMe.docx
@@ -18,8 +18,13 @@
         <w:t>Setup</w:t>
       </w:r>
       <w:r>
-        <w:t xml:space="preserve"> NodeJS</w:t>
-      </w:r>
+        <w:t xml:space="preserve"> </w:t>
+      </w:r>
+      <w:proofErr w:type="spellStart"/>
+      <w:r>
+        <w:t>NodeJS</w:t>
+      </w:r>
+      <w:proofErr w:type="spellEnd"/>
       <w:r>
         <w:t xml:space="preserve"> for Windows</w:t>
       </w:r>
@@ -31,14 +36,19 @@
       <w:bookmarkStart w:id="0" w:name="_Install_NodeJS"/>
       <w:bookmarkEnd w:id="0"/>
       <w:r>
-        <w:t>Install NodeJS</w:t>
-      </w:r>
+        <w:t xml:space="preserve">Install </w:t>
+      </w:r>
+      <w:proofErr w:type="spellStart"/>
+      <w:r>
+        <w:t>NodeJS</w:t>
+      </w:r>
+      <w:proofErr w:type="spellEnd"/>
     </w:p>
     <w:p>
       <w:r>
         <w:t xml:space="preserve">To download Node, go to </w:t>
       </w:r>
-      <w:hyperlink r:id="rId6" w:history="1">
+      <w:hyperlink r:id="rId7" w:history="1">
         <w:r>
           <w:rPr>
             <w:rStyle w:val="Hyperlink"/>
@@ -47,7 +57,15 @@
         </w:r>
       </w:hyperlink>
       <w:r>
-        <w:t>, click “Download”, and click “Windows Installer”. This will give you a Windows Installer (MSI) file that will install Node and npm.</w:t>
+        <w:t xml:space="preserve">, click “Download”, and click “Windows Installer”. This will give you a Windows Installer (MSI) file that will install Node and </w:t>
+      </w:r>
+      <w:proofErr w:type="spellStart"/>
+      <w:r>
+        <w:t>npm</w:t>
+      </w:r>
+      <w:proofErr w:type="spellEnd"/>
+      <w:r>
+        <w:t>.</w:t>
       </w:r>
     </w:p>
     <w:p>
@@ -73,7 +91,7 @@
                     </pic:cNvPicPr>
                   </pic:nvPicPr>
                   <pic:blipFill>
-                    <a:blip r:embed="rId7" cstate="print">
+                    <a:blip r:embed="rId8" cstate="print">
                       <a:extLst>
                         <a:ext uri="{28A0092B-C50C-407E-A947-70E740481C1C}">
                           <a14:useLocalDpi xmlns:a14="http://schemas.microsoft.com/office/drawing/2010/main" val="0"/>
@@ -107,14 +125,38 @@
     </w:p>
     <w:p>
       <w:r>
-        <w:t xml:space="preserve">Running the Windows installer will show a wizard, it’s pretty easy to follow. It’s just like installing any other Windows program – the Node binaries will end up in </w:t>
+        <w:t xml:space="preserve">Running the Windows installer will show a wizard, it’s pretty easy to follow. It’s just like installing any </w:t>
+      </w:r>
+      <w:proofErr w:type="gramStart"/>
+      <w:r>
+        <w:t>other</w:t>
+      </w:r>
+      <w:proofErr w:type="gramEnd"/>
+      <w:r>
+        <w:t xml:space="preserve"> Windows program – the Node binaries will end up in </w:t>
       </w:r>
       <w:r>
         <w:rPr>
           <w:rStyle w:val="BookTitle"/>
           <w:shd w:val="clear" w:color="auto" w:fill="EEECE1" w:themeFill="background2"/>
         </w:rPr>
-        <w:t>C:\Program Files (x86)\nodejs\</w:t>
+        <w:t>C:\Program Files (x86)\</w:t>
+      </w:r>
+      <w:proofErr w:type="spellStart"/>
+      <w:r>
+        <w:rPr>
+          <w:rStyle w:val="BookTitle"/>
+          <w:shd w:val="clear" w:color="auto" w:fill="EEECE1" w:themeFill="background2"/>
+        </w:rPr>
+        <w:t>nodejs</w:t>
+      </w:r>
+      <w:proofErr w:type="spellEnd"/>
+      <w:r>
+        <w:rPr>
+          <w:rStyle w:val="BookTitle"/>
+          <w:shd w:val="clear" w:color="auto" w:fill="EEECE1" w:themeFill="background2"/>
+        </w:rPr>
+        <w:t>\</w:t>
       </w:r>
       <w:r>
         <w:t xml:space="preserve">, and will be accessible from </w:t>
@@ -153,7 +195,7 @@
                     </pic:cNvPicPr>
                   </pic:nvPicPr>
                   <pic:blipFill>
-                    <a:blip r:embed="rId8">
+                    <a:blip r:embed="rId9">
                       <a:extLst>
                         <a:ext uri="{28A0092B-C50C-407E-A947-70E740481C1C}">
                           <a14:useLocalDpi xmlns:a14="http://schemas.microsoft.com/office/drawing/2010/main" val="0"/>
@@ -199,10 +241,7 @@
     <w:p/>
     <w:p/>
     <w:p/>
-    <w:p>
-      <w:bookmarkStart w:id="1" w:name="_GoBack"/>
-      <w:bookmarkEnd w:id="1"/>
-    </w:p>
+    <w:p/>
     <w:p>
       <w:pPr>
         <w:pStyle w:val="Heading1"/>
@@ -215,14 +254,22 @@
         <w:t>u</w:t>
       </w:r>
       <w:r>
-        <w:t>p Eclipse for AngularJS and GIT</w:t>
+        <w:t xml:space="preserve">p Eclipse for </w:t>
+      </w:r>
+      <w:proofErr w:type="spellStart"/>
+      <w:r>
+        <w:t>AngularJS</w:t>
+      </w:r>
+      <w:proofErr w:type="spellEnd"/>
+      <w:r>
+        <w:t xml:space="preserve"> and GIT</w:t>
       </w:r>
     </w:p>
     <w:p>
       <w:r>
         <w:t xml:space="preserve">Refer to the link: </w:t>
       </w:r>
-      <w:hyperlink r:id="rId9" w:history="1">
+      <w:hyperlink r:id="rId10" w:history="1">
         <w:r>
           <w:rPr>
             <w:rStyle w:val="Hyperlink"/>
@@ -231,14 +278,22 @@
         </w:r>
       </w:hyperlink>
       <w:r>
-        <w:t xml:space="preserve"> to setup you AngularJS plugin. </w:t>
+        <w:t xml:space="preserve"> to setup you </w:t>
+      </w:r>
+      <w:proofErr w:type="spellStart"/>
+      <w:r>
+        <w:t>AngularJS</w:t>
+      </w:r>
+      <w:proofErr w:type="spellEnd"/>
+      <w:r>
+        <w:t xml:space="preserve"> plugin. </w:t>
       </w:r>
     </w:p>
     <w:p>
       <w:pPr>
         <w:pStyle w:val="Heading2"/>
       </w:pPr>
-      <w:hyperlink r:id="rId10" w:history="1">
+      <w:hyperlink r:id="rId11" w:history="1">
         <w:r>
           <w:rPr>
             <w:rStyle w:val="Hyperlink"/>
@@ -251,7 +306,7 @@
       </w:r>
     </w:p>
     <w:p>
-      <w:hyperlink r:id="rId11" w:history="1">
+      <w:hyperlink r:id="rId12" w:history="1">
         <w:r>
           <w:rPr>
             <w:rStyle w:val="Hyperlink"/>
@@ -265,33 +320,23 @@
     </w:p>
     <w:p>
       <w:r>
-        <w:t>How</w:t>
-      </w:r>
-      <w:r>
-        <w:t xml:space="preserve"> to install </w:t>
-      </w:r>
-      <w:r>
-        <w:t>and configure AngularJS Eclipse,</w:t>
-      </w:r>
-      <w:r>
-        <w:t xml:space="preserve"> </w:t>
-      </w:r>
-      <w:r>
-        <w:t>t</w:t>
-      </w:r>
-      <w:r>
-        <w:t xml:space="preserve">his Eclipse plugin is based on the powerful javascript inference engine </w:t>
-      </w:r>
-      <w:hyperlink r:id="rId12" w:history="1">
-        <w:r>
-          <w:rPr>
-            <w:rStyle w:val="Hyperlink"/>
-          </w:rPr>
-          <w:t>tern.js</w:t>
-        </w:r>
-      </w:hyperlink>
-      <w:r>
-        <w:t xml:space="preserve"> which is written in javascript. To use this engine on Java context, tern.java is used. It executes </w:t>
+        <w:t xml:space="preserve">How to install and configure </w:t>
+      </w:r>
+      <w:proofErr w:type="spellStart"/>
+      <w:r>
+        <w:t>AngularJS</w:t>
+      </w:r>
+      <w:proofErr w:type="spellEnd"/>
+      <w:r>
+        <w:t xml:space="preserve"> Eclipse, this Eclipse plugin is based on the powerful </w:t>
+      </w:r>
+      <w:proofErr w:type="spellStart"/>
+      <w:r>
+        <w:t>javascript</w:t>
+      </w:r>
+      <w:proofErr w:type="spellEnd"/>
+      <w:r>
+        <w:t xml:space="preserve"> inference engine </w:t>
       </w:r>
       <w:hyperlink r:id="rId13" w:history="1">
         <w:r>
@@ -302,9 +347,28 @@
         </w:r>
       </w:hyperlink>
       <w:r>
+        <w:t xml:space="preserve"> which is written in </w:t>
+      </w:r>
+      <w:proofErr w:type="spellStart"/>
+      <w:r>
+        <w:t>javascript</w:t>
+      </w:r>
+      <w:proofErr w:type="spellEnd"/>
+      <w:r>
+        <w:t xml:space="preserve">. To use this engine on Java context, tern.java is used. It executes </w:t>
+      </w:r>
+      <w:hyperlink r:id="rId14" w:history="1">
+        <w:r>
+          <w:rPr>
+            <w:rStyle w:val="Hyperlink"/>
+          </w:rPr>
+          <w:t>tern.js</w:t>
+        </w:r>
+      </w:hyperlink>
+      <w:r>
         <w:t xml:space="preserve"> with </w:t>
       </w:r>
-      <w:hyperlink r:id="rId14" w:history="1">
+      <w:hyperlink r:id="rId15" w:history="1">
         <w:r>
           <w:rPr>
             <w:rStyle w:val="Hyperlink"/>
@@ -326,7 +390,7 @@
       <w:r>
         <w:t xml:space="preserve"> server or use an embed </w:t>
       </w:r>
-      <w:hyperlink r:id="rId15" w:history="1">
+      <w:hyperlink r:id="rId16" w:history="1">
         <w:r>
           <w:rPr>
             <w:rStyle w:val="Hyperlink"/>
@@ -363,15 +427,73 @@
       </w:r>
     </w:p>
     <w:p>
-      <w:r>
-        <w:t>AngularJS Eclipse is developped/tested with Eclipse Kepler. It is adwised to use Kepler (even if AngularJS Eclipse could work with older version of Eclipse).</w:t>
-      </w:r>
-    </w:p>
-    <w:p>
-      <w:r>
-        <w:t xml:space="preserve">To install AngularJS Eclipse, please read </w:t>
-      </w:r>
-      <w:hyperlink r:id="rId16" w:history="1">
+      <w:proofErr w:type="spellStart"/>
+      <w:r>
+        <w:t>AngularJS</w:t>
+      </w:r>
+      <w:proofErr w:type="spellEnd"/>
+      <w:r>
+        <w:t xml:space="preserve"> Eclipse is </w:t>
+      </w:r>
+      <w:proofErr w:type="spellStart"/>
+      <w:proofErr w:type="gramStart"/>
+      <w:r>
+        <w:t>developped</w:t>
+      </w:r>
+      <w:proofErr w:type="spellEnd"/>
+      <w:r>
+        <w:t>/tested</w:t>
+      </w:r>
+      <w:proofErr w:type="gramEnd"/>
+      <w:r>
+        <w:t xml:space="preserve"> with Eclipse </w:t>
+      </w:r>
+      <w:proofErr w:type="spellStart"/>
+      <w:r>
+        <w:t>Kepler</w:t>
+      </w:r>
+      <w:proofErr w:type="spellEnd"/>
+      <w:r>
+        <w:t xml:space="preserve">. It is </w:t>
+      </w:r>
+      <w:proofErr w:type="spellStart"/>
+      <w:r>
+        <w:t>adwised</w:t>
+      </w:r>
+      <w:proofErr w:type="spellEnd"/>
+      <w:r>
+        <w:t xml:space="preserve"> to use </w:t>
+      </w:r>
+      <w:proofErr w:type="spellStart"/>
+      <w:r>
+        <w:t>Kepler</w:t>
+      </w:r>
+      <w:proofErr w:type="spellEnd"/>
+      <w:r>
+        <w:t xml:space="preserve"> (even if </w:t>
+      </w:r>
+      <w:proofErr w:type="spellStart"/>
+      <w:r>
+        <w:t>AngularJS</w:t>
+      </w:r>
+      <w:proofErr w:type="spellEnd"/>
+      <w:r>
+        <w:t xml:space="preserve"> Eclipse could work with older version of Eclipse).</w:t>
+      </w:r>
+    </w:p>
+    <w:p>
+      <w:r>
+        <w:t xml:space="preserve">To install </w:t>
+      </w:r>
+      <w:proofErr w:type="spellStart"/>
+      <w:r>
+        <w:t>AngularJS</w:t>
+      </w:r>
+      <w:proofErr w:type="spellEnd"/>
+      <w:r>
+        <w:t xml:space="preserve"> Eclipse, please read </w:t>
+      </w:r>
+      <w:hyperlink r:id="rId17" w:history="1">
         <w:r>
           <w:rPr>
             <w:rStyle w:val="Hyperlink"/>
@@ -385,7 +507,15 @@
     </w:p>
     <w:p>
       <w:r>
-        <w:t>When you will use AngularJS Eclipse update site you will see that:</w:t>
+        <w:t xml:space="preserve">When you will use </w:t>
+      </w:r>
+      <w:proofErr w:type="spellStart"/>
+      <w:r>
+        <w:t>AngularJS</w:t>
+      </w:r>
+      <w:proofErr w:type="spellEnd"/>
+      <w:r>
+        <w:t xml:space="preserve"> Eclipse update site you will see that:</w:t>
       </w:r>
     </w:p>
     <w:p>
@@ -412,7 +542,7 @@
                     </pic:cNvPicPr>
                   </pic:nvPicPr>
                   <pic:blipFill>
-                    <a:blip r:embed="rId17">
+                    <a:blip r:embed="rId18">
                       <a:extLst>
                         <a:ext uri="{28A0092B-C50C-407E-A947-70E740481C1C}">
                           <a14:useLocalDpi xmlns:a14="http://schemas.microsoft.com/office/drawing/2010/main" val="0"/>
@@ -457,15 +587,36 @@
           <w:numId w:val="1"/>
         </w:numPr>
       </w:pPr>
+      <w:proofErr w:type="spellStart"/>
       <w:r>
         <w:rPr>
           <w:b/>
         </w:rPr>
-        <w:t>AngularJS Eclipse Tooling</w:t>
-      </w:r>
-      <w:r>
-        <w:t xml:space="preserve"> which is AngularJS Eclipse plugins .</w:t>
-      </w:r>
+        <w:t>AngularJS</w:t>
+      </w:r>
+      <w:proofErr w:type="spellEnd"/>
+      <w:r>
+        <w:rPr>
+          <w:b/>
+        </w:rPr>
+        <w:t xml:space="preserve"> Eclipse Tooling</w:t>
+      </w:r>
+      <w:r>
+        <w:t xml:space="preserve"> which is </w:t>
+      </w:r>
+      <w:proofErr w:type="spellStart"/>
+      <w:r>
+        <w:t>AngularJS</w:t>
+      </w:r>
+      <w:proofErr w:type="spellEnd"/>
+      <w:r>
+        <w:t xml:space="preserve"> Eclipse </w:t>
+      </w:r>
+      <w:proofErr w:type="gramStart"/>
+      <w:r>
+        <w:t>plugins .</w:t>
+      </w:r>
+      <w:proofErr w:type="gramEnd"/>
     </w:p>
     <w:p>
       <w:pPr>
@@ -475,73 +626,13 @@
           <w:numId w:val="1"/>
         </w:numPr>
       </w:pPr>
-      <w:r>
-        <w:t xml:space="preserve">select the well Embed Node.js according your OS, only if you have not </w:t>
-      </w:r>
-      <w:hyperlink r:id="rId18" w:history="1">
-        <w:r>
-          <w:rPr>
-            <w:rStyle w:val="Hyperlink"/>
-          </w:rPr>
-          <w:t>node.js</w:t>
-        </w:r>
-      </w:hyperlink>
-      <w:r>
-        <w:t xml:space="preserve"> installed on your computer.</w:t>
-      </w:r>
-    </w:p>
-    <w:p>
-      <w:pPr>
-        <w:pStyle w:val="ListParagraph"/>
-        <w:numPr>
-          <w:ilvl w:val="0"/>
-          <w:numId w:val="1"/>
-        </w:numPr>
-      </w:pPr>
-      <w:r>
-        <w:rPr>
-          <w:b/>
-        </w:rPr>
-        <w:t>Tern</w:t>
-      </w:r>
-      <w:r>
-        <w:t xml:space="preserve"> to use tern with Eclipse IDE.</w:t>
-      </w:r>
-    </w:p>
-    <w:p>
-      <w:pPr>
-        <w:pStyle w:val="ListParagraph"/>
-        <w:numPr>
-          <w:ilvl w:val="0"/>
-          <w:numId w:val="1"/>
-        </w:numPr>
-      </w:pPr>
-      <w:r>
-        <w:rPr>
-          <w:b/>
-        </w:rPr>
-        <w:t>Tern - JSDT</w:t>
-      </w:r>
-      <w:r>
-        <w:t xml:space="preserve"> to benefit with angular (jquery, etc) completions and hyperlink in Javascript JSDT Editor.</w:t>
-      </w:r>
-    </w:p>
-    <w:p>
-      <w:pPr>
-        <w:pStyle w:val="ListParagraph"/>
-        <w:numPr>
-          <w:ilvl w:val="0"/>
-          <w:numId w:val="1"/>
-        </w:numPr>
-      </w:pPr>
-      <w:r>
-        <w:rPr>
-          <w:b/>
-        </w:rPr>
-        <w:t>Tern - server - Node.js</w:t>
-      </w:r>
-      <w:r>
-        <w:t xml:space="preserve"> to use tern with </w:t>
+      <w:proofErr w:type="gramStart"/>
+      <w:r>
+        <w:t>select</w:t>
+      </w:r>
+      <w:proofErr w:type="gramEnd"/>
+      <w:r>
+        <w:t xml:space="preserve"> the well Embed Node.js according your OS, only if you have not </w:t>
       </w:r>
       <w:hyperlink r:id="rId19" w:history="1">
         <w:r>
@@ -552,6 +643,95 @@
         </w:r>
       </w:hyperlink>
       <w:r>
+        <w:t xml:space="preserve"> installed on your computer.</w:t>
+      </w:r>
+    </w:p>
+    <w:p>
+      <w:pPr>
+        <w:pStyle w:val="ListParagraph"/>
+        <w:numPr>
+          <w:ilvl w:val="0"/>
+          <w:numId w:val="1"/>
+        </w:numPr>
+      </w:pPr>
+      <w:r>
+        <w:rPr>
+          <w:b/>
+        </w:rPr>
+        <w:t>Tern</w:t>
+      </w:r>
+      <w:r>
+        <w:t xml:space="preserve"> to use tern with Eclipse IDE.</w:t>
+      </w:r>
+    </w:p>
+    <w:p>
+      <w:pPr>
+        <w:pStyle w:val="ListParagraph"/>
+        <w:numPr>
+          <w:ilvl w:val="0"/>
+          <w:numId w:val="1"/>
+        </w:numPr>
+      </w:pPr>
+      <w:r>
+        <w:rPr>
+          <w:b/>
+        </w:rPr>
+        <w:t>Tern - JSDT</w:t>
+      </w:r>
+      <w:r>
+        <w:t xml:space="preserve"> to benefit with angular (</w:t>
+      </w:r>
+      <w:proofErr w:type="spellStart"/>
+      <w:r>
+        <w:t>jquery</w:t>
+      </w:r>
+      <w:proofErr w:type="spellEnd"/>
+      <w:r>
+        <w:t xml:space="preserve">, </w:t>
+      </w:r>
+      <w:proofErr w:type="spellStart"/>
+      <w:r>
+        <w:t>etc</w:t>
+      </w:r>
+      <w:proofErr w:type="spellEnd"/>
+      <w:r>
+        <w:t xml:space="preserve">) completions and hyperlink in </w:t>
+      </w:r>
+      <w:proofErr w:type="spellStart"/>
+      <w:r>
+        <w:t>Javascript</w:t>
+      </w:r>
+      <w:proofErr w:type="spellEnd"/>
+      <w:r>
+        <w:t xml:space="preserve"> JSDT Editor.</w:t>
+      </w:r>
+    </w:p>
+    <w:p>
+      <w:pPr>
+        <w:pStyle w:val="ListParagraph"/>
+        <w:numPr>
+          <w:ilvl w:val="0"/>
+          <w:numId w:val="1"/>
+        </w:numPr>
+      </w:pPr>
+      <w:r>
+        <w:rPr>
+          <w:b/>
+        </w:rPr>
+        <w:t>Tern - server - Node.js</w:t>
+      </w:r>
+      <w:r>
+        <w:t xml:space="preserve"> to use tern with </w:t>
+      </w:r>
+      <w:hyperlink r:id="rId20" w:history="1">
+        <w:r>
+          <w:rPr>
+            <w:rStyle w:val="Hyperlink"/>
+          </w:rPr>
+          <w:t>node.js</w:t>
+        </w:r>
+      </w:hyperlink>
+      <w:r>
         <w:t>.</w:t>
       </w:r>
     </w:p>
@@ -559,15 +739,28 @@
       <w:pPr>
         <w:pStyle w:val="Heading3"/>
       </w:pPr>
-      <w:r>
-        <w:t>AngularJS Configuration</w:t>
-      </w:r>
-    </w:p>
-    <w:p>
-      <w:r>
-        <w:t>Before using AngularJS Eclipse features (</w:t>
-      </w:r>
-      <w:hyperlink r:id="rId20" w:history="1">
+      <w:proofErr w:type="spellStart"/>
+      <w:r>
+        <w:t>AngularJS</w:t>
+      </w:r>
+      <w:proofErr w:type="spellEnd"/>
+      <w:r>
+        <w:t xml:space="preserve"> Configuration</w:t>
+      </w:r>
+    </w:p>
+    <w:p>
+      <w:r>
+        <w:t xml:space="preserve">Before using </w:t>
+      </w:r>
+      <w:proofErr w:type="spellStart"/>
+      <w:r>
+        <w:t>AngularJS</w:t>
+      </w:r>
+      <w:proofErr w:type="spellEnd"/>
+      <w:r>
+        <w:t xml:space="preserve"> Eclipse features (</w:t>
+      </w:r>
+      <w:hyperlink r:id="rId21" w:history="1">
         <w:r>
           <w:rPr>
             <w:rStyle w:val="Hyperlink"/>
@@ -578,17 +771,38 @@
       <w:r>
         <w:t xml:space="preserve"> and </w:t>
       </w:r>
-      <w:hyperlink r:id="rId21" w:history="1">
+      <w:hyperlink r:id="rId22" w:history="1">
+        <w:proofErr w:type="spellStart"/>
         <w:r>
           <w:rPr>
             <w:rStyle w:val="Hyperlink"/>
           </w:rPr>
-          <w:t>Javascript features</w:t>
+          <w:t>Javascript</w:t>
+        </w:r>
+        <w:proofErr w:type="spellEnd"/>
+        <w:r>
+          <w:rPr>
+            <w:rStyle w:val="Hyperlink"/>
+          </w:rPr>
+          <w:t xml:space="preserve"> features</w:t>
         </w:r>
       </w:hyperlink>
       <w:r>
-        <w:t>) you must convert your project to AngularJS Project :</w:t>
-      </w:r>
+        <w:t xml:space="preserve">) you must convert your project to </w:t>
+      </w:r>
+      <w:proofErr w:type="spellStart"/>
+      <w:r>
+        <w:t>AngularJS</w:t>
+      </w:r>
+      <w:proofErr w:type="spellEnd"/>
+      <w:r>
+        <w:t xml:space="preserve"> </w:t>
+      </w:r>
+      <w:proofErr w:type="gramStart"/>
+      <w:r>
+        <w:t>Project :</w:t>
+      </w:r>
+      <w:proofErr w:type="gramEnd"/>
     </w:p>
     <w:p>
       <w:r>
@@ -614,7 +828,7 @@
                     </pic:cNvPicPr>
                   </pic:nvPicPr>
                   <pic:blipFill>
-                    <a:blip r:embed="rId22">
+                    <a:blip r:embed="rId23">
                       <a:extLst>
                         <a:ext uri="{28A0092B-C50C-407E-A947-70E740481C1C}">
                           <a14:useLocalDpi xmlns:a14="http://schemas.microsoft.com/office/drawing/2010/main" val="0"/>
@@ -650,7 +864,7 @@
       <w:pPr>
         <w:pStyle w:val="Heading4"/>
       </w:pPr>
-      <w:hyperlink r:id="rId23" w:history="1">
+      <w:hyperlink r:id="rId24" w:history="1">
         <w:r>
           <w:rPr>
             <w:rStyle w:val="Hyperlink"/>
@@ -669,7 +883,15 @@
     </w:p>
     <w:p>
       <w:r>
-        <w:t>Highlight AngularJS directive and EL:</w:t>
+        <w:t xml:space="preserve">Highlight </w:t>
+      </w:r>
+      <w:proofErr w:type="spellStart"/>
+      <w:r>
+        <w:t>AngularJS</w:t>
+      </w:r>
+      <w:proofErr w:type="spellEnd"/>
+      <w:r>
+        <w:t xml:space="preserve"> directive and EL:</w:t>
       </w:r>
     </w:p>
     <w:p>
@@ -696,7 +918,7 @@
                     </pic:cNvPicPr>
                   </pic:nvPicPr>
                   <pic:blipFill>
-                    <a:blip r:embed="rId24">
+                    <a:blip r:embed="rId25">
                       <a:extLst>
                         <a:ext uri="{28A0092B-C50C-407E-A947-70E740481C1C}">
                           <a14:useLocalDpi xmlns:a14="http://schemas.microsoft.com/office/drawing/2010/main" val="0"/>
@@ -738,8 +960,13 @@
     </w:p>
     <w:p>
       <w:r>
-        <w:t>Completion for directive name :</w:t>
-      </w:r>
+        <w:t xml:space="preserve">Completion for directive </w:t>
+      </w:r>
+      <w:proofErr w:type="gramStart"/>
+      <w:r>
+        <w:t>name :</w:t>
+      </w:r>
+      <w:proofErr w:type="gramEnd"/>
     </w:p>
     <w:p>
       <w:r>
@@ -764,7 +991,7 @@
                     </pic:cNvPicPr>
                   </pic:nvPicPr>
                   <pic:blipFill>
-                    <a:blip r:embed="rId25">
+                    <a:blip r:embed="rId26">
                       <a:extLst>
                         <a:ext uri="{28A0092B-C50C-407E-A947-70E740481C1C}">
                           <a14:useLocalDpi xmlns:a14="http://schemas.microsoft.com/office/drawing/2010/main" val="0"/>
@@ -798,7 +1025,31 @@
     </w:p>
     <w:p>
       <w:r>
-        <w:t>You can configure directives syntax in order to that completion shows you the well directive names (ng-, ng_, etc).</w:t>
+        <w:t>You can configure directives syntax in order to that completion shows you the well directive names (</w:t>
+      </w:r>
+      <w:proofErr w:type="spellStart"/>
+      <w:r>
+        <w:t>ng</w:t>
+      </w:r>
+      <w:proofErr w:type="spellEnd"/>
+      <w:r>
+        <w:t xml:space="preserve">-, </w:t>
+      </w:r>
+      <w:proofErr w:type="spellStart"/>
+      <w:r>
+        <w:t>ng</w:t>
+      </w:r>
+      <w:proofErr w:type="spellEnd"/>
+      <w:r>
+        <w:t xml:space="preserve">_, </w:t>
+      </w:r>
+      <w:proofErr w:type="spellStart"/>
+      <w:r>
+        <w:t>etc</w:t>
+      </w:r>
+      <w:proofErr w:type="spellEnd"/>
+      <w:r>
+        <w:t>).</w:t>
       </w:r>
     </w:p>
     <w:p>
@@ -811,8 +1062,21 @@
     </w:p>
     <w:p>
       <w:r>
-        <w:t>In HTML editor, directives completion provides directive names with the ng-* syntax :</w:t>
-      </w:r>
+        <w:t xml:space="preserve">In HTML editor, directives completion provides directive names with the </w:t>
+      </w:r>
+      <w:proofErr w:type="spellStart"/>
+      <w:r>
+        <w:t>ng</w:t>
+      </w:r>
+      <w:proofErr w:type="spellEnd"/>
+      <w:r>
+        <w:t xml:space="preserve">-* </w:t>
+      </w:r>
+      <w:proofErr w:type="gramStart"/>
+      <w:r>
+        <w:t>syntax :</w:t>
+      </w:r>
+      <w:proofErr w:type="gramEnd"/>
     </w:p>
     <w:p>
       <w:r>
@@ -838,7 +1102,7 @@
                     </pic:cNvPicPr>
                   </pic:nvPicPr>
                   <pic:blipFill>
-                    <a:blip r:embed="rId26">
+                    <a:blip r:embed="rId27">
                       <a:extLst>
                         <a:ext uri="{28A0092B-C50C-407E-A947-70E740481C1C}">
                           <a14:useLocalDpi xmlns:a14="http://schemas.microsoft.com/office/drawing/2010/main" val="0"/>
@@ -872,8 +1136,21 @@
     </w:p>
     <w:p>
       <w:r>
-        <w:t>Angular supports several syntax like starting with 'x-', 'data-' and use ':', '-', '_' delimiters. You can customize the syntax that you wish for completion with the project properties. By default you will see this configuration :</w:t>
-      </w:r>
+        <w:t xml:space="preserve">Angular supports </w:t>
+      </w:r>
+      <w:proofErr w:type="gramStart"/>
+      <w:r>
+        <w:t>several syntax like starting with 'x-', 'data-' and use</w:t>
+      </w:r>
+      <w:proofErr w:type="gramEnd"/>
+      <w:r>
+        <w:t xml:space="preserve"> ':', '-', '_' delimiters. You can customize the syntax that you wish for completion with the project properties. By default you will see this </w:t>
+      </w:r>
+      <w:proofErr w:type="gramStart"/>
+      <w:r>
+        <w:t>configuration :</w:t>
+      </w:r>
+      <w:proofErr w:type="gramEnd"/>
     </w:p>
     <w:p>
       <w:r>
@@ -898,7 +1175,7 @@
                     </pic:cNvPicPr>
                   </pic:nvPicPr>
                   <pic:blipFill>
-                    <a:blip r:embed="rId27">
+                    <a:blip r:embed="rId28">
                       <a:extLst>
                         <a:ext uri="{28A0092B-C50C-407E-A947-70E740481C1C}">
                           <a14:useLocalDpi xmlns:a14="http://schemas.microsoft.com/office/drawing/2010/main" val="0"/>
@@ -933,8 +1210,21 @@
     <w:p>
       <w:r>
         <w:lastRenderedPageBreak/>
-        <w:t>You can select other starts with and delimiters. You can see in the textarea the directive names that completion will show :</w:t>
-      </w:r>
+        <w:t xml:space="preserve">You can select other starts with and delimiters. You can see in the </w:t>
+      </w:r>
+      <w:proofErr w:type="spellStart"/>
+      <w:r>
+        <w:t>textarea</w:t>
+      </w:r>
+      <w:proofErr w:type="spellEnd"/>
+      <w:r>
+        <w:t xml:space="preserve"> the directive names that completion will </w:t>
+      </w:r>
+      <w:proofErr w:type="gramStart"/>
+      <w:r>
+        <w:t>show :</w:t>
+      </w:r>
+      <w:proofErr w:type="gramEnd"/>
     </w:p>
     <w:p>
       <w:r>
@@ -959,7 +1249,7 @@
                     </pic:cNvPicPr>
                   </pic:nvPicPr>
                   <pic:blipFill>
-                    <a:blip r:embed="rId28">
+                    <a:blip r:embed="rId29">
                       <a:extLst>
                         <a:ext uri="{28A0092B-C50C-407E-A947-70E740481C1C}">
                           <a14:useLocalDpi xmlns:a14="http://schemas.microsoft.com/office/drawing/2010/main" val="0"/>
@@ -993,8 +1283,13 @@
     </w:p>
     <w:p>
       <w:r>
-        <w:t>After validating your configuration, completion will show you directive names with other syntaxes :</w:t>
-      </w:r>
+        <w:t xml:space="preserve">After validating your configuration, completion will show you directive names with other </w:t>
+      </w:r>
+      <w:proofErr w:type="gramStart"/>
+      <w:r>
+        <w:t>syntaxes :</w:t>
+      </w:r>
+      <w:proofErr w:type="gramEnd"/>
     </w:p>
     <w:p>
       <w:r>
@@ -1020,7 +1315,7 @@
                     </pic:cNvPicPr>
                   </pic:nvPicPr>
                   <pic:blipFill>
-                    <a:blip r:embed="rId29">
+                    <a:blip r:embed="rId30">
                       <a:extLst>
                         <a:ext uri="{28A0092B-C50C-407E-A947-70E740481C1C}">
                           <a14:useLocalDpi xmlns:a14="http://schemas.microsoft.com/office/drawing/2010/main" val="0"/>
@@ -1062,7 +1357,31 @@
     </w:p>
     <w:p>
       <w:r>
-        <w:t>Some directive supports only some HTML elements. For instance ngModel can be used only for 'inpu' HTML element. The completion shows ngModel only for 'input' element.</w:t>
+        <w:t xml:space="preserve">Some directive supports only some HTML elements. For instance </w:t>
+      </w:r>
+      <w:proofErr w:type="spellStart"/>
+      <w:r>
+        <w:t>ngModel</w:t>
+      </w:r>
+      <w:proofErr w:type="spellEnd"/>
+      <w:r>
+        <w:t xml:space="preserve"> can be used only for '</w:t>
+      </w:r>
+      <w:proofErr w:type="spellStart"/>
+      <w:r>
+        <w:t>inpu</w:t>
+      </w:r>
+      <w:proofErr w:type="spellEnd"/>
+      <w:r>
+        <w:t xml:space="preserve">' HTML element. The completion shows </w:t>
+      </w:r>
+      <w:proofErr w:type="spellStart"/>
+      <w:r>
+        <w:t>ngModel</w:t>
+      </w:r>
+      <w:proofErr w:type="spellEnd"/>
+      <w:r>
+        <w:t xml:space="preserve"> only for 'input' element.</w:t>
       </w:r>
     </w:p>
     <w:p>
@@ -1075,8 +1394,13 @@
     </w:p>
     <w:p>
       <w:r>
-        <w:t>Angular defines 4 restricts :</w:t>
-      </w:r>
+        <w:t xml:space="preserve">Angular defines 4 </w:t>
+      </w:r>
+      <w:proofErr w:type="gramStart"/>
+      <w:r>
+        <w:t>restricts :</w:t>
+      </w:r>
+      <w:proofErr w:type="gramEnd"/>
     </w:p>
     <w:p>
       <w:pPr>
@@ -1086,8 +1410,13 @@
           <w:numId w:val="2"/>
         </w:numPr>
       </w:pPr>
-      <w:r>
-        <w:t>A : the directive is available for attribute.</w:t>
+      <w:proofErr w:type="gramStart"/>
+      <w:r>
+        <w:t>A :</w:t>
+      </w:r>
+      <w:proofErr w:type="gramEnd"/>
+      <w:r>
+        <w:t xml:space="preserve"> the directive is available for attribute.</w:t>
       </w:r>
     </w:p>
     <w:p>
@@ -1113,7 +1442,7 @@
                     </pic:cNvPicPr>
                   </pic:nvPicPr>
                   <pic:blipFill>
-                    <a:blip r:embed="rId30">
+                    <a:blip r:embed="rId31">
                       <a:extLst>
                         <a:ext uri="{28A0092B-C50C-407E-A947-70E740481C1C}">
                           <a14:useLocalDpi xmlns:a14="http://schemas.microsoft.com/office/drawing/2010/main" val="0"/>
@@ -1153,8 +1482,13 @@
           <w:numId w:val="2"/>
         </w:numPr>
       </w:pPr>
-      <w:r>
-        <w:t>C : the directive is available for class attribute value.</w:t>
+      <w:proofErr w:type="gramStart"/>
+      <w:r>
+        <w:t>C :</w:t>
+      </w:r>
+      <w:proofErr w:type="gramEnd"/>
+      <w:r>
+        <w:t xml:space="preserve"> the directive is available for class attribute value.</w:t>
       </w:r>
     </w:p>
     <w:p>
@@ -1165,8 +1499,13 @@
           <w:numId w:val="2"/>
         </w:numPr>
       </w:pPr>
-      <w:r>
-        <w:t>E : the directive is available for element.</w:t>
+      <w:proofErr w:type="gramStart"/>
+      <w:r>
+        <w:t>E :</w:t>
+      </w:r>
+      <w:proofErr w:type="gramEnd"/>
+      <w:r>
+        <w:t xml:space="preserve"> the directive is available for element.</w:t>
       </w:r>
     </w:p>
     <w:p>
@@ -1193,7 +1532,7 @@
                     </pic:cNvPicPr>
                   </pic:nvPicPr>
                   <pic:blipFill>
-                    <a:blip r:embed="rId31">
+                    <a:blip r:embed="rId32">
                       <a:extLst>
                         <a:ext uri="{28A0092B-C50C-407E-A947-70E740481C1C}">
                           <a14:useLocalDpi xmlns:a14="http://schemas.microsoft.com/office/drawing/2010/main" val="0"/>
@@ -1233,8 +1572,13 @@
           <w:numId w:val="3"/>
         </w:numPr>
       </w:pPr>
-      <w:r>
-        <w:t>M : the directive is available for comment.</w:t>
+      <w:proofErr w:type="gramStart"/>
+      <w:r>
+        <w:t>M :</w:t>
+      </w:r>
+      <w:proofErr w:type="gramEnd"/>
+      <w:r>
+        <w:t xml:space="preserve"> the directive is available for comment.</w:t>
       </w:r>
     </w:p>
     <w:p>
@@ -1247,15 +1591,25 @@
     </w:p>
     <w:p>
       <w:r>
-        <w:t xml:space="preserve">Some directive have parameters. A good sample is the </w:t>
-      </w:r>
-      <w:hyperlink r:id="rId32" w:history="1">
+        <w:t xml:space="preserve">Some </w:t>
+      </w:r>
+      <w:proofErr w:type="gramStart"/>
+      <w:r>
+        <w:t>directive have</w:t>
+      </w:r>
+      <w:proofErr w:type="gramEnd"/>
+      <w:r>
+        <w:t xml:space="preserve"> parameters. A good sample is the </w:t>
+      </w:r>
+      <w:hyperlink r:id="rId33" w:history="1">
+        <w:proofErr w:type="spellStart"/>
         <w:r>
           <w:rPr>
             <w:rStyle w:val="Hyperlink"/>
           </w:rPr>
           <w:t>ngPluralize</w:t>
         </w:r>
+        <w:proofErr w:type="spellEnd"/>
       </w:hyperlink>
       <w:r>
         <w:t xml:space="preserve"> directive which defines required parameters like 'count', 'when' and optional 'offset' parameter:</w:t>
@@ -1284,7 +1638,7 @@
                     </pic:cNvPicPr>
                   </pic:nvPicPr>
                   <pic:blipFill>
-                    <a:blip r:embed="rId33">
+                    <a:blip r:embed="rId34">
                       <a:extLst>
                         <a:ext uri="{28A0092B-C50C-407E-A947-70E740481C1C}">
                           <a14:useLocalDpi xmlns:a14="http://schemas.microsoft.com/office/drawing/2010/main" val="0"/>
@@ -1318,8 +1672,18 @@
     </w:p>
     <w:p>
       <w:r>
-        <w:t>If you open completion inside HTML element, you will see ngPluralize :</w:t>
-      </w:r>
+        <w:t xml:space="preserve">If you open completion inside HTML element, you will see </w:t>
+      </w:r>
+      <w:proofErr w:type="spellStart"/>
+      <w:proofErr w:type="gramStart"/>
+      <w:r>
+        <w:t>ngPluralize</w:t>
+      </w:r>
+      <w:proofErr w:type="spellEnd"/>
+      <w:r>
+        <w:t xml:space="preserve"> :</w:t>
+      </w:r>
+      <w:proofErr w:type="gramEnd"/>
     </w:p>
     <w:p>
       <w:r>
@@ -1344,7 +1708,7 @@
                     </pic:cNvPicPr>
                   </pic:nvPicPr>
                   <pic:blipFill>
-                    <a:blip r:embed="rId30">
+                    <a:blip r:embed="rId31">
                       <a:extLst>
                         <a:ext uri="{28A0092B-C50C-407E-A947-70E740481C1C}">
                           <a14:useLocalDpi xmlns:a14="http://schemas.microsoft.com/office/drawing/2010/main" val="0"/>
@@ -1378,8 +1742,21 @@
     </w:p>
     <w:p>
       <w:r>
-        <w:t>When you apply the completion on ngPluralize, 'count' and 'when' attribute are generated because there are required :</w:t>
-      </w:r>
+        <w:t xml:space="preserve">When you apply the completion on </w:t>
+      </w:r>
+      <w:proofErr w:type="spellStart"/>
+      <w:r>
+        <w:t>ngPluralize</w:t>
+      </w:r>
+      <w:proofErr w:type="spellEnd"/>
+      <w:r>
+        <w:t xml:space="preserve">, 'count' and 'when' attribute are generated because there are </w:t>
+      </w:r>
+      <w:proofErr w:type="gramStart"/>
+      <w:r>
+        <w:t>required :</w:t>
+      </w:r>
+      <w:proofErr w:type="gramEnd"/>
     </w:p>
     <w:p>
       <w:r>
@@ -1405,7 +1782,7 @@
                     </pic:cNvPicPr>
                   </pic:nvPicPr>
                   <pic:blipFill>
-                    <a:blip r:embed="rId34">
+                    <a:blip r:embed="rId35">
                       <a:extLst>
                         <a:ext uri="{28A0092B-C50C-407E-A947-70E740481C1C}">
                           <a14:useLocalDpi xmlns:a14="http://schemas.microsoft.com/office/drawing/2010/main" val="0"/>
@@ -1444,8 +1821,13 @@
     </w:p>
     <w:p>
       <w:r>
-        <w:t>If you open completion inside the HTML element, you can see 'offset' directive parameter :</w:t>
-      </w:r>
+        <w:t xml:space="preserve">If you open completion inside the HTML element, you can see 'offset' directive </w:t>
+      </w:r>
+      <w:proofErr w:type="gramStart"/>
+      <w:r>
+        <w:t>parameter :</w:t>
+      </w:r>
+      <w:proofErr w:type="gramEnd"/>
     </w:p>
     <w:p>
       <w:r>
@@ -1470,7 +1852,7 @@
                     </pic:cNvPicPr>
                   </pic:nvPicPr>
                   <pic:blipFill>
-                    <a:blip r:embed="rId35">
+                    <a:blip r:embed="rId36">
                       <a:extLst>
                         <a:ext uri="{28A0092B-C50C-407E-A947-70E740481C1C}">
                           <a14:useLocalDpi xmlns:a14="http://schemas.microsoft.com/office/drawing/2010/main" val="0"/>
@@ -1503,8 +1885,15 @@
       </w:r>
     </w:p>
     <w:p>
-      <w:r>
-        <w:t>ngPluralize can be used as element (restrict=EA), you can benefit too with completion for HTML element.</w:t>
+      <w:proofErr w:type="spellStart"/>
+      <w:proofErr w:type="gramStart"/>
+      <w:r>
+        <w:t>ngPluralize</w:t>
+      </w:r>
+      <w:proofErr w:type="spellEnd"/>
+      <w:proofErr w:type="gramEnd"/>
+      <w:r>
+        <w:t xml:space="preserve"> can be used as element (restrict=EA), you can benefit too with completion for HTML element.</w:t>
       </w:r>
     </w:p>
     <w:p>
@@ -1530,7 +1919,7 @@
                     </pic:cNvPicPr>
                   </pic:nvPicPr>
                   <pic:blipFill>
-                    <a:blip r:embed="rId31">
+                    <a:blip r:embed="rId32">
                       <a:extLst>
                         <a:ext uri="{28A0092B-C50C-407E-A947-70E740481C1C}">
                           <a14:useLocalDpi xmlns:a14="http://schemas.microsoft.com/office/drawing/2010/main" val="0"/>
@@ -1564,8 +1953,21 @@
     </w:p>
     <w:p>
       <w:r>
-        <w:t>When you apply the completion on ngPluralize, 'count' and 'when' attribute are generated because there are required :</w:t>
-      </w:r>
+        <w:t xml:space="preserve">When you apply the completion on </w:t>
+      </w:r>
+      <w:proofErr w:type="spellStart"/>
+      <w:r>
+        <w:t>ngPluralize</w:t>
+      </w:r>
+      <w:proofErr w:type="spellEnd"/>
+      <w:r>
+        <w:t xml:space="preserve">, 'count' and 'when' attribute are generated because there are </w:t>
+      </w:r>
+      <w:proofErr w:type="gramStart"/>
+      <w:r>
+        <w:t>required :</w:t>
+      </w:r>
+      <w:proofErr w:type="gramEnd"/>
     </w:p>
     <w:p>
       <w:r>
@@ -1590,7 +1992,7 @@
                     </pic:cNvPicPr>
                   </pic:nvPicPr>
                   <pic:blipFill>
-                    <a:blip r:embed="rId36">
+                    <a:blip r:embed="rId37">
                       <a:extLst>
                         <a:ext uri="{28A0092B-C50C-407E-A947-70E740481C1C}">
                           <a14:useLocalDpi xmlns:a14="http://schemas.microsoft.com/office/drawing/2010/main" val="0"/>
@@ -1654,7 +2056,7 @@
                     </pic:cNvPicPr>
                   </pic:nvPicPr>
                   <pic:blipFill>
-                    <a:blip r:embed="rId37">
+                    <a:blip r:embed="rId38">
                       <a:extLst>
                         <a:ext uri="{28A0092B-C50C-407E-A947-70E740481C1C}">
                           <a14:useLocalDpi xmlns:a14="http://schemas.microsoft.com/office/drawing/2010/main" val="0"/>
@@ -1704,8 +2106,13 @@
     </w:p>
     <w:p>
       <w:r>
-        <w:t>Completion for custom directive name :</w:t>
-      </w:r>
+        <w:t xml:space="preserve">Completion for custom directive </w:t>
+      </w:r>
+      <w:proofErr w:type="gramStart"/>
+      <w:r>
+        <w:t>name :</w:t>
+      </w:r>
+      <w:proofErr w:type="gramEnd"/>
     </w:p>
     <w:p>
       <w:r>
@@ -1730,7 +2137,7 @@
                     </pic:cNvPicPr>
                   </pic:nvPicPr>
                   <pic:blipFill>
-                    <a:blip r:embed="rId38">
+                    <a:blip r:embed="rId39">
                       <a:extLst>
                         <a:ext uri="{28A0092B-C50C-407E-A947-70E740481C1C}">
                           <a14:useLocalDpi xmlns:a14="http://schemas.microsoft.com/office/drawing/2010/main" val="0"/>
@@ -1772,8 +2179,13 @@
     </w:p>
     <w:p>
       <w:r>
-        <w:t>Hyperlink for custom directive name :</w:t>
-      </w:r>
+        <w:t xml:space="preserve">Hyperlink for custom directive </w:t>
+      </w:r>
+      <w:proofErr w:type="gramStart"/>
+      <w:r>
+        <w:t>name :</w:t>
+      </w:r>
+      <w:proofErr w:type="gramEnd"/>
     </w:p>
     <w:p>
       <w:r>
@@ -1799,7 +2211,7 @@
                     </pic:cNvPicPr>
                   </pic:nvPicPr>
                   <pic:blipFill>
-                    <a:blip r:embed="rId39">
+                    <a:blip r:embed="rId40">
                       <a:extLst>
                         <a:ext uri="{28A0092B-C50C-407E-A947-70E740481C1C}">
                           <a14:useLocalDpi xmlns:a14="http://schemas.microsoft.com/office/drawing/2010/main" val="0"/>
@@ -1831,8 +2243,8 @@
         </w:drawing>
       </w:r>
     </w:p>
-    <w:bookmarkStart w:id="2" w:name="_Tern_Eclipse_IDE"/>
-    <w:bookmarkEnd w:id="2"/>
+    <w:bookmarkStart w:id="1" w:name="_Tern_Eclipse_IDE"/>
+    <w:bookmarkEnd w:id="1"/>
     <w:p>
       <w:pPr>
         <w:pStyle w:val="Heading4"/>
@@ -1858,7 +2270,23 @@
     </w:p>
     <w:p>
       <w:r>
-        <w:t>To execute Tern (written in Javascript) it is recommanded to execute it with Node.js. Tern Eclipse IDE gives you preference page to configure Tern with Node.js.</w:t>
+        <w:t xml:space="preserve">To execute Tern (written in </w:t>
+      </w:r>
+      <w:proofErr w:type="spellStart"/>
+      <w:r>
+        <w:t>Javascript</w:t>
+      </w:r>
+      <w:proofErr w:type="spellEnd"/>
+      <w:r>
+        <w:t xml:space="preserve">) it is </w:t>
+      </w:r>
+      <w:proofErr w:type="spellStart"/>
+      <w:r>
+        <w:t>recommanded</w:t>
+      </w:r>
+      <w:proofErr w:type="spellEnd"/>
+      <w:r>
+        <w:t xml:space="preserve"> to execute it with Node.js. Tern Eclipse IDE gives you preference page to configure Tern with Node.js.</w:t>
       </w:r>
     </w:p>
     <w:p>
@@ -1871,8 +2299,13 @@
     </w:p>
     <w:p>
       <w:r>
-        <w:t>Open Preferences with the menu Windows/Preferences and select Tern node tree :</w:t>
-      </w:r>
+        <w:t xml:space="preserve">Open Preferences with the menu Windows/Preferences and select Tern node </w:t>
+      </w:r>
+      <w:proofErr w:type="gramStart"/>
+      <w:r>
+        <w:t>tree :</w:t>
+      </w:r>
+      <w:proofErr w:type="gramEnd"/>
     </w:p>
     <w:p>
       <w:r>
@@ -1898,7 +2331,7 @@
                     </pic:cNvPicPr>
                   </pic:nvPicPr>
                   <pic:blipFill>
-                    <a:blip r:embed="rId40">
+                    <a:blip r:embed="rId41">
                       <a:extLst>
                         <a:ext uri="{28A0092B-C50C-407E-A947-70E740481C1C}">
                           <a14:useLocalDpi xmlns:a14="http://schemas.microsoft.com/office/drawing/2010/main" val="0"/>
@@ -1940,7 +2373,15 @@
     </w:p>
     <w:p>
       <w:r>
-        <w:t>After selecting Tern with node.js, you must configure the node.js runtime process. To do that go to the Tern-&gt;Node.js node tree.</w:t>
+        <w:t xml:space="preserve">After selecting Tern with node.js, you must configure the node.js runtime process. To do </w:t>
+      </w:r>
+      <w:proofErr w:type="gramStart"/>
+      <w:r>
+        <w:t>that go</w:t>
+      </w:r>
+      <w:proofErr w:type="gramEnd"/>
+      <w:r>
+        <w:t xml:space="preserve"> to the Tern-&gt;Node.js node tree.</w:t>
       </w:r>
     </w:p>
     <w:p>
@@ -1955,7 +2396,7 @@
       <w:r>
         <w:t xml:space="preserve">If you have </w:t>
       </w:r>
-      <w:hyperlink r:id="rId41" w:history="1">
+      <w:hyperlink r:id="rId42" w:history="1">
         <w:r>
           <w:rPr>
             <w:rStyle w:val="Hyperlink"/>
@@ -1964,8 +2405,13 @@
         </w:r>
       </w:hyperlink>
       <w:r>
-        <w:t>, select "Native Node.js" :</w:t>
-      </w:r>
+        <w:t>, select "Native Node.js</w:t>
+      </w:r>
+      <w:proofErr w:type="gramStart"/>
+      <w:r>
+        <w:t>" :</w:t>
+      </w:r>
+      <w:proofErr w:type="gramEnd"/>
     </w:p>
     <w:p>
       <w:r>
@@ -1986,83 +2432,6 @@
                 <pic:pic xmlns:pic="http://schemas.openxmlformats.org/drawingml/2006/picture">
                   <pic:nvPicPr>
                     <pic:cNvPr id="0" name="Picture 50" descr="Native Node.js"/>
-                    <pic:cNvPicPr>
-                      <a:picLocks noChangeAspect="1" noChangeArrowheads="1"/>
-                    </pic:cNvPicPr>
-                  </pic:nvPicPr>
-                  <pic:blipFill>
-                    <a:blip r:embed="rId42">
-                      <a:extLst>
-                        <a:ext uri="{28A0092B-C50C-407E-A947-70E740481C1C}">
-                          <a14:useLocalDpi xmlns:a14="http://schemas.microsoft.com/office/drawing/2010/main" val="0"/>
-                        </a:ext>
-                      </a:extLst>
-                    </a:blip>
-                    <a:srcRect/>
-                    <a:stretch>
-                      <a:fillRect/>
-                    </a:stretch>
-                  </pic:blipFill>
-                  <pic:spPr bwMode="auto">
-                    <a:xfrm>
-                      <a:off x="0" y="0"/>
-                      <a:ext cx="5943600" cy="5125761"/>
-                    </a:xfrm>
-                    <a:prstGeom prst="rect">
-                      <a:avLst/>
-                    </a:prstGeom>
-                    <a:noFill/>
-                    <a:ln>
-                      <a:noFill/>
-                    </a:ln>
-                  </pic:spPr>
-                </pic:pic>
-              </a:graphicData>
-            </a:graphic>
-          </wp:inline>
-        </w:drawing>
-      </w:r>
-    </w:p>
-    <w:p>
-      <w:r>
-        <w:t>I</w:t>
-      </w:r>
-      <w:r>
-        <w:t>MPORTANT : if you have installed node.js, please restart your computer before using the Tern Eclipse IDE.</w:t>
-      </w:r>
-    </w:p>
-    <w:p>
-      <w:pPr>
-        <w:pStyle w:val="Heading5"/>
-      </w:pPr>
-      <w:r>
-        <w:t>Embed Node.js</w:t>
-      </w:r>
-    </w:p>
-    <w:p>
-      <w:r>
-        <w:t>If you have not installed node.js, you can select according your OS, (if it's available) the embed node.js install :</w:t>
-      </w:r>
-    </w:p>
-    <w:p>
-      <w:r>
-        <w:rPr>
-          <w:noProof/>
-        </w:rPr>
-        <w:lastRenderedPageBreak/>
-        <w:drawing>
-          <wp:inline distT="0" distB="0" distL="0" distR="0" wp14:anchorId="2278524C" wp14:editId="7CF9E940">
-            <wp:extent cx="5943600" cy="5125761"/>
-            <wp:effectExtent l="0" t="0" r="0" b="0"/>
-            <wp:docPr id="25" name="Picture 25" descr="Embed Node.js"/>
-            <wp:cNvGraphicFramePr>
-              <a:graphicFrameLocks xmlns:a="http://schemas.openxmlformats.org/drawingml/2006/main" noChangeAspect="1"/>
-            </wp:cNvGraphicFramePr>
-            <a:graphic xmlns:a="http://schemas.openxmlformats.org/drawingml/2006/main">
-              <a:graphicData uri="http://schemas.openxmlformats.org/drawingml/2006/picture">
-                <pic:pic xmlns:pic="http://schemas.openxmlformats.org/drawingml/2006/picture">
-                  <pic:nvPicPr>
-                    <pic:cNvPr id="0" name="Picture 52" descr="Embed Node.js"/>
                     <pic:cNvPicPr>
                       <a:picLocks noChangeAspect="1" noChangeArrowheads="1"/>
                     </pic:cNvPicPr>
@@ -2101,6 +2470,93 @@
       </w:r>
     </w:p>
     <w:p>
+      <w:proofErr w:type="gramStart"/>
+      <w:r>
+        <w:t>I</w:t>
+      </w:r>
+      <w:r>
+        <w:t>MPORTANT :</w:t>
+      </w:r>
+      <w:proofErr w:type="gramEnd"/>
+      <w:r>
+        <w:t xml:space="preserve"> if you have installed node.js, please restart your computer before using the Tern Eclipse IDE.</w:t>
+      </w:r>
+    </w:p>
+    <w:p>
+      <w:pPr>
+        <w:pStyle w:val="Heading5"/>
+      </w:pPr>
+      <w:r>
+        <w:t>Embed Node.js</w:t>
+      </w:r>
+    </w:p>
+    <w:p>
+      <w:r>
+        <w:t xml:space="preserve">If you have not installed node.js, you can select according your OS, (if it's available) the embed node.js </w:t>
+      </w:r>
+      <w:proofErr w:type="gramStart"/>
+      <w:r>
+        <w:t>install :</w:t>
+      </w:r>
+      <w:proofErr w:type="gramEnd"/>
+    </w:p>
+    <w:p>
+      <w:r>
+        <w:rPr>
+          <w:noProof/>
+        </w:rPr>
+        <w:lastRenderedPageBreak/>
+        <w:drawing>
+          <wp:inline distT="0" distB="0" distL="0" distR="0" wp14:anchorId="2278524C" wp14:editId="7CF9E940">
+            <wp:extent cx="5943600" cy="5125761"/>
+            <wp:effectExtent l="0" t="0" r="0" b="0"/>
+            <wp:docPr id="25" name="Picture 25" descr="Embed Node.js"/>
+            <wp:cNvGraphicFramePr>
+              <a:graphicFrameLocks xmlns:a="http://schemas.openxmlformats.org/drawingml/2006/main" noChangeAspect="1"/>
+            </wp:cNvGraphicFramePr>
+            <a:graphic xmlns:a="http://schemas.openxmlformats.org/drawingml/2006/main">
+              <a:graphicData uri="http://schemas.openxmlformats.org/drawingml/2006/picture">
+                <pic:pic xmlns:pic="http://schemas.openxmlformats.org/drawingml/2006/picture">
+                  <pic:nvPicPr>
+                    <pic:cNvPr id="0" name="Picture 52" descr="Embed Node.js"/>
+                    <pic:cNvPicPr>
+                      <a:picLocks noChangeAspect="1" noChangeArrowheads="1"/>
+                    </pic:cNvPicPr>
+                  </pic:nvPicPr>
+                  <pic:blipFill>
+                    <a:blip r:embed="rId44">
+                      <a:extLst>
+                        <a:ext uri="{28A0092B-C50C-407E-A947-70E740481C1C}">
+                          <a14:useLocalDpi xmlns:a14="http://schemas.microsoft.com/office/drawing/2010/main" val="0"/>
+                        </a:ext>
+                      </a:extLst>
+                    </a:blip>
+                    <a:srcRect/>
+                    <a:stretch>
+                      <a:fillRect/>
+                    </a:stretch>
+                  </pic:blipFill>
+                  <pic:spPr bwMode="auto">
+                    <a:xfrm>
+                      <a:off x="0" y="0"/>
+                      <a:ext cx="5943600" cy="5125761"/>
+                    </a:xfrm>
+                    <a:prstGeom prst="rect">
+                      <a:avLst/>
+                    </a:prstGeom>
+                    <a:noFill/>
+                    <a:ln>
+                      <a:noFill/>
+                    </a:ln>
+                  </pic:spPr>
+                </pic:pic>
+              </a:graphicData>
+            </a:graphic>
+          </wp:inline>
+        </w:drawing>
+      </w:r>
+    </w:p>
+    <w:p>
       <w:pPr>
         <w:pStyle w:val="Heading4"/>
       </w:pPr>
@@ -2155,7 +2611,7 @@
                     </pic:cNvPicPr>
                   </pic:nvPicPr>
                   <pic:blipFill>
-                    <a:blip r:embed="rId44">
+                    <a:blip r:embed="rId45">
                       <a:extLst>
                         <a:ext uri="{28A0092B-C50C-407E-A947-70E740481C1C}">
                           <a14:useLocalDpi xmlns:a14="http://schemas.microsoft.com/office/drawing/2010/main" val="0"/>
@@ -2219,7 +2675,7 @@
                     </pic:cNvPicPr>
                   </pic:nvPicPr>
                   <pic:blipFill>
-                    <a:blip r:embed="rId45">
+                    <a:blip r:embed="rId46">
                       <a:extLst>
                         <a:ext uri="{28A0092B-C50C-407E-A947-70E740481C1C}">
                           <a14:useLocalDpi xmlns:a14="http://schemas.microsoft.com/office/drawing/2010/main" val="0"/>
@@ -2261,8 +2717,13 @@
     </w:p>
     <w:p>
       <w:r>
-        <w:t>Completion for modules (declared in an external JS) :</w:t>
-      </w:r>
+        <w:t>Completion for modules (declared in an external JS</w:t>
+      </w:r>
+      <w:proofErr w:type="gramStart"/>
+      <w:r>
+        <w:t>) :</w:t>
+      </w:r>
+      <w:proofErr w:type="gramEnd"/>
     </w:p>
     <w:p>
       <w:r>
@@ -2287,7 +2748,7 @@
                     </pic:cNvPicPr>
                   </pic:nvPicPr>
                   <pic:blipFill>
-                    <a:blip r:embed="rId46">
+                    <a:blip r:embed="rId47">
                       <a:extLst>
                         <a:ext uri="{28A0092B-C50C-407E-A947-70E740481C1C}">
                           <a14:useLocalDpi xmlns:a14="http://schemas.microsoft.com/office/drawing/2010/main" val="0"/>
@@ -2353,8 +2814,13 @@
     </w:p>
     <w:p>
       <w:r>
-        <w:t>Completion for controllers (declared in an external JS) :</w:t>
-      </w:r>
+        <w:t>Completion for controllers (declared in an external JS</w:t>
+      </w:r>
+      <w:proofErr w:type="gramStart"/>
+      <w:r>
+        <w:t>) :</w:t>
+      </w:r>
+      <w:proofErr w:type="gramEnd"/>
     </w:p>
     <w:p>
       <w:r>
@@ -2380,7 +2846,7 @@
                     </pic:cNvPicPr>
                   </pic:nvPicPr>
                   <pic:blipFill>
-                    <a:blip r:embed="rId47">
+                    <a:blip r:embed="rId48">
                       <a:extLst>
                         <a:ext uri="{28A0092B-C50C-407E-A947-70E740481C1C}">
                           <a14:useLocalDpi xmlns:a14="http://schemas.microsoft.com/office/drawing/2010/main" val="0"/>
@@ -2443,7 +2909,7 @@
                     </pic:cNvPicPr>
                   </pic:nvPicPr>
                   <pic:blipFill>
-                    <a:blip r:embed="rId48">
+                    <a:blip r:embed="rId49">
                       <a:extLst>
                         <a:ext uri="{28A0092B-C50C-407E-A947-70E740481C1C}">
                           <a14:useLocalDpi xmlns:a14="http://schemas.microsoft.com/office/drawing/2010/main" val="0"/>
@@ -2506,7 +2972,7 @@
                     </pic:cNvPicPr>
                   </pic:nvPicPr>
                   <pic:blipFill>
-                    <a:blip r:embed="rId49">
+                    <a:blip r:embed="rId50">
                       <a:extLst>
                         <a:ext uri="{28A0092B-C50C-407E-A947-70E740481C1C}">
                           <a14:useLocalDpi xmlns:a14="http://schemas.microsoft.com/office/drawing/2010/main" val="0"/>
@@ -2572,8 +3038,13 @@
     </w:p>
     <w:p>
       <w:r>
-        <w:t>Completion for angular expression :</w:t>
-      </w:r>
+        <w:t xml:space="preserve">Completion for angular </w:t>
+      </w:r>
+      <w:proofErr w:type="gramStart"/>
+      <w:r>
+        <w:t>expression :</w:t>
+      </w:r>
+      <w:proofErr w:type="gramEnd"/>
     </w:p>
     <w:p>
       <w:r>
@@ -2599,7 +3070,7 @@
                     </pic:cNvPicPr>
                   </pic:nvPicPr>
                   <pic:blipFill>
-                    <a:blip r:embed="rId50">
+                    <a:blip r:embed="rId51">
                       <a:extLst>
                         <a:ext uri="{28A0092B-C50C-407E-A947-70E740481C1C}">
                           <a14:useLocalDpi xmlns:a14="http://schemas.microsoft.com/office/drawing/2010/main" val="0"/>
@@ -2670,7 +3141,7 @@
                     </pic:cNvPicPr>
                   </pic:nvPicPr>
                   <pic:blipFill>
-                    <a:blip r:embed="rId51">
+                    <a:blip r:embed="rId52">
                       <a:extLst>
                         <a:ext uri="{28A0092B-C50C-407E-A947-70E740481C1C}">
                           <a14:useLocalDpi xmlns:a14="http://schemas.microsoft.com/office/drawing/2010/main" val="0"/>
@@ -2726,7 +3197,7 @@
                     </pic:cNvPicPr>
                   </pic:nvPicPr>
                   <pic:blipFill>
-                    <a:blip r:embed="rId52">
+                    <a:blip r:embed="rId53">
                       <a:extLst>
                         <a:ext uri="{28A0092B-C50C-407E-A947-70E740481C1C}">
                           <a14:useLocalDpi xmlns:a14="http://schemas.microsoft.com/office/drawing/2010/main" val="0"/>
@@ -2768,8 +3239,13 @@
     </w:p>
     <w:p>
       <w:r>
-        <w:t>Imagine you have this valid HTML Angular file (module and controller exists) :</w:t>
-      </w:r>
+        <w:t>Imagine you have this valid HTML Angular file (module and controller exists</w:t>
+      </w:r>
+      <w:proofErr w:type="gramStart"/>
+      <w:r>
+        <w:t>) :</w:t>
+      </w:r>
+      <w:proofErr w:type="gramEnd"/>
     </w:p>
     <w:p>
       <w:r>
@@ -2795,7 +3271,7 @@
                     </pic:cNvPicPr>
                   </pic:nvPicPr>
                   <pic:blipFill>
-                    <a:blip r:embed="rId53">
+                    <a:blip r:embed="rId54">
                       <a:extLst>
                         <a:ext uri="{28A0092B-C50C-407E-A947-70E740481C1C}">
                           <a14:useLocalDpi xmlns:a14="http://schemas.microsoft.com/office/drawing/2010/main" val="0"/>
@@ -2829,8 +3305,21 @@
     </w:p>
     <w:p>
       <w:r>
-        <w:t>If you fill ng-app with bad module, you will see this validation error :</w:t>
-      </w:r>
+        <w:t xml:space="preserve">If you fill </w:t>
+      </w:r>
+      <w:proofErr w:type="spellStart"/>
+      <w:r>
+        <w:t>ng</w:t>
+      </w:r>
+      <w:proofErr w:type="spellEnd"/>
+      <w:r>
+        <w:t xml:space="preserve">-app with bad module, you will see this validation </w:t>
+      </w:r>
+      <w:proofErr w:type="gramStart"/>
+      <w:r>
+        <w:t>error :</w:t>
+      </w:r>
+      <w:proofErr w:type="gramEnd"/>
     </w:p>
     <w:p>
       <w:r>
@@ -2855,7 +3344,7 @@
                     </pic:cNvPicPr>
                   </pic:nvPicPr>
                   <pic:blipFill>
-                    <a:blip r:embed="rId54">
+                    <a:blip r:embed="rId55">
                       <a:extLst>
                         <a:ext uri="{28A0092B-C50C-407E-A947-70E740481C1C}">
                           <a14:useLocalDpi xmlns:a14="http://schemas.microsoft.com/office/drawing/2010/main" val="0"/>
@@ -2889,8 +3378,21 @@
     </w:p>
     <w:p>
       <w:r>
-        <w:t>If you fill ng-app with existing module, but a controller which doesn't exists, you will see this validation error :</w:t>
-      </w:r>
+        <w:t xml:space="preserve">If you fill </w:t>
+      </w:r>
+      <w:proofErr w:type="spellStart"/>
+      <w:r>
+        <w:t>ng</w:t>
+      </w:r>
+      <w:proofErr w:type="spellEnd"/>
+      <w:r>
+        <w:t xml:space="preserve">-app with existing module, but a controller which doesn't exists, you will see this validation </w:t>
+      </w:r>
+      <w:proofErr w:type="gramStart"/>
+      <w:r>
+        <w:t>error :</w:t>
+      </w:r>
+      <w:proofErr w:type="gramEnd"/>
     </w:p>
     <w:p>
       <w:r>
@@ -2916,7 +3418,7 @@
                     </pic:cNvPicPr>
                   </pic:nvPicPr>
                   <pic:blipFill>
-                    <a:blip r:embed="rId55">
+                    <a:blip r:embed="rId56">
                       <a:extLst>
                         <a:ext uri="{28A0092B-C50C-407E-A947-70E740481C1C}">
                           <a14:useLocalDpi xmlns:a14="http://schemas.microsoft.com/office/drawing/2010/main" val="0"/>
@@ -2952,12 +3454,20 @@
       <w:pPr>
         <w:pStyle w:val="Heading3"/>
       </w:pPr>
-      <w:hyperlink r:id="rId56" w:history="1">
+      <w:hyperlink r:id="rId57" w:history="1">
+        <w:proofErr w:type="spellStart"/>
         <w:r>
           <w:rPr>
             <w:rStyle w:val="Hyperlink"/>
           </w:rPr>
-          <w:t>Javascript Features</w:t>
+          <w:t>Javascript</w:t>
+        </w:r>
+        <w:proofErr w:type="spellEnd"/>
+        <w:r>
+          <w:rPr>
+            <w:rStyle w:val="Hyperlink"/>
+          </w:rPr>
+          <w:t xml:space="preserve"> Features</w:t>
         </w:r>
       </w:hyperlink>
     </w:p>
@@ -2971,12 +3481,41 @@
     </w:p>
     <w:p>
       <w:r>
-        <w:t>Tern.java extends the JSDT plugins to use tern completion, hyperlinks with the JSDT Javascript Editor.</w:t>
-      </w:r>
-    </w:p>
-    <w:p>
-      <w:r>
-        <w:t>Note : it should be possible to extend other Javascript editor with tern by developping a plugin eclipse.</w:t>
+        <w:t xml:space="preserve">Tern.java extends the JSDT plugins to use tern completion, hyperlinks with the JSDT </w:t>
+      </w:r>
+      <w:proofErr w:type="spellStart"/>
+      <w:r>
+        <w:t>Javascript</w:t>
+      </w:r>
+      <w:proofErr w:type="spellEnd"/>
+      <w:r>
+        <w:t xml:space="preserve"> Editor.</w:t>
+      </w:r>
+    </w:p>
+    <w:p>
+      <w:proofErr w:type="gramStart"/>
+      <w:r>
+        <w:t>Note :</w:t>
+      </w:r>
+      <w:proofErr w:type="gramEnd"/>
+      <w:r>
+        <w:t xml:space="preserve"> it should be possible to extend other </w:t>
+      </w:r>
+      <w:proofErr w:type="spellStart"/>
+      <w:r>
+        <w:t>Javascript</w:t>
+      </w:r>
+      <w:proofErr w:type="spellEnd"/>
+      <w:r>
+        <w:t xml:space="preserve"> editor with tern by </w:t>
+      </w:r>
+      <w:proofErr w:type="spellStart"/>
+      <w:r>
+        <w:t>developping</w:t>
+      </w:r>
+      <w:proofErr w:type="spellEnd"/>
+      <w:r>
+        <w:t xml:space="preserve"> a plugin eclipse.</w:t>
       </w:r>
     </w:p>
     <w:p>
@@ -2997,8 +3536,13 @@
     </w:p>
     <w:p>
       <w:r>
-        <w:t>Completion on angular variable :</w:t>
-      </w:r>
+        <w:t xml:space="preserve">Completion on angular </w:t>
+      </w:r>
+      <w:proofErr w:type="gramStart"/>
+      <w:r>
+        <w:t>variable :</w:t>
+      </w:r>
+      <w:proofErr w:type="gramEnd"/>
     </w:p>
     <w:p>
       <w:r>
@@ -3024,7 +3568,7 @@
                     </pic:cNvPicPr>
                   </pic:nvPicPr>
                   <pic:blipFill>
-                    <a:blip r:embed="rId57">
+                    <a:blip r:embed="rId58">
                       <a:extLst>
                         <a:ext uri="{28A0092B-C50C-407E-A947-70E740481C1C}">
                           <a14:useLocalDpi xmlns:a14="http://schemas.microsoft.com/office/drawing/2010/main" val="0"/>
@@ -3058,8 +3602,13 @@
     </w:p>
     <w:p>
       <w:r>
-        <w:t>Completion on angular module :</w:t>
-      </w:r>
+        <w:t xml:space="preserve">Completion on angular </w:t>
+      </w:r>
+      <w:proofErr w:type="gramStart"/>
+      <w:r>
+        <w:t>module :</w:t>
+      </w:r>
+      <w:proofErr w:type="gramEnd"/>
     </w:p>
     <w:p>
       <w:r>
@@ -3084,7 +3633,7 @@
                     </pic:cNvPicPr>
                   </pic:nvPicPr>
                   <pic:blipFill>
-                    <a:blip r:embed="rId58">
+                    <a:blip r:embed="rId59">
                       <a:extLst>
                         <a:ext uri="{28A0092B-C50C-407E-A947-70E740481C1C}">
                           <a14:useLocalDpi xmlns:a14="http://schemas.microsoft.com/office/drawing/2010/main" val="0"/>
@@ -3118,8 +3667,13 @@
     </w:p>
     <w:p>
       <w:r>
-        <w:t>Completion on angular elements like $http :</w:t>
-      </w:r>
+        <w:t>Completion on angular elements like $</w:t>
+      </w:r>
+      <w:proofErr w:type="gramStart"/>
+      <w:r>
+        <w:t>http :</w:t>
+      </w:r>
+      <w:proofErr w:type="gramEnd"/>
     </w:p>
     <w:p>
       <w:r>
@@ -3145,7 +3699,7 @@
                     </pic:cNvPicPr>
                   </pic:nvPicPr>
                   <pic:blipFill>
-                    <a:blip r:embed="rId59">
+                    <a:blip r:embed="rId60">
                       <a:extLst>
                         <a:ext uri="{28A0092B-C50C-407E-A947-70E740481C1C}">
                           <a14:useLocalDpi xmlns:a14="http://schemas.microsoft.com/office/drawing/2010/main" val="0"/>
@@ -3179,8 +3733,13 @@
     </w:p>
     <w:p>
       <w:r>
-        <w:t>Completion on injected service :</w:t>
-      </w:r>
+        <w:t xml:space="preserve">Completion on injected </w:t>
+      </w:r>
+      <w:proofErr w:type="gramStart"/>
+      <w:r>
+        <w:t>service :</w:t>
+      </w:r>
+      <w:proofErr w:type="gramEnd"/>
     </w:p>
     <w:p>
       <w:r>
@@ -3205,7 +3764,7 @@
                     </pic:cNvPicPr>
                   </pic:nvPicPr>
                   <pic:blipFill>
-                    <a:blip r:embed="rId60">
+                    <a:blip r:embed="rId61">
                       <a:extLst>
                         <a:ext uri="{28A0092B-C50C-407E-A947-70E740481C1C}">
                           <a14:useLocalDpi xmlns:a14="http://schemas.microsoft.com/office/drawing/2010/main" val="0"/>
@@ -3241,14 +3800,29 @@
       <w:pPr>
         <w:pStyle w:val="Heading5"/>
       </w:pPr>
+      <w:proofErr w:type="spellStart"/>
       <w:r>
         <w:t>Javascript</w:t>
       </w:r>
-    </w:p>
-    <w:p>
-      <w:r>
-        <w:t>Completion on javascript elements like array :</w:t>
-      </w:r>
+      <w:proofErr w:type="spellEnd"/>
+    </w:p>
+    <w:p>
+      <w:r>
+        <w:t xml:space="preserve">Completion on </w:t>
+      </w:r>
+      <w:proofErr w:type="spellStart"/>
+      <w:r>
+        <w:t>javascript</w:t>
+      </w:r>
+      <w:proofErr w:type="spellEnd"/>
+      <w:r>
+        <w:t xml:space="preserve"> elements like </w:t>
+      </w:r>
+      <w:proofErr w:type="gramStart"/>
+      <w:r>
+        <w:t>array :</w:t>
+      </w:r>
+      <w:proofErr w:type="gramEnd"/>
     </w:p>
     <w:p>
       <w:r>
@@ -3273,7 +3847,7 @@
                     </pic:cNvPicPr>
                   </pic:nvPicPr>
                   <pic:blipFill>
-                    <a:blip r:embed="rId61">
+                    <a:blip r:embed="rId62">
                       <a:extLst>
                         <a:ext uri="{28A0092B-C50C-407E-A947-70E740481C1C}">
                           <a14:useLocalDpi xmlns:a14="http://schemas.microsoft.com/office/drawing/2010/main" val="0"/>
@@ -3314,9 +3888,27 @@
       </w:r>
     </w:p>
     <w:p>
-      <w:r>
-        <w:t>Ctrl+Click on any javascript elements (variable, function) open hyperlink :</w:t>
-      </w:r>
+      <w:proofErr w:type="spellStart"/>
+      <w:r>
+        <w:t>Ctrl+Click</w:t>
+      </w:r>
+      <w:proofErr w:type="spellEnd"/>
+      <w:r>
+        <w:t xml:space="preserve"> on any </w:t>
+      </w:r>
+      <w:proofErr w:type="spellStart"/>
+      <w:r>
+        <w:t>javascript</w:t>
+      </w:r>
+      <w:proofErr w:type="spellEnd"/>
+      <w:r>
+        <w:t xml:space="preserve"> elements (variable, function) open </w:t>
+      </w:r>
+      <w:proofErr w:type="gramStart"/>
+      <w:r>
+        <w:t>hyperlink :</w:t>
+      </w:r>
+      <w:proofErr w:type="gramEnd"/>
     </w:p>
     <w:p>
       <w:r>
@@ -3342,7 +3934,7 @@
                     </pic:cNvPicPr>
                   </pic:nvPicPr>
                   <pic:blipFill>
-                    <a:blip r:embed="rId62">
+                    <a:blip r:embed="rId63">
                       <a:extLst>
                         <a:ext uri="{28A0092B-C50C-407E-A947-70E740481C1C}">
                           <a14:useLocalDpi xmlns:a14="http://schemas.microsoft.com/office/drawing/2010/main" val="0"/>
@@ -3376,7 +3968,15 @@
     </w:p>
     <w:p>
       <w:r>
-        <w:t>If you select "Tern - Go to definition", tern is used to search and select the javascript definition:</w:t>
+        <w:t xml:space="preserve">If you select "Tern - Go to definition", tern is used to search and select the </w:t>
+      </w:r>
+      <w:proofErr w:type="spellStart"/>
+      <w:r>
+        <w:t>javascript</w:t>
+      </w:r>
+      <w:proofErr w:type="spellEnd"/>
+      <w:r>
+        <w:t xml:space="preserve"> definition:</w:t>
       </w:r>
     </w:p>
     <w:p>
@@ -3402,7 +4002,7 @@
                     </pic:cNvPicPr>
                   </pic:nvPicPr>
                   <pic:blipFill>
-                    <a:blip r:embed="rId63">
+                    <a:blip r:embed="rId64">
                       <a:extLst>
                         <a:ext uri="{28A0092B-C50C-407E-A947-70E740481C1C}">
                           <a14:useLocalDpi xmlns:a14="http://schemas.microsoft.com/office/drawing/2010/main" val="0"/>
@@ -3485,8 +4085,29 @@
       </w:r>
     </w:p>
     <w:p>
-      <w:r>
-        <w:t>AngularJS Eclipse is based on the javascript inference engine tern.js is written in Javascript. To use it, tern is executed with node.js (Rhino is too slow for that). You must configure node.js. To do that you can:</w:t>
+      <w:proofErr w:type="spellStart"/>
+      <w:r>
+        <w:t>AngularJS</w:t>
+      </w:r>
+      <w:proofErr w:type="spellEnd"/>
+      <w:r>
+        <w:t xml:space="preserve"> Eclipse is based on the </w:t>
+      </w:r>
+      <w:proofErr w:type="spellStart"/>
+      <w:r>
+        <w:t>javascript</w:t>
+      </w:r>
+      <w:proofErr w:type="spellEnd"/>
+      <w:r>
+        <w:t xml:space="preserve"> inference engine tern.js is written in </w:t>
+      </w:r>
+      <w:proofErr w:type="spellStart"/>
+      <w:r>
+        <w:t>Javascript</w:t>
+      </w:r>
+      <w:proofErr w:type="spellEnd"/>
+      <w:r>
+        <w:t>. To use it, tern is executed with node.js (Rhino is too slow for that). You must configure node.js. To do that you can:</w:t>
       </w:r>
     </w:p>
     <w:p>
@@ -3497,8 +4118,13 @@
           <w:numId w:val="3"/>
         </w:numPr>
       </w:pPr>
-      <w:r>
-        <w:t>use your installed node.js. For that, you must select the "Native node" install type and select the well node file :</w:t>
+      <w:proofErr w:type="gramStart"/>
+      <w:r>
+        <w:t>use</w:t>
+      </w:r>
+      <w:proofErr w:type="gramEnd"/>
+      <w:r>
+        <w:t xml:space="preserve"> your installed node.js. For that, you must select the "Native node" install type and select the well node file :</w:t>
       </w:r>
     </w:p>
     <w:p>
@@ -3525,7 +4151,7 @@
                     </pic:cNvPicPr>
                   </pic:nvPicPr>
                   <pic:blipFill>
-                    <a:blip r:embed="rId64">
+                    <a:blip r:embed="rId65">
                       <a:extLst>
                         <a:ext uri="{28A0092B-C50C-407E-A947-70E740481C1C}">
                           <a14:useLocalDpi xmlns:a14="http://schemas.microsoft.com/office/drawing/2010/main" val="0"/>
@@ -3558,8 +4184,21 @@
       </w:r>
     </w:p>
     <w:p>
-      <w:r>
-        <w:t>when the native node is selected, it searches node binary in default folders installation (ex : "C:\Program Files\nodejs\node.exe" for Windows) and if it doesn't find, it searches in your node in your "PATH" environment.</w:t>
+      <w:proofErr w:type="gramStart"/>
+      <w:r>
+        <w:t>when</w:t>
+      </w:r>
+      <w:proofErr w:type="gramEnd"/>
+      <w:r>
+        <w:t xml:space="preserve"> the native node is selected, it searches node binary in default folders installation (ex : "C:\Program Files\</w:t>
+      </w:r>
+      <w:proofErr w:type="spellStart"/>
+      <w:r>
+        <w:t>nodejs</w:t>
+      </w:r>
+      <w:proofErr w:type="spellEnd"/>
+      <w:r>
+        <w:t>\node.exe" for Windows) and if it doesn't find, it searches in your node in your "PATH" environment.</w:t>
       </w:r>
     </w:p>
     <w:p>
@@ -3575,7 +4214,15 @@
         </w:r>
       </w:hyperlink>
       <w:r>
-        <w:t>, it's important to restart your computer before using AngularJS Eclipse in order to your OS update correctly your "PATH" environment with your installed node.js.</w:t>
+        <w:t xml:space="preserve">, it's important to restart your computer before using </w:t>
+      </w:r>
+      <w:proofErr w:type="spellStart"/>
+      <w:r>
+        <w:t>AngularJS</w:t>
+      </w:r>
+      <w:proofErr w:type="spellEnd"/>
+      <w:r>
+        <w:t xml:space="preserve"> Eclipse in order to your OS update correctly your "PATH" environment with your installed node.js.</w:t>
       </w:r>
     </w:p>
     <w:p>
@@ -3586,8 +4233,13 @@
           <w:numId w:val="3"/>
         </w:numPr>
       </w:pPr>
-      <w:r>
-        <w:t>use an embed node. For that you must install the well embed node.js according your OS :</w:t>
+      <w:proofErr w:type="gramStart"/>
+      <w:r>
+        <w:t>use</w:t>
+      </w:r>
+      <w:proofErr w:type="gramEnd"/>
+      <w:r>
+        <w:t xml:space="preserve"> an embed node. For that you must install the well embed node.js according your OS :</w:t>
       </w:r>
     </w:p>
     <w:p>
@@ -3614,7 +4266,7 @@
                     </pic:cNvPicPr>
                   </pic:nvPicPr>
                   <pic:blipFill>
-                    <a:blip r:embed="rId65">
+                    <a:blip r:embed="rId66">
                       <a:extLst>
                         <a:ext uri="{28A0092B-C50C-407E-A947-70E740481C1C}">
                           <a14:useLocalDpi xmlns:a14="http://schemas.microsoft.com/office/drawing/2010/main" val="0"/>
@@ -3664,17 +4316,22 @@
       <w:pPr>
         <w:pStyle w:val="Heading5"/>
       </w:pPr>
-      <w:bookmarkStart w:id="3" w:name="_Tern_Plugins"/>
-      <w:bookmarkEnd w:id="3"/>
+      <w:bookmarkStart w:id="2" w:name="_Tern_Plugins"/>
+      <w:bookmarkEnd w:id="2"/>
       <w:r>
         <w:t>Tern Plugins</w:t>
       </w:r>
     </w:p>
     <w:p>
-      <w:r>
-        <w:t xml:space="preserve">tern.js provides several </w:t>
-      </w:r>
-      <w:hyperlink r:id="rId66" w:anchor="plugins" w:history="1">
+      <w:proofErr w:type="gramStart"/>
+      <w:r>
+        <w:t>tern.js</w:t>
+      </w:r>
+      <w:proofErr w:type="gramEnd"/>
+      <w:r>
+        <w:t xml:space="preserve"> provides several </w:t>
+      </w:r>
+      <w:hyperlink r:id="rId67" w:anchor="plugins" w:history="1">
         <w:r>
           <w:rPr>
             <w:rStyle w:val="Hyperlink"/>
@@ -3710,7 +4367,7 @@
                     </pic:cNvPicPr>
                   </pic:nvPicPr>
                   <pic:blipFill>
-                    <a:blip r:embed="rId67">
+                    <a:blip r:embed="rId68">
                       <a:extLst>
                         <a:ext uri="{28A0092B-C50C-407E-A947-70E740481C1C}">
                           <a14:useLocalDpi xmlns:a14="http://schemas.microsoft.com/office/drawing/2010/main" val="0"/>
@@ -3744,7 +4401,39 @@
     </w:p>
     <w:p>
       <w:r>
-        <w:t>The angular plugin gives you the capability to retrieve module, controllers,(custom) directives, etc from your javascript, manages completion hyperlink, hover, validation in HTML and Javascript editor. It's enable to emulate the angular injection on your $scope, $http, etc.</w:t>
+        <w:t>The angular plugin gives you the capability to retrieve module, controllers</w:t>
+      </w:r>
+      <w:proofErr w:type="gramStart"/>
+      <w:r>
+        <w:t>,(</w:t>
+      </w:r>
+      <w:proofErr w:type="gramEnd"/>
+      <w:r>
+        <w:t xml:space="preserve">custom) directives, </w:t>
+      </w:r>
+      <w:proofErr w:type="spellStart"/>
+      <w:r>
+        <w:t>etc</w:t>
+      </w:r>
+      <w:proofErr w:type="spellEnd"/>
+      <w:r>
+        <w:t xml:space="preserve"> from your </w:t>
+      </w:r>
+      <w:proofErr w:type="spellStart"/>
+      <w:r>
+        <w:t>javascript</w:t>
+      </w:r>
+      <w:proofErr w:type="spellEnd"/>
+      <w:r>
+        <w:t xml:space="preserve">, manages completion hyperlink, hover, validation in HTML and </w:t>
+      </w:r>
+      <w:proofErr w:type="spellStart"/>
+      <w:r>
+        <w:t>Javascript</w:t>
+      </w:r>
+      <w:proofErr w:type="spellEnd"/>
+      <w:r>
+        <w:t xml:space="preserve"> editor. It's enable to emulate the angular injection on your $scope, $http, etc.</w:t>
       </w:r>
     </w:p>
     <w:p>
@@ -3756,10 +4445,15 @@
       </w:r>
     </w:p>
     <w:p>
-      <w:r>
-        <w:t xml:space="preserve">tern.js provides several </w:t>
-      </w:r>
-      <w:hyperlink r:id="rId68" w:anchor="typedef" w:history="1">
+      <w:proofErr w:type="gramStart"/>
+      <w:r>
+        <w:t>tern.js</w:t>
+      </w:r>
+      <w:proofErr w:type="gramEnd"/>
+      <w:r>
+        <w:t xml:space="preserve"> provides several </w:t>
+      </w:r>
+      <w:hyperlink r:id="rId69" w:anchor="typedef" w:history="1">
         <w:r>
           <w:rPr>
             <w:rStyle w:val="Hyperlink"/>
@@ -3768,7 +4462,23 @@
         </w:r>
       </w:hyperlink>
       <w:r>
-        <w:t>. If you wish to benefit with completion about browser model (ex: document.get...), select it. It provides too an ecma5, jquery definition. For angular, the definition is inside the angular plugin.</w:t>
+        <w:t xml:space="preserve">. If you wish to benefit with completion about browser model (ex: </w:t>
+      </w:r>
+      <w:proofErr w:type="spellStart"/>
+      <w:r>
+        <w:t>document.get</w:t>
+      </w:r>
+      <w:proofErr w:type="spellEnd"/>
+      <w:r>
+        <w:t xml:space="preserve">...), select it. It provides too an ecma5, </w:t>
+      </w:r>
+      <w:proofErr w:type="spellStart"/>
+      <w:r>
+        <w:t>jquery</w:t>
+      </w:r>
+      <w:proofErr w:type="spellEnd"/>
+      <w:r>
+        <w:t xml:space="preserve"> definition. For angular, the definition is inside the angular plugin.</w:t>
       </w:r>
     </w:p>
     <w:p>
@@ -3795,7 +4505,7 @@
                     </pic:cNvPicPr>
                   </pic:nvPicPr>
                   <pic:blipFill>
-                    <a:blip r:embed="rId69">
+                    <a:blip r:embed="rId70">
                       <a:extLst>
                         <a:ext uri="{28A0092B-C50C-407E-A947-70E740481C1C}">
                           <a14:useLocalDpi xmlns:a14="http://schemas.microsoft.com/office/drawing/2010/main" val="0"/>
@@ -3837,8 +4547,37 @@
     </w:p>
     <w:p>
       <w:r>
-        <w:t>When tern is used for completion, validation, hover, hyperlink, it must load before (just the first time) a list of your Javascript. To do that you must configure your script paths by selecting your js folder which contains your javascripts (it's the same thing than for Java build path) :</w:t>
-      </w:r>
+        <w:t xml:space="preserve">When tern is used for completion, validation, hover, hyperlink, it must load before (just the first time) a list of your </w:t>
+      </w:r>
+      <w:proofErr w:type="spellStart"/>
+      <w:r>
+        <w:t>Javascript</w:t>
+      </w:r>
+      <w:proofErr w:type="spellEnd"/>
+      <w:r>
+        <w:t xml:space="preserve">. To do that you must configure your script paths by selecting your </w:t>
+      </w:r>
+      <w:proofErr w:type="spellStart"/>
+      <w:r>
+        <w:t>js</w:t>
+      </w:r>
+      <w:proofErr w:type="spellEnd"/>
+      <w:r>
+        <w:t xml:space="preserve"> folder which contains your </w:t>
+      </w:r>
+      <w:proofErr w:type="spellStart"/>
+      <w:r>
+        <w:t>javascripts</w:t>
+      </w:r>
+      <w:proofErr w:type="spellEnd"/>
+      <w:r>
+        <w:t xml:space="preserve"> (it's the same thing than for Java build path</w:t>
+      </w:r>
+      <w:proofErr w:type="gramStart"/>
+      <w:r>
+        <w:t>) :</w:t>
+      </w:r>
+      <w:proofErr w:type="gramEnd"/>
     </w:p>
     <w:p>
       <w:r>
@@ -3864,7 +4603,7 @@
                     </pic:cNvPicPr>
                   </pic:nvPicPr>
                   <pic:blipFill>
-                    <a:blip r:embed="rId70">
+                    <a:blip r:embed="rId71">
                       <a:extLst>
                         <a:ext uri="{28A0092B-C50C-407E-A947-70E740481C1C}">
                           <a14:useLocalDpi xmlns:a14="http://schemas.microsoft.com/office/drawing/2010/main" val="0"/>
@@ -3906,8 +4645,21 @@
     </w:p>
     <w:p>
       <w:r>
-        <w:t>In HTML editor, directives completion provides directive names with the ng-* syntax :</w:t>
-      </w:r>
+        <w:t xml:space="preserve">In HTML editor, directives completion provides directive names with the </w:t>
+      </w:r>
+      <w:proofErr w:type="spellStart"/>
+      <w:r>
+        <w:t>ng</w:t>
+      </w:r>
+      <w:proofErr w:type="spellEnd"/>
+      <w:r>
+        <w:t xml:space="preserve">-* </w:t>
+      </w:r>
+      <w:proofErr w:type="gramStart"/>
+      <w:r>
+        <w:t>syntax :</w:t>
+      </w:r>
+      <w:proofErr w:type="gramEnd"/>
     </w:p>
     <w:p>
       <w:r>
@@ -3932,7 +4684,7 @@
                     </pic:cNvPicPr>
                   </pic:nvPicPr>
                   <pic:blipFill>
-                    <a:blip r:embed="rId26">
+                    <a:blip r:embed="rId27">
                       <a:extLst>
                         <a:ext uri="{28A0092B-C50C-407E-A947-70E740481C1C}">
                           <a14:useLocalDpi xmlns:a14="http://schemas.microsoft.com/office/drawing/2010/main" val="0"/>
@@ -3966,8 +4718,21 @@
     </w:p>
     <w:p>
       <w:r>
-        <w:t>Angular supports several syntax like starting with 'x-', 'data-' and use ':', '-', '_' delimiters. You can customize the syntax that you wish for completion with the project properties. By default you will see this configuration :</w:t>
-      </w:r>
+        <w:t xml:space="preserve">Angular supports </w:t>
+      </w:r>
+      <w:proofErr w:type="gramStart"/>
+      <w:r>
+        <w:t>several syntax like starting with 'x-', 'data-' and use</w:t>
+      </w:r>
+      <w:proofErr w:type="gramEnd"/>
+      <w:r>
+        <w:t xml:space="preserve"> ':', '-', '_' delimiters. You can customize the syntax that you wish for completion with the project properties. By default you will see this </w:t>
+      </w:r>
+      <w:proofErr w:type="gramStart"/>
+      <w:r>
+        <w:t>configuration :</w:t>
+      </w:r>
+      <w:proofErr w:type="gramEnd"/>
     </w:p>
     <w:p>
       <w:r>
@@ -3993,7 +4758,7 @@
                     </pic:cNvPicPr>
                   </pic:nvPicPr>
                   <pic:blipFill>
-                    <a:blip r:embed="rId27">
+                    <a:blip r:embed="rId28">
                       <a:extLst>
                         <a:ext uri="{28A0092B-C50C-407E-A947-70E740481C1C}">
                           <a14:useLocalDpi xmlns:a14="http://schemas.microsoft.com/office/drawing/2010/main" val="0"/>
@@ -4027,8 +4792,13 @@
     </w:p>
     <w:p>
       <w:r>
-        <w:t>After validating your configuration, completion will show you directive names with other syntaxes :</w:t>
-      </w:r>
+        <w:t xml:space="preserve">After validating your configuration, completion will show you directive names with other </w:t>
+      </w:r>
+      <w:proofErr w:type="gramStart"/>
+      <w:r>
+        <w:t>syntaxes :</w:t>
+      </w:r>
+      <w:proofErr w:type="gramEnd"/>
     </w:p>
     <w:p>
       <w:r>
@@ -4053,7 +4823,7 @@
                     </pic:cNvPicPr>
                   </pic:nvPicPr>
                   <pic:blipFill>
-                    <a:blip r:embed="rId29">
+                    <a:blip r:embed="rId30">
                       <a:extLst>
                         <a:ext uri="{28A0092B-C50C-407E-A947-70E740481C1C}">
                           <a14:useLocalDpi xmlns:a14="http://schemas.microsoft.com/office/drawing/2010/main" val="0"/>
@@ -4096,8 +4866,13 @@
     </w:p>
     <w:p>
       <w:r>
-        <w:t>If you validate with "Validate" menu contextual menu :</w:t>
-      </w:r>
+        <w:t xml:space="preserve">If you validate with "Validate" menu contextual </w:t>
+      </w:r>
+      <w:proofErr w:type="gramStart"/>
+      <w:r>
+        <w:t>menu :</w:t>
+      </w:r>
+      <w:proofErr w:type="gramEnd"/>
     </w:p>
     <w:p>
       <w:r>
@@ -4122,7 +4897,7 @@
                     </pic:cNvPicPr>
                   </pic:nvPicPr>
                   <pic:blipFill>
-                    <a:blip r:embed="rId71">
+                    <a:blip r:embed="rId72">
                       <a:extLst>
                         <a:ext uri="{28A0092B-C50C-407E-A947-70E740481C1C}">
                           <a14:useLocalDpi xmlns:a14="http://schemas.microsoft.com/office/drawing/2010/main" val="0"/>
@@ -4155,8 +4930,21 @@
       </w:r>
     </w:p>
     <w:p>
-      <w:r>
-        <w:t>you will see that AngularJS directives will have warn messages :</w:t>
+      <w:proofErr w:type="gramStart"/>
+      <w:r>
+        <w:t>you</w:t>
+      </w:r>
+      <w:proofErr w:type="gramEnd"/>
+      <w:r>
+        <w:t xml:space="preserve"> will see that </w:t>
+      </w:r>
+      <w:proofErr w:type="spellStart"/>
+      <w:r>
+        <w:t>AngularJS</w:t>
+      </w:r>
+      <w:proofErr w:type="spellEnd"/>
+      <w:r>
+        <w:t xml:space="preserve"> directives will have warn messages :</w:t>
       </w:r>
     </w:p>
     <w:p>
@@ -4182,7 +4970,7 @@
                     </pic:cNvPicPr>
                   </pic:nvPicPr>
                   <pic:blipFill>
-                    <a:blip r:embed="rId72">
+                    <a:blip r:embed="rId73">
                       <a:extLst>
                         <a:ext uri="{28A0092B-C50C-407E-A947-70E740481C1C}">
                           <a14:useLocalDpi xmlns:a14="http://schemas.microsoft.com/office/drawing/2010/main" val="0"/>
@@ -4216,8 +5004,13 @@
     </w:p>
     <w:p>
       <w:r>
-        <w:t>In this sample you have 2 warnings messages :</w:t>
-      </w:r>
+        <w:t xml:space="preserve">In this sample you have 2 warnings </w:t>
+      </w:r>
+      <w:proofErr w:type="gramStart"/>
+      <w:r>
+        <w:t>messages :</w:t>
+      </w:r>
+      <w:proofErr w:type="gramEnd"/>
     </w:p>
     <w:p>
       <w:pPr>
@@ -4228,7 +5021,15 @@
         </w:numPr>
       </w:pPr>
       <w:r>
-        <w:t>a warning with ng-app which is an Angular directive</w:t>
+        <w:t xml:space="preserve">a warning with </w:t>
+      </w:r>
+      <w:proofErr w:type="spellStart"/>
+      <w:r>
+        <w:t>ng</w:t>
+      </w:r>
+      <w:proofErr w:type="spellEnd"/>
+      <w:r>
+        <w:t>-app which is an Angular directive</w:t>
       </w:r>
     </w:p>
     <w:p>
@@ -4239,23 +5040,30 @@
           <w:numId w:val="3"/>
         </w:numPr>
       </w:pPr>
-      <w:r>
-        <w:t>a warning with "a" attribute in the head element which doesn't exist.</w:t>
-      </w:r>
-    </w:p>
-    <w:p>
-      <w:r>
-        <w:t xml:space="preserve">You could disable the warning message for unknown attribute, but AngularJS Eclipse provides the "HTML Angular Syntax Validator" which is an extension of the "HTML Syntax Validator" to support </w:t>
+      <w:proofErr w:type="gramStart"/>
+      <w:r>
+        <w:t>a</w:t>
+      </w:r>
+      <w:proofErr w:type="gramEnd"/>
+      <w:r>
+        <w:t xml:space="preserve"> warning with "a" attribute in the head element which doesn't exist.</w:t>
+      </w:r>
+    </w:p>
+    <w:p>
+      <w:r>
+        <w:t xml:space="preserve">You could disable the warning message for unknown attribute, but </w:t>
+      </w:r>
+      <w:proofErr w:type="spellStart"/>
+      <w:r>
+        <w:t>AngularJS</w:t>
+      </w:r>
+      <w:proofErr w:type="spellEnd"/>
+      <w:r>
+        <w:t xml:space="preserve"> Eclipse provides the "HTML Angular Syntax Validator" which is an extension of the "HTML Syntax Validator" to support </w:t>
       </w:r>
       <w:r>
         <w:lastRenderedPageBreak/>
-        <w:t xml:space="preserve">Angular directives. To use this Angular validator, you must enable it and </w:t>
-      </w:r>
-      <w:r>
-        <w:t>disable "HTML Syntax Validator"</w:t>
-      </w:r>
-      <w:r>
-        <w:t>:</w:t>
+        <w:t>Angular directives. To use this Angular validator, you must enable it and disable "HTML Syntax Validator":</w:t>
       </w:r>
     </w:p>
     <w:p>
@@ -4281,7 +5089,7 @@
                     </pic:cNvPicPr>
                   </pic:nvPicPr>
                   <pic:blipFill>
-                    <a:blip r:embed="rId73">
+                    <a:blip r:embed="rId74">
                       <a:extLst>
                         <a:ext uri="{28A0092B-C50C-407E-A947-70E740481C1C}">
                           <a14:useLocalDpi xmlns:a14="http://schemas.microsoft.com/office/drawing/2010/main" val="0"/>
@@ -4341,7 +5149,7 @@
                     </pic:cNvPicPr>
                   </pic:nvPicPr>
                   <pic:blipFill>
-                    <a:blip r:embed="rId74">
+                    <a:blip r:embed="rId75">
                       <a:extLst>
                         <a:ext uri="{28A0092B-C50C-407E-A947-70E740481C1C}">
                           <a14:useLocalDpi xmlns:a14="http://schemas.microsoft.com/office/drawing/2010/main" val="0"/>
@@ -4384,7 +5192,15 @@
     </w:p>
     <w:p>
       <w:r>
-        <w:t>At this step we have finished to configure AngularJS Eclipse, now it's time to check that everything works (tern with node.js is well configured).</w:t>
+        <w:t xml:space="preserve">At this step we have finished to configure </w:t>
+      </w:r>
+      <w:proofErr w:type="spellStart"/>
+      <w:r>
+        <w:t>AngularJS</w:t>
+      </w:r>
+      <w:proofErr w:type="spellEnd"/>
+      <w:r>
+        <w:t xml:space="preserve"> Eclipse, now it's time to check that everything works (tern with node.js is well configured).</w:t>
       </w:r>
     </w:p>
     <w:p>
@@ -4407,7 +5223,21 @@
         <w:rPr>
           <w:b/>
         </w:rPr>
-        <w:t>Open with/AngularJS Editor:</w:t>
+        <w:t>Open with/</w:t>
+      </w:r>
+      <w:proofErr w:type="spellStart"/>
+      <w:r>
+        <w:rPr>
+          <w:b/>
+        </w:rPr>
+        <w:t>AngularJS</w:t>
+      </w:r>
+      <w:proofErr w:type="spellEnd"/>
+      <w:r>
+        <w:rPr>
+          <w:b/>
+        </w:rPr>
+        <w:t xml:space="preserve"> Editor:</w:t>
       </w:r>
     </w:p>
     <w:p>
@@ -4433,7 +5263,7 @@
                     </pic:cNvPicPr>
                   </pic:nvPicPr>
                   <pic:blipFill>
-                    <a:blip r:embed="rId75">
+                    <a:blip r:embed="rId76">
                       <a:extLst>
                         <a:ext uri="{28A0092B-C50C-407E-A947-70E740481C1C}">
                           <a14:useLocalDpi xmlns:a14="http://schemas.microsoft.com/office/drawing/2010/main" val="0"/>
@@ -4472,7 +5302,15 @@
     </w:p>
     <w:p>
       <w:r>
-        <w:t>Try completion on ng-app to open your module:</w:t>
+        <w:t xml:space="preserve">Try completion on </w:t>
+      </w:r>
+      <w:proofErr w:type="spellStart"/>
+      <w:r>
+        <w:t>ng</w:t>
+      </w:r>
+      <w:proofErr w:type="spellEnd"/>
+      <w:r>
+        <w:t>-app to open your module:</w:t>
       </w:r>
     </w:p>
     <w:p>
@@ -4498,7 +5336,7 @@
                     </pic:cNvPicPr>
                   </pic:nvPicPr>
                   <pic:blipFill>
-                    <a:blip r:embed="rId76">
+                    <a:blip r:embed="rId77">
                       <a:extLst>
                         <a:ext uri="{28A0092B-C50C-407E-A947-70E740481C1C}">
                           <a14:useLocalDpi xmlns:a14="http://schemas.microsoft.com/office/drawing/2010/main" val="0"/>
@@ -4535,12 +5373,14 @@
         <w:t xml:space="preserve">This feature is managed by tern, if it doesn't work, see </w:t>
       </w:r>
       <w:hyperlink w:anchor="_Troubleshooting" w:history="1">
+        <w:proofErr w:type="gramStart"/>
         <w:r>
           <w:rPr>
             <w:rStyle w:val="Hyperlink"/>
           </w:rPr>
           <w:t>Troubleshooting</w:t>
         </w:r>
+        <w:proofErr w:type="gramEnd"/>
       </w:hyperlink>
       <w:r>
         <w:t xml:space="preserve"> section.</w:t>
@@ -4551,14 +5391,27 @@
       <w:pPr>
         <w:pStyle w:val="Heading3"/>
       </w:pPr>
+      <w:proofErr w:type="spellStart"/>
       <w:r>
         <w:lastRenderedPageBreak/>
-        <w:t>Javascript Editor</w:t>
-      </w:r>
-    </w:p>
-    <w:p>
-      <w:r>
-        <w:t>Open a javascript editor and try to open completion for angular model:</w:t>
+        <w:t>Javascript</w:t>
+      </w:r>
+      <w:proofErr w:type="spellEnd"/>
+      <w:r>
+        <w:t xml:space="preserve"> Editor</w:t>
+      </w:r>
+    </w:p>
+    <w:p>
+      <w:r>
+        <w:t xml:space="preserve">Open a </w:t>
+      </w:r>
+      <w:proofErr w:type="spellStart"/>
+      <w:r>
+        <w:t>javascript</w:t>
+      </w:r>
+      <w:proofErr w:type="spellEnd"/>
+      <w:r>
+        <w:t xml:space="preserve"> editor and try to open completion for angular model:</w:t>
       </w:r>
     </w:p>
     <w:p>
@@ -4584,7 +5437,7 @@
                     </pic:cNvPicPr>
                   </pic:nvPicPr>
                   <pic:blipFill>
-                    <a:blip r:embed="rId77">
+                    <a:blip r:embed="rId78">
                       <a:extLst>
                         <a:ext uri="{28A0092B-C50C-407E-A947-70E740481C1C}">
                           <a14:useLocalDpi xmlns:a14="http://schemas.microsoft.com/office/drawing/2010/main" val="0"/>
@@ -4621,12 +5474,14 @@
         <w:t xml:space="preserve">This feature is managed by tern, if it doesn't work, see </w:t>
       </w:r>
       <w:hyperlink w:anchor="_Troubleshooting" w:history="1">
+        <w:proofErr w:type="gramStart"/>
         <w:r>
           <w:rPr>
             <w:rStyle w:val="Hyperlink"/>
           </w:rPr>
           <w:t>Troubleshooting</w:t>
         </w:r>
+        <w:proofErr w:type="gramEnd"/>
       </w:hyperlink>
       <w:r>
         <w:t xml:space="preserve"> section.</w:t>
@@ -4636,21 +5491,23 @@
       <w:pPr>
         <w:pStyle w:val="Heading3"/>
       </w:pPr>
-      <w:bookmarkStart w:id="4" w:name="_Troubleshooting"/>
-      <w:bookmarkEnd w:id="4"/>
+      <w:bookmarkStart w:id="3" w:name="_Troubleshooting"/>
+      <w:bookmarkEnd w:id="3"/>
       <w:r>
         <w:t>Troubleshooting</w:t>
       </w:r>
     </w:p>
     <w:p>
       <w:r>
-        <w:t>If you have checked your configuration and completion doesn't work for HTML and Javascript editor, it means that there is a problem with tern with node.js. To veri</w:t>
-      </w:r>
-      <w:r>
-        <w:t>fy that you can see errors with</w:t>
-      </w:r>
-      <w:r>
-        <w:t>:</w:t>
+        <w:t xml:space="preserve">If you have checked your configuration and completion doesn't work for HTML and </w:t>
+      </w:r>
+      <w:proofErr w:type="spellStart"/>
+      <w:r>
+        <w:t>Javascript</w:t>
+      </w:r>
+      <w:proofErr w:type="spellEnd"/>
+      <w:r>
+        <w:t xml:space="preserve"> editor, it means that there is a problem with tern with node.js. To verify that you can see errors with:</w:t>
       </w:r>
     </w:p>
     <w:p>
@@ -4708,7 +5565,7 @@
                     </pic:cNvPicPr>
                   </pic:nvPicPr>
                   <pic:blipFill>
-                    <a:blip r:embed="rId78">
+                    <a:blip r:embed="rId79">
                       <a:extLst>
                         <a:ext uri="{28A0092B-C50C-407E-A947-70E740481C1C}">
                           <a14:useLocalDpi xmlns:a14="http://schemas.microsoft.com/office/drawing/2010/main" val="0"/>
@@ -4782,7 +5639,7 @@
                     </pic:cNvPicPr>
                   </pic:nvPicPr>
                   <pic:blipFill>
-                    <a:blip r:embed="rId79">
+                    <a:blip r:embed="rId80">
                       <a:extLst>
                         <a:ext uri="{28A0092B-C50C-407E-A947-70E740481C1C}">
                           <a14:useLocalDpi xmlns:a14="http://schemas.microsoft.com/office/drawing/2010/main" val="0"/>
@@ -4815,8 +5672,13 @@
       </w:r>
     </w:p>
     <w:p>
-      <w:r>
-        <w:t>and open the tern console:</w:t>
+      <w:proofErr w:type="gramStart"/>
+      <w:r>
+        <w:t>and</w:t>
+      </w:r>
+      <w:proofErr w:type="gramEnd"/>
+      <w:r>
+        <w:t xml:space="preserve"> open the tern console:</w:t>
       </w:r>
     </w:p>
     <w:p>
@@ -4842,7 +5704,7 @@
                     </pic:cNvPicPr>
                   </pic:nvPicPr>
                   <pic:blipFill>
-                    <a:blip r:embed="rId80">
+                    <a:blip r:embed="rId81">
                       <a:extLst>
                         <a:ext uri="{28A0092B-C50C-407E-A947-70E740481C1C}">
                           <a14:useLocalDpi xmlns:a14="http://schemas.microsoft.com/office/drawing/2010/main" val="0"/>
@@ -4903,7 +5765,7 @@
                     </pic:cNvPicPr>
                   </pic:nvPicPr>
                   <pic:blipFill>
-                    <a:blip r:embed="rId81">
+                    <a:blip r:embed="rId82">
                       <a:extLst>
                         <a:ext uri="{28A0092B-C50C-407E-A947-70E740481C1C}">
                           <a14:useLocalDpi xmlns:a14="http://schemas.microsoft.com/office/drawing/2010/main" val="0"/>
@@ -4969,7 +5831,7 @@
                     </pic:cNvPicPr>
                   </pic:nvPicPr>
                   <pic:blipFill>
-                    <a:blip r:embed="rId82">
+                    <a:blip r:embed="rId83">
                       <a:extLst>
                         <a:ext uri="{28A0092B-C50C-407E-A947-70E740481C1C}">
                           <a14:useLocalDpi xmlns:a14="http://schemas.microsoft.com/office/drawing/2010/main" val="0"/>
@@ -5006,7 +5868,7 @@
       <w:pPr>
         <w:pStyle w:val="Heading3"/>
       </w:pPr>
-      <w:hyperlink r:id="rId83" w:history="1">
+      <w:hyperlink r:id="rId84" w:history="1">
         <w:r>
           <w:rPr>
             <w:rStyle w:val="Hyperlink"/>
@@ -5022,7 +5884,23 @@
         </w:rPr>
       </w:pPr>
       <w:r>
-        <w:t xml:space="preserve">Angular Explorer View gives you the capability to display Angular elements like modules, controllers of your AngularJS application. To open it go to </w:t>
+        <w:t xml:space="preserve">Angular Explorer View gives you the capability to display Angular elements like modules, controllers of your </w:t>
+      </w:r>
+      <w:proofErr w:type="spellStart"/>
+      <w:r>
+        <w:t>AngularJS</w:t>
+      </w:r>
+      <w:proofErr w:type="spellEnd"/>
+      <w:r>
+        <w:t xml:space="preserve"> application. To open it </w:t>
+      </w:r>
+      <w:proofErr w:type="gramStart"/>
+      <w:r>
+        <w:t>go</w:t>
+      </w:r>
+      <w:proofErr w:type="gramEnd"/>
+      <w:r>
+        <w:t xml:space="preserve"> to </w:t>
       </w:r>
       <w:r>
         <w:rPr>
@@ -5064,7 +5942,7 @@
                     </pic:cNvPicPr>
                   </pic:nvPicPr>
                   <pic:blipFill>
-                    <a:blip r:embed="rId84">
+                    <a:blip r:embed="rId85">
                       <a:extLst>
                         <a:ext uri="{28A0092B-C50C-407E-A947-70E740481C1C}">
                           <a14:useLocalDpi xmlns:a14="http://schemas.microsoft.com/office/drawing/2010/main" val="0"/>
@@ -5101,8 +5979,13 @@
         <w:t>After that you can see</w:t>
       </w:r>
       <w:r>
-        <w:t xml:space="preserve"> your modules, controllers, etc</w:t>
-      </w:r>
+        <w:t xml:space="preserve"> your modules, controllers, </w:t>
+      </w:r>
+      <w:proofErr w:type="spellStart"/>
+      <w:r>
+        <w:t>etc</w:t>
+      </w:r>
+      <w:proofErr w:type="spellEnd"/>
       <w:r>
         <w:t>:</w:t>
       </w:r>
@@ -5130,7 +6013,7 @@
                     </pic:cNvPicPr>
                   </pic:nvPicPr>
                   <pic:blipFill>
-                    <a:blip r:embed="rId85">
+                    <a:blip r:embed="rId86">
                       <a:extLst>
                         <a:ext uri="{28A0092B-C50C-407E-A947-70E740481C1C}">
                           <a14:useLocalDpi xmlns:a14="http://schemas.microsoft.com/office/drawing/2010/main" val="0"/>
@@ -5175,7 +6058,15 @@
         <w:t>Angular Explorer View gives you the capability to display Angular elements like modules, controller</w:t>
       </w:r>
       <w:r>
-        <w:t>s of your AngularJS application</w:t>
+        <w:t xml:space="preserve">s of your </w:t>
+      </w:r>
+      <w:proofErr w:type="spellStart"/>
+      <w:r>
+        <w:t>AngularJS</w:t>
+      </w:r>
+      <w:proofErr w:type="spellEnd"/>
+      <w:r>
+        <w:t xml:space="preserve"> application</w:t>
       </w:r>
       <w:r>
         <w:t>:</w:t>
@@ -5205,7 +6096,7 @@
                     </pic:cNvPicPr>
                   </pic:nvPicPr>
                   <pic:blipFill>
-                    <a:blip r:embed="rId86">
+                    <a:blip r:embed="rId87">
                       <a:extLst>
                         <a:ext uri="{28A0092B-C50C-407E-A947-70E740481C1C}">
                           <a14:useLocalDpi xmlns:a14="http://schemas.microsoft.com/office/drawing/2010/main" val="0"/>
@@ -5239,8 +6130,13 @@
     </w:p>
     <w:p>
       <w:r>
-        <w:t>This view is useful for :</w:t>
-      </w:r>
+        <w:t xml:space="preserve">This view is useful </w:t>
+      </w:r>
+      <w:proofErr w:type="gramStart"/>
+      <w:r>
+        <w:t>for :</w:t>
+      </w:r>
+      <w:proofErr w:type="gramEnd"/>
     </w:p>
     <w:p>
       <w:pPr>
@@ -5250,8 +6146,21 @@
           <w:numId w:val="5"/>
         </w:numPr>
       </w:pPr>
-      <w:r>
-        <w:t>display modules, controllers, etc in a view and go to the definition if you double click on it (open the JS editor and select the module, controller).</w:t>
+      <w:proofErr w:type="gramStart"/>
+      <w:r>
+        <w:t>display</w:t>
+      </w:r>
+      <w:proofErr w:type="gramEnd"/>
+      <w:r>
+        <w:t xml:space="preserve"> modules, controllers, </w:t>
+      </w:r>
+      <w:proofErr w:type="spellStart"/>
+      <w:r>
+        <w:t>etc</w:t>
+      </w:r>
+      <w:proofErr w:type="spellEnd"/>
+      <w:r>
+        <w:t xml:space="preserve"> in a view and go to the definition if you double click on it (open the JS editor and select the module, controller).</w:t>
       </w:r>
     </w:p>
     <w:p>
@@ -5262,8 +6171,13 @@
           <w:numId w:val="5"/>
         </w:numPr>
       </w:pPr>
-      <w:r>
-        <w:t>AngularJS "HTML templates" where module and controller is not defined inside the HTML. So you can link module and controller to the current HTML editor to benefit with Angular expression completion.</w:t>
+      <w:proofErr w:type="spellStart"/>
+      <w:r>
+        <w:t>AngularJS</w:t>
+      </w:r>
+      <w:proofErr w:type="spellEnd"/>
+      <w:r>
+        <w:t xml:space="preserve"> "HTML templates" where module and controller is not defined inside the HTML. So you can link module and controller to the current HTML editor to benefit with Angular expression completion.</w:t>
       </w:r>
     </w:p>
     <w:p>
@@ -5284,7 +6198,15 @@
     </w:p>
     <w:p>
       <w:r>
-        <w:t>To use Angular Explorer View, you must defines the whole Javascripts files which must be used to load with Tern t</w:t>
+        <w:t xml:space="preserve">To use Angular Explorer View, you must defines the whole </w:t>
+      </w:r>
+      <w:proofErr w:type="spellStart"/>
+      <w:r>
+        <w:t>Javascripts</w:t>
+      </w:r>
+      <w:proofErr w:type="spellEnd"/>
+      <w:r>
+        <w:t xml:space="preserve"> files which must be used to load with Tern t</w:t>
       </w:r>
       <w:r>
         <w:t>he</w:t>
@@ -5318,67 +6240,6 @@
                 <pic:pic xmlns:pic="http://schemas.openxmlformats.org/drawingml/2006/picture">
                   <pic:nvPicPr>
                     <pic:cNvPr id="0" name="Picture 138" descr="Configure script path file"/>
-                    <pic:cNvPicPr>
-                      <a:picLocks noChangeAspect="1" noChangeArrowheads="1"/>
-                    </pic:cNvPicPr>
-                  </pic:nvPicPr>
-                  <pic:blipFill>
-                    <a:blip r:embed="rId87">
-                      <a:extLst>
-                        <a:ext uri="{28A0092B-C50C-407E-A947-70E740481C1C}">
-                          <a14:useLocalDpi xmlns:a14="http://schemas.microsoft.com/office/drawing/2010/main" val="0"/>
-                        </a:ext>
-                      </a:extLst>
-                    </a:blip>
-                    <a:srcRect/>
-                    <a:stretch>
-                      <a:fillRect/>
-                    </a:stretch>
-                  </pic:blipFill>
-                  <pic:spPr bwMode="auto">
-                    <a:xfrm>
-                      <a:off x="0" y="0"/>
-                      <a:ext cx="5943600" cy="4128351"/>
-                    </a:xfrm>
-                    <a:prstGeom prst="rect">
-                      <a:avLst/>
-                    </a:prstGeom>
-                    <a:noFill/>
-                    <a:ln>
-                      <a:noFill/>
-                    </a:ln>
-                  </pic:spPr>
-                </pic:pic>
-              </a:graphicData>
-            </a:graphic>
-          </wp:inline>
-        </w:drawing>
-      </w:r>
-    </w:p>
-    <w:p>
-      <w:r>
-        <w:t>You can define a folder with "Add Folder" which contains the Javascript files to load. This configuration is used when your scripts to load are not declared in script element (or if script/@src cannot be resolved if you use for instance JSP EL contextPath).</w:t>
-      </w:r>
-    </w:p>
-    <w:p>
-      <w:r>
-        <w:rPr>
-          <w:noProof/>
-        </w:rPr>
-        <w:lastRenderedPageBreak/>
-        <w:drawing>
-          <wp:inline distT="0" distB="0" distL="0" distR="0">
-            <wp:extent cx="5943600" cy="4128351"/>
-            <wp:effectExtent l="0" t="0" r="0" b="5715"/>
-            <wp:docPr id="69" name="Picture 69" descr="Configure script path folder"/>
-            <wp:cNvGraphicFramePr>
-              <a:graphicFrameLocks xmlns:a="http://schemas.openxmlformats.org/drawingml/2006/main" noChangeAspect="1"/>
-            </wp:cNvGraphicFramePr>
-            <a:graphic xmlns:a="http://schemas.openxmlformats.org/drawingml/2006/main">
-              <a:graphicData uri="http://schemas.openxmlformats.org/drawingml/2006/picture">
-                <pic:pic xmlns:pic="http://schemas.openxmlformats.org/drawingml/2006/picture">
-                  <pic:nvPicPr>
-                    <pic:cNvPr id="0" name="Picture 140" descr="Configure script path folder"/>
                     <pic:cNvPicPr>
                       <a:picLocks noChangeAspect="1" noChangeArrowheads="1"/>
                     </pic:cNvPicPr>
@@ -5417,6 +6278,91 @@
       </w:r>
     </w:p>
     <w:p>
+      <w:r>
+        <w:t xml:space="preserve">You can define a folder with "Add Folder" which contains the </w:t>
+      </w:r>
+      <w:proofErr w:type="spellStart"/>
+      <w:r>
+        <w:t>Javascript</w:t>
+      </w:r>
+      <w:proofErr w:type="spellEnd"/>
+      <w:r>
+        <w:t xml:space="preserve"> files to load. This configuration is used when your scripts to load are not declared in script element (or if script/@</w:t>
+      </w:r>
+      <w:proofErr w:type="spellStart"/>
+      <w:r>
+        <w:t>src</w:t>
+      </w:r>
+      <w:proofErr w:type="spellEnd"/>
+      <w:r>
+        <w:t xml:space="preserve"> cannot be resolved if you use for instance JSP EL </w:t>
+      </w:r>
+      <w:proofErr w:type="spellStart"/>
+      <w:r>
+        <w:t>contextPath</w:t>
+      </w:r>
+      <w:proofErr w:type="spellEnd"/>
+      <w:r>
+        <w:t>).</w:t>
+      </w:r>
+    </w:p>
+    <w:p>
+      <w:r>
+        <w:rPr>
+          <w:noProof/>
+        </w:rPr>
+        <w:lastRenderedPageBreak/>
+        <w:drawing>
+          <wp:inline distT="0" distB="0" distL="0" distR="0">
+            <wp:extent cx="5943600" cy="4128351"/>
+            <wp:effectExtent l="0" t="0" r="0" b="5715"/>
+            <wp:docPr id="69" name="Picture 69" descr="Configure script path folder"/>
+            <wp:cNvGraphicFramePr>
+              <a:graphicFrameLocks xmlns:a="http://schemas.openxmlformats.org/drawingml/2006/main" noChangeAspect="1"/>
+            </wp:cNvGraphicFramePr>
+            <a:graphic xmlns:a="http://schemas.openxmlformats.org/drawingml/2006/main">
+              <a:graphicData uri="http://schemas.openxmlformats.org/drawingml/2006/picture">
+                <pic:pic xmlns:pic="http://schemas.openxmlformats.org/drawingml/2006/picture">
+                  <pic:nvPicPr>
+                    <pic:cNvPr id="0" name="Picture 140" descr="Configure script path folder"/>
+                    <pic:cNvPicPr>
+                      <a:picLocks noChangeAspect="1" noChangeArrowheads="1"/>
+                    </pic:cNvPicPr>
+                  </pic:nvPicPr>
+                  <pic:blipFill>
+                    <a:blip r:embed="rId89">
+                      <a:extLst>
+                        <a:ext uri="{28A0092B-C50C-407E-A947-70E740481C1C}">
+                          <a14:useLocalDpi xmlns:a14="http://schemas.microsoft.com/office/drawing/2010/main" val="0"/>
+                        </a:ext>
+                      </a:extLst>
+                    </a:blip>
+                    <a:srcRect/>
+                    <a:stretch>
+                      <a:fillRect/>
+                    </a:stretch>
+                  </pic:blipFill>
+                  <pic:spPr bwMode="auto">
+                    <a:xfrm>
+                      <a:off x="0" y="0"/>
+                      <a:ext cx="5943600" cy="4128351"/>
+                    </a:xfrm>
+                    <a:prstGeom prst="rect">
+                      <a:avLst/>
+                    </a:prstGeom>
+                    <a:noFill/>
+                    <a:ln>
+                      <a:noFill/>
+                    </a:ln>
+                  </pic:spPr>
+                </pic:pic>
+              </a:graphicData>
+            </a:graphic>
+          </wp:inline>
+        </w:drawing>
+      </w:r>
+    </w:p>
+    <w:p>
       <w:pPr>
         <w:pStyle w:val="Heading4"/>
       </w:pPr>
@@ -5434,7 +6380,15 @@
     </w:p>
     <w:p>
       <w:r>
-        <w:t>The "Go To Definition" contextual menu gives the capability to open the JS editor and select the module, controller selected (you can</w:t>
+        <w:t xml:space="preserve">The "Go </w:t>
+      </w:r>
+      <w:proofErr w:type="gramStart"/>
+      <w:r>
+        <w:t>To</w:t>
+      </w:r>
+      <w:proofErr w:type="gramEnd"/>
+      <w:r>
+        <w:t xml:space="preserve"> Definition" contextual menu gives the capability to open the JS editor and select the module, controller selected (you can</w:t>
       </w:r>
       <w:r>
         <w:t xml:space="preserve"> do that too with double click)</w:t>
@@ -5466,7 +6420,7 @@
                     </pic:cNvPicPr>
                   </pic:nvPicPr>
                   <pic:blipFill>
-                    <a:blip r:embed="rId89">
+                    <a:blip r:embed="rId90">
                       <a:extLst>
                         <a:ext uri="{28A0092B-C50C-407E-A947-70E740481C1C}">
                           <a14:useLocalDpi xmlns:a14="http://schemas.microsoft.com/office/drawing/2010/main" val="0"/>
@@ -5535,7 +6489,7 @@
                     </pic:cNvPicPr>
                   </pic:nvPicPr>
                   <pic:blipFill>
-                    <a:blip r:embed="rId90">
+                    <a:blip r:embed="rId91">
                       <a:extLst>
                         <a:ext uri="{28A0092B-C50C-407E-A947-70E740481C1C}">
                           <a14:useLocalDpi xmlns:a14="http://schemas.microsoft.com/office/drawing/2010/main" val="0"/>
@@ -5595,7 +6549,7 @@
                     </pic:cNvPicPr>
                   </pic:nvPicPr>
                   <pic:blipFill>
-                    <a:blip r:embed="rId91">
+                    <a:blip r:embed="rId92">
                       <a:extLst>
                         <a:ext uri="{28A0092B-C50C-407E-A947-70E740481C1C}">
                           <a14:useLocalDpi xmlns:a14="http://schemas.microsoft.com/office/drawing/2010/main" val="0"/>
@@ -5629,8 +6583,13 @@
     </w:p>
     <w:p>
       <w:r>
-        <w:t>If you reopen completion, you will see completion :</w:t>
-      </w:r>
+        <w:t xml:space="preserve">If you reopen completion, you will see </w:t>
+      </w:r>
+      <w:proofErr w:type="gramStart"/>
+      <w:r>
+        <w:t>completion :</w:t>
+      </w:r>
+      <w:proofErr w:type="gramEnd"/>
     </w:p>
     <w:p>
       <w:r>
@@ -5656,7 +6615,7 @@
                     </pic:cNvPicPr>
                   </pic:nvPicPr>
                   <pic:blipFill>
-                    <a:blip r:embed="rId92">
+                    <a:blip r:embed="rId93">
                       <a:extLst>
                         <a:ext uri="{28A0092B-C50C-407E-A947-70E740481C1C}">
                           <a14:useLocalDpi xmlns:a14="http://schemas.microsoft.com/office/drawing/2010/main" val="0"/>
@@ -5709,8 +6668,1231 @@
       </w:pPr>
       <w:r>
         <w:lastRenderedPageBreak/>
-        <w:t>Setup Github</w:t>
-      </w:r>
+        <w:t xml:space="preserve">Setup </w:t>
+      </w:r>
+      <w:proofErr w:type="spellStart"/>
+      <w:r>
+        <w:t>Github</w:t>
+      </w:r>
+      <w:proofErr w:type="spellEnd"/>
+    </w:p>
+    <w:p>
+      <w:r>
+        <w:t xml:space="preserve">You can get a </w:t>
+      </w:r>
+      <w:proofErr w:type="spellStart"/>
+      <w:r>
+        <w:t>Git</w:t>
+      </w:r>
+      <w:proofErr w:type="spellEnd"/>
+      <w:r>
+        <w:t xml:space="preserve"> project using two main approaches. The first takes an existing project or directory and imports it into </w:t>
+      </w:r>
+      <w:proofErr w:type="spellStart"/>
+      <w:r>
+        <w:t>Git</w:t>
+      </w:r>
+      <w:proofErr w:type="spellEnd"/>
+      <w:r>
+        <w:t xml:space="preserve">. The second clones an existing </w:t>
+      </w:r>
+      <w:proofErr w:type="spellStart"/>
+      <w:r>
+        <w:t>Git</w:t>
+      </w:r>
+      <w:proofErr w:type="spellEnd"/>
+      <w:r>
+        <w:t xml:space="preserve"> repository from another server.</w:t>
+      </w:r>
+    </w:p>
+    <w:p>
+      <w:pPr>
+        <w:pStyle w:val="Heading2"/>
+      </w:pPr>
+      <w:r>
+        <w:t>Initializing a Repository in an Existing Directory</w:t>
+      </w:r>
+    </w:p>
+    <w:p>
+      <w:r>
+        <w:t xml:space="preserve">If you’re starting to track an existing project in </w:t>
+      </w:r>
+      <w:proofErr w:type="spellStart"/>
+      <w:r>
+        <w:t>Git</w:t>
+      </w:r>
+      <w:proofErr w:type="spellEnd"/>
+      <w:r>
+        <w:t>, you need to go to the project’s directory and type</w:t>
+      </w:r>
+    </w:p>
+    <w:p>
+      <w:pPr>
+        <w:shd w:val="clear" w:color="auto" w:fill="FFFFFF"/>
+        <w:spacing w:after="0" w:line="480" w:lineRule="auto"/>
+        <w:rPr>
+          <w:rFonts w:ascii="Times New Roman" w:eastAsia="Times New Roman" w:hAnsi="Times New Roman" w:cs="Times New Roman"/>
+          <w:sz w:val="24"/>
+          <w:szCs w:val="24"/>
+        </w:rPr>
+      </w:pPr>
+      <w:r>
+        <w:rPr>
+          <w:rFonts w:ascii="Courier New" w:eastAsia="Times New Roman" w:hAnsi="Courier New" w:cs="Courier New"/>
+          <w:color w:val="000000"/>
+          <w:sz w:val="20"/>
+          <w:szCs w:val="20"/>
+          <w:shd w:val="clear" w:color="auto" w:fill="F2F4FF"/>
+        </w:rPr>
+        <w:t xml:space="preserve">$ </w:t>
+      </w:r>
+      <w:proofErr w:type="spellStart"/>
+      <w:proofErr w:type="gramStart"/>
+      <w:r>
+        <w:rPr>
+          <w:rFonts w:ascii="Courier New" w:eastAsia="Times New Roman" w:hAnsi="Courier New" w:cs="Courier New"/>
+          <w:color w:val="000000"/>
+          <w:sz w:val="20"/>
+          <w:szCs w:val="20"/>
+          <w:shd w:val="clear" w:color="auto" w:fill="F2F4FF"/>
+        </w:rPr>
+        <w:t>git</w:t>
+      </w:r>
+      <w:proofErr w:type="spellEnd"/>
+      <w:proofErr w:type="gramEnd"/>
+      <w:r>
+        <w:rPr>
+          <w:rFonts w:ascii="Courier New" w:eastAsia="Times New Roman" w:hAnsi="Courier New" w:cs="Courier New"/>
+          <w:color w:val="000000"/>
+          <w:sz w:val="20"/>
+          <w:szCs w:val="20"/>
+          <w:shd w:val="clear" w:color="auto" w:fill="F2F4FF"/>
+        </w:rPr>
+        <w:t xml:space="preserve"> </w:t>
+      </w:r>
+      <w:proofErr w:type="spellStart"/>
+      <w:r>
+        <w:rPr>
+          <w:rFonts w:ascii="Courier New" w:eastAsia="Times New Roman" w:hAnsi="Courier New" w:cs="Courier New"/>
+          <w:color w:val="000000"/>
+          <w:sz w:val="20"/>
+          <w:szCs w:val="20"/>
+          <w:shd w:val="clear" w:color="auto" w:fill="F2F4FF"/>
+        </w:rPr>
+        <w:t>init</w:t>
+      </w:r>
+      <w:proofErr w:type="spellEnd"/>
+    </w:p>
+    <w:p>
+      <w:pPr>
+        <w:shd w:val="clear" w:color="auto" w:fill="FFFFFF"/>
+      </w:pPr>
+      <w:r>
+        <w:t>This creates a new subdirectory named</w:t>
+      </w:r>
+      <w:r>
+        <w:t xml:space="preserve"> </w:t>
+      </w:r>
+      <w:r>
+        <w:rPr>
+          <w:rFonts w:ascii="Courier New" w:eastAsia="Times New Roman" w:hAnsi="Courier New" w:cs="Courier New"/>
+          <w:b/>
+          <w:bCs/>
+          <w:color w:val="000000"/>
+          <w:sz w:val="20"/>
+          <w:szCs w:val="20"/>
+          <w:shd w:val="clear" w:color="auto" w:fill="F2F4FF"/>
+        </w:rPr>
+        <w:t>.</w:t>
+      </w:r>
+      <w:proofErr w:type="spellStart"/>
+      <w:r>
+        <w:rPr>
+          <w:rFonts w:ascii="Courier New" w:eastAsia="Times New Roman" w:hAnsi="Courier New" w:cs="Courier New"/>
+          <w:color w:val="000000"/>
+          <w:sz w:val="20"/>
+          <w:szCs w:val="20"/>
+          <w:shd w:val="clear" w:color="auto" w:fill="F2F4FF"/>
+        </w:rPr>
+        <w:t>git</w:t>
+      </w:r>
+      <w:proofErr w:type="spellEnd"/>
+      <w:r>
+        <w:t xml:space="preserve"> that contains all of your necessary repository files — a </w:t>
+      </w:r>
+      <w:proofErr w:type="spellStart"/>
+      <w:r>
+        <w:t>Git</w:t>
+      </w:r>
+      <w:proofErr w:type="spellEnd"/>
+      <w:r>
+        <w:t xml:space="preserve"> repository skeleton. At this point, nothing in your project is tracked yet. (See Chapter 9 for more information about exactly </w:t>
+      </w:r>
+      <w:r>
+        <w:t>what files are contained in the</w:t>
+      </w:r>
+      <w:r>
+        <w:t xml:space="preserve"> </w:t>
+      </w:r>
+      <w:r>
+        <w:rPr>
+          <w:rFonts w:ascii="Courier New" w:eastAsia="Times New Roman" w:hAnsi="Courier New" w:cs="Courier New"/>
+          <w:b/>
+          <w:bCs/>
+          <w:color w:val="000000"/>
+          <w:sz w:val="20"/>
+          <w:szCs w:val="20"/>
+          <w:shd w:val="clear" w:color="auto" w:fill="F2F4FF"/>
+        </w:rPr>
+        <w:t>.</w:t>
+      </w:r>
+      <w:proofErr w:type="spellStart"/>
+      <w:r>
+        <w:rPr>
+          <w:rFonts w:ascii="Courier New" w:eastAsia="Times New Roman" w:hAnsi="Courier New" w:cs="Courier New"/>
+          <w:color w:val="000000"/>
+          <w:sz w:val="20"/>
+          <w:szCs w:val="20"/>
+          <w:shd w:val="clear" w:color="auto" w:fill="F2F4FF"/>
+        </w:rPr>
+        <w:t>git</w:t>
+      </w:r>
+      <w:proofErr w:type="spellEnd"/>
+      <w:r>
+        <w:t xml:space="preserve"> </w:t>
+      </w:r>
+      <w:r>
+        <w:t>directory you just created.)</w:t>
+      </w:r>
+    </w:p>
+    <w:p>
+      <w:pPr>
+        <w:shd w:val="clear" w:color="auto" w:fill="FFFFFF"/>
+      </w:pPr>
+      <w:r>
+        <w:t xml:space="preserve">If you want to start version-controlling existing files (as opposed to an empty directory), you should probably begin tracking those files and do an initial commit. You can accomplish that with a few </w:t>
+      </w:r>
+      <w:proofErr w:type="spellStart"/>
+      <w:r>
+        <w:rPr>
+          <w:rStyle w:val="sc111"/>
+        </w:rPr>
+        <w:t>git</w:t>
+      </w:r>
+      <w:proofErr w:type="spellEnd"/>
+      <w:r>
+        <w:rPr>
+          <w:rStyle w:val="sc01"/>
+        </w:rPr>
+        <w:t xml:space="preserve"> </w:t>
+      </w:r>
+      <w:r>
+        <w:rPr>
+          <w:rStyle w:val="sc111"/>
+        </w:rPr>
+        <w:t>add</w:t>
+      </w:r>
+      <w:r>
+        <w:t xml:space="preserve"> c</w:t>
+      </w:r>
+      <w:r>
+        <w:t>ommands that specify the files you want to track, followed by a commit:</w:t>
+      </w:r>
+    </w:p>
+    <w:p>
+      <w:pPr>
+        <w:shd w:val="clear" w:color="auto" w:fill="FFFFFF"/>
+        <w:spacing w:after="0" w:line="240" w:lineRule="auto"/>
+        <w:rPr>
+          <w:rFonts w:ascii="Courier New" w:eastAsia="Times New Roman" w:hAnsi="Courier New" w:cs="Courier New"/>
+          <w:color w:val="000000"/>
+          <w:sz w:val="20"/>
+          <w:szCs w:val="20"/>
+          <w:shd w:val="clear" w:color="auto" w:fill="F2F4FF"/>
+        </w:rPr>
+      </w:pPr>
+      <w:r>
+        <w:rPr>
+          <w:rFonts w:ascii="Courier New" w:eastAsia="Times New Roman" w:hAnsi="Courier New" w:cs="Courier New"/>
+          <w:color w:val="000000"/>
+          <w:sz w:val="20"/>
+          <w:szCs w:val="20"/>
+          <w:shd w:val="clear" w:color="auto" w:fill="F2F4FF"/>
+        </w:rPr>
+        <w:t xml:space="preserve">$ </w:t>
+      </w:r>
+      <w:proofErr w:type="spellStart"/>
+      <w:proofErr w:type="gramStart"/>
+      <w:r>
+        <w:rPr>
+          <w:rFonts w:ascii="Courier New" w:eastAsia="Times New Roman" w:hAnsi="Courier New" w:cs="Courier New"/>
+          <w:color w:val="000000"/>
+          <w:sz w:val="20"/>
+          <w:szCs w:val="20"/>
+          <w:shd w:val="clear" w:color="auto" w:fill="F2F4FF"/>
+        </w:rPr>
+        <w:t>git</w:t>
+      </w:r>
+      <w:proofErr w:type="spellEnd"/>
+      <w:proofErr w:type="gramEnd"/>
+      <w:r>
+        <w:rPr>
+          <w:rFonts w:ascii="Courier New" w:eastAsia="Times New Roman" w:hAnsi="Courier New" w:cs="Courier New"/>
+          <w:color w:val="000000"/>
+          <w:sz w:val="20"/>
+          <w:szCs w:val="20"/>
+          <w:shd w:val="clear" w:color="auto" w:fill="F2F4FF"/>
+        </w:rPr>
+        <w:t xml:space="preserve"> add </w:t>
+      </w:r>
+      <w:r>
+        <w:rPr>
+          <w:rFonts w:ascii="Courier New" w:eastAsia="Times New Roman" w:hAnsi="Courier New" w:cs="Courier New"/>
+          <w:b/>
+          <w:bCs/>
+          <w:color w:val="000000"/>
+          <w:sz w:val="20"/>
+          <w:szCs w:val="20"/>
+          <w:shd w:val="clear" w:color="auto" w:fill="F2F4FF"/>
+        </w:rPr>
+        <w:t>*.</w:t>
+      </w:r>
+      <w:proofErr w:type="spellStart"/>
+      <w:r>
+        <w:rPr>
+          <w:rFonts w:ascii="Courier New" w:eastAsia="Times New Roman" w:hAnsi="Courier New" w:cs="Courier New"/>
+          <w:color w:val="000000"/>
+          <w:sz w:val="20"/>
+          <w:szCs w:val="20"/>
+          <w:shd w:val="clear" w:color="auto" w:fill="F2F4FF"/>
+        </w:rPr>
+        <w:t>js</w:t>
+      </w:r>
+      <w:proofErr w:type="spellEnd"/>
+    </w:p>
+    <w:p>
+      <w:pPr>
+        <w:shd w:val="clear" w:color="auto" w:fill="FFFFFF"/>
+        <w:spacing w:after="0" w:line="240" w:lineRule="auto"/>
+        <w:rPr>
+          <w:rFonts w:ascii="Courier New" w:eastAsia="Times New Roman" w:hAnsi="Courier New" w:cs="Courier New"/>
+          <w:color w:val="000000"/>
+          <w:sz w:val="20"/>
+          <w:szCs w:val="20"/>
+          <w:shd w:val="clear" w:color="auto" w:fill="F2F4FF"/>
+        </w:rPr>
+      </w:pPr>
+      <w:r>
+        <w:rPr>
+          <w:rFonts w:ascii="Courier New" w:eastAsia="Times New Roman" w:hAnsi="Courier New" w:cs="Courier New"/>
+          <w:color w:val="000000"/>
+          <w:sz w:val="20"/>
+          <w:szCs w:val="20"/>
+          <w:shd w:val="clear" w:color="auto" w:fill="F2F4FF"/>
+        </w:rPr>
+        <w:t xml:space="preserve">$ </w:t>
+      </w:r>
+      <w:proofErr w:type="spellStart"/>
+      <w:proofErr w:type="gramStart"/>
+      <w:r>
+        <w:rPr>
+          <w:rFonts w:ascii="Courier New" w:eastAsia="Times New Roman" w:hAnsi="Courier New" w:cs="Courier New"/>
+          <w:color w:val="000000"/>
+          <w:sz w:val="20"/>
+          <w:szCs w:val="20"/>
+          <w:shd w:val="clear" w:color="auto" w:fill="F2F4FF"/>
+        </w:rPr>
+        <w:t>git</w:t>
+      </w:r>
+      <w:proofErr w:type="spellEnd"/>
+      <w:proofErr w:type="gramEnd"/>
+      <w:r>
+        <w:rPr>
+          <w:rFonts w:ascii="Courier New" w:eastAsia="Times New Roman" w:hAnsi="Courier New" w:cs="Courier New"/>
+          <w:color w:val="000000"/>
+          <w:sz w:val="20"/>
+          <w:szCs w:val="20"/>
+          <w:shd w:val="clear" w:color="auto" w:fill="F2F4FF"/>
+        </w:rPr>
+        <w:t xml:space="preserve"> add README</w:t>
+      </w:r>
+    </w:p>
+    <w:p>
+      <w:pPr>
+        <w:shd w:val="clear" w:color="auto" w:fill="FFFFFF"/>
+        <w:spacing w:after="0" w:line="480" w:lineRule="auto"/>
+        <w:rPr>
+          <w:rFonts w:ascii="Times New Roman" w:eastAsia="Times New Roman" w:hAnsi="Times New Roman" w:cs="Times New Roman"/>
+          <w:sz w:val="24"/>
+          <w:szCs w:val="24"/>
+        </w:rPr>
+      </w:pPr>
+      <w:r>
+        <w:rPr>
+          <w:rFonts w:ascii="Courier New" w:eastAsia="Times New Roman" w:hAnsi="Courier New" w:cs="Courier New"/>
+          <w:color w:val="000000"/>
+          <w:sz w:val="20"/>
+          <w:szCs w:val="20"/>
+          <w:shd w:val="clear" w:color="auto" w:fill="F2F4FF"/>
+        </w:rPr>
+        <w:t xml:space="preserve">$ </w:t>
+      </w:r>
+      <w:proofErr w:type="spellStart"/>
+      <w:proofErr w:type="gramStart"/>
+      <w:r>
+        <w:rPr>
+          <w:rFonts w:ascii="Courier New" w:eastAsia="Times New Roman" w:hAnsi="Courier New" w:cs="Courier New"/>
+          <w:color w:val="000000"/>
+          <w:sz w:val="20"/>
+          <w:szCs w:val="20"/>
+          <w:shd w:val="clear" w:color="auto" w:fill="F2F4FF"/>
+        </w:rPr>
+        <w:t>git</w:t>
+      </w:r>
+      <w:proofErr w:type="spellEnd"/>
+      <w:proofErr w:type="gramEnd"/>
+      <w:r>
+        <w:rPr>
+          <w:rFonts w:ascii="Courier New" w:eastAsia="Times New Roman" w:hAnsi="Courier New" w:cs="Courier New"/>
+          <w:color w:val="000000"/>
+          <w:sz w:val="20"/>
+          <w:szCs w:val="20"/>
+          <w:shd w:val="clear" w:color="auto" w:fill="F2F4FF"/>
+        </w:rPr>
+        <w:t xml:space="preserve"> commit </w:t>
+      </w:r>
+      <w:r>
+        <w:rPr>
+          <w:rFonts w:ascii="Courier New" w:eastAsia="Times New Roman" w:hAnsi="Courier New" w:cs="Courier New"/>
+          <w:b/>
+          <w:bCs/>
+          <w:color w:val="000000"/>
+          <w:sz w:val="20"/>
+          <w:szCs w:val="20"/>
+          <w:shd w:val="clear" w:color="auto" w:fill="F2F4FF"/>
+        </w:rPr>
+        <w:t>-</w:t>
+      </w:r>
+      <w:r>
+        <w:rPr>
+          <w:rFonts w:ascii="Courier New" w:eastAsia="Times New Roman" w:hAnsi="Courier New" w:cs="Courier New"/>
+          <w:color w:val="000000"/>
+          <w:sz w:val="20"/>
+          <w:szCs w:val="20"/>
+          <w:shd w:val="clear" w:color="auto" w:fill="F2F4FF"/>
+        </w:rPr>
+        <w:t xml:space="preserve">m </w:t>
+      </w:r>
+      <w:r>
+        <w:rPr>
+          <w:rFonts w:ascii="Courier New" w:eastAsia="Times New Roman" w:hAnsi="Courier New" w:cs="Courier New"/>
+          <w:color w:val="808080"/>
+          <w:sz w:val="20"/>
+          <w:szCs w:val="20"/>
+          <w:shd w:val="clear" w:color="auto" w:fill="F2F4FF"/>
+        </w:rPr>
+        <w:t>'initial project version'</w:t>
+      </w:r>
+    </w:p>
+    <w:p>
+      <w:pPr>
+        <w:shd w:val="clear" w:color="auto" w:fill="FFFFFF"/>
+      </w:pPr>
+      <w:r>
+        <w:t xml:space="preserve">At this point, you have a </w:t>
+      </w:r>
+      <w:proofErr w:type="spellStart"/>
+      <w:r>
+        <w:t>Git</w:t>
+      </w:r>
+      <w:proofErr w:type="spellEnd"/>
+      <w:r>
+        <w:t xml:space="preserve"> repository with tracked files and an initial commit.</w:t>
+      </w:r>
+    </w:p>
+    <w:p>
+      <w:pPr>
+        <w:pStyle w:val="Heading2"/>
+      </w:pPr>
+      <w:r>
+        <w:t>Cloning an Existing Repository</w:t>
+      </w:r>
+    </w:p>
+    <w:p>
+      <w:pPr>
+        <w:shd w:val="clear" w:color="auto" w:fill="FFFFFF"/>
+      </w:pPr>
+      <w:r>
+        <w:t xml:space="preserve">If you want to get a copy of an existing </w:t>
+      </w:r>
+      <w:proofErr w:type="spellStart"/>
+      <w:r>
+        <w:t>Git</w:t>
+      </w:r>
+      <w:proofErr w:type="spellEnd"/>
+      <w:r>
+        <w:t xml:space="preserve"> repository — for example, a project you’d like to contribute to — the command you need is</w:t>
+      </w:r>
+      <w:r>
+        <w:t xml:space="preserve"> </w:t>
+      </w:r>
+      <w:proofErr w:type="spellStart"/>
+      <w:r>
+        <w:rPr>
+          <w:rFonts w:ascii="Courier New" w:eastAsia="Times New Roman" w:hAnsi="Courier New" w:cs="Courier New"/>
+          <w:color w:val="000000"/>
+          <w:sz w:val="20"/>
+          <w:szCs w:val="20"/>
+          <w:shd w:val="clear" w:color="auto" w:fill="F2F4FF"/>
+        </w:rPr>
+        <w:t>git</w:t>
+      </w:r>
+      <w:proofErr w:type="spellEnd"/>
+      <w:r>
+        <w:rPr>
+          <w:rFonts w:ascii="Courier New" w:eastAsia="Times New Roman" w:hAnsi="Courier New" w:cs="Courier New"/>
+          <w:color w:val="000000"/>
+          <w:sz w:val="20"/>
+          <w:szCs w:val="20"/>
+          <w:shd w:val="clear" w:color="auto" w:fill="F2F4FF"/>
+        </w:rPr>
+        <w:t xml:space="preserve"> clone</w:t>
+      </w:r>
+      <w:r>
+        <w:t>. If you’re familiar with other VCS systems such as Subversion, you’ll notice that the command is</w:t>
+      </w:r>
+      <w:r>
+        <w:t xml:space="preserve"> </w:t>
+      </w:r>
+      <w:r>
+        <w:rPr>
+          <w:rFonts w:ascii="Courier New" w:eastAsia="Times New Roman" w:hAnsi="Courier New" w:cs="Courier New"/>
+          <w:color w:val="000000"/>
+          <w:sz w:val="20"/>
+          <w:szCs w:val="20"/>
+          <w:shd w:val="clear" w:color="auto" w:fill="F2F4FF"/>
+        </w:rPr>
+        <w:t>clone</w:t>
+      </w:r>
+      <w:r>
+        <w:t xml:space="preserve"> and not</w:t>
+      </w:r>
+      <w:r>
+        <w:t xml:space="preserve"> </w:t>
+      </w:r>
+      <w:r>
+        <w:rPr>
+          <w:rFonts w:ascii="Courier New" w:eastAsia="Times New Roman" w:hAnsi="Courier New" w:cs="Courier New"/>
+          <w:color w:val="000000"/>
+          <w:sz w:val="20"/>
+          <w:szCs w:val="20"/>
+          <w:shd w:val="clear" w:color="auto" w:fill="F2F4FF"/>
+        </w:rPr>
+        <w:t>checkout</w:t>
+      </w:r>
+      <w:r>
+        <w:t xml:space="preserve">. </w:t>
+      </w:r>
+      <w:r>
+        <w:t xml:space="preserve">This is an important distinction — </w:t>
+      </w:r>
+      <w:proofErr w:type="spellStart"/>
+      <w:r>
+        <w:t>Git</w:t>
+      </w:r>
+      <w:proofErr w:type="spellEnd"/>
+      <w:r>
+        <w:t xml:space="preserve"> receives a copy of nearly all data that the server has. Every version of every file for the history of the project is pulled down when you run</w:t>
+      </w:r>
+      <w:r>
+        <w:t xml:space="preserve"> </w:t>
+      </w:r>
+      <w:proofErr w:type="spellStart"/>
+      <w:r>
+        <w:rPr>
+          <w:rFonts w:ascii="Courier New" w:eastAsia="Times New Roman" w:hAnsi="Courier New" w:cs="Courier New"/>
+          <w:color w:val="000000"/>
+          <w:sz w:val="20"/>
+          <w:szCs w:val="20"/>
+          <w:shd w:val="clear" w:color="auto" w:fill="F2F4FF"/>
+        </w:rPr>
+        <w:t>git</w:t>
+      </w:r>
+      <w:proofErr w:type="spellEnd"/>
+      <w:r>
+        <w:rPr>
+          <w:rFonts w:ascii="Courier New" w:eastAsia="Times New Roman" w:hAnsi="Courier New" w:cs="Courier New"/>
+          <w:color w:val="000000"/>
+          <w:sz w:val="20"/>
+          <w:szCs w:val="20"/>
+          <w:shd w:val="clear" w:color="auto" w:fill="F2F4FF"/>
+        </w:rPr>
+        <w:t xml:space="preserve"> clone</w:t>
+      </w:r>
+      <w:r>
+        <w:t>. In fact, if your server disk gets corrupted, you can use any of the clones on any client to set the server back to the state it was in wh</w:t>
+      </w:r>
+      <w:r>
+        <w:t xml:space="preserve">en it was. </w:t>
+      </w:r>
+    </w:p>
+    <w:p>
+      <w:pPr>
+        <w:shd w:val="clear" w:color="auto" w:fill="FFFFFF"/>
+        <w:rPr>
+          <w:rFonts w:ascii="Georgia" w:hAnsi="Georgia"/>
+          <w:color w:val="4E443C"/>
+          <w:sz w:val="21"/>
+          <w:szCs w:val="21"/>
+          <w:shd w:val="clear" w:color="auto" w:fill="FCFCFA"/>
+        </w:rPr>
+      </w:pPr>
+      <w:r>
+        <w:t>You clone a repository with</w:t>
+      </w:r>
+      <w:r>
+        <w:t xml:space="preserve"> </w:t>
+      </w:r>
+      <w:proofErr w:type="spellStart"/>
+      <w:r>
+        <w:rPr>
+          <w:rFonts w:ascii="Courier New" w:eastAsia="Times New Roman" w:hAnsi="Courier New" w:cs="Courier New"/>
+          <w:color w:val="000000"/>
+          <w:sz w:val="20"/>
+          <w:szCs w:val="20"/>
+          <w:shd w:val="clear" w:color="auto" w:fill="F2F4FF"/>
+        </w:rPr>
+        <w:t>git</w:t>
+      </w:r>
+      <w:proofErr w:type="spellEnd"/>
+      <w:r>
+        <w:rPr>
+          <w:rFonts w:ascii="Courier New" w:eastAsia="Times New Roman" w:hAnsi="Courier New" w:cs="Courier New"/>
+          <w:color w:val="000000"/>
+          <w:sz w:val="20"/>
+          <w:szCs w:val="20"/>
+          <w:shd w:val="clear" w:color="auto" w:fill="F2F4FF"/>
+        </w:rPr>
+        <w:t xml:space="preserve"> clone</w:t>
+      </w:r>
+      <w:r>
+        <w:rPr>
+          <w:rFonts w:ascii="Courier New" w:eastAsia="Times New Roman" w:hAnsi="Courier New" w:cs="Courier New"/>
+          <w:color w:val="000000"/>
+          <w:sz w:val="20"/>
+          <w:szCs w:val="20"/>
+          <w:shd w:val="clear" w:color="auto" w:fill="F2F4FF"/>
+        </w:rPr>
+        <w:t xml:space="preserve"> [</w:t>
+      </w:r>
+      <w:proofErr w:type="spellStart"/>
+      <w:proofErr w:type="gramStart"/>
+      <w:r>
+        <w:rPr>
+          <w:rFonts w:ascii="Courier New" w:eastAsia="Times New Roman" w:hAnsi="Courier New" w:cs="Courier New"/>
+          <w:color w:val="000000"/>
+          <w:sz w:val="20"/>
+          <w:szCs w:val="20"/>
+          <w:shd w:val="clear" w:color="auto" w:fill="F2F4FF"/>
+        </w:rPr>
+        <w:t>url</w:t>
+      </w:r>
+      <w:proofErr w:type="spellEnd"/>
+      <w:proofErr w:type="gramEnd"/>
+      <w:r>
+        <w:rPr>
+          <w:rFonts w:ascii="Courier New" w:eastAsia="Times New Roman" w:hAnsi="Courier New" w:cs="Courier New"/>
+          <w:color w:val="000000"/>
+          <w:sz w:val="20"/>
+          <w:szCs w:val="20"/>
+          <w:shd w:val="clear" w:color="auto" w:fill="F2F4FF"/>
+        </w:rPr>
+        <w:t>]</w:t>
+      </w:r>
+      <w:r>
+        <w:t xml:space="preserve">. </w:t>
+      </w:r>
+      <w:r>
+        <w:rPr>
+          <w:rFonts w:ascii="Georgia" w:hAnsi="Georgia"/>
+          <w:color w:val="4E443C"/>
+          <w:sz w:val="21"/>
+          <w:szCs w:val="21"/>
+          <w:shd w:val="clear" w:color="auto" w:fill="FCFCFA"/>
+        </w:rPr>
+        <w:t xml:space="preserve">For example, if you want to clone the Ruby </w:t>
+      </w:r>
+      <w:proofErr w:type="spellStart"/>
+      <w:r>
+        <w:rPr>
+          <w:rFonts w:ascii="Georgia" w:hAnsi="Georgia"/>
+          <w:color w:val="4E443C"/>
+          <w:sz w:val="21"/>
+          <w:szCs w:val="21"/>
+          <w:shd w:val="clear" w:color="auto" w:fill="FCFCFA"/>
+        </w:rPr>
+        <w:t>Git</w:t>
+      </w:r>
+      <w:proofErr w:type="spellEnd"/>
+      <w:r>
+        <w:rPr>
+          <w:rFonts w:ascii="Georgia" w:hAnsi="Georgia"/>
+          <w:color w:val="4E443C"/>
+          <w:sz w:val="21"/>
+          <w:szCs w:val="21"/>
+          <w:shd w:val="clear" w:color="auto" w:fill="FCFCFA"/>
+        </w:rPr>
+        <w:t xml:space="preserve"> library called Grit, you can do so like this:</w:t>
+      </w:r>
+    </w:p>
+    <w:p>
+      <w:pPr>
+        <w:shd w:val="clear" w:color="auto" w:fill="FFFFFF"/>
+        <w:spacing w:after="0" w:line="480" w:lineRule="auto"/>
+        <w:rPr>
+          <w:rFonts w:ascii="Times New Roman" w:eastAsia="Times New Roman" w:hAnsi="Times New Roman" w:cs="Times New Roman"/>
+          <w:sz w:val="24"/>
+          <w:szCs w:val="24"/>
+        </w:rPr>
+      </w:pPr>
+      <w:r>
+        <w:rPr>
+          <w:rFonts w:ascii="Courier New" w:eastAsia="Times New Roman" w:hAnsi="Courier New" w:cs="Courier New"/>
+          <w:color w:val="000000"/>
+          <w:sz w:val="20"/>
+          <w:szCs w:val="20"/>
+          <w:shd w:val="clear" w:color="auto" w:fill="F2F4FF"/>
+        </w:rPr>
+        <w:t xml:space="preserve">$ </w:t>
+      </w:r>
+      <w:proofErr w:type="spellStart"/>
+      <w:proofErr w:type="gramStart"/>
+      <w:r>
+        <w:rPr>
+          <w:rFonts w:ascii="Courier New" w:eastAsia="Times New Roman" w:hAnsi="Courier New" w:cs="Courier New"/>
+          <w:color w:val="000000"/>
+          <w:sz w:val="20"/>
+          <w:szCs w:val="20"/>
+          <w:shd w:val="clear" w:color="auto" w:fill="F2F4FF"/>
+        </w:rPr>
+        <w:t>git</w:t>
+      </w:r>
+      <w:proofErr w:type="spellEnd"/>
+      <w:proofErr w:type="gramEnd"/>
+      <w:r>
+        <w:rPr>
+          <w:rFonts w:ascii="Courier New" w:eastAsia="Times New Roman" w:hAnsi="Courier New" w:cs="Courier New"/>
+          <w:color w:val="000000"/>
+          <w:sz w:val="20"/>
+          <w:szCs w:val="20"/>
+          <w:shd w:val="clear" w:color="auto" w:fill="F2F4FF"/>
+        </w:rPr>
+        <w:t xml:space="preserve"> clone git</w:t>
+      </w:r>
+      <w:r>
+        <w:rPr>
+          <w:rFonts w:ascii="Courier New" w:eastAsia="Times New Roman" w:hAnsi="Courier New" w:cs="Courier New"/>
+          <w:b/>
+          <w:bCs/>
+          <w:color w:val="000000"/>
+          <w:sz w:val="20"/>
+          <w:szCs w:val="20"/>
+          <w:shd w:val="clear" w:color="auto" w:fill="F2F4FF"/>
+        </w:rPr>
+        <w:t>:</w:t>
+      </w:r>
+      <w:r>
+        <w:rPr>
+          <w:rFonts w:ascii="Courier New" w:eastAsia="Times New Roman" w:hAnsi="Courier New" w:cs="Courier New"/>
+          <w:color w:val="008000"/>
+          <w:sz w:val="20"/>
+          <w:szCs w:val="20"/>
+          <w:shd w:val="clear" w:color="auto" w:fill="F2F4FF"/>
+        </w:rPr>
+        <w:t>//github.com/schacon/grit.git</w:t>
+      </w:r>
+    </w:p>
+    <w:p>
+      <w:pPr>
+        <w:shd w:val="clear" w:color="auto" w:fill="FFFFFF"/>
+      </w:pPr>
+      <w:r>
+        <w:t>That creates a directory named</w:t>
+      </w:r>
+      <w:r>
+        <w:t xml:space="preserve"> </w:t>
+      </w:r>
+      <w:r>
+        <w:rPr>
+          <w:rFonts w:ascii="Courier New" w:eastAsia="Times New Roman" w:hAnsi="Courier New" w:cs="Courier New"/>
+          <w:color w:val="000000"/>
+          <w:sz w:val="20"/>
+          <w:szCs w:val="20"/>
+          <w:shd w:val="clear" w:color="auto" w:fill="F2F4FF"/>
+        </w:rPr>
+        <w:t>grit</w:t>
+      </w:r>
+      <w:r>
+        <w:t xml:space="preserve">, initializes a </w:t>
+      </w:r>
+      <w:r>
+        <w:t>.</w:t>
+      </w:r>
+      <w:proofErr w:type="spellStart"/>
+      <w:r>
+        <w:rPr>
+          <w:rFonts w:ascii="Courier New" w:eastAsia="Times New Roman" w:hAnsi="Courier New" w:cs="Courier New"/>
+          <w:color w:val="000000"/>
+          <w:sz w:val="20"/>
+          <w:szCs w:val="20"/>
+          <w:shd w:val="clear" w:color="auto" w:fill="F2F4FF"/>
+        </w:rPr>
+        <w:t>git</w:t>
+      </w:r>
+      <w:proofErr w:type="spellEnd"/>
+      <w:r>
+        <w:t xml:space="preserve"> directory inside it, pulls down all the data for that repository, and checks out a working copy of the latest version. If you go into the new grit directory, you’ll see the project files in there, ready to be worked on or used. If you want to clone the repository into a directory named something other than </w:t>
+      </w:r>
+      <w:r>
+        <w:rPr>
+          <w:rFonts w:ascii="Courier New" w:eastAsia="Times New Roman" w:hAnsi="Courier New" w:cs="Courier New"/>
+          <w:color w:val="000000"/>
+          <w:sz w:val="20"/>
+          <w:szCs w:val="20"/>
+          <w:shd w:val="clear" w:color="auto" w:fill="F2F4FF"/>
+        </w:rPr>
+        <w:t>grit</w:t>
+      </w:r>
+      <w:r>
+        <w:t>, you can specify that as the next command-line option:</w:t>
+      </w:r>
+    </w:p>
+    <w:p>
+      <w:pPr>
+        <w:shd w:val="clear" w:color="auto" w:fill="FFFFFF"/>
+        <w:spacing w:after="0" w:line="480" w:lineRule="auto"/>
+        <w:rPr>
+          <w:rFonts w:ascii="Times New Roman" w:eastAsia="Times New Roman" w:hAnsi="Times New Roman" w:cs="Times New Roman"/>
+          <w:sz w:val="24"/>
+          <w:szCs w:val="24"/>
+        </w:rPr>
+      </w:pPr>
+      <w:r>
+        <w:rPr>
+          <w:rFonts w:ascii="Courier New" w:eastAsia="Times New Roman" w:hAnsi="Courier New" w:cs="Courier New"/>
+          <w:color w:val="000000"/>
+          <w:sz w:val="20"/>
+          <w:szCs w:val="20"/>
+          <w:shd w:val="clear" w:color="auto" w:fill="F2F4FF"/>
+        </w:rPr>
+        <w:t xml:space="preserve">$ </w:t>
+      </w:r>
+      <w:proofErr w:type="spellStart"/>
+      <w:proofErr w:type="gramStart"/>
+      <w:r>
+        <w:rPr>
+          <w:rFonts w:ascii="Courier New" w:eastAsia="Times New Roman" w:hAnsi="Courier New" w:cs="Courier New"/>
+          <w:color w:val="000000"/>
+          <w:sz w:val="20"/>
+          <w:szCs w:val="20"/>
+          <w:shd w:val="clear" w:color="auto" w:fill="F2F4FF"/>
+        </w:rPr>
+        <w:t>git</w:t>
+      </w:r>
+      <w:proofErr w:type="spellEnd"/>
+      <w:proofErr w:type="gramEnd"/>
+      <w:r>
+        <w:rPr>
+          <w:rFonts w:ascii="Courier New" w:eastAsia="Times New Roman" w:hAnsi="Courier New" w:cs="Courier New"/>
+          <w:color w:val="000000"/>
+          <w:sz w:val="20"/>
+          <w:szCs w:val="20"/>
+          <w:shd w:val="clear" w:color="auto" w:fill="F2F4FF"/>
+        </w:rPr>
+        <w:t xml:space="preserve"> clone git</w:t>
+      </w:r>
+      <w:r>
+        <w:rPr>
+          <w:rFonts w:ascii="Courier New" w:eastAsia="Times New Roman" w:hAnsi="Courier New" w:cs="Courier New"/>
+          <w:b/>
+          <w:bCs/>
+          <w:color w:val="000000"/>
+          <w:sz w:val="20"/>
+          <w:szCs w:val="20"/>
+          <w:shd w:val="clear" w:color="auto" w:fill="F2F4FF"/>
+        </w:rPr>
+        <w:t>:</w:t>
+      </w:r>
+      <w:r>
+        <w:rPr>
+          <w:rFonts w:ascii="Courier New" w:eastAsia="Times New Roman" w:hAnsi="Courier New" w:cs="Courier New"/>
+          <w:color w:val="008000"/>
+          <w:sz w:val="20"/>
+          <w:szCs w:val="20"/>
+          <w:shd w:val="clear" w:color="auto" w:fill="F2F4FF"/>
+        </w:rPr>
+        <w:t xml:space="preserve">//github.com/schacon/grit.git </w:t>
+      </w:r>
+      <w:proofErr w:type="spellStart"/>
+      <w:r>
+        <w:rPr>
+          <w:rFonts w:ascii="Courier New" w:eastAsia="Times New Roman" w:hAnsi="Courier New" w:cs="Courier New"/>
+          <w:color w:val="008000"/>
+          <w:sz w:val="20"/>
+          <w:szCs w:val="20"/>
+          <w:shd w:val="clear" w:color="auto" w:fill="F2F4FF"/>
+        </w:rPr>
+        <w:t>mygrit</w:t>
+      </w:r>
+      <w:proofErr w:type="spellEnd"/>
+    </w:p>
+    <w:p>
+      <w:pPr>
+        <w:shd w:val="clear" w:color="auto" w:fill="FFFFFF"/>
+      </w:pPr>
+      <w:r>
+        <w:t>That command does the same thing as the previous one, but the target directory is called</w:t>
+      </w:r>
+      <w:r>
+        <w:t xml:space="preserve"> </w:t>
+      </w:r>
+      <w:proofErr w:type="spellStart"/>
+      <w:r>
+        <w:rPr>
+          <w:rFonts w:ascii="Courier New" w:eastAsia="Times New Roman" w:hAnsi="Courier New" w:cs="Courier New"/>
+          <w:color w:val="000000"/>
+          <w:sz w:val="20"/>
+          <w:szCs w:val="20"/>
+          <w:shd w:val="clear" w:color="auto" w:fill="F2F4FF"/>
+        </w:rPr>
+        <w:t>myg</w:t>
+      </w:r>
+      <w:r>
+        <w:rPr>
+          <w:rFonts w:ascii="Courier New" w:eastAsia="Times New Roman" w:hAnsi="Courier New" w:cs="Courier New"/>
+          <w:color w:val="000000"/>
+          <w:sz w:val="20"/>
+          <w:szCs w:val="20"/>
+          <w:shd w:val="clear" w:color="auto" w:fill="F2F4FF"/>
+        </w:rPr>
+        <w:t>rit</w:t>
+      </w:r>
+      <w:proofErr w:type="spellEnd"/>
+    </w:p>
+    <w:p>
+      <w:pPr>
+        <w:pStyle w:val="Heading2"/>
+      </w:pPr>
+      <w:r>
+        <w:lastRenderedPageBreak/>
+        <w:t xml:space="preserve">Adding </w:t>
+      </w:r>
+      <w:proofErr w:type="spellStart"/>
+      <w:r>
+        <w:t>Git</w:t>
+      </w:r>
+      <w:proofErr w:type="spellEnd"/>
+      <w:r>
+        <w:t xml:space="preserve"> to Windows 7 Path</w:t>
+      </w:r>
+    </w:p>
+    <w:p>
+      <w:r>
+        <w:t xml:space="preserve">Note: You must have </w:t>
+      </w:r>
+      <w:proofErr w:type="spellStart"/>
+      <w:r>
+        <w:t>msysgit</w:t>
+      </w:r>
+      <w:proofErr w:type="spellEnd"/>
+      <w:r>
+        <w:t xml:space="preserve"> installed on your machine. Also, the path to my </w:t>
+      </w:r>
+      <w:proofErr w:type="spellStart"/>
+      <w:r>
+        <w:t>git</w:t>
+      </w:r>
+      <w:proofErr w:type="spellEnd"/>
+      <w:r>
+        <w:t xml:space="preserve"> install is "C:\Program Files (x86)\</w:t>
+      </w:r>
+      <w:proofErr w:type="spellStart"/>
+      <w:r>
+        <w:t>Git</w:t>
+      </w:r>
+      <w:proofErr w:type="spellEnd"/>
+      <w:r>
+        <w:t xml:space="preserve">" yours might be different. Please </w:t>
+      </w:r>
+      <w:proofErr w:type="gramStart"/>
+      <w:r>
+        <w:t>check were</w:t>
+      </w:r>
+      <w:proofErr w:type="gramEnd"/>
+      <w:r>
+        <w:t xml:space="preserve"> yours is before continuing.</w:t>
+      </w:r>
+    </w:p>
+    <w:p>
+      <w:pPr>
+        <w:pStyle w:val="Heading3"/>
+      </w:pPr>
+      <w:r>
+        <w:t>Open Windows Environment Variables/Path Window</w:t>
+      </w:r>
+    </w:p>
+    <w:p>
+      <w:pPr>
+        <w:pStyle w:val="ListParagraph"/>
+        <w:numPr>
+          <w:ilvl w:val="0"/>
+          <w:numId w:val="6"/>
+        </w:numPr>
+      </w:pPr>
+      <w:r>
+        <w:t xml:space="preserve">Right-Click on </w:t>
+      </w:r>
+      <w:r>
+        <w:rPr>
+          <w:b/>
+        </w:rPr>
+        <w:t>My Computer</w:t>
+      </w:r>
+    </w:p>
+    <w:p>
+      <w:pPr>
+        <w:pStyle w:val="ListParagraph"/>
+        <w:numPr>
+          <w:ilvl w:val="0"/>
+          <w:numId w:val="6"/>
+        </w:numPr>
+      </w:pPr>
+      <w:r>
+        <w:t xml:space="preserve">Click </w:t>
+      </w:r>
+      <w:r>
+        <w:rPr>
+          <w:b/>
+        </w:rPr>
+        <w:t>Advanced System Settings</w:t>
+      </w:r>
+      <w:r>
+        <w:t xml:space="preserve"> link from the left side column</w:t>
+      </w:r>
+    </w:p>
+    <w:p>
+      <w:pPr>
+        <w:pStyle w:val="ListParagraph"/>
+        <w:numPr>
+          <w:ilvl w:val="0"/>
+          <w:numId w:val="6"/>
+        </w:numPr>
+      </w:pPr>
+      <w:r>
+        <w:t xml:space="preserve">Click </w:t>
+      </w:r>
+      <w:r>
+        <w:rPr>
+          <w:b/>
+        </w:rPr>
+        <w:t>Environment Variables</w:t>
+      </w:r>
+      <w:r>
+        <w:t xml:space="preserve"> in the bottom of the window</w:t>
+      </w:r>
+    </w:p>
+    <w:p>
+      <w:pPr>
+        <w:pStyle w:val="ListParagraph"/>
+        <w:numPr>
+          <w:ilvl w:val="0"/>
+          <w:numId w:val="6"/>
+        </w:numPr>
+      </w:pPr>
+      <w:r>
+        <w:t xml:space="preserve">Then under </w:t>
+      </w:r>
+      <w:r>
+        <w:rPr>
+          <w:b/>
+        </w:rPr>
+        <w:t>System Variables</w:t>
+      </w:r>
+      <w:r>
+        <w:t xml:space="preserve"> look for the </w:t>
+      </w:r>
+      <w:r>
+        <w:rPr>
+          <w:b/>
+        </w:rPr>
+        <w:t>path</w:t>
+      </w:r>
+      <w:r>
+        <w:t xml:space="preserve"> variable and click </w:t>
+      </w:r>
+      <w:r>
+        <w:rPr>
+          <w:b/>
+        </w:rPr>
+        <w:t>edit</w:t>
+      </w:r>
+    </w:p>
+    <w:p>
+      <w:pPr>
+        <w:pStyle w:val="ListParagraph"/>
+        <w:numPr>
+          <w:ilvl w:val="0"/>
+          <w:numId w:val="6"/>
+        </w:numPr>
+      </w:pPr>
+      <w:r>
+        <w:t xml:space="preserve">Add the </w:t>
+      </w:r>
+      <w:proofErr w:type="spellStart"/>
+      <w:r>
+        <w:t>pwd</w:t>
+      </w:r>
+      <w:proofErr w:type="spellEnd"/>
+      <w:r>
+        <w:t xml:space="preserve"> to </w:t>
+      </w:r>
+      <w:proofErr w:type="spellStart"/>
+      <w:r>
+        <w:t>git's</w:t>
+      </w:r>
+      <w:proofErr w:type="spellEnd"/>
+      <w:r>
+        <w:t xml:space="preserve"> bin and </w:t>
+      </w:r>
+      <w:proofErr w:type="spellStart"/>
+      <w:r>
+        <w:t>cmd</w:t>
+      </w:r>
+      <w:proofErr w:type="spellEnd"/>
+      <w:r>
+        <w:t xml:space="preserve"> at the end of the string like this:</w:t>
+      </w:r>
+    </w:p>
+    <w:p>
+      <w:pPr>
+        <w:shd w:val="clear" w:color="auto" w:fill="A6A6A6" w:themeFill="background1" w:themeFillShade="A6"/>
+      </w:pPr>
+      <w:proofErr w:type="gramStart"/>
+      <w:r>
+        <w:rPr>
+          <w:rFonts w:ascii="Courier New" w:eastAsia="Times New Roman" w:hAnsi="Courier New" w:cs="Courier New"/>
+          <w:color w:val="000000"/>
+          <w:sz w:val="20"/>
+          <w:szCs w:val="20"/>
+        </w:rPr>
+        <w:t>;C</w:t>
+      </w:r>
+      <w:proofErr w:type="gramEnd"/>
+      <w:r>
+        <w:rPr>
+          <w:rFonts w:ascii="Courier New" w:eastAsia="Times New Roman" w:hAnsi="Courier New" w:cs="Courier New"/>
+          <w:color w:val="000000"/>
+          <w:sz w:val="20"/>
+          <w:szCs w:val="20"/>
+        </w:rPr>
+        <w:t>:\Program Files (x86)\</w:t>
+      </w:r>
+      <w:proofErr w:type="spellStart"/>
+      <w:r>
+        <w:rPr>
+          <w:rFonts w:ascii="Courier New" w:eastAsia="Times New Roman" w:hAnsi="Courier New" w:cs="Courier New"/>
+          <w:color w:val="000000"/>
+          <w:sz w:val="20"/>
+          <w:szCs w:val="20"/>
+        </w:rPr>
+        <w:t>Git</w:t>
+      </w:r>
+      <w:proofErr w:type="spellEnd"/>
+      <w:r>
+        <w:rPr>
+          <w:rFonts w:ascii="Courier New" w:eastAsia="Times New Roman" w:hAnsi="Courier New" w:cs="Courier New"/>
+          <w:color w:val="000000"/>
+          <w:sz w:val="20"/>
+          <w:szCs w:val="20"/>
+        </w:rPr>
+        <w:t>\</w:t>
+      </w:r>
+      <w:proofErr w:type="spellStart"/>
+      <w:r>
+        <w:rPr>
+          <w:rFonts w:ascii="Courier New" w:eastAsia="Times New Roman" w:hAnsi="Courier New" w:cs="Courier New"/>
+          <w:color w:val="000000"/>
+          <w:sz w:val="20"/>
+          <w:szCs w:val="20"/>
+        </w:rPr>
+        <w:t>bin;C</w:t>
+      </w:r>
+      <w:proofErr w:type="spellEnd"/>
+      <w:r>
+        <w:rPr>
+          <w:rFonts w:ascii="Courier New" w:eastAsia="Times New Roman" w:hAnsi="Courier New" w:cs="Courier New"/>
+          <w:color w:val="000000"/>
+          <w:sz w:val="20"/>
+          <w:szCs w:val="20"/>
+        </w:rPr>
+        <w:t>:\Program Files (x86)\</w:t>
+      </w:r>
+      <w:proofErr w:type="spellStart"/>
+      <w:r>
+        <w:rPr>
+          <w:rFonts w:ascii="Courier New" w:eastAsia="Times New Roman" w:hAnsi="Courier New" w:cs="Courier New"/>
+          <w:color w:val="000000"/>
+          <w:sz w:val="20"/>
+          <w:szCs w:val="20"/>
+        </w:rPr>
+        <w:t>Git</w:t>
+      </w:r>
+      <w:proofErr w:type="spellEnd"/>
+      <w:r>
+        <w:rPr>
+          <w:rFonts w:ascii="Courier New" w:eastAsia="Times New Roman" w:hAnsi="Courier New" w:cs="Courier New"/>
+          <w:color w:val="000000"/>
+          <w:sz w:val="20"/>
+          <w:szCs w:val="20"/>
+        </w:rPr>
+        <w:t>\</w:t>
+      </w:r>
+      <w:proofErr w:type="spellStart"/>
+      <w:r>
+        <w:rPr>
+          <w:rFonts w:ascii="Courier New" w:eastAsia="Times New Roman" w:hAnsi="Courier New" w:cs="Courier New"/>
+          <w:color w:val="000000"/>
+          <w:sz w:val="20"/>
+          <w:szCs w:val="20"/>
+        </w:rPr>
+        <w:t>cmd</w:t>
+      </w:r>
+      <w:proofErr w:type="spellEnd"/>
+    </w:p>
+    <w:p>
+      <w:r>
+        <w:t xml:space="preserve">Now test it out in PowerShell; type </w:t>
+      </w:r>
+      <w:proofErr w:type="spellStart"/>
+      <w:r>
+        <w:t>git</w:t>
+      </w:r>
+      <w:proofErr w:type="spellEnd"/>
+      <w:r>
+        <w:t xml:space="preserve"> and see if it recognizes the command.</w:t>
+      </w:r>
+      <w:bookmarkStart w:id="4" w:name="_GoBack"/>
+      <w:bookmarkEnd w:id="4"/>
+    </w:p>
+    <w:p>
+      <w:pPr>
+        <w:shd w:val="clear" w:color="auto" w:fill="FFFFFF"/>
+        <w:rPr>
+          <w:rFonts w:ascii="Times New Roman" w:eastAsia="Times New Roman" w:hAnsi="Times New Roman" w:cs="Times New Roman"/>
+          <w:sz w:val="24"/>
+          <w:szCs w:val="24"/>
+        </w:rPr>
+      </w:pPr>
     </w:p>
     <w:sectPr>
       <w:pgSz w:w="12240" w:h="15840"/>
@@ -5838,9 +8020,9 @@
     </w:lvl>
   </w:abstractNum>
   <w:abstractNum w:abstractNumId="1">
-    <w:nsid w:val="2F1F63B5"/>
+    <w:nsid w:val="14930093"/>
     <w:multiLevelType w:val="hybridMultilevel"/>
-    <w:tmpl w:val="A9604DD6"/>
+    <w:tmpl w:val="5204ECF4"/>
     <w:lvl w:ilvl="0" w:tplc="04090001">
       <w:start w:val="1"/>
       <w:numFmt w:val="bullet"/>
@@ -5951,9 +8133,9 @@
     </w:lvl>
   </w:abstractNum>
   <w:abstractNum w:abstractNumId="2">
-    <w:nsid w:val="3482247B"/>
+    <w:nsid w:val="2F1F63B5"/>
     <w:multiLevelType w:val="hybridMultilevel"/>
-    <w:tmpl w:val="BA409BD2"/>
+    <w:tmpl w:val="A9604DD6"/>
     <w:lvl w:ilvl="0" w:tplc="04090001">
       <w:start w:val="1"/>
       <w:numFmt w:val="bullet"/>
@@ -6064,9 +8246,9 @@
     </w:lvl>
   </w:abstractNum>
   <w:abstractNum w:abstractNumId="3">
-    <w:nsid w:val="3FD1031D"/>
+    <w:nsid w:val="3482247B"/>
     <w:multiLevelType w:val="hybridMultilevel"/>
-    <w:tmpl w:val="323CB0B2"/>
+    <w:tmpl w:val="BA409BD2"/>
     <w:lvl w:ilvl="0" w:tplc="04090001">
       <w:start w:val="1"/>
       <w:numFmt w:val="bullet"/>
@@ -6177,9 +8359,9 @@
     </w:lvl>
   </w:abstractNum>
   <w:abstractNum w:abstractNumId="4">
-    <w:nsid w:val="5159078D"/>
+    <w:nsid w:val="3FD1031D"/>
     <w:multiLevelType w:val="hybridMultilevel"/>
-    <w:tmpl w:val="972AA038"/>
+    <w:tmpl w:val="323CB0B2"/>
     <w:lvl w:ilvl="0" w:tplc="04090001">
       <w:start w:val="1"/>
       <w:numFmt w:val="bullet"/>
@@ -6289,20 +8471,136 @@
       </w:rPr>
     </w:lvl>
   </w:abstractNum>
+  <w:abstractNum w:abstractNumId="5">
+    <w:nsid w:val="5159078D"/>
+    <w:multiLevelType w:val="hybridMultilevel"/>
+    <w:tmpl w:val="972AA038"/>
+    <w:lvl w:ilvl="0" w:tplc="04090001">
+      <w:start w:val="1"/>
+      <w:numFmt w:val="bullet"/>
+      <w:lvlText w:val=""/>
+      <w:lvlJc w:val="left"/>
+      <w:pPr>
+        <w:ind w:left="720" w:hanging="360"/>
+      </w:pPr>
+      <w:rPr>
+        <w:rFonts w:ascii="Symbol" w:hAnsi="Symbol" w:hint="default"/>
+      </w:rPr>
+    </w:lvl>
+    <w:lvl w:ilvl="1" w:tplc="04090003" w:tentative="1">
+      <w:start w:val="1"/>
+      <w:numFmt w:val="bullet"/>
+      <w:lvlText w:val="o"/>
+      <w:lvlJc w:val="left"/>
+      <w:pPr>
+        <w:ind w:left="1440" w:hanging="360"/>
+      </w:pPr>
+      <w:rPr>
+        <w:rFonts w:ascii="Courier New" w:hAnsi="Courier New" w:cs="Courier New" w:hint="default"/>
+      </w:rPr>
+    </w:lvl>
+    <w:lvl w:ilvl="2" w:tplc="04090005" w:tentative="1">
+      <w:start w:val="1"/>
+      <w:numFmt w:val="bullet"/>
+      <w:lvlText w:val=""/>
+      <w:lvlJc w:val="left"/>
+      <w:pPr>
+        <w:ind w:left="2160" w:hanging="360"/>
+      </w:pPr>
+      <w:rPr>
+        <w:rFonts w:ascii="Wingdings" w:hAnsi="Wingdings" w:hint="default"/>
+      </w:rPr>
+    </w:lvl>
+    <w:lvl w:ilvl="3" w:tplc="04090001" w:tentative="1">
+      <w:start w:val="1"/>
+      <w:numFmt w:val="bullet"/>
+      <w:lvlText w:val=""/>
+      <w:lvlJc w:val="left"/>
+      <w:pPr>
+        <w:ind w:left="2880" w:hanging="360"/>
+      </w:pPr>
+      <w:rPr>
+        <w:rFonts w:ascii="Symbol" w:hAnsi="Symbol" w:hint="default"/>
+      </w:rPr>
+    </w:lvl>
+    <w:lvl w:ilvl="4" w:tplc="04090003" w:tentative="1">
+      <w:start w:val="1"/>
+      <w:numFmt w:val="bullet"/>
+      <w:lvlText w:val="o"/>
+      <w:lvlJc w:val="left"/>
+      <w:pPr>
+        <w:ind w:left="3600" w:hanging="360"/>
+      </w:pPr>
+      <w:rPr>
+        <w:rFonts w:ascii="Courier New" w:hAnsi="Courier New" w:cs="Courier New" w:hint="default"/>
+      </w:rPr>
+    </w:lvl>
+    <w:lvl w:ilvl="5" w:tplc="04090005" w:tentative="1">
+      <w:start w:val="1"/>
+      <w:numFmt w:val="bullet"/>
+      <w:lvlText w:val=""/>
+      <w:lvlJc w:val="left"/>
+      <w:pPr>
+        <w:ind w:left="4320" w:hanging="360"/>
+      </w:pPr>
+      <w:rPr>
+        <w:rFonts w:ascii="Wingdings" w:hAnsi="Wingdings" w:hint="default"/>
+      </w:rPr>
+    </w:lvl>
+    <w:lvl w:ilvl="6" w:tplc="04090001" w:tentative="1">
+      <w:start w:val="1"/>
+      <w:numFmt w:val="bullet"/>
+      <w:lvlText w:val=""/>
+      <w:lvlJc w:val="left"/>
+      <w:pPr>
+        <w:ind w:left="5040" w:hanging="360"/>
+      </w:pPr>
+      <w:rPr>
+        <w:rFonts w:ascii="Symbol" w:hAnsi="Symbol" w:hint="default"/>
+      </w:rPr>
+    </w:lvl>
+    <w:lvl w:ilvl="7" w:tplc="04090003" w:tentative="1">
+      <w:start w:val="1"/>
+      <w:numFmt w:val="bullet"/>
+      <w:lvlText w:val="o"/>
+      <w:lvlJc w:val="left"/>
+      <w:pPr>
+        <w:ind w:left="5760" w:hanging="360"/>
+      </w:pPr>
+      <w:rPr>
+        <w:rFonts w:ascii="Courier New" w:hAnsi="Courier New" w:cs="Courier New" w:hint="default"/>
+      </w:rPr>
+    </w:lvl>
+    <w:lvl w:ilvl="8" w:tplc="04090005" w:tentative="1">
+      <w:start w:val="1"/>
+      <w:numFmt w:val="bullet"/>
+      <w:lvlText w:val=""/>
+      <w:lvlJc w:val="left"/>
+      <w:pPr>
+        <w:ind w:left="6480" w:hanging="360"/>
+      </w:pPr>
+      <w:rPr>
+        <w:rFonts w:ascii="Wingdings" w:hAnsi="Wingdings" w:hint="default"/>
+      </w:rPr>
+    </w:lvl>
+  </w:abstractNum>
   <w:num w:numId="1">
-    <w:abstractNumId w:val="1"/>
+    <w:abstractNumId w:val="2"/>
   </w:num>
   <w:num w:numId="2">
-    <w:abstractNumId w:val="2"/>
+    <w:abstractNumId w:val="3"/>
   </w:num>
   <w:num w:numId="3">
-    <w:abstractNumId w:val="4"/>
+    <w:abstractNumId w:val="5"/>
   </w:num>
   <w:num w:numId="4">
-    <w:abstractNumId w:val="3"/>
+    <w:abstractNumId w:val="4"/>
   </w:num>
   <w:num w:numId="5">
     <w:abstractNumId w:val="0"/>
+  </w:num>
+  <w:num w:numId="6">
+    <w:abstractNumId w:val="1"/>
   </w:num>
 </w:numbering>
 </file>
@@ -6605,7 +8903,6 @@
   <w:style w:type="character" w:default="1" w:styleId="DefaultParagraphFont">
     <w:name w:val="Default Paragraph Font"/>
     <w:uiPriority w:val="1"/>
-    <w:semiHidden/>
     <w:unhideWhenUsed/>
   </w:style>
   <w:style w:type="table" w:default="1" w:styleId="TableNormal">
@@ -6813,6 +9110,84 @@
       <w:i/>
       <w:iCs/>
       <w:color w:val="243F60" w:themeColor="accent1" w:themeShade="7F"/>
+    </w:rPr>
+  </w:style>
+  <w:style w:type="character" w:customStyle="1" w:styleId="sc111">
+    <w:name w:val="sc111"/>
+    <w:basedOn w:val="DefaultParagraphFont"/>
+    <w:rsid w:val="00DF510E"/>
+    <w:rPr>
+      <w:rFonts w:ascii="Courier New" w:hAnsi="Courier New" w:cs="Courier New" w:hint="default"/>
+      <w:color w:val="000000"/>
+      <w:sz w:val="20"/>
+      <w:szCs w:val="20"/>
+      <w:shd w:val="clear" w:color="auto" w:fill="F2F4FF"/>
+    </w:rPr>
+  </w:style>
+  <w:style w:type="character" w:customStyle="1" w:styleId="sc01">
+    <w:name w:val="sc01"/>
+    <w:basedOn w:val="DefaultParagraphFont"/>
+    <w:rsid w:val="00DF510E"/>
+    <w:rPr>
+      <w:rFonts w:ascii="Courier New" w:hAnsi="Courier New" w:cs="Courier New" w:hint="default"/>
+      <w:color w:val="000000"/>
+      <w:sz w:val="20"/>
+      <w:szCs w:val="20"/>
+      <w:shd w:val="clear" w:color="auto" w:fill="F2F4FF"/>
+    </w:rPr>
+  </w:style>
+  <w:style w:type="character" w:customStyle="1" w:styleId="sc101">
+    <w:name w:val="sc101"/>
+    <w:basedOn w:val="DefaultParagraphFont"/>
+    <w:rsid w:val="00DF510E"/>
+    <w:rPr>
+      <w:rFonts w:ascii="Courier New" w:hAnsi="Courier New" w:cs="Courier New" w:hint="default"/>
+      <w:b/>
+      <w:bCs/>
+      <w:color w:val="000000"/>
+      <w:sz w:val="20"/>
+      <w:szCs w:val="20"/>
+      <w:shd w:val="clear" w:color="auto" w:fill="F2F4FF"/>
+    </w:rPr>
+  </w:style>
+  <w:style w:type="character" w:customStyle="1" w:styleId="sc71">
+    <w:name w:val="sc71"/>
+    <w:basedOn w:val="DefaultParagraphFont"/>
+    <w:rsid w:val="00E32EB1"/>
+    <w:rPr>
+      <w:rFonts w:ascii="Courier New" w:hAnsi="Courier New" w:cs="Courier New" w:hint="default"/>
+      <w:color w:val="808080"/>
+      <w:sz w:val="20"/>
+      <w:szCs w:val="20"/>
+      <w:shd w:val="clear" w:color="auto" w:fill="F2F4FF"/>
+    </w:rPr>
+  </w:style>
+  <w:style w:type="character" w:customStyle="1" w:styleId="apple-converted-space">
+    <w:name w:val="apple-converted-space"/>
+    <w:basedOn w:val="DefaultParagraphFont"/>
+    <w:rsid w:val="00A277D4"/>
+  </w:style>
+  <w:style w:type="character" w:customStyle="1" w:styleId="sc21">
+    <w:name w:val="sc21"/>
+    <w:basedOn w:val="DefaultParagraphFont"/>
+    <w:rsid w:val="00A277D4"/>
+    <w:rPr>
+      <w:rFonts w:ascii="Courier New" w:hAnsi="Courier New" w:cs="Courier New" w:hint="default"/>
+      <w:color w:val="008000"/>
+      <w:sz w:val="20"/>
+      <w:szCs w:val="20"/>
+      <w:shd w:val="clear" w:color="auto" w:fill="F2F4FF"/>
+    </w:rPr>
+  </w:style>
+  <w:style w:type="character" w:customStyle="1" w:styleId="sc0">
+    <w:name w:val="sc0"/>
+    <w:basedOn w:val="DefaultParagraphFont"/>
+    <w:rsid w:val="004D1B3A"/>
+    <w:rPr>
+      <w:rFonts w:ascii="Courier New" w:hAnsi="Courier New" w:cs="Courier New" w:hint="default"/>
+      <w:color w:val="000000"/>
+      <w:sz w:val="20"/>
+      <w:szCs w:val="20"/>
     </w:rPr>
   </w:style>
 </w:styles>
@@ -7116,7 +9491,6 @@
   <w:style w:type="character" w:default="1" w:styleId="DefaultParagraphFont">
     <w:name w:val="Default Paragraph Font"/>
     <w:uiPriority w:val="1"/>
-    <w:semiHidden/>
     <w:unhideWhenUsed/>
   </w:style>
   <w:style w:type="table" w:default="1" w:styleId="TableNormal">
@@ -7324,6 +9698,84 @@
       <w:i/>
       <w:iCs/>
       <w:color w:val="243F60" w:themeColor="accent1" w:themeShade="7F"/>
+    </w:rPr>
+  </w:style>
+  <w:style w:type="character" w:customStyle="1" w:styleId="sc111">
+    <w:name w:val="sc111"/>
+    <w:basedOn w:val="DefaultParagraphFont"/>
+    <w:rsid w:val="00DF510E"/>
+    <w:rPr>
+      <w:rFonts w:ascii="Courier New" w:hAnsi="Courier New" w:cs="Courier New" w:hint="default"/>
+      <w:color w:val="000000"/>
+      <w:sz w:val="20"/>
+      <w:szCs w:val="20"/>
+      <w:shd w:val="clear" w:color="auto" w:fill="F2F4FF"/>
+    </w:rPr>
+  </w:style>
+  <w:style w:type="character" w:customStyle="1" w:styleId="sc01">
+    <w:name w:val="sc01"/>
+    <w:basedOn w:val="DefaultParagraphFont"/>
+    <w:rsid w:val="00DF510E"/>
+    <w:rPr>
+      <w:rFonts w:ascii="Courier New" w:hAnsi="Courier New" w:cs="Courier New" w:hint="default"/>
+      <w:color w:val="000000"/>
+      <w:sz w:val="20"/>
+      <w:szCs w:val="20"/>
+      <w:shd w:val="clear" w:color="auto" w:fill="F2F4FF"/>
+    </w:rPr>
+  </w:style>
+  <w:style w:type="character" w:customStyle="1" w:styleId="sc101">
+    <w:name w:val="sc101"/>
+    <w:basedOn w:val="DefaultParagraphFont"/>
+    <w:rsid w:val="00DF510E"/>
+    <w:rPr>
+      <w:rFonts w:ascii="Courier New" w:hAnsi="Courier New" w:cs="Courier New" w:hint="default"/>
+      <w:b/>
+      <w:bCs/>
+      <w:color w:val="000000"/>
+      <w:sz w:val="20"/>
+      <w:szCs w:val="20"/>
+      <w:shd w:val="clear" w:color="auto" w:fill="F2F4FF"/>
+    </w:rPr>
+  </w:style>
+  <w:style w:type="character" w:customStyle="1" w:styleId="sc71">
+    <w:name w:val="sc71"/>
+    <w:basedOn w:val="DefaultParagraphFont"/>
+    <w:rsid w:val="00E32EB1"/>
+    <w:rPr>
+      <w:rFonts w:ascii="Courier New" w:hAnsi="Courier New" w:cs="Courier New" w:hint="default"/>
+      <w:color w:val="808080"/>
+      <w:sz w:val="20"/>
+      <w:szCs w:val="20"/>
+      <w:shd w:val="clear" w:color="auto" w:fill="F2F4FF"/>
+    </w:rPr>
+  </w:style>
+  <w:style w:type="character" w:customStyle="1" w:styleId="apple-converted-space">
+    <w:name w:val="apple-converted-space"/>
+    <w:basedOn w:val="DefaultParagraphFont"/>
+    <w:rsid w:val="00A277D4"/>
+  </w:style>
+  <w:style w:type="character" w:customStyle="1" w:styleId="sc21">
+    <w:name w:val="sc21"/>
+    <w:basedOn w:val="DefaultParagraphFont"/>
+    <w:rsid w:val="00A277D4"/>
+    <w:rPr>
+      <w:rFonts w:ascii="Courier New" w:hAnsi="Courier New" w:cs="Courier New" w:hint="default"/>
+      <w:color w:val="008000"/>
+      <w:sz w:val="20"/>
+      <w:szCs w:val="20"/>
+      <w:shd w:val="clear" w:color="auto" w:fill="F2F4FF"/>
+    </w:rPr>
+  </w:style>
+  <w:style w:type="character" w:customStyle="1" w:styleId="sc0">
+    <w:name w:val="sc0"/>
+    <w:basedOn w:val="DefaultParagraphFont"/>
+    <w:rsid w:val="004D1B3A"/>
+    <w:rPr>
+      <w:rFonts w:ascii="Courier New" w:hAnsi="Courier New" w:cs="Courier New" w:hint="default"/>
+      <w:color w:val="000000"/>
+      <w:sz w:val="20"/>
+      <w:szCs w:val="20"/>
     </w:rPr>
   </w:style>
 </w:styles>
@@ -7612,4 +10064,16 @@
   <a:objectDefaults/>
   <a:extraClrSchemeLst/>
 </a:theme>
+</file>
+
+<file path=customXml/item1.xml><?xml version="1.0" encoding="utf-8"?>
+<b:Sources xmlns:b="http://schemas.openxmlformats.org/officeDocument/2006/bibliography" xmlns="http://schemas.openxmlformats.org/officeDocument/2006/bibliography" SelectedStyle="\APA.XSL" StyleName="APA"/>
+</file>
+
+<file path=customXml/itemProps1.xml><?xml version="1.0" encoding="utf-8"?>
+<ds:datastoreItem xmlns:ds="http://schemas.openxmlformats.org/officeDocument/2006/customXml" ds:itemID="{10FF6ED7-9AA2-42FA-B413-ED3DD5569061}">
+  <ds:schemaRefs>
+    <ds:schemaRef ds:uri="http://schemas.openxmlformats.org/officeDocument/2006/bibliography"/>
+  </ds:schemaRefs>
+</ds:datastoreItem>
 </file>
</xml_diff>

<commit_message>
5_7_14: adding the lated Readme changes
</commit_message>
<xml_diff>
--- a/ReadMe.docx
+++ b/ReadMe.docx
@@ -18,8 +18,13 @@
         <w:t>Setup</w:t>
       </w:r>
       <w:r>
-        <w:t xml:space="preserve"> NodeJS</w:t>
-      </w:r>
+        <w:t xml:space="preserve"> </w:t>
+      </w:r>
+      <w:proofErr w:type="spellStart"/>
+      <w:r>
+        <w:t>NodeJS</w:t>
+      </w:r>
+      <w:proofErr w:type="spellEnd"/>
       <w:r>
         <w:t xml:space="preserve"> for Windows</w:t>
       </w:r>
@@ -31,14 +36,19 @@
       <w:bookmarkStart w:id="0" w:name="_Install_NodeJS"/>
       <w:bookmarkEnd w:id="0"/>
       <w:r>
-        <w:t>Install NodeJS</w:t>
-      </w:r>
+        <w:t xml:space="preserve">Install </w:t>
+      </w:r>
+      <w:proofErr w:type="spellStart"/>
+      <w:r>
+        <w:t>NodeJS</w:t>
+      </w:r>
+      <w:proofErr w:type="spellEnd"/>
     </w:p>
     <w:p>
       <w:r>
         <w:t xml:space="preserve">To download Node, go to </w:t>
       </w:r>
-      <w:hyperlink r:id="rId6" w:history="1">
+      <w:hyperlink r:id="rId7" w:history="1">
         <w:r>
           <w:rPr>
             <w:rStyle w:val="Hyperlink"/>
@@ -47,7 +57,15 @@
         </w:r>
       </w:hyperlink>
       <w:r>
-        <w:t>, click “Download”, and click “Windows Installer”. This will give you a Windows Installer (MSI) file that will install Node and npm.</w:t>
+        <w:t xml:space="preserve">, click “Download”, and click “Windows Installer”. This will give you a Windows Installer (MSI) file that will install Node and </w:t>
+      </w:r>
+      <w:proofErr w:type="spellStart"/>
+      <w:r>
+        <w:t>npm</w:t>
+      </w:r>
+      <w:proofErr w:type="spellEnd"/>
+      <w:r>
+        <w:t>.</w:t>
       </w:r>
     </w:p>
     <w:p>
@@ -73,7 +91,7 @@
                     </pic:cNvPicPr>
                   </pic:nvPicPr>
                   <pic:blipFill>
-                    <a:blip r:embed="rId7" cstate="print">
+                    <a:blip r:embed="rId8" cstate="print">
                       <a:extLst>
                         <a:ext uri="{28A0092B-C50C-407E-A947-70E740481C1C}">
                           <a14:useLocalDpi xmlns:a14="http://schemas.microsoft.com/office/drawing/2010/main" val="0"/>
@@ -107,14 +125,38 @@
     </w:p>
     <w:p>
       <w:r>
-        <w:t xml:space="preserve">Running the Windows installer will show a wizard, it’s pretty easy to follow. It’s just like installing any other Windows program – the Node binaries will end up in </w:t>
+        <w:t xml:space="preserve">Running the Windows installer will show a wizard, it’s pretty easy to follow. It’s just like installing any </w:t>
+      </w:r>
+      <w:proofErr w:type="gramStart"/>
+      <w:r>
+        <w:t>other</w:t>
+      </w:r>
+      <w:proofErr w:type="gramEnd"/>
+      <w:r>
+        <w:t xml:space="preserve"> Windows program – the Node binaries will end up in </w:t>
       </w:r>
       <w:r>
         <w:rPr>
           <w:rStyle w:val="BookTitle"/>
           <w:shd w:val="clear" w:color="auto" w:fill="EEECE1" w:themeFill="background2"/>
         </w:rPr>
-        <w:t>C:\Program Files (x86)\nodejs\</w:t>
+        <w:t>C:\Program Files (x86)\</w:t>
+      </w:r>
+      <w:proofErr w:type="spellStart"/>
+      <w:r>
+        <w:rPr>
+          <w:rStyle w:val="BookTitle"/>
+          <w:shd w:val="clear" w:color="auto" w:fill="EEECE1" w:themeFill="background2"/>
+        </w:rPr>
+        <w:t>nodejs</w:t>
+      </w:r>
+      <w:proofErr w:type="spellEnd"/>
+      <w:r>
+        <w:rPr>
+          <w:rStyle w:val="BookTitle"/>
+          <w:shd w:val="clear" w:color="auto" w:fill="EEECE1" w:themeFill="background2"/>
+        </w:rPr>
+        <w:t>\</w:t>
       </w:r>
       <w:r>
         <w:t xml:space="preserve">, and will be accessible from </w:t>
@@ -153,7 +195,7 @@
                     </pic:cNvPicPr>
                   </pic:nvPicPr>
                   <pic:blipFill>
-                    <a:blip r:embed="rId8">
+                    <a:blip r:embed="rId9">
                       <a:extLst>
                         <a:ext uri="{28A0092B-C50C-407E-A947-70E740481C1C}">
                           <a14:useLocalDpi xmlns:a14="http://schemas.microsoft.com/office/drawing/2010/main" val="0"/>
@@ -199,10 +241,7 @@
     <w:p/>
     <w:p/>
     <w:p/>
-    <w:p>
-      <w:bookmarkStart w:id="1" w:name="_GoBack"/>
-      <w:bookmarkEnd w:id="1"/>
-    </w:p>
+    <w:p/>
     <w:p>
       <w:pPr>
         <w:pStyle w:val="Heading1"/>
@@ -215,14 +254,22 @@
         <w:t>u</w:t>
       </w:r>
       <w:r>
-        <w:t>p Eclipse for AngularJS and GIT</w:t>
+        <w:t xml:space="preserve">p Eclipse for </w:t>
+      </w:r>
+      <w:proofErr w:type="spellStart"/>
+      <w:r>
+        <w:t>AngularJS</w:t>
+      </w:r>
+      <w:proofErr w:type="spellEnd"/>
+      <w:r>
+        <w:t xml:space="preserve"> and GIT</w:t>
       </w:r>
     </w:p>
     <w:p>
       <w:r>
         <w:t xml:space="preserve">Refer to the link: </w:t>
       </w:r>
-      <w:hyperlink r:id="rId9" w:history="1">
+      <w:hyperlink r:id="rId10" w:history="1">
         <w:r>
           <w:rPr>
             <w:rStyle w:val="Hyperlink"/>
@@ -231,14 +278,22 @@
         </w:r>
       </w:hyperlink>
       <w:r>
-        <w:t xml:space="preserve"> to setup you AngularJS plugin. </w:t>
+        <w:t xml:space="preserve"> to setup you </w:t>
+      </w:r>
+      <w:proofErr w:type="spellStart"/>
+      <w:r>
+        <w:t>AngularJS</w:t>
+      </w:r>
+      <w:proofErr w:type="spellEnd"/>
+      <w:r>
+        <w:t xml:space="preserve"> plugin. </w:t>
       </w:r>
     </w:p>
     <w:p>
       <w:pPr>
         <w:pStyle w:val="Heading2"/>
       </w:pPr>
-      <w:hyperlink r:id="rId10" w:history="1">
+      <w:hyperlink r:id="rId11" w:history="1">
         <w:r>
           <w:rPr>
             <w:rStyle w:val="Hyperlink"/>
@@ -251,7 +306,7 @@
       </w:r>
     </w:p>
     <w:p>
-      <w:hyperlink r:id="rId11" w:history="1">
+      <w:hyperlink r:id="rId12" w:history="1">
         <w:r>
           <w:rPr>
             <w:rStyle w:val="Hyperlink"/>
@@ -265,33 +320,23 @@
     </w:p>
     <w:p>
       <w:r>
-        <w:t>How</w:t>
-      </w:r>
-      <w:r>
-        <w:t xml:space="preserve"> to install </w:t>
-      </w:r>
-      <w:r>
-        <w:t>and configure AngularJS Eclipse,</w:t>
-      </w:r>
-      <w:r>
-        <w:t xml:space="preserve"> </w:t>
-      </w:r>
-      <w:r>
-        <w:t>t</w:t>
-      </w:r>
-      <w:r>
-        <w:t xml:space="preserve">his Eclipse plugin is based on the powerful javascript inference engine </w:t>
-      </w:r>
-      <w:hyperlink r:id="rId12" w:history="1">
-        <w:r>
-          <w:rPr>
-            <w:rStyle w:val="Hyperlink"/>
-          </w:rPr>
-          <w:t>tern.js</w:t>
-        </w:r>
-      </w:hyperlink>
-      <w:r>
-        <w:t xml:space="preserve"> which is written in javascript. To use this engine on Java context, tern.java is used. It executes </w:t>
+        <w:t xml:space="preserve">How to install and configure </w:t>
+      </w:r>
+      <w:proofErr w:type="spellStart"/>
+      <w:r>
+        <w:t>AngularJS</w:t>
+      </w:r>
+      <w:proofErr w:type="spellEnd"/>
+      <w:r>
+        <w:t xml:space="preserve"> Eclipse, this Eclipse plugin is based on the powerful </w:t>
+      </w:r>
+      <w:proofErr w:type="spellStart"/>
+      <w:r>
+        <w:t>javascript</w:t>
+      </w:r>
+      <w:proofErr w:type="spellEnd"/>
+      <w:r>
+        <w:t xml:space="preserve"> inference engine </w:t>
       </w:r>
       <w:hyperlink r:id="rId13" w:history="1">
         <w:r>
@@ -302,9 +347,28 @@
         </w:r>
       </w:hyperlink>
       <w:r>
+        <w:t xml:space="preserve"> which is written in </w:t>
+      </w:r>
+      <w:proofErr w:type="spellStart"/>
+      <w:r>
+        <w:t>javascript</w:t>
+      </w:r>
+      <w:proofErr w:type="spellEnd"/>
+      <w:r>
+        <w:t xml:space="preserve">. To use this engine on Java context, tern.java is used. It executes </w:t>
+      </w:r>
+      <w:hyperlink r:id="rId14" w:history="1">
+        <w:r>
+          <w:rPr>
+            <w:rStyle w:val="Hyperlink"/>
+          </w:rPr>
+          <w:t>tern.js</w:t>
+        </w:r>
+      </w:hyperlink>
+      <w:r>
         <w:t xml:space="preserve"> with </w:t>
       </w:r>
-      <w:hyperlink r:id="rId14" w:history="1">
+      <w:hyperlink r:id="rId15" w:history="1">
         <w:r>
           <w:rPr>
             <w:rStyle w:val="Hyperlink"/>
@@ -326,7 +390,7 @@
       <w:r>
         <w:t xml:space="preserve"> server or use an embed </w:t>
       </w:r>
-      <w:hyperlink r:id="rId15" w:history="1">
+      <w:hyperlink r:id="rId16" w:history="1">
         <w:r>
           <w:rPr>
             <w:rStyle w:val="Hyperlink"/>
@@ -363,15 +427,73 @@
       </w:r>
     </w:p>
     <w:p>
-      <w:r>
-        <w:t>AngularJS Eclipse is developped/tested with Eclipse Kepler. It is adwised to use Kepler (even if AngularJS Eclipse could work with older version of Eclipse).</w:t>
-      </w:r>
-    </w:p>
-    <w:p>
-      <w:r>
-        <w:t xml:space="preserve">To install AngularJS Eclipse, please read </w:t>
-      </w:r>
-      <w:hyperlink r:id="rId16" w:history="1">
+      <w:proofErr w:type="spellStart"/>
+      <w:r>
+        <w:t>AngularJS</w:t>
+      </w:r>
+      <w:proofErr w:type="spellEnd"/>
+      <w:r>
+        <w:t xml:space="preserve"> Eclipse is </w:t>
+      </w:r>
+      <w:proofErr w:type="spellStart"/>
+      <w:proofErr w:type="gramStart"/>
+      <w:r>
+        <w:t>developped</w:t>
+      </w:r>
+      <w:proofErr w:type="spellEnd"/>
+      <w:r>
+        <w:t>/tested</w:t>
+      </w:r>
+      <w:proofErr w:type="gramEnd"/>
+      <w:r>
+        <w:t xml:space="preserve"> with Eclipse </w:t>
+      </w:r>
+      <w:proofErr w:type="spellStart"/>
+      <w:r>
+        <w:t>Kepler</w:t>
+      </w:r>
+      <w:proofErr w:type="spellEnd"/>
+      <w:r>
+        <w:t xml:space="preserve">. It is </w:t>
+      </w:r>
+      <w:proofErr w:type="spellStart"/>
+      <w:r>
+        <w:t>adwised</w:t>
+      </w:r>
+      <w:proofErr w:type="spellEnd"/>
+      <w:r>
+        <w:t xml:space="preserve"> to use </w:t>
+      </w:r>
+      <w:proofErr w:type="spellStart"/>
+      <w:r>
+        <w:t>Kepler</w:t>
+      </w:r>
+      <w:proofErr w:type="spellEnd"/>
+      <w:r>
+        <w:t xml:space="preserve"> (even if </w:t>
+      </w:r>
+      <w:proofErr w:type="spellStart"/>
+      <w:r>
+        <w:t>AngularJS</w:t>
+      </w:r>
+      <w:proofErr w:type="spellEnd"/>
+      <w:r>
+        <w:t xml:space="preserve"> Eclipse could work with older version of Eclipse).</w:t>
+      </w:r>
+    </w:p>
+    <w:p>
+      <w:r>
+        <w:t xml:space="preserve">To install </w:t>
+      </w:r>
+      <w:proofErr w:type="spellStart"/>
+      <w:r>
+        <w:t>AngularJS</w:t>
+      </w:r>
+      <w:proofErr w:type="spellEnd"/>
+      <w:r>
+        <w:t xml:space="preserve"> Eclipse, please read </w:t>
+      </w:r>
+      <w:hyperlink r:id="rId17" w:history="1">
         <w:r>
           <w:rPr>
             <w:rStyle w:val="Hyperlink"/>
@@ -385,7 +507,15 @@
     </w:p>
     <w:p>
       <w:r>
-        <w:t>When you will use AngularJS Eclipse update site you will see that:</w:t>
+        <w:t xml:space="preserve">When you will use </w:t>
+      </w:r>
+      <w:proofErr w:type="spellStart"/>
+      <w:r>
+        <w:t>AngularJS</w:t>
+      </w:r>
+      <w:proofErr w:type="spellEnd"/>
+      <w:r>
+        <w:t xml:space="preserve"> Eclipse update site you will see that:</w:t>
       </w:r>
     </w:p>
     <w:p>
@@ -412,7 +542,7 @@
                     </pic:cNvPicPr>
                   </pic:nvPicPr>
                   <pic:blipFill>
-                    <a:blip r:embed="rId17">
+                    <a:blip r:embed="rId18">
                       <a:extLst>
                         <a:ext uri="{28A0092B-C50C-407E-A947-70E740481C1C}">
                           <a14:useLocalDpi xmlns:a14="http://schemas.microsoft.com/office/drawing/2010/main" val="0"/>
@@ -457,15 +587,36 @@
           <w:numId w:val="1"/>
         </w:numPr>
       </w:pPr>
+      <w:proofErr w:type="spellStart"/>
       <w:r>
         <w:rPr>
           <w:b/>
         </w:rPr>
-        <w:t>AngularJS Eclipse Tooling</w:t>
-      </w:r>
-      <w:r>
-        <w:t xml:space="preserve"> which is AngularJS Eclipse plugins .</w:t>
-      </w:r>
+        <w:t>AngularJS</w:t>
+      </w:r>
+      <w:proofErr w:type="spellEnd"/>
+      <w:r>
+        <w:rPr>
+          <w:b/>
+        </w:rPr>
+        <w:t xml:space="preserve"> Eclipse Tooling</w:t>
+      </w:r>
+      <w:r>
+        <w:t xml:space="preserve"> which is </w:t>
+      </w:r>
+      <w:proofErr w:type="spellStart"/>
+      <w:r>
+        <w:t>AngularJS</w:t>
+      </w:r>
+      <w:proofErr w:type="spellEnd"/>
+      <w:r>
+        <w:t xml:space="preserve"> Eclipse </w:t>
+      </w:r>
+      <w:proofErr w:type="gramStart"/>
+      <w:r>
+        <w:t>plugins .</w:t>
+      </w:r>
+      <w:proofErr w:type="gramEnd"/>
     </w:p>
     <w:p>
       <w:pPr>
@@ -475,73 +626,13 @@
           <w:numId w:val="1"/>
         </w:numPr>
       </w:pPr>
-      <w:r>
-        <w:t xml:space="preserve">select the well Embed Node.js according your OS, only if you have not </w:t>
-      </w:r>
-      <w:hyperlink r:id="rId18" w:history="1">
-        <w:r>
-          <w:rPr>
-            <w:rStyle w:val="Hyperlink"/>
-          </w:rPr>
-          <w:t>node.js</w:t>
-        </w:r>
-      </w:hyperlink>
-      <w:r>
-        <w:t xml:space="preserve"> installed on your computer.</w:t>
-      </w:r>
-    </w:p>
-    <w:p>
-      <w:pPr>
-        <w:pStyle w:val="ListParagraph"/>
-        <w:numPr>
-          <w:ilvl w:val="0"/>
-          <w:numId w:val="1"/>
-        </w:numPr>
-      </w:pPr>
-      <w:r>
-        <w:rPr>
-          <w:b/>
-        </w:rPr>
-        <w:t>Tern</w:t>
-      </w:r>
-      <w:r>
-        <w:t xml:space="preserve"> to use tern with Eclipse IDE.</w:t>
-      </w:r>
-    </w:p>
-    <w:p>
-      <w:pPr>
-        <w:pStyle w:val="ListParagraph"/>
-        <w:numPr>
-          <w:ilvl w:val="0"/>
-          <w:numId w:val="1"/>
-        </w:numPr>
-      </w:pPr>
-      <w:r>
-        <w:rPr>
-          <w:b/>
-        </w:rPr>
-        <w:t>Tern - JSDT</w:t>
-      </w:r>
-      <w:r>
-        <w:t xml:space="preserve"> to benefit with angular (jquery, etc) completions and hyperlink in Javascript JSDT Editor.</w:t>
-      </w:r>
-    </w:p>
-    <w:p>
-      <w:pPr>
-        <w:pStyle w:val="ListParagraph"/>
-        <w:numPr>
-          <w:ilvl w:val="0"/>
-          <w:numId w:val="1"/>
-        </w:numPr>
-      </w:pPr>
-      <w:r>
-        <w:rPr>
-          <w:b/>
-        </w:rPr>
-        <w:t>Tern - server - Node.js</w:t>
-      </w:r>
-      <w:r>
-        <w:t xml:space="preserve"> to use tern with </w:t>
+      <w:proofErr w:type="gramStart"/>
+      <w:r>
+        <w:t>select</w:t>
+      </w:r>
+      <w:proofErr w:type="gramEnd"/>
+      <w:r>
+        <w:t xml:space="preserve"> the well Embed Node.js according your OS, only if you have not </w:t>
       </w:r>
       <w:hyperlink r:id="rId19" w:history="1">
         <w:r>
@@ -552,6 +643,95 @@
         </w:r>
       </w:hyperlink>
       <w:r>
+        <w:t xml:space="preserve"> installed on your computer.</w:t>
+      </w:r>
+    </w:p>
+    <w:p>
+      <w:pPr>
+        <w:pStyle w:val="ListParagraph"/>
+        <w:numPr>
+          <w:ilvl w:val="0"/>
+          <w:numId w:val="1"/>
+        </w:numPr>
+      </w:pPr>
+      <w:r>
+        <w:rPr>
+          <w:b/>
+        </w:rPr>
+        <w:t>Tern</w:t>
+      </w:r>
+      <w:r>
+        <w:t xml:space="preserve"> to use tern with Eclipse IDE.</w:t>
+      </w:r>
+    </w:p>
+    <w:p>
+      <w:pPr>
+        <w:pStyle w:val="ListParagraph"/>
+        <w:numPr>
+          <w:ilvl w:val="0"/>
+          <w:numId w:val="1"/>
+        </w:numPr>
+      </w:pPr>
+      <w:r>
+        <w:rPr>
+          <w:b/>
+        </w:rPr>
+        <w:t>Tern - JSDT</w:t>
+      </w:r>
+      <w:r>
+        <w:t xml:space="preserve"> to benefit with angular (</w:t>
+      </w:r>
+      <w:proofErr w:type="spellStart"/>
+      <w:r>
+        <w:t>jquery</w:t>
+      </w:r>
+      <w:proofErr w:type="spellEnd"/>
+      <w:r>
+        <w:t xml:space="preserve">, </w:t>
+      </w:r>
+      <w:proofErr w:type="spellStart"/>
+      <w:r>
+        <w:t>etc</w:t>
+      </w:r>
+      <w:proofErr w:type="spellEnd"/>
+      <w:r>
+        <w:t xml:space="preserve">) completions and hyperlink in </w:t>
+      </w:r>
+      <w:proofErr w:type="spellStart"/>
+      <w:r>
+        <w:t>Javascript</w:t>
+      </w:r>
+      <w:proofErr w:type="spellEnd"/>
+      <w:r>
+        <w:t xml:space="preserve"> JSDT Editor.</w:t>
+      </w:r>
+    </w:p>
+    <w:p>
+      <w:pPr>
+        <w:pStyle w:val="ListParagraph"/>
+        <w:numPr>
+          <w:ilvl w:val="0"/>
+          <w:numId w:val="1"/>
+        </w:numPr>
+      </w:pPr>
+      <w:r>
+        <w:rPr>
+          <w:b/>
+        </w:rPr>
+        <w:t>Tern - server - Node.js</w:t>
+      </w:r>
+      <w:r>
+        <w:t xml:space="preserve"> to use tern with </w:t>
+      </w:r>
+      <w:hyperlink r:id="rId20" w:history="1">
+        <w:r>
+          <w:rPr>
+            <w:rStyle w:val="Hyperlink"/>
+          </w:rPr>
+          <w:t>node.js</w:t>
+        </w:r>
+      </w:hyperlink>
+      <w:r>
         <w:t>.</w:t>
       </w:r>
     </w:p>
@@ -559,15 +739,28 @@
       <w:pPr>
         <w:pStyle w:val="Heading3"/>
       </w:pPr>
-      <w:r>
-        <w:t>AngularJS Configuration</w:t>
-      </w:r>
-    </w:p>
-    <w:p>
-      <w:r>
-        <w:t>Before using AngularJS Eclipse features (</w:t>
-      </w:r>
-      <w:hyperlink r:id="rId20" w:history="1">
+      <w:proofErr w:type="spellStart"/>
+      <w:r>
+        <w:t>AngularJS</w:t>
+      </w:r>
+      <w:proofErr w:type="spellEnd"/>
+      <w:r>
+        <w:t xml:space="preserve"> Configuration</w:t>
+      </w:r>
+    </w:p>
+    <w:p>
+      <w:r>
+        <w:t xml:space="preserve">Before using </w:t>
+      </w:r>
+      <w:proofErr w:type="spellStart"/>
+      <w:r>
+        <w:t>AngularJS</w:t>
+      </w:r>
+      <w:proofErr w:type="spellEnd"/>
+      <w:r>
+        <w:t xml:space="preserve"> Eclipse features (</w:t>
+      </w:r>
+      <w:hyperlink r:id="rId21" w:history="1">
         <w:r>
           <w:rPr>
             <w:rStyle w:val="Hyperlink"/>
@@ -578,17 +771,38 @@
       <w:r>
         <w:t xml:space="preserve"> and </w:t>
       </w:r>
-      <w:hyperlink r:id="rId21" w:history="1">
+      <w:hyperlink r:id="rId22" w:history="1">
+        <w:proofErr w:type="spellStart"/>
         <w:r>
           <w:rPr>
             <w:rStyle w:val="Hyperlink"/>
           </w:rPr>
-          <w:t>Javascript features</w:t>
+          <w:t>Javascript</w:t>
+        </w:r>
+        <w:proofErr w:type="spellEnd"/>
+        <w:r>
+          <w:rPr>
+            <w:rStyle w:val="Hyperlink"/>
+          </w:rPr>
+          <w:t xml:space="preserve"> features</w:t>
         </w:r>
       </w:hyperlink>
       <w:r>
-        <w:t>) you must convert your project to AngularJS Project :</w:t>
-      </w:r>
+        <w:t xml:space="preserve">) you must convert your project to </w:t>
+      </w:r>
+      <w:proofErr w:type="spellStart"/>
+      <w:r>
+        <w:t>AngularJS</w:t>
+      </w:r>
+      <w:proofErr w:type="spellEnd"/>
+      <w:r>
+        <w:t xml:space="preserve"> </w:t>
+      </w:r>
+      <w:proofErr w:type="gramStart"/>
+      <w:r>
+        <w:t>Project :</w:t>
+      </w:r>
+      <w:proofErr w:type="gramEnd"/>
     </w:p>
     <w:p>
       <w:r>
@@ -614,7 +828,7 @@
                     </pic:cNvPicPr>
                   </pic:nvPicPr>
                   <pic:blipFill>
-                    <a:blip r:embed="rId22">
+                    <a:blip r:embed="rId23">
                       <a:extLst>
                         <a:ext uri="{28A0092B-C50C-407E-A947-70E740481C1C}">
                           <a14:useLocalDpi xmlns:a14="http://schemas.microsoft.com/office/drawing/2010/main" val="0"/>
@@ -650,7 +864,7 @@
       <w:pPr>
         <w:pStyle w:val="Heading4"/>
       </w:pPr>
-      <w:hyperlink r:id="rId23" w:history="1">
+      <w:hyperlink r:id="rId24" w:history="1">
         <w:r>
           <w:rPr>
             <w:rStyle w:val="Hyperlink"/>
@@ -669,7 +883,15 @@
     </w:p>
     <w:p>
       <w:r>
-        <w:t>Highlight AngularJS directive and EL:</w:t>
+        <w:t xml:space="preserve">Highlight </w:t>
+      </w:r>
+      <w:proofErr w:type="spellStart"/>
+      <w:r>
+        <w:t>AngularJS</w:t>
+      </w:r>
+      <w:proofErr w:type="spellEnd"/>
+      <w:r>
+        <w:t xml:space="preserve"> directive and EL:</w:t>
       </w:r>
     </w:p>
     <w:p>
@@ -696,7 +918,7 @@
                     </pic:cNvPicPr>
                   </pic:nvPicPr>
                   <pic:blipFill>
-                    <a:blip r:embed="rId24">
+                    <a:blip r:embed="rId25">
                       <a:extLst>
                         <a:ext uri="{28A0092B-C50C-407E-A947-70E740481C1C}">
                           <a14:useLocalDpi xmlns:a14="http://schemas.microsoft.com/office/drawing/2010/main" val="0"/>
@@ -738,8 +960,13 @@
     </w:p>
     <w:p>
       <w:r>
-        <w:t>Completion for directive name :</w:t>
-      </w:r>
+        <w:t xml:space="preserve">Completion for directive </w:t>
+      </w:r>
+      <w:proofErr w:type="gramStart"/>
+      <w:r>
+        <w:t>name :</w:t>
+      </w:r>
+      <w:proofErr w:type="gramEnd"/>
     </w:p>
     <w:p>
       <w:r>
@@ -764,7 +991,7 @@
                     </pic:cNvPicPr>
                   </pic:nvPicPr>
                   <pic:blipFill>
-                    <a:blip r:embed="rId25">
+                    <a:blip r:embed="rId26">
                       <a:extLst>
                         <a:ext uri="{28A0092B-C50C-407E-A947-70E740481C1C}">
                           <a14:useLocalDpi xmlns:a14="http://schemas.microsoft.com/office/drawing/2010/main" val="0"/>
@@ -798,7 +1025,31 @@
     </w:p>
     <w:p>
       <w:r>
-        <w:t>You can configure directives syntax in order to that completion shows you the well directive names (ng-, ng_, etc).</w:t>
+        <w:t>You can configure directives syntax in order to that completion shows you the well directive names (</w:t>
+      </w:r>
+      <w:proofErr w:type="spellStart"/>
+      <w:r>
+        <w:t>ng</w:t>
+      </w:r>
+      <w:proofErr w:type="spellEnd"/>
+      <w:r>
+        <w:t xml:space="preserve">-, </w:t>
+      </w:r>
+      <w:proofErr w:type="spellStart"/>
+      <w:r>
+        <w:t>ng</w:t>
+      </w:r>
+      <w:proofErr w:type="spellEnd"/>
+      <w:r>
+        <w:t xml:space="preserve">_, </w:t>
+      </w:r>
+      <w:proofErr w:type="spellStart"/>
+      <w:r>
+        <w:t>etc</w:t>
+      </w:r>
+      <w:proofErr w:type="spellEnd"/>
+      <w:r>
+        <w:t>).</w:t>
       </w:r>
     </w:p>
     <w:p>
@@ -811,8 +1062,21 @@
     </w:p>
     <w:p>
       <w:r>
-        <w:t>In HTML editor, directives completion provides directive names with the ng-* syntax :</w:t>
-      </w:r>
+        <w:t xml:space="preserve">In HTML editor, directives completion provides directive names with the </w:t>
+      </w:r>
+      <w:proofErr w:type="spellStart"/>
+      <w:r>
+        <w:t>ng</w:t>
+      </w:r>
+      <w:proofErr w:type="spellEnd"/>
+      <w:r>
+        <w:t xml:space="preserve">-* </w:t>
+      </w:r>
+      <w:proofErr w:type="gramStart"/>
+      <w:r>
+        <w:t>syntax :</w:t>
+      </w:r>
+      <w:proofErr w:type="gramEnd"/>
     </w:p>
     <w:p>
       <w:r>
@@ -838,7 +1102,7 @@
                     </pic:cNvPicPr>
                   </pic:nvPicPr>
                   <pic:blipFill>
-                    <a:blip r:embed="rId26">
+                    <a:blip r:embed="rId27">
                       <a:extLst>
                         <a:ext uri="{28A0092B-C50C-407E-A947-70E740481C1C}">
                           <a14:useLocalDpi xmlns:a14="http://schemas.microsoft.com/office/drawing/2010/main" val="0"/>
@@ -872,8 +1136,21 @@
     </w:p>
     <w:p>
       <w:r>
-        <w:t>Angular supports several syntax like starting with 'x-', 'data-' and use ':', '-', '_' delimiters. You can customize the syntax that you wish for completion with the project properties. By default you will see this configuration :</w:t>
-      </w:r>
+        <w:t xml:space="preserve">Angular supports </w:t>
+      </w:r>
+      <w:proofErr w:type="gramStart"/>
+      <w:r>
+        <w:t>several syntax like starting with 'x-', 'data-' and use</w:t>
+      </w:r>
+      <w:proofErr w:type="gramEnd"/>
+      <w:r>
+        <w:t xml:space="preserve"> ':', '-', '_' delimiters. You can customize the syntax that you wish for completion with the project properties. By default you will see this </w:t>
+      </w:r>
+      <w:proofErr w:type="gramStart"/>
+      <w:r>
+        <w:t>configuration :</w:t>
+      </w:r>
+      <w:proofErr w:type="gramEnd"/>
     </w:p>
     <w:p>
       <w:r>
@@ -898,7 +1175,7 @@
                     </pic:cNvPicPr>
                   </pic:nvPicPr>
                   <pic:blipFill>
-                    <a:blip r:embed="rId27">
+                    <a:blip r:embed="rId28">
                       <a:extLst>
                         <a:ext uri="{28A0092B-C50C-407E-A947-70E740481C1C}">
                           <a14:useLocalDpi xmlns:a14="http://schemas.microsoft.com/office/drawing/2010/main" val="0"/>
@@ -933,8 +1210,21 @@
     <w:p>
       <w:r>
         <w:lastRenderedPageBreak/>
-        <w:t>You can select other starts with and delimiters. You can see in the textarea the directive names that completion will show :</w:t>
-      </w:r>
+        <w:t xml:space="preserve">You can select other starts with and delimiters. You can see in the </w:t>
+      </w:r>
+      <w:proofErr w:type="spellStart"/>
+      <w:r>
+        <w:t>textarea</w:t>
+      </w:r>
+      <w:proofErr w:type="spellEnd"/>
+      <w:r>
+        <w:t xml:space="preserve"> the directive names that completion will </w:t>
+      </w:r>
+      <w:proofErr w:type="gramStart"/>
+      <w:r>
+        <w:t>show :</w:t>
+      </w:r>
+      <w:proofErr w:type="gramEnd"/>
     </w:p>
     <w:p>
       <w:r>
@@ -959,7 +1249,7 @@
                     </pic:cNvPicPr>
                   </pic:nvPicPr>
                   <pic:blipFill>
-                    <a:blip r:embed="rId28">
+                    <a:blip r:embed="rId29">
                       <a:extLst>
                         <a:ext uri="{28A0092B-C50C-407E-A947-70E740481C1C}">
                           <a14:useLocalDpi xmlns:a14="http://schemas.microsoft.com/office/drawing/2010/main" val="0"/>
@@ -993,8 +1283,13 @@
     </w:p>
     <w:p>
       <w:r>
-        <w:t>After validating your configuration, completion will show you directive names with other syntaxes :</w:t>
-      </w:r>
+        <w:t xml:space="preserve">After validating your configuration, completion will show you directive names with other </w:t>
+      </w:r>
+      <w:proofErr w:type="gramStart"/>
+      <w:r>
+        <w:t>syntaxes :</w:t>
+      </w:r>
+      <w:proofErr w:type="gramEnd"/>
     </w:p>
     <w:p>
       <w:r>
@@ -1020,7 +1315,7 @@
                     </pic:cNvPicPr>
                   </pic:nvPicPr>
                   <pic:blipFill>
-                    <a:blip r:embed="rId29">
+                    <a:blip r:embed="rId30">
                       <a:extLst>
                         <a:ext uri="{28A0092B-C50C-407E-A947-70E740481C1C}">
                           <a14:useLocalDpi xmlns:a14="http://schemas.microsoft.com/office/drawing/2010/main" val="0"/>
@@ -1062,7 +1357,31 @@
     </w:p>
     <w:p>
       <w:r>
-        <w:t>Some directive supports only some HTML elements. For instance ngModel can be used only for 'inpu' HTML element. The completion shows ngModel only for 'input' element.</w:t>
+        <w:t xml:space="preserve">Some directive supports only some HTML elements. For instance </w:t>
+      </w:r>
+      <w:proofErr w:type="spellStart"/>
+      <w:r>
+        <w:t>ngModel</w:t>
+      </w:r>
+      <w:proofErr w:type="spellEnd"/>
+      <w:r>
+        <w:t xml:space="preserve"> can be used only for '</w:t>
+      </w:r>
+      <w:proofErr w:type="spellStart"/>
+      <w:r>
+        <w:t>inpu</w:t>
+      </w:r>
+      <w:proofErr w:type="spellEnd"/>
+      <w:r>
+        <w:t xml:space="preserve">' HTML element. The completion shows </w:t>
+      </w:r>
+      <w:proofErr w:type="spellStart"/>
+      <w:r>
+        <w:t>ngModel</w:t>
+      </w:r>
+      <w:proofErr w:type="spellEnd"/>
+      <w:r>
+        <w:t xml:space="preserve"> only for 'input' element.</w:t>
       </w:r>
     </w:p>
     <w:p>
@@ -1075,8 +1394,13 @@
     </w:p>
     <w:p>
       <w:r>
-        <w:t>Angular defines 4 restricts :</w:t>
-      </w:r>
+        <w:t xml:space="preserve">Angular defines 4 </w:t>
+      </w:r>
+      <w:proofErr w:type="gramStart"/>
+      <w:r>
+        <w:t>restricts :</w:t>
+      </w:r>
+      <w:proofErr w:type="gramEnd"/>
     </w:p>
     <w:p>
       <w:pPr>
@@ -1086,8 +1410,13 @@
           <w:numId w:val="2"/>
         </w:numPr>
       </w:pPr>
-      <w:r>
-        <w:t>A : the directive is available for attribute.</w:t>
+      <w:proofErr w:type="gramStart"/>
+      <w:r>
+        <w:t>A :</w:t>
+      </w:r>
+      <w:proofErr w:type="gramEnd"/>
+      <w:r>
+        <w:t xml:space="preserve"> the directive is available for attribute.</w:t>
       </w:r>
     </w:p>
     <w:p>
@@ -1113,7 +1442,7 @@
                     </pic:cNvPicPr>
                   </pic:nvPicPr>
                   <pic:blipFill>
-                    <a:blip r:embed="rId30">
+                    <a:blip r:embed="rId31">
                       <a:extLst>
                         <a:ext uri="{28A0092B-C50C-407E-A947-70E740481C1C}">
                           <a14:useLocalDpi xmlns:a14="http://schemas.microsoft.com/office/drawing/2010/main" val="0"/>
@@ -1153,8 +1482,13 @@
           <w:numId w:val="2"/>
         </w:numPr>
       </w:pPr>
-      <w:r>
-        <w:t>C : the directive is available for class attribute value.</w:t>
+      <w:proofErr w:type="gramStart"/>
+      <w:r>
+        <w:t>C :</w:t>
+      </w:r>
+      <w:proofErr w:type="gramEnd"/>
+      <w:r>
+        <w:t xml:space="preserve"> the directive is available for class attribute value.</w:t>
       </w:r>
     </w:p>
     <w:p>
@@ -1165,8 +1499,13 @@
           <w:numId w:val="2"/>
         </w:numPr>
       </w:pPr>
-      <w:r>
-        <w:t>E : the directive is available for element.</w:t>
+      <w:proofErr w:type="gramStart"/>
+      <w:r>
+        <w:t>E :</w:t>
+      </w:r>
+      <w:proofErr w:type="gramEnd"/>
+      <w:r>
+        <w:t xml:space="preserve"> the directive is available for element.</w:t>
       </w:r>
     </w:p>
     <w:p>
@@ -1193,7 +1532,7 @@
                     </pic:cNvPicPr>
                   </pic:nvPicPr>
                   <pic:blipFill>
-                    <a:blip r:embed="rId31">
+                    <a:blip r:embed="rId32">
                       <a:extLst>
                         <a:ext uri="{28A0092B-C50C-407E-A947-70E740481C1C}">
                           <a14:useLocalDpi xmlns:a14="http://schemas.microsoft.com/office/drawing/2010/main" val="0"/>
@@ -1233,8 +1572,13 @@
           <w:numId w:val="3"/>
         </w:numPr>
       </w:pPr>
-      <w:r>
-        <w:t>M : the directive is available for comment.</w:t>
+      <w:proofErr w:type="gramStart"/>
+      <w:r>
+        <w:t>M :</w:t>
+      </w:r>
+      <w:proofErr w:type="gramEnd"/>
+      <w:r>
+        <w:t xml:space="preserve"> the directive is available for comment.</w:t>
       </w:r>
     </w:p>
     <w:p>
@@ -1247,15 +1591,25 @@
     </w:p>
     <w:p>
       <w:r>
-        <w:t xml:space="preserve">Some directive have parameters. A good sample is the </w:t>
-      </w:r>
-      <w:hyperlink r:id="rId32" w:history="1">
+        <w:t xml:space="preserve">Some </w:t>
+      </w:r>
+      <w:proofErr w:type="gramStart"/>
+      <w:r>
+        <w:t>directive have</w:t>
+      </w:r>
+      <w:proofErr w:type="gramEnd"/>
+      <w:r>
+        <w:t xml:space="preserve"> parameters. A good sample is the </w:t>
+      </w:r>
+      <w:hyperlink r:id="rId33" w:history="1">
+        <w:proofErr w:type="spellStart"/>
         <w:r>
           <w:rPr>
             <w:rStyle w:val="Hyperlink"/>
           </w:rPr>
           <w:t>ngPluralize</w:t>
         </w:r>
+        <w:proofErr w:type="spellEnd"/>
       </w:hyperlink>
       <w:r>
         <w:t xml:space="preserve"> directive which defines required parameters like 'count', 'when' and optional 'offset' parameter:</w:t>
@@ -1284,7 +1638,7 @@
                     </pic:cNvPicPr>
                   </pic:nvPicPr>
                   <pic:blipFill>
-                    <a:blip r:embed="rId33">
+                    <a:blip r:embed="rId34">
                       <a:extLst>
                         <a:ext uri="{28A0092B-C50C-407E-A947-70E740481C1C}">
                           <a14:useLocalDpi xmlns:a14="http://schemas.microsoft.com/office/drawing/2010/main" val="0"/>
@@ -1318,8 +1672,18 @@
     </w:p>
     <w:p>
       <w:r>
-        <w:t>If you open completion inside HTML element, you will see ngPluralize :</w:t>
-      </w:r>
+        <w:t xml:space="preserve">If you open completion inside HTML element, you will see </w:t>
+      </w:r>
+      <w:proofErr w:type="spellStart"/>
+      <w:proofErr w:type="gramStart"/>
+      <w:r>
+        <w:t>ngPluralize</w:t>
+      </w:r>
+      <w:proofErr w:type="spellEnd"/>
+      <w:r>
+        <w:t xml:space="preserve"> :</w:t>
+      </w:r>
+      <w:proofErr w:type="gramEnd"/>
     </w:p>
     <w:p>
       <w:r>
@@ -1344,7 +1708,7 @@
                     </pic:cNvPicPr>
                   </pic:nvPicPr>
                   <pic:blipFill>
-                    <a:blip r:embed="rId30">
+                    <a:blip r:embed="rId31">
                       <a:extLst>
                         <a:ext uri="{28A0092B-C50C-407E-A947-70E740481C1C}">
                           <a14:useLocalDpi xmlns:a14="http://schemas.microsoft.com/office/drawing/2010/main" val="0"/>
@@ -1378,8 +1742,21 @@
     </w:p>
     <w:p>
       <w:r>
-        <w:t>When you apply the completion on ngPluralize, 'count' and 'when' attribute are generated because there are required :</w:t>
-      </w:r>
+        <w:t xml:space="preserve">When you apply the completion on </w:t>
+      </w:r>
+      <w:proofErr w:type="spellStart"/>
+      <w:r>
+        <w:t>ngPluralize</w:t>
+      </w:r>
+      <w:proofErr w:type="spellEnd"/>
+      <w:r>
+        <w:t xml:space="preserve">, 'count' and 'when' attribute are generated because there are </w:t>
+      </w:r>
+      <w:proofErr w:type="gramStart"/>
+      <w:r>
+        <w:t>required :</w:t>
+      </w:r>
+      <w:proofErr w:type="gramEnd"/>
     </w:p>
     <w:p>
       <w:r>
@@ -1405,7 +1782,7 @@
                     </pic:cNvPicPr>
                   </pic:nvPicPr>
                   <pic:blipFill>
-                    <a:blip r:embed="rId34">
+                    <a:blip r:embed="rId35">
                       <a:extLst>
                         <a:ext uri="{28A0092B-C50C-407E-A947-70E740481C1C}">
                           <a14:useLocalDpi xmlns:a14="http://schemas.microsoft.com/office/drawing/2010/main" val="0"/>
@@ -1444,8 +1821,13 @@
     </w:p>
     <w:p>
       <w:r>
-        <w:t>If you open completion inside the HTML element, you can see 'offset' directive parameter :</w:t>
-      </w:r>
+        <w:t xml:space="preserve">If you open completion inside the HTML element, you can see 'offset' directive </w:t>
+      </w:r>
+      <w:proofErr w:type="gramStart"/>
+      <w:r>
+        <w:t>parameter :</w:t>
+      </w:r>
+      <w:proofErr w:type="gramEnd"/>
     </w:p>
     <w:p>
       <w:r>
@@ -1470,7 +1852,7 @@
                     </pic:cNvPicPr>
                   </pic:nvPicPr>
                   <pic:blipFill>
-                    <a:blip r:embed="rId35">
+                    <a:blip r:embed="rId36">
                       <a:extLst>
                         <a:ext uri="{28A0092B-C50C-407E-A947-70E740481C1C}">
                           <a14:useLocalDpi xmlns:a14="http://schemas.microsoft.com/office/drawing/2010/main" val="0"/>
@@ -1503,8 +1885,15 @@
       </w:r>
     </w:p>
     <w:p>
-      <w:r>
-        <w:t>ngPluralize can be used as element (restrict=EA), you can benefit too with completion for HTML element.</w:t>
+      <w:proofErr w:type="spellStart"/>
+      <w:proofErr w:type="gramStart"/>
+      <w:r>
+        <w:t>ngPluralize</w:t>
+      </w:r>
+      <w:proofErr w:type="spellEnd"/>
+      <w:proofErr w:type="gramEnd"/>
+      <w:r>
+        <w:t xml:space="preserve"> can be used as element (restrict=EA), you can benefit too with completion for HTML element.</w:t>
       </w:r>
     </w:p>
     <w:p>
@@ -1530,7 +1919,7 @@
                     </pic:cNvPicPr>
                   </pic:nvPicPr>
                   <pic:blipFill>
-                    <a:blip r:embed="rId31">
+                    <a:blip r:embed="rId32">
                       <a:extLst>
                         <a:ext uri="{28A0092B-C50C-407E-A947-70E740481C1C}">
                           <a14:useLocalDpi xmlns:a14="http://schemas.microsoft.com/office/drawing/2010/main" val="0"/>
@@ -1564,8 +1953,21 @@
     </w:p>
     <w:p>
       <w:r>
-        <w:t>When you apply the completion on ngPluralize, 'count' and 'when' attribute are generated because there are required :</w:t>
-      </w:r>
+        <w:t xml:space="preserve">When you apply the completion on </w:t>
+      </w:r>
+      <w:proofErr w:type="spellStart"/>
+      <w:r>
+        <w:t>ngPluralize</w:t>
+      </w:r>
+      <w:proofErr w:type="spellEnd"/>
+      <w:r>
+        <w:t xml:space="preserve">, 'count' and 'when' attribute are generated because there are </w:t>
+      </w:r>
+      <w:proofErr w:type="gramStart"/>
+      <w:r>
+        <w:t>required :</w:t>
+      </w:r>
+      <w:proofErr w:type="gramEnd"/>
     </w:p>
     <w:p>
       <w:r>
@@ -1590,7 +1992,7 @@
                     </pic:cNvPicPr>
                   </pic:nvPicPr>
                   <pic:blipFill>
-                    <a:blip r:embed="rId36">
+                    <a:blip r:embed="rId37">
                       <a:extLst>
                         <a:ext uri="{28A0092B-C50C-407E-A947-70E740481C1C}">
                           <a14:useLocalDpi xmlns:a14="http://schemas.microsoft.com/office/drawing/2010/main" val="0"/>
@@ -1654,7 +2056,7 @@
                     </pic:cNvPicPr>
                   </pic:nvPicPr>
                   <pic:blipFill>
-                    <a:blip r:embed="rId37">
+                    <a:blip r:embed="rId38">
                       <a:extLst>
                         <a:ext uri="{28A0092B-C50C-407E-A947-70E740481C1C}">
                           <a14:useLocalDpi xmlns:a14="http://schemas.microsoft.com/office/drawing/2010/main" val="0"/>
@@ -1704,8 +2106,13 @@
     </w:p>
     <w:p>
       <w:r>
-        <w:t>Completion for custom directive name :</w:t>
-      </w:r>
+        <w:t xml:space="preserve">Completion for custom directive </w:t>
+      </w:r>
+      <w:proofErr w:type="gramStart"/>
+      <w:r>
+        <w:t>name :</w:t>
+      </w:r>
+      <w:proofErr w:type="gramEnd"/>
     </w:p>
     <w:p>
       <w:r>
@@ -1730,7 +2137,7 @@
                     </pic:cNvPicPr>
                   </pic:nvPicPr>
                   <pic:blipFill>
-                    <a:blip r:embed="rId38">
+                    <a:blip r:embed="rId39">
                       <a:extLst>
                         <a:ext uri="{28A0092B-C50C-407E-A947-70E740481C1C}">
                           <a14:useLocalDpi xmlns:a14="http://schemas.microsoft.com/office/drawing/2010/main" val="0"/>
@@ -1772,8 +2179,13 @@
     </w:p>
     <w:p>
       <w:r>
-        <w:t>Hyperlink for custom directive name :</w:t>
-      </w:r>
+        <w:t xml:space="preserve">Hyperlink for custom directive </w:t>
+      </w:r>
+      <w:proofErr w:type="gramStart"/>
+      <w:r>
+        <w:t>name :</w:t>
+      </w:r>
+      <w:proofErr w:type="gramEnd"/>
     </w:p>
     <w:p>
       <w:r>
@@ -1799,7 +2211,7 @@
                     </pic:cNvPicPr>
                   </pic:nvPicPr>
                   <pic:blipFill>
-                    <a:blip r:embed="rId39">
+                    <a:blip r:embed="rId40">
                       <a:extLst>
                         <a:ext uri="{28A0092B-C50C-407E-A947-70E740481C1C}">
                           <a14:useLocalDpi xmlns:a14="http://schemas.microsoft.com/office/drawing/2010/main" val="0"/>
@@ -1831,8 +2243,8 @@
         </w:drawing>
       </w:r>
     </w:p>
-    <w:bookmarkStart w:id="2" w:name="_Tern_Eclipse_IDE"/>
-    <w:bookmarkEnd w:id="2"/>
+    <w:bookmarkStart w:id="1" w:name="_Tern_Eclipse_IDE"/>
+    <w:bookmarkEnd w:id="1"/>
     <w:p>
       <w:pPr>
         <w:pStyle w:val="Heading4"/>
@@ -1858,7 +2270,23 @@
     </w:p>
     <w:p>
       <w:r>
-        <w:t>To execute Tern (written in Javascript) it is recommanded to execute it with Node.js. Tern Eclipse IDE gives you preference page to configure Tern with Node.js.</w:t>
+        <w:t xml:space="preserve">To execute Tern (written in </w:t>
+      </w:r>
+      <w:proofErr w:type="spellStart"/>
+      <w:r>
+        <w:t>Javascript</w:t>
+      </w:r>
+      <w:proofErr w:type="spellEnd"/>
+      <w:r>
+        <w:t xml:space="preserve">) it is </w:t>
+      </w:r>
+      <w:proofErr w:type="spellStart"/>
+      <w:r>
+        <w:t>recommanded</w:t>
+      </w:r>
+      <w:proofErr w:type="spellEnd"/>
+      <w:r>
+        <w:t xml:space="preserve"> to execute it with Node.js. Tern Eclipse IDE gives you preference page to configure Tern with Node.js.</w:t>
       </w:r>
     </w:p>
     <w:p>
@@ -1871,8 +2299,13 @@
     </w:p>
     <w:p>
       <w:r>
-        <w:t>Open Preferences with the menu Windows/Preferences and select Tern node tree :</w:t>
-      </w:r>
+        <w:t xml:space="preserve">Open Preferences with the menu Windows/Preferences and select Tern node </w:t>
+      </w:r>
+      <w:proofErr w:type="gramStart"/>
+      <w:r>
+        <w:t>tree :</w:t>
+      </w:r>
+      <w:proofErr w:type="gramEnd"/>
     </w:p>
     <w:p>
       <w:r>
@@ -1898,7 +2331,7 @@
                     </pic:cNvPicPr>
                   </pic:nvPicPr>
                   <pic:blipFill>
-                    <a:blip r:embed="rId40">
+                    <a:blip r:embed="rId41">
                       <a:extLst>
                         <a:ext uri="{28A0092B-C50C-407E-A947-70E740481C1C}">
                           <a14:useLocalDpi xmlns:a14="http://schemas.microsoft.com/office/drawing/2010/main" val="0"/>
@@ -1940,7 +2373,15 @@
     </w:p>
     <w:p>
       <w:r>
-        <w:t>After selecting Tern with node.js, you must configure the node.js runtime process. To do that go to the Tern-&gt;Node.js node tree.</w:t>
+        <w:t xml:space="preserve">After selecting Tern with node.js, you must configure the node.js runtime process. To do </w:t>
+      </w:r>
+      <w:proofErr w:type="gramStart"/>
+      <w:r>
+        <w:t>that go</w:t>
+      </w:r>
+      <w:proofErr w:type="gramEnd"/>
+      <w:r>
+        <w:t xml:space="preserve"> to the Tern-&gt;Node.js node tree.</w:t>
       </w:r>
     </w:p>
     <w:p>
@@ -1955,7 +2396,7 @@
       <w:r>
         <w:t xml:space="preserve">If you have </w:t>
       </w:r>
-      <w:hyperlink r:id="rId41" w:history="1">
+      <w:hyperlink r:id="rId42" w:history="1">
         <w:r>
           <w:rPr>
             <w:rStyle w:val="Hyperlink"/>
@@ -1964,8 +2405,13 @@
         </w:r>
       </w:hyperlink>
       <w:r>
-        <w:t>, select "Native Node.js" :</w:t>
-      </w:r>
+        <w:t>, select "Native Node.js</w:t>
+      </w:r>
+      <w:proofErr w:type="gramStart"/>
+      <w:r>
+        <w:t>" :</w:t>
+      </w:r>
+      <w:proofErr w:type="gramEnd"/>
     </w:p>
     <w:p>
       <w:r>
@@ -1986,83 +2432,6 @@
                 <pic:pic xmlns:pic="http://schemas.openxmlformats.org/drawingml/2006/picture">
                   <pic:nvPicPr>
                     <pic:cNvPr id="0" name="Picture 50" descr="Native Node.js"/>
-                    <pic:cNvPicPr>
-                      <a:picLocks noChangeAspect="1" noChangeArrowheads="1"/>
-                    </pic:cNvPicPr>
-                  </pic:nvPicPr>
-                  <pic:blipFill>
-                    <a:blip r:embed="rId42">
-                      <a:extLst>
-                        <a:ext uri="{28A0092B-C50C-407E-A947-70E740481C1C}">
-                          <a14:useLocalDpi xmlns:a14="http://schemas.microsoft.com/office/drawing/2010/main" val="0"/>
-                        </a:ext>
-                      </a:extLst>
-                    </a:blip>
-                    <a:srcRect/>
-                    <a:stretch>
-                      <a:fillRect/>
-                    </a:stretch>
-                  </pic:blipFill>
-                  <pic:spPr bwMode="auto">
-                    <a:xfrm>
-                      <a:off x="0" y="0"/>
-                      <a:ext cx="5943600" cy="5125761"/>
-                    </a:xfrm>
-                    <a:prstGeom prst="rect">
-                      <a:avLst/>
-                    </a:prstGeom>
-                    <a:noFill/>
-                    <a:ln>
-                      <a:noFill/>
-                    </a:ln>
-                  </pic:spPr>
-                </pic:pic>
-              </a:graphicData>
-            </a:graphic>
-          </wp:inline>
-        </w:drawing>
-      </w:r>
-    </w:p>
-    <w:p>
-      <w:r>
-        <w:t>I</w:t>
-      </w:r>
-      <w:r>
-        <w:t>MPORTANT : if you have installed node.js, please restart your computer before using the Tern Eclipse IDE.</w:t>
-      </w:r>
-    </w:p>
-    <w:p>
-      <w:pPr>
-        <w:pStyle w:val="Heading5"/>
-      </w:pPr>
-      <w:r>
-        <w:t>Embed Node.js</w:t>
-      </w:r>
-    </w:p>
-    <w:p>
-      <w:r>
-        <w:t>If you have not installed node.js, you can select according your OS, (if it's available) the embed node.js install :</w:t>
-      </w:r>
-    </w:p>
-    <w:p>
-      <w:r>
-        <w:rPr>
-          <w:noProof/>
-        </w:rPr>
-        <w:lastRenderedPageBreak/>
-        <w:drawing>
-          <wp:inline distT="0" distB="0" distL="0" distR="0" wp14:anchorId="2278524C" wp14:editId="7CF9E940">
-            <wp:extent cx="5943600" cy="5125761"/>
-            <wp:effectExtent l="0" t="0" r="0" b="0"/>
-            <wp:docPr id="25" name="Picture 25" descr="Embed Node.js"/>
-            <wp:cNvGraphicFramePr>
-              <a:graphicFrameLocks xmlns:a="http://schemas.openxmlformats.org/drawingml/2006/main" noChangeAspect="1"/>
-            </wp:cNvGraphicFramePr>
-            <a:graphic xmlns:a="http://schemas.openxmlformats.org/drawingml/2006/main">
-              <a:graphicData uri="http://schemas.openxmlformats.org/drawingml/2006/picture">
-                <pic:pic xmlns:pic="http://schemas.openxmlformats.org/drawingml/2006/picture">
-                  <pic:nvPicPr>
-                    <pic:cNvPr id="0" name="Picture 52" descr="Embed Node.js"/>
                     <pic:cNvPicPr>
                       <a:picLocks noChangeAspect="1" noChangeArrowheads="1"/>
                     </pic:cNvPicPr>
@@ -2101,6 +2470,93 @@
       </w:r>
     </w:p>
     <w:p>
+      <w:proofErr w:type="gramStart"/>
+      <w:r>
+        <w:t>I</w:t>
+      </w:r>
+      <w:r>
+        <w:t>MPORTANT :</w:t>
+      </w:r>
+      <w:proofErr w:type="gramEnd"/>
+      <w:r>
+        <w:t xml:space="preserve"> if you have installed node.js, please restart your computer before using the Tern Eclipse IDE.</w:t>
+      </w:r>
+    </w:p>
+    <w:p>
+      <w:pPr>
+        <w:pStyle w:val="Heading5"/>
+      </w:pPr>
+      <w:r>
+        <w:t>Embed Node.js</w:t>
+      </w:r>
+    </w:p>
+    <w:p>
+      <w:r>
+        <w:t xml:space="preserve">If you have not installed node.js, you can select according your OS, (if it's available) the embed node.js </w:t>
+      </w:r>
+      <w:proofErr w:type="gramStart"/>
+      <w:r>
+        <w:t>install :</w:t>
+      </w:r>
+      <w:proofErr w:type="gramEnd"/>
+    </w:p>
+    <w:p>
+      <w:r>
+        <w:rPr>
+          <w:noProof/>
+        </w:rPr>
+        <w:lastRenderedPageBreak/>
+        <w:drawing>
+          <wp:inline distT="0" distB="0" distL="0" distR="0" wp14:anchorId="2278524C" wp14:editId="7CF9E940">
+            <wp:extent cx="5943600" cy="5125761"/>
+            <wp:effectExtent l="0" t="0" r="0" b="0"/>
+            <wp:docPr id="25" name="Picture 25" descr="Embed Node.js"/>
+            <wp:cNvGraphicFramePr>
+              <a:graphicFrameLocks xmlns:a="http://schemas.openxmlformats.org/drawingml/2006/main" noChangeAspect="1"/>
+            </wp:cNvGraphicFramePr>
+            <a:graphic xmlns:a="http://schemas.openxmlformats.org/drawingml/2006/main">
+              <a:graphicData uri="http://schemas.openxmlformats.org/drawingml/2006/picture">
+                <pic:pic xmlns:pic="http://schemas.openxmlformats.org/drawingml/2006/picture">
+                  <pic:nvPicPr>
+                    <pic:cNvPr id="0" name="Picture 52" descr="Embed Node.js"/>
+                    <pic:cNvPicPr>
+                      <a:picLocks noChangeAspect="1" noChangeArrowheads="1"/>
+                    </pic:cNvPicPr>
+                  </pic:nvPicPr>
+                  <pic:blipFill>
+                    <a:blip r:embed="rId44">
+                      <a:extLst>
+                        <a:ext uri="{28A0092B-C50C-407E-A947-70E740481C1C}">
+                          <a14:useLocalDpi xmlns:a14="http://schemas.microsoft.com/office/drawing/2010/main" val="0"/>
+                        </a:ext>
+                      </a:extLst>
+                    </a:blip>
+                    <a:srcRect/>
+                    <a:stretch>
+                      <a:fillRect/>
+                    </a:stretch>
+                  </pic:blipFill>
+                  <pic:spPr bwMode="auto">
+                    <a:xfrm>
+                      <a:off x="0" y="0"/>
+                      <a:ext cx="5943600" cy="5125761"/>
+                    </a:xfrm>
+                    <a:prstGeom prst="rect">
+                      <a:avLst/>
+                    </a:prstGeom>
+                    <a:noFill/>
+                    <a:ln>
+                      <a:noFill/>
+                    </a:ln>
+                  </pic:spPr>
+                </pic:pic>
+              </a:graphicData>
+            </a:graphic>
+          </wp:inline>
+        </w:drawing>
+      </w:r>
+    </w:p>
+    <w:p>
       <w:pPr>
         <w:pStyle w:val="Heading4"/>
       </w:pPr>
@@ -2155,7 +2611,7 @@
                     </pic:cNvPicPr>
                   </pic:nvPicPr>
                   <pic:blipFill>
-                    <a:blip r:embed="rId44">
+                    <a:blip r:embed="rId45">
                       <a:extLst>
                         <a:ext uri="{28A0092B-C50C-407E-A947-70E740481C1C}">
                           <a14:useLocalDpi xmlns:a14="http://schemas.microsoft.com/office/drawing/2010/main" val="0"/>
@@ -2219,7 +2675,7 @@
                     </pic:cNvPicPr>
                   </pic:nvPicPr>
                   <pic:blipFill>
-                    <a:blip r:embed="rId45">
+                    <a:blip r:embed="rId46">
                       <a:extLst>
                         <a:ext uri="{28A0092B-C50C-407E-A947-70E740481C1C}">
                           <a14:useLocalDpi xmlns:a14="http://schemas.microsoft.com/office/drawing/2010/main" val="0"/>
@@ -2261,8 +2717,13 @@
     </w:p>
     <w:p>
       <w:r>
-        <w:t>Completion for modules (declared in an external JS) :</w:t>
-      </w:r>
+        <w:t>Completion for modules (declared in an external JS</w:t>
+      </w:r>
+      <w:proofErr w:type="gramStart"/>
+      <w:r>
+        <w:t>) :</w:t>
+      </w:r>
+      <w:proofErr w:type="gramEnd"/>
     </w:p>
     <w:p>
       <w:r>
@@ -2287,7 +2748,7 @@
                     </pic:cNvPicPr>
                   </pic:nvPicPr>
                   <pic:blipFill>
-                    <a:blip r:embed="rId46">
+                    <a:blip r:embed="rId47">
                       <a:extLst>
                         <a:ext uri="{28A0092B-C50C-407E-A947-70E740481C1C}">
                           <a14:useLocalDpi xmlns:a14="http://schemas.microsoft.com/office/drawing/2010/main" val="0"/>
@@ -2353,8 +2814,13 @@
     </w:p>
     <w:p>
       <w:r>
-        <w:t>Completion for controllers (declared in an external JS) :</w:t>
-      </w:r>
+        <w:t>Completion for controllers (declared in an external JS</w:t>
+      </w:r>
+      <w:proofErr w:type="gramStart"/>
+      <w:r>
+        <w:t>) :</w:t>
+      </w:r>
+      <w:proofErr w:type="gramEnd"/>
     </w:p>
     <w:p>
       <w:r>
@@ -2380,7 +2846,7 @@
                     </pic:cNvPicPr>
                   </pic:nvPicPr>
                   <pic:blipFill>
-                    <a:blip r:embed="rId47">
+                    <a:blip r:embed="rId48">
                       <a:extLst>
                         <a:ext uri="{28A0092B-C50C-407E-A947-70E740481C1C}">
                           <a14:useLocalDpi xmlns:a14="http://schemas.microsoft.com/office/drawing/2010/main" val="0"/>
@@ -2443,7 +2909,7 @@
                     </pic:cNvPicPr>
                   </pic:nvPicPr>
                   <pic:blipFill>
-                    <a:blip r:embed="rId48">
+                    <a:blip r:embed="rId49">
                       <a:extLst>
                         <a:ext uri="{28A0092B-C50C-407E-A947-70E740481C1C}">
                           <a14:useLocalDpi xmlns:a14="http://schemas.microsoft.com/office/drawing/2010/main" val="0"/>
@@ -2506,7 +2972,7 @@
                     </pic:cNvPicPr>
                   </pic:nvPicPr>
                   <pic:blipFill>
-                    <a:blip r:embed="rId49">
+                    <a:blip r:embed="rId50">
                       <a:extLst>
                         <a:ext uri="{28A0092B-C50C-407E-A947-70E740481C1C}">
                           <a14:useLocalDpi xmlns:a14="http://schemas.microsoft.com/office/drawing/2010/main" val="0"/>
@@ -2572,8 +3038,13 @@
     </w:p>
     <w:p>
       <w:r>
-        <w:t>Completion for angular expression :</w:t>
-      </w:r>
+        <w:t xml:space="preserve">Completion for angular </w:t>
+      </w:r>
+      <w:proofErr w:type="gramStart"/>
+      <w:r>
+        <w:t>expression :</w:t>
+      </w:r>
+      <w:proofErr w:type="gramEnd"/>
     </w:p>
     <w:p>
       <w:r>
@@ -2599,7 +3070,7 @@
                     </pic:cNvPicPr>
                   </pic:nvPicPr>
                   <pic:blipFill>
-                    <a:blip r:embed="rId50">
+                    <a:blip r:embed="rId51">
                       <a:extLst>
                         <a:ext uri="{28A0092B-C50C-407E-A947-70E740481C1C}">
                           <a14:useLocalDpi xmlns:a14="http://schemas.microsoft.com/office/drawing/2010/main" val="0"/>
@@ -2670,7 +3141,7 @@
                     </pic:cNvPicPr>
                   </pic:nvPicPr>
                   <pic:blipFill>
-                    <a:blip r:embed="rId51">
+                    <a:blip r:embed="rId52">
                       <a:extLst>
                         <a:ext uri="{28A0092B-C50C-407E-A947-70E740481C1C}">
                           <a14:useLocalDpi xmlns:a14="http://schemas.microsoft.com/office/drawing/2010/main" val="0"/>
@@ -2726,7 +3197,7 @@
                     </pic:cNvPicPr>
                   </pic:nvPicPr>
                   <pic:blipFill>
-                    <a:blip r:embed="rId52">
+                    <a:blip r:embed="rId53">
                       <a:extLst>
                         <a:ext uri="{28A0092B-C50C-407E-A947-70E740481C1C}">
                           <a14:useLocalDpi xmlns:a14="http://schemas.microsoft.com/office/drawing/2010/main" val="0"/>
@@ -2768,8 +3239,13 @@
     </w:p>
     <w:p>
       <w:r>
-        <w:t>Imagine you have this valid HTML Angular file (module and controller exists) :</w:t>
-      </w:r>
+        <w:t>Imagine you have this valid HTML Angular file (module and controller exists</w:t>
+      </w:r>
+      <w:proofErr w:type="gramStart"/>
+      <w:r>
+        <w:t>) :</w:t>
+      </w:r>
+      <w:proofErr w:type="gramEnd"/>
     </w:p>
     <w:p>
       <w:r>
@@ -2795,7 +3271,7 @@
                     </pic:cNvPicPr>
                   </pic:nvPicPr>
                   <pic:blipFill>
-                    <a:blip r:embed="rId53">
+                    <a:blip r:embed="rId54">
                       <a:extLst>
                         <a:ext uri="{28A0092B-C50C-407E-A947-70E740481C1C}">
                           <a14:useLocalDpi xmlns:a14="http://schemas.microsoft.com/office/drawing/2010/main" val="0"/>
@@ -2829,8 +3305,21 @@
     </w:p>
     <w:p>
       <w:r>
-        <w:t>If you fill ng-app with bad module, you will see this validation error :</w:t>
-      </w:r>
+        <w:t xml:space="preserve">If you fill </w:t>
+      </w:r>
+      <w:proofErr w:type="spellStart"/>
+      <w:r>
+        <w:t>ng</w:t>
+      </w:r>
+      <w:proofErr w:type="spellEnd"/>
+      <w:r>
+        <w:t xml:space="preserve">-app with bad module, you will see this validation </w:t>
+      </w:r>
+      <w:proofErr w:type="gramStart"/>
+      <w:r>
+        <w:t>error :</w:t>
+      </w:r>
+      <w:proofErr w:type="gramEnd"/>
     </w:p>
     <w:p>
       <w:r>
@@ -2855,7 +3344,7 @@
                     </pic:cNvPicPr>
                   </pic:nvPicPr>
                   <pic:blipFill>
-                    <a:blip r:embed="rId54">
+                    <a:blip r:embed="rId55">
                       <a:extLst>
                         <a:ext uri="{28A0092B-C50C-407E-A947-70E740481C1C}">
                           <a14:useLocalDpi xmlns:a14="http://schemas.microsoft.com/office/drawing/2010/main" val="0"/>
@@ -2889,8 +3378,21 @@
     </w:p>
     <w:p>
       <w:r>
-        <w:t>If you fill ng-app with existing module, but a controller which doesn't exists, you will see this validation error :</w:t>
-      </w:r>
+        <w:t xml:space="preserve">If you fill </w:t>
+      </w:r>
+      <w:proofErr w:type="spellStart"/>
+      <w:r>
+        <w:t>ng</w:t>
+      </w:r>
+      <w:proofErr w:type="spellEnd"/>
+      <w:r>
+        <w:t xml:space="preserve">-app with existing module, but a controller which doesn't exists, you will see this validation </w:t>
+      </w:r>
+      <w:proofErr w:type="gramStart"/>
+      <w:r>
+        <w:t>error :</w:t>
+      </w:r>
+      <w:proofErr w:type="gramEnd"/>
     </w:p>
     <w:p>
       <w:r>
@@ -2916,7 +3418,7 @@
                     </pic:cNvPicPr>
                   </pic:nvPicPr>
                   <pic:blipFill>
-                    <a:blip r:embed="rId55">
+                    <a:blip r:embed="rId56">
                       <a:extLst>
                         <a:ext uri="{28A0092B-C50C-407E-A947-70E740481C1C}">
                           <a14:useLocalDpi xmlns:a14="http://schemas.microsoft.com/office/drawing/2010/main" val="0"/>
@@ -2952,12 +3454,20 @@
       <w:pPr>
         <w:pStyle w:val="Heading3"/>
       </w:pPr>
-      <w:hyperlink r:id="rId56" w:history="1">
+      <w:hyperlink r:id="rId57" w:history="1">
+        <w:proofErr w:type="spellStart"/>
         <w:r>
           <w:rPr>
             <w:rStyle w:val="Hyperlink"/>
           </w:rPr>
-          <w:t>Javascript Features</w:t>
+          <w:t>Javascript</w:t>
+        </w:r>
+        <w:proofErr w:type="spellEnd"/>
+        <w:r>
+          <w:rPr>
+            <w:rStyle w:val="Hyperlink"/>
+          </w:rPr>
+          <w:t xml:space="preserve"> Features</w:t>
         </w:r>
       </w:hyperlink>
     </w:p>
@@ -2971,12 +3481,41 @@
     </w:p>
     <w:p>
       <w:r>
-        <w:t>Tern.java extends the JSDT plugins to use tern completion, hyperlinks with the JSDT Javascript Editor.</w:t>
-      </w:r>
-    </w:p>
-    <w:p>
-      <w:r>
-        <w:t>Note : it should be possible to extend other Javascript editor with tern by developping a plugin eclipse.</w:t>
+        <w:t xml:space="preserve">Tern.java extends the JSDT plugins to use tern completion, hyperlinks with the JSDT </w:t>
+      </w:r>
+      <w:proofErr w:type="spellStart"/>
+      <w:r>
+        <w:t>Javascript</w:t>
+      </w:r>
+      <w:proofErr w:type="spellEnd"/>
+      <w:r>
+        <w:t xml:space="preserve"> Editor.</w:t>
+      </w:r>
+    </w:p>
+    <w:p>
+      <w:proofErr w:type="gramStart"/>
+      <w:r>
+        <w:t>Note :</w:t>
+      </w:r>
+      <w:proofErr w:type="gramEnd"/>
+      <w:r>
+        <w:t xml:space="preserve"> it should be possible to extend other </w:t>
+      </w:r>
+      <w:proofErr w:type="spellStart"/>
+      <w:r>
+        <w:t>Javascript</w:t>
+      </w:r>
+      <w:proofErr w:type="spellEnd"/>
+      <w:r>
+        <w:t xml:space="preserve"> editor with tern by </w:t>
+      </w:r>
+      <w:proofErr w:type="spellStart"/>
+      <w:r>
+        <w:t>developping</w:t>
+      </w:r>
+      <w:proofErr w:type="spellEnd"/>
+      <w:r>
+        <w:t xml:space="preserve"> a plugin eclipse.</w:t>
       </w:r>
     </w:p>
     <w:p>
@@ -2997,8 +3536,13 @@
     </w:p>
     <w:p>
       <w:r>
-        <w:t>Completion on angular variable :</w:t>
-      </w:r>
+        <w:t xml:space="preserve">Completion on angular </w:t>
+      </w:r>
+      <w:proofErr w:type="gramStart"/>
+      <w:r>
+        <w:t>variable :</w:t>
+      </w:r>
+      <w:proofErr w:type="gramEnd"/>
     </w:p>
     <w:p>
       <w:r>
@@ -3024,7 +3568,7 @@
                     </pic:cNvPicPr>
                   </pic:nvPicPr>
                   <pic:blipFill>
-                    <a:blip r:embed="rId57">
+                    <a:blip r:embed="rId58">
                       <a:extLst>
                         <a:ext uri="{28A0092B-C50C-407E-A947-70E740481C1C}">
                           <a14:useLocalDpi xmlns:a14="http://schemas.microsoft.com/office/drawing/2010/main" val="0"/>
@@ -3058,8 +3602,13 @@
     </w:p>
     <w:p>
       <w:r>
-        <w:t>Completion on angular module :</w:t>
-      </w:r>
+        <w:t xml:space="preserve">Completion on angular </w:t>
+      </w:r>
+      <w:proofErr w:type="gramStart"/>
+      <w:r>
+        <w:t>module :</w:t>
+      </w:r>
+      <w:proofErr w:type="gramEnd"/>
     </w:p>
     <w:p>
       <w:r>
@@ -3084,7 +3633,7 @@
                     </pic:cNvPicPr>
                   </pic:nvPicPr>
                   <pic:blipFill>
-                    <a:blip r:embed="rId58">
+                    <a:blip r:embed="rId59">
                       <a:extLst>
                         <a:ext uri="{28A0092B-C50C-407E-A947-70E740481C1C}">
                           <a14:useLocalDpi xmlns:a14="http://schemas.microsoft.com/office/drawing/2010/main" val="0"/>
@@ -3118,8 +3667,13 @@
     </w:p>
     <w:p>
       <w:r>
-        <w:t>Completion on angular elements like $http :</w:t>
-      </w:r>
+        <w:t>Completion on angular elements like $</w:t>
+      </w:r>
+      <w:proofErr w:type="gramStart"/>
+      <w:r>
+        <w:t>http :</w:t>
+      </w:r>
+      <w:proofErr w:type="gramEnd"/>
     </w:p>
     <w:p>
       <w:r>
@@ -3145,7 +3699,7 @@
                     </pic:cNvPicPr>
                   </pic:nvPicPr>
                   <pic:blipFill>
-                    <a:blip r:embed="rId59">
+                    <a:blip r:embed="rId60">
                       <a:extLst>
                         <a:ext uri="{28A0092B-C50C-407E-A947-70E740481C1C}">
                           <a14:useLocalDpi xmlns:a14="http://schemas.microsoft.com/office/drawing/2010/main" val="0"/>
@@ -3179,8 +3733,13 @@
     </w:p>
     <w:p>
       <w:r>
-        <w:t>Completion on injected service :</w:t>
-      </w:r>
+        <w:t xml:space="preserve">Completion on injected </w:t>
+      </w:r>
+      <w:proofErr w:type="gramStart"/>
+      <w:r>
+        <w:t>service :</w:t>
+      </w:r>
+      <w:proofErr w:type="gramEnd"/>
     </w:p>
     <w:p>
       <w:r>
@@ -3205,7 +3764,7 @@
                     </pic:cNvPicPr>
                   </pic:nvPicPr>
                   <pic:blipFill>
-                    <a:blip r:embed="rId60">
+                    <a:blip r:embed="rId61">
                       <a:extLst>
                         <a:ext uri="{28A0092B-C50C-407E-A947-70E740481C1C}">
                           <a14:useLocalDpi xmlns:a14="http://schemas.microsoft.com/office/drawing/2010/main" val="0"/>
@@ -3241,14 +3800,29 @@
       <w:pPr>
         <w:pStyle w:val="Heading5"/>
       </w:pPr>
+      <w:proofErr w:type="spellStart"/>
       <w:r>
         <w:t>Javascript</w:t>
       </w:r>
-    </w:p>
-    <w:p>
-      <w:r>
-        <w:t>Completion on javascript elements like array :</w:t>
-      </w:r>
+      <w:proofErr w:type="spellEnd"/>
+    </w:p>
+    <w:p>
+      <w:r>
+        <w:t xml:space="preserve">Completion on </w:t>
+      </w:r>
+      <w:proofErr w:type="spellStart"/>
+      <w:r>
+        <w:t>javascript</w:t>
+      </w:r>
+      <w:proofErr w:type="spellEnd"/>
+      <w:r>
+        <w:t xml:space="preserve"> elements like </w:t>
+      </w:r>
+      <w:proofErr w:type="gramStart"/>
+      <w:r>
+        <w:t>array :</w:t>
+      </w:r>
+      <w:proofErr w:type="gramEnd"/>
     </w:p>
     <w:p>
       <w:r>
@@ -3273,7 +3847,7 @@
                     </pic:cNvPicPr>
                   </pic:nvPicPr>
                   <pic:blipFill>
-                    <a:blip r:embed="rId61">
+                    <a:blip r:embed="rId62">
                       <a:extLst>
                         <a:ext uri="{28A0092B-C50C-407E-A947-70E740481C1C}">
                           <a14:useLocalDpi xmlns:a14="http://schemas.microsoft.com/office/drawing/2010/main" val="0"/>
@@ -3314,9 +3888,27 @@
       </w:r>
     </w:p>
     <w:p>
-      <w:r>
-        <w:t>Ctrl+Click on any javascript elements (variable, function) open hyperlink :</w:t>
-      </w:r>
+      <w:proofErr w:type="spellStart"/>
+      <w:r>
+        <w:t>Ctrl+Click</w:t>
+      </w:r>
+      <w:proofErr w:type="spellEnd"/>
+      <w:r>
+        <w:t xml:space="preserve"> on any </w:t>
+      </w:r>
+      <w:proofErr w:type="spellStart"/>
+      <w:r>
+        <w:t>javascript</w:t>
+      </w:r>
+      <w:proofErr w:type="spellEnd"/>
+      <w:r>
+        <w:t xml:space="preserve"> elements (variable, function) open </w:t>
+      </w:r>
+      <w:proofErr w:type="gramStart"/>
+      <w:r>
+        <w:t>hyperlink :</w:t>
+      </w:r>
+      <w:proofErr w:type="gramEnd"/>
     </w:p>
     <w:p>
       <w:r>
@@ -3342,7 +3934,7 @@
                     </pic:cNvPicPr>
                   </pic:nvPicPr>
                   <pic:blipFill>
-                    <a:blip r:embed="rId62">
+                    <a:blip r:embed="rId63">
                       <a:extLst>
                         <a:ext uri="{28A0092B-C50C-407E-A947-70E740481C1C}">
                           <a14:useLocalDpi xmlns:a14="http://schemas.microsoft.com/office/drawing/2010/main" val="0"/>
@@ -3376,7 +3968,15 @@
     </w:p>
     <w:p>
       <w:r>
-        <w:t>If you select "Tern - Go to definition", tern is used to search and select the javascript definition:</w:t>
+        <w:t xml:space="preserve">If you select "Tern - Go to definition", tern is used to search and select the </w:t>
+      </w:r>
+      <w:proofErr w:type="spellStart"/>
+      <w:r>
+        <w:t>javascript</w:t>
+      </w:r>
+      <w:proofErr w:type="spellEnd"/>
+      <w:r>
+        <w:t xml:space="preserve"> definition:</w:t>
       </w:r>
     </w:p>
     <w:p>
@@ -3402,7 +4002,7 @@
                     </pic:cNvPicPr>
                   </pic:nvPicPr>
                   <pic:blipFill>
-                    <a:blip r:embed="rId63">
+                    <a:blip r:embed="rId64">
                       <a:extLst>
                         <a:ext uri="{28A0092B-C50C-407E-A947-70E740481C1C}">
                           <a14:useLocalDpi xmlns:a14="http://schemas.microsoft.com/office/drawing/2010/main" val="0"/>
@@ -3485,8 +4085,29 @@
       </w:r>
     </w:p>
     <w:p>
-      <w:r>
-        <w:t>AngularJS Eclipse is based on the javascript inference engine tern.js is written in Javascript. To use it, tern is executed with node.js (Rhino is too slow for that). You must configure node.js. To do that you can:</w:t>
+      <w:proofErr w:type="spellStart"/>
+      <w:r>
+        <w:t>AngularJS</w:t>
+      </w:r>
+      <w:proofErr w:type="spellEnd"/>
+      <w:r>
+        <w:t xml:space="preserve"> Eclipse is based on the </w:t>
+      </w:r>
+      <w:proofErr w:type="spellStart"/>
+      <w:r>
+        <w:t>javascript</w:t>
+      </w:r>
+      <w:proofErr w:type="spellEnd"/>
+      <w:r>
+        <w:t xml:space="preserve"> inference engine tern.js is written in </w:t>
+      </w:r>
+      <w:proofErr w:type="spellStart"/>
+      <w:r>
+        <w:t>Javascript</w:t>
+      </w:r>
+      <w:proofErr w:type="spellEnd"/>
+      <w:r>
+        <w:t>. To use it, tern is executed with node.js (Rhino is too slow for that). You must configure node.js. To do that you can:</w:t>
       </w:r>
     </w:p>
     <w:p>
@@ -3497,8 +4118,13 @@
           <w:numId w:val="3"/>
         </w:numPr>
       </w:pPr>
-      <w:r>
-        <w:t>use your installed node.js. For that, you must select the "Native node" install type and select the well node file :</w:t>
+      <w:proofErr w:type="gramStart"/>
+      <w:r>
+        <w:t>use</w:t>
+      </w:r>
+      <w:proofErr w:type="gramEnd"/>
+      <w:r>
+        <w:t xml:space="preserve"> your installed node.js. For that, you must select the "Native node" install type and select the well node file :</w:t>
       </w:r>
     </w:p>
     <w:p>
@@ -3525,7 +4151,7 @@
                     </pic:cNvPicPr>
                   </pic:nvPicPr>
                   <pic:blipFill>
-                    <a:blip r:embed="rId64">
+                    <a:blip r:embed="rId65">
                       <a:extLst>
                         <a:ext uri="{28A0092B-C50C-407E-A947-70E740481C1C}">
                           <a14:useLocalDpi xmlns:a14="http://schemas.microsoft.com/office/drawing/2010/main" val="0"/>
@@ -3558,8 +4184,21 @@
       </w:r>
     </w:p>
     <w:p>
-      <w:r>
-        <w:t>when the native node is selected, it searches node binary in default folders installation (ex : "C:\Program Files\nodejs\node.exe" for Windows) and if it doesn't find, it searches in your node in your "PATH" environment.</w:t>
+      <w:proofErr w:type="gramStart"/>
+      <w:r>
+        <w:t>when</w:t>
+      </w:r>
+      <w:proofErr w:type="gramEnd"/>
+      <w:r>
+        <w:t xml:space="preserve"> the native node is selected, it searches node binary in default folders installation (ex : "C:\Program Files\</w:t>
+      </w:r>
+      <w:proofErr w:type="spellStart"/>
+      <w:r>
+        <w:t>nodejs</w:t>
+      </w:r>
+      <w:proofErr w:type="spellEnd"/>
+      <w:r>
+        <w:t>\node.exe" for Windows) and if it doesn't find, it searches in your node in your "PATH" environment.</w:t>
       </w:r>
     </w:p>
     <w:p>
@@ -3575,7 +4214,15 @@
         </w:r>
       </w:hyperlink>
       <w:r>
-        <w:t>, it's important to restart your computer before using AngularJS Eclipse in order to your OS update correctly your "PATH" environment with your installed node.js.</w:t>
+        <w:t xml:space="preserve">, it's important to restart your computer before using </w:t>
+      </w:r>
+      <w:proofErr w:type="spellStart"/>
+      <w:r>
+        <w:t>AngularJS</w:t>
+      </w:r>
+      <w:proofErr w:type="spellEnd"/>
+      <w:r>
+        <w:t xml:space="preserve"> Eclipse in order to your OS update correctly your "PATH" environment with your installed node.js.</w:t>
       </w:r>
     </w:p>
     <w:p>
@@ -3586,8 +4233,13 @@
           <w:numId w:val="3"/>
         </w:numPr>
       </w:pPr>
-      <w:r>
-        <w:t>use an embed node. For that you must install the well embed node.js according your OS :</w:t>
+      <w:proofErr w:type="gramStart"/>
+      <w:r>
+        <w:t>use</w:t>
+      </w:r>
+      <w:proofErr w:type="gramEnd"/>
+      <w:r>
+        <w:t xml:space="preserve"> an embed node. For that you must install the well embed node.js according your OS :</w:t>
       </w:r>
     </w:p>
     <w:p>
@@ -3614,7 +4266,7 @@
                     </pic:cNvPicPr>
                   </pic:nvPicPr>
                   <pic:blipFill>
-                    <a:blip r:embed="rId65">
+                    <a:blip r:embed="rId66">
                       <a:extLst>
                         <a:ext uri="{28A0092B-C50C-407E-A947-70E740481C1C}">
                           <a14:useLocalDpi xmlns:a14="http://schemas.microsoft.com/office/drawing/2010/main" val="0"/>
@@ -3664,17 +4316,22 @@
       <w:pPr>
         <w:pStyle w:val="Heading5"/>
       </w:pPr>
-      <w:bookmarkStart w:id="3" w:name="_Tern_Plugins"/>
-      <w:bookmarkEnd w:id="3"/>
+      <w:bookmarkStart w:id="2" w:name="_Tern_Plugins"/>
+      <w:bookmarkEnd w:id="2"/>
       <w:r>
         <w:t>Tern Plugins</w:t>
       </w:r>
     </w:p>
     <w:p>
-      <w:r>
-        <w:t xml:space="preserve">tern.js provides several </w:t>
-      </w:r>
-      <w:hyperlink r:id="rId66" w:anchor="plugins" w:history="1">
+      <w:proofErr w:type="gramStart"/>
+      <w:r>
+        <w:t>tern.js</w:t>
+      </w:r>
+      <w:proofErr w:type="gramEnd"/>
+      <w:r>
+        <w:t xml:space="preserve"> provides several </w:t>
+      </w:r>
+      <w:hyperlink r:id="rId67" w:anchor="plugins" w:history="1">
         <w:r>
           <w:rPr>
             <w:rStyle w:val="Hyperlink"/>
@@ -3710,7 +4367,7 @@
                     </pic:cNvPicPr>
                   </pic:nvPicPr>
                   <pic:blipFill>
-                    <a:blip r:embed="rId67">
+                    <a:blip r:embed="rId68">
                       <a:extLst>
                         <a:ext uri="{28A0092B-C50C-407E-A947-70E740481C1C}">
                           <a14:useLocalDpi xmlns:a14="http://schemas.microsoft.com/office/drawing/2010/main" val="0"/>
@@ -3744,7 +4401,39 @@
     </w:p>
     <w:p>
       <w:r>
-        <w:t>The angular plugin gives you the capability to retrieve module, controllers,(custom) directives, etc from your javascript, manages completion hyperlink, hover, validation in HTML and Javascript editor. It's enable to emulate the angular injection on your $scope, $http, etc.</w:t>
+        <w:t>The angular plugin gives you the capability to retrieve module, controllers</w:t>
+      </w:r>
+      <w:proofErr w:type="gramStart"/>
+      <w:r>
+        <w:t>,(</w:t>
+      </w:r>
+      <w:proofErr w:type="gramEnd"/>
+      <w:r>
+        <w:t xml:space="preserve">custom) directives, </w:t>
+      </w:r>
+      <w:proofErr w:type="spellStart"/>
+      <w:r>
+        <w:t>etc</w:t>
+      </w:r>
+      <w:proofErr w:type="spellEnd"/>
+      <w:r>
+        <w:t xml:space="preserve"> from your </w:t>
+      </w:r>
+      <w:proofErr w:type="spellStart"/>
+      <w:r>
+        <w:t>javascript</w:t>
+      </w:r>
+      <w:proofErr w:type="spellEnd"/>
+      <w:r>
+        <w:t xml:space="preserve">, manages completion hyperlink, hover, validation in HTML and </w:t>
+      </w:r>
+      <w:proofErr w:type="spellStart"/>
+      <w:r>
+        <w:t>Javascript</w:t>
+      </w:r>
+      <w:proofErr w:type="spellEnd"/>
+      <w:r>
+        <w:t xml:space="preserve"> editor. It's enable to emulate the angular injection on your $scope, $http, etc.</w:t>
       </w:r>
     </w:p>
     <w:p>
@@ -3756,10 +4445,15 @@
       </w:r>
     </w:p>
     <w:p>
-      <w:r>
-        <w:t xml:space="preserve">tern.js provides several </w:t>
-      </w:r>
-      <w:hyperlink r:id="rId68" w:anchor="typedef" w:history="1">
+      <w:proofErr w:type="gramStart"/>
+      <w:r>
+        <w:t>tern.js</w:t>
+      </w:r>
+      <w:proofErr w:type="gramEnd"/>
+      <w:r>
+        <w:t xml:space="preserve"> provides several </w:t>
+      </w:r>
+      <w:hyperlink r:id="rId69" w:anchor="typedef" w:history="1">
         <w:r>
           <w:rPr>
             <w:rStyle w:val="Hyperlink"/>
@@ -3768,7 +4462,23 @@
         </w:r>
       </w:hyperlink>
       <w:r>
-        <w:t>. If you wish to benefit with completion about browser model (ex: document.get...), select it. It provides too an ecma5, jquery definition. For angular, the definition is inside the angular plugin.</w:t>
+        <w:t xml:space="preserve">. If you wish to benefit with completion about browser model (ex: </w:t>
+      </w:r>
+      <w:proofErr w:type="spellStart"/>
+      <w:r>
+        <w:t>document.get</w:t>
+      </w:r>
+      <w:proofErr w:type="spellEnd"/>
+      <w:r>
+        <w:t xml:space="preserve">...), select it. It provides too an ecma5, </w:t>
+      </w:r>
+      <w:proofErr w:type="spellStart"/>
+      <w:r>
+        <w:t>jquery</w:t>
+      </w:r>
+      <w:proofErr w:type="spellEnd"/>
+      <w:r>
+        <w:t xml:space="preserve"> definition. For angular, the definition is inside the angular plugin.</w:t>
       </w:r>
     </w:p>
     <w:p>
@@ -3795,7 +4505,7 @@
                     </pic:cNvPicPr>
                   </pic:nvPicPr>
                   <pic:blipFill>
-                    <a:blip r:embed="rId69">
+                    <a:blip r:embed="rId70">
                       <a:extLst>
                         <a:ext uri="{28A0092B-C50C-407E-A947-70E740481C1C}">
                           <a14:useLocalDpi xmlns:a14="http://schemas.microsoft.com/office/drawing/2010/main" val="0"/>
@@ -3837,8 +4547,37 @@
     </w:p>
     <w:p>
       <w:r>
-        <w:t>When tern is used for completion, validation, hover, hyperlink, it must load before (just the first time) a list of your Javascript. To do that you must configure your script paths by selecting your js folder which contains your javascripts (it's the same thing than for Java build path) :</w:t>
-      </w:r>
+        <w:t xml:space="preserve">When tern is used for completion, validation, hover, hyperlink, it must load before (just the first time) a list of your </w:t>
+      </w:r>
+      <w:proofErr w:type="spellStart"/>
+      <w:r>
+        <w:t>Javascript</w:t>
+      </w:r>
+      <w:proofErr w:type="spellEnd"/>
+      <w:r>
+        <w:t xml:space="preserve">. To do that you must configure your script paths by selecting your </w:t>
+      </w:r>
+      <w:proofErr w:type="spellStart"/>
+      <w:r>
+        <w:t>js</w:t>
+      </w:r>
+      <w:proofErr w:type="spellEnd"/>
+      <w:r>
+        <w:t xml:space="preserve"> folder which contains your </w:t>
+      </w:r>
+      <w:proofErr w:type="spellStart"/>
+      <w:r>
+        <w:t>javascripts</w:t>
+      </w:r>
+      <w:proofErr w:type="spellEnd"/>
+      <w:r>
+        <w:t xml:space="preserve"> (it's the same thing than for Java build path</w:t>
+      </w:r>
+      <w:proofErr w:type="gramStart"/>
+      <w:r>
+        <w:t>) :</w:t>
+      </w:r>
+      <w:proofErr w:type="gramEnd"/>
     </w:p>
     <w:p>
       <w:r>
@@ -3864,7 +4603,7 @@
                     </pic:cNvPicPr>
                   </pic:nvPicPr>
                   <pic:blipFill>
-                    <a:blip r:embed="rId70">
+                    <a:blip r:embed="rId71">
                       <a:extLst>
                         <a:ext uri="{28A0092B-C50C-407E-A947-70E740481C1C}">
                           <a14:useLocalDpi xmlns:a14="http://schemas.microsoft.com/office/drawing/2010/main" val="0"/>
@@ -3906,8 +4645,21 @@
     </w:p>
     <w:p>
       <w:r>
-        <w:t>In HTML editor, directives completion provides directive names with the ng-* syntax :</w:t>
-      </w:r>
+        <w:t xml:space="preserve">In HTML editor, directives completion provides directive names with the </w:t>
+      </w:r>
+      <w:proofErr w:type="spellStart"/>
+      <w:r>
+        <w:t>ng</w:t>
+      </w:r>
+      <w:proofErr w:type="spellEnd"/>
+      <w:r>
+        <w:t xml:space="preserve">-* </w:t>
+      </w:r>
+      <w:proofErr w:type="gramStart"/>
+      <w:r>
+        <w:t>syntax :</w:t>
+      </w:r>
+      <w:proofErr w:type="gramEnd"/>
     </w:p>
     <w:p>
       <w:r>
@@ -3932,7 +4684,7 @@
                     </pic:cNvPicPr>
                   </pic:nvPicPr>
                   <pic:blipFill>
-                    <a:blip r:embed="rId26">
+                    <a:blip r:embed="rId27">
                       <a:extLst>
                         <a:ext uri="{28A0092B-C50C-407E-A947-70E740481C1C}">
                           <a14:useLocalDpi xmlns:a14="http://schemas.microsoft.com/office/drawing/2010/main" val="0"/>
@@ -3966,8 +4718,21 @@
     </w:p>
     <w:p>
       <w:r>
-        <w:t>Angular supports several syntax like starting with 'x-', 'data-' and use ':', '-', '_' delimiters. You can customize the syntax that you wish for completion with the project properties. By default you will see this configuration :</w:t>
-      </w:r>
+        <w:t xml:space="preserve">Angular supports </w:t>
+      </w:r>
+      <w:proofErr w:type="gramStart"/>
+      <w:r>
+        <w:t>several syntax like starting with 'x-', 'data-' and use</w:t>
+      </w:r>
+      <w:proofErr w:type="gramEnd"/>
+      <w:r>
+        <w:t xml:space="preserve"> ':', '-', '_' delimiters. You can customize the syntax that you wish for completion with the project properties. By default you will see this </w:t>
+      </w:r>
+      <w:proofErr w:type="gramStart"/>
+      <w:r>
+        <w:t>configuration :</w:t>
+      </w:r>
+      <w:proofErr w:type="gramEnd"/>
     </w:p>
     <w:p>
       <w:r>
@@ -3993,7 +4758,7 @@
                     </pic:cNvPicPr>
                   </pic:nvPicPr>
                   <pic:blipFill>
-                    <a:blip r:embed="rId27">
+                    <a:blip r:embed="rId28">
                       <a:extLst>
                         <a:ext uri="{28A0092B-C50C-407E-A947-70E740481C1C}">
                           <a14:useLocalDpi xmlns:a14="http://schemas.microsoft.com/office/drawing/2010/main" val="0"/>
@@ -4027,8 +4792,13 @@
     </w:p>
     <w:p>
       <w:r>
-        <w:t>After validating your configuration, completion will show you directive names with other syntaxes :</w:t>
-      </w:r>
+        <w:t xml:space="preserve">After validating your configuration, completion will show you directive names with other </w:t>
+      </w:r>
+      <w:proofErr w:type="gramStart"/>
+      <w:r>
+        <w:t>syntaxes :</w:t>
+      </w:r>
+      <w:proofErr w:type="gramEnd"/>
     </w:p>
     <w:p>
       <w:r>
@@ -4053,7 +4823,7 @@
                     </pic:cNvPicPr>
                   </pic:nvPicPr>
                   <pic:blipFill>
-                    <a:blip r:embed="rId29">
+                    <a:blip r:embed="rId30">
                       <a:extLst>
                         <a:ext uri="{28A0092B-C50C-407E-A947-70E740481C1C}">
                           <a14:useLocalDpi xmlns:a14="http://schemas.microsoft.com/office/drawing/2010/main" val="0"/>
@@ -4096,8 +4866,13 @@
     </w:p>
     <w:p>
       <w:r>
-        <w:t>If you validate with "Validate" menu contextual menu :</w:t>
-      </w:r>
+        <w:t xml:space="preserve">If you validate with "Validate" menu contextual </w:t>
+      </w:r>
+      <w:proofErr w:type="gramStart"/>
+      <w:r>
+        <w:t>menu :</w:t>
+      </w:r>
+      <w:proofErr w:type="gramEnd"/>
     </w:p>
     <w:p>
       <w:r>
@@ -4122,7 +4897,7 @@
                     </pic:cNvPicPr>
                   </pic:nvPicPr>
                   <pic:blipFill>
-                    <a:blip r:embed="rId71">
+                    <a:blip r:embed="rId72">
                       <a:extLst>
                         <a:ext uri="{28A0092B-C50C-407E-A947-70E740481C1C}">
                           <a14:useLocalDpi xmlns:a14="http://schemas.microsoft.com/office/drawing/2010/main" val="0"/>
@@ -4155,8 +4930,21 @@
       </w:r>
     </w:p>
     <w:p>
-      <w:r>
-        <w:t>you will see that AngularJS directives will have warn messages :</w:t>
+      <w:proofErr w:type="gramStart"/>
+      <w:r>
+        <w:t>you</w:t>
+      </w:r>
+      <w:proofErr w:type="gramEnd"/>
+      <w:r>
+        <w:t xml:space="preserve"> will see that </w:t>
+      </w:r>
+      <w:proofErr w:type="spellStart"/>
+      <w:r>
+        <w:t>AngularJS</w:t>
+      </w:r>
+      <w:proofErr w:type="spellEnd"/>
+      <w:r>
+        <w:t xml:space="preserve"> directives will have warn messages :</w:t>
       </w:r>
     </w:p>
     <w:p>
@@ -4182,7 +4970,7 @@
                     </pic:cNvPicPr>
                   </pic:nvPicPr>
                   <pic:blipFill>
-                    <a:blip r:embed="rId72">
+                    <a:blip r:embed="rId73">
                       <a:extLst>
                         <a:ext uri="{28A0092B-C50C-407E-A947-70E740481C1C}">
                           <a14:useLocalDpi xmlns:a14="http://schemas.microsoft.com/office/drawing/2010/main" val="0"/>
@@ -4216,8 +5004,13 @@
     </w:p>
     <w:p>
       <w:r>
-        <w:t>In this sample you have 2 warnings messages :</w:t>
-      </w:r>
+        <w:t xml:space="preserve">In this sample you have 2 warnings </w:t>
+      </w:r>
+      <w:proofErr w:type="gramStart"/>
+      <w:r>
+        <w:t>messages :</w:t>
+      </w:r>
+      <w:proofErr w:type="gramEnd"/>
     </w:p>
     <w:p>
       <w:pPr>
@@ -4228,7 +5021,15 @@
         </w:numPr>
       </w:pPr>
       <w:r>
-        <w:t>a warning with ng-app which is an Angular directive</w:t>
+        <w:t xml:space="preserve">a warning with </w:t>
+      </w:r>
+      <w:proofErr w:type="spellStart"/>
+      <w:r>
+        <w:t>ng</w:t>
+      </w:r>
+      <w:proofErr w:type="spellEnd"/>
+      <w:r>
+        <w:t>-app which is an Angular directive</w:t>
       </w:r>
     </w:p>
     <w:p>
@@ -4239,23 +5040,30 @@
           <w:numId w:val="3"/>
         </w:numPr>
       </w:pPr>
-      <w:r>
-        <w:t>a warning with "a" attribute in the head element which doesn't exist.</w:t>
-      </w:r>
-    </w:p>
-    <w:p>
-      <w:r>
-        <w:t xml:space="preserve">You could disable the warning message for unknown attribute, but AngularJS Eclipse provides the "HTML Angular Syntax Validator" which is an extension of the "HTML Syntax Validator" to support </w:t>
+      <w:proofErr w:type="gramStart"/>
+      <w:r>
+        <w:t>a</w:t>
+      </w:r>
+      <w:proofErr w:type="gramEnd"/>
+      <w:r>
+        <w:t xml:space="preserve"> warning with "a" attribute in the head element which doesn't exist.</w:t>
+      </w:r>
+    </w:p>
+    <w:p>
+      <w:r>
+        <w:t xml:space="preserve">You could disable the warning message for unknown attribute, but </w:t>
+      </w:r>
+      <w:proofErr w:type="spellStart"/>
+      <w:r>
+        <w:t>AngularJS</w:t>
+      </w:r>
+      <w:proofErr w:type="spellEnd"/>
+      <w:r>
+        <w:t xml:space="preserve"> Eclipse provides the "HTML Angular Syntax Validator" which is an extension of the "HTML Syntax Validator" to support </w:t>
       </w:r>
       <w:r>
         <w:lastRenderedPageBreak/>
-        <w:t xml:space="preserve">Angular directives. To use this Angular validator, you must enable it and </w:t>
-      </w:r>
-      <w:r>
-        <w:t>disable "HTML Syntax Validator"</w:t>
-      </w:r>
-      <w:r>
-        <w:t>:</w:t>
+        <w:t>Angular directives. To use this Angular validator, you must enable it and disable "HTML Syntax Validator":</w:t>
       </w:r>
     </w:p>
     <w:p>
@@ -4281,7 +5089,7 @@
                     </pic:cNvPicPr>
                   </pic:nvPicPr>
                   <pic:blipFill>
-                    <a:blip r:embed="rId73">
+                    <a:blip r:embed="rId74">
                       <a:extLst>
                         <a:ext uri="{28A0092B-C50C-407E-A947-70E740481C1C}">
                           <a14:useLocalDpi xmlns:a14="http://schemas.microsoft.com/office/drawing/2010/main" val="0"/>
@@ -4341,7 +5149,7 @@
                     </pic:cNvPicPr>
                   </pic:nvPicPr>
                   <pic:blipFill>
-                    <a:blip r:embed="rId74">
+                    <a:blip r:embed="rId75">
                       <a:extLst>
                         <a:ext uri="{28A0092B-C50C-407E-A947-70E740481C1C}">
                           <a14:useLocalDpi xmlns:a14="http://schemas.microsoft.com/office/drawing/2010/main" val="0"/>
@@ -4384,7 +5192,15 @@
     </w:p>
     <w:p>
       <w:r>
-        <w:t>At this step we have finished to configure AngularJS Eclipse, now it's time to check that everything works (tern with node.js is well configured).</w:t>
+        <w:t xml:space="preserve">At this step we have finished to configure </w:t>
+      </w:r>
+      <w:proofErr w:type="spellStart"/>
+      <w:r>
+        <w:t>AngularJS</w:t>
+      </w:r>
+      <w:proofErr w:type="spellEnd"/>
+      <w:r>
+        <w:t xml:space="preserve"> Eclipse, now it's time to check that everything works (tern with node.js is well configured).</w:t>
       </w:r>
     </w:p>
     <w:p>
@@ -4407,7 +5223,21 @@
         <w:rPr>
           <w:b/>
         </w:rPr>
-        <w:t>Open with/AngularJS Editor:</w:t>
+        <w:t>Open with/</w:t>
+      </w:r>
+      <w:proofErr w:type="spellStart"/>
+      <w:r>
+        <w:rPr>
+          <w:b/>
+        </w:rPr>
+        <w:t>AngularJS</w:t>
+      </w:r>
+      <w:proofErr w:type="spellEnd"/>
+      <w:r>
+        <w:rPr>
+          <w:b/>
+        </w:rPr>
+        <w:t xml:space="preserve"> Editor:</w:t>
       </w:r>
     </w:p>
     <w:p>
@@ -4433,7 +5263,7 @@
                     </pic:cNvPicPr>
                   </pic:nvPicPr>
                   <pic:blipFill>
-                    <a:blip r:embed="rId75">
+                    <a:blip r:embed="rId76">
                       <a:extLst>
                         <a:ext uri="{28A0092B-C50C-407E-A947-70E740481C1C}">
                           <a14:useLocalDpi xmlns:a14="http://schemas.microsoft.com/office/drawing/2010/main" val="0"/>
@@ -4472,7 +5302,15 @@
     </w:p>
     <w:p>
       <w:r>
-        <w:t>Try completion on ng-app to open your module:</w:t>
+        <w:t xml:space="preserve">Try completion on </w:t>
+      </w:r>
+      <w:proofErr w:type="spellStart"/>
+      <w:r>
+        <w:t>ng</w:t>
+      </w:r>
+      <w:proofErr w:type="spellEnd"/>
+      <w:r>
+        <w:t>-app to open your module:</w:t>
       </w:r>
     </w:p>
     <w:p>
@@ -4498,7 +5336,7 @@
                     </pic:cNvPicPr>
                   </pic:nvPicPr>
                   <pic:blipFill>
-                    <a:blip r:embed="rId76">
+                    <a:blip r:embed="rId77">
                       <a:extLst>
                         <a:ext uri="{28A0092B-C50C-407E-A947-70E740481C1C}">
                           <a14:useLocalDpi xmlns:a14="http://schemas.microsoft.com/office/drawing/2010/main" val="0"/>
@@ -4535,12 +5373,14 @@
         <w:t xml:space="preserve">This feature is managed by tern, if it doesn't work, see </w:t>
       </w:r>
       <w:hyperlink w:anchor="_Troubleshooting" w:history="1">
+        <w:proofErr w:type="gramStart"/>
         <w:r>
           <w:rPr>
             <w:rStyle w:val="Hyperlink"/>
           </w:rPr>
           <w:t>Troubleshooting</w:t>
         </w:r>
+        <w:proofErr w:type="gramEnd"/>
       </w:hyperlink>
       <w:r>
         <w:t xml:space="preserve"> section.</w:t>
@@ -4551,14 +5391,27 @@
       <w:pPr>
         <w:pStyle w:val="Heading3"/>
       </w:pPr>
+      <w:proofErr w:type="spellStart"/>
       <w:r>
         <w:lastRenderedPageBreak/>
-        <w:t>Javascript Editor</w:t>
-      </w:r>
-    </w:p>
-    <w:p>
-      <w:r>
-        <w:t>Open a javascript editor and try to open completion for angular model:</w:t>
+        <w:t>Javascript</w:t>
+      </w:r>
+      <w:proofErr w:type="spellEnd"/>
+      <w:r>
+        <w:t xml:space="preserve"> Editor</w:t>
+      </w:r>
+    </w:p>
+    <w:p>
+      <w:r>
+        <w:t xml:space="preserve">Open a </w:t>
+      </w:r>
+      <w:proofErr w:type="spellStart"/>
+      <w:r>
+        <w:t>javascript</w:t>
+      </w:r>
+      <w:proofErr w:type="spellEnd"/>
+      <w:r>
+        <w:t xml:space="preserve"> editor and try to open completion for angular model:</w:t>
       </w:r>
     </w:p>
     <w:p>
@@ -4584,7 +5437,7 @@
                     </pic:cNvPicPr>
                   </pic:nvPicPr>
                   <pic:blipFill>
-                    <a:blip r:embed="rId77">
+                    <a:blip r:embed="rId78">
                       <a:extLst>
                         <a:ext uri="{28A0092B-C50C-407E-A947-70E740481C1C}">
                           <a14:useLocalDpi xmlns:a14="http://schemas.microsoft.com/office/drawing/2010/main" val="0"/>
@@ -4621,12 +5474,14 @@
         <w:t xml:space="preserve">This feature is managed by tern, if it doesn't work, see </w:t>
       </w:r>
       <w:hyperlink w:anchor="_Troubleshooting" w:history="1">
+        <w:proofErr w:type="gramStart"/>
         <w:r>
           <w:rPr>
             <w:rStyle w:val="Hyperlink"/>
           </w:rPr>
           <w:t>Troubleshooting</w:t>
         </w:r>
+        <w:proofErr w:type="gramEnd"/>
       </w:hyperlink>
       <w:r>
         <w:t xml:space="preserve"> section.</w:t>
@@ -4636,21 +5491,23 @@
       <w:pPr>
         <w:pStyle w:val="Heading3"/>
       </w:pPr>
-      <w:bookmarkStart w:id="4" w:name="_Troubleshooting"/>
-      <w:bookmarkEnd w:id="4"/>
+      <w:bookmarkStart w:id="3" w:name="_Troubleshooting"/>
+      <w:bookmarkEnd w:id="3"/>
       <w:r>
         <w:t>Troubleshooting</w:t>
       </w:r>
     </w:p>
     <w:p>
       <w:r>
-        <w:t>If you have checked your configuration and completion doesn't work for HTML and Javascript editor, it means that there is a problem with tern with node.js. To veri</w:t>
-      </w:r>
-      <w:r>
-        <w:t>fy that you can see errors with</w:t>
-      </w:r>
-      <w:r>
-        <w:t>:</w:t>
+        <w:t xml:space="preserve">If you have checked your configuration and completion doesn't work for HTML and </w:t>
+      </w:r>
+      <w:proofErr w:type="spellStart"/>
+      <w:r>
+        <w:t>Javascript</w:t>
+      </w:r>
+      <w:proofErr w:type="spellEnd"/>
+      <w:r>
+        <w:t xml:space="preserve"> editor, it means that there is a problem with tern with node.js. To verify that you can see errors with:</w:t>
       </w:r>
     </w:p>
     <w:p>
@@ -4708,7 +5565,7 @@
                     </pic:cNvPicPr>
                   </pic:nvPicPr>
                   <pic:blipFill>
-                    <a:blip r:embed="rId78">
+                    <a:blip r:embed="rId79">
                       <a:extLst>
                         <a:ext uri="{28A0092B-C50C-407E-A947-70E740481C1C}">
                           <a14:useLocalDpi xmlns:a14="http://schemas.microsoft.com/office/drawing/2010/main" val="0"/>
@@ -4782,7 +5639,7 @@
                     </pic:cNvPicPr>
                   </pic:nvPicPr>
                   <pic:blipFill>
-                    <a:blip r:embed="rId79">
+                    <a:blip r:embed="rId80">
                       <a:extLst>
                         <a:ext uri="{28A0092B-C50C-407E-A947-70E740481C1C}">
                           <a14:useLocalDpi xmlns:a14="http://schemas.microsoft.com/office/drawing/2010/main" val="0"/>
@@ -4815,8 +5672,13 @@
       </w:r>
     </w:p>
     <w:p>
-      <w:r>
-        <w:t>and open the tern console:</w:t>
+      <w:proofErr w:type="gramStart"/>
+      <w:r>
+        <w:t>and</w:t>
+      </w:r>
+      <w:proofErr w:type="gramEnd"/>
+      <w:r>
+        <w:t xml:space="preserve"> open the tern console:</w:t>
       </w:r>
     </w:p>
     <w:p>
@@ -4842,7 +5704,7 @@
                     </pic:cNvPicPr>
                   </pic:nvPicPr>
                   <pic:blipFill>
-                    <a:blip r:embed="rId80">
+                    <a:blip r:embed="rId81">
                       <a:extLst>
                         <a:ext uri="{28A0092B-C50C-407E-A947-70E740481C1C}">
                           <a14:useLocalDpi xmlns:a14="http://schemas.microsoft.com/office/drawing/2010/main" val="0"/>
@@ -4903,7 +5765,7 @@
                     </pic:cNvPicPr>
                   </pic:nvPicPr>
                   <pic:blipFill>
-                    <a:blip r:embed="rId81">
+                    <a:blip r:embed="rId82">
                       <a:extLst>
                         <a:ext uri="{28A0092B-C50C-407E-A947-70E740481C1C}">
                           <a14:useLocalDpi xmlns:a14="http://schemas.microsoft.com/office/drawing/2010/main" val="0"/>
@@ -4969,7 +5831,7 @@
                     </pic:cNvPicPr>
                   </pic:nvPicPr>
                   <pic:blipFill>
-                    <a:blip r:embed="rId82">
+                    <a:blip r:embed="rId83">
                       <a:extLst>
                         <a:ext uri="{28A0092B-C50C-407E-A947-70E740481C1C}">
                           <a14:useLocalDpi xmlns:a14="http://schemas.microsoft.com/office/drawing/2010/main" val="0"/>
@@ -5006,7 +5868,7 @@
       <w:pPr>
         <w:pStyle w:val="Heading3"/>
       </w:pPr>
-      <w:hyperlink r:id="rId83" w:history="1">
+      <w:hyperlink r:id="rId84" w:history="1">
         <w:r>
           <w:rPr>
             <w:rStyle w:val="Hyperlink"/>
@@ -5022,7 +5884,23 @@
         </w:rPr>
       </w:pPr>
       <w:r>
-        <w:t xml:space="preserve">Angular Explorer View gives you the capability to display Angular elements like modules, controllers of your AngularJS application. To open it go to </w:t>
+        <w:t xml:space="preserve">Angular Explorer View gives you the capability to display Angular elements like modules, controllers of your </w:t>
+      </w:r>
+      <w:proofErr w:type="spellStart"/>
+      <w:r>
+        <w:t>AngularJS</w:t>
+      </w:r>
+      <w:proofErr w:type="spellEnd"/>
+      <w:r>
+        <w:t xml:space="preserve"> application. To open it </w:t>
+      </w:r>
+      <w:proofErr w:type="gramStart"/>
+      <w:r>
+        <w:t>go</w:t>
+      </w:r>
+      <w:proofErr w:type="gramEnd"/>
+      <w:r>
+        <w:t xml:space="preserve"> to </w:t>
       </w:r>
       <w:r>
         <w:rPr>
@@ -5064,7 +5942,7 @@
                     </pic:cNvPicPr>
                   </pic:nvPicPr>
                   <pic:blipFill>
-                    <a:blip r:embed="rId84">
+                    <a:blip r:embed="rId85">
                       <a:extLst>
                         <a:ext uri="{28A0092B-C50C-407E-A947-70E740481C1C}">
                           <a14:useLocalDpi xmlns:a14="http://schemas.microsoft.com/office/drawing/2010/main" val="0"/>
@@ -5101,8 +5979,13 @@
         <w:t>After that you can see</w:t>
       </w:r>
       <w:r>
-        <w:t xml:space="preserve"> your modules, controllers, etc</w:t>
-      </w:r>
+        <w:t xml:space="preserve"> your modules, controllers, </w:t>
+      </w:r>
+      <w:proofErr w:type="spellStart"/>
+      <w:r>
+        <w:t>etc</w:t>
+      </w:r>
+      <w:proofErr w:type="spellEnd"/>
       <w:r>
         <w:t>:</w:t>
       </w:r>
@@ -5130,7 +6013,7 @@
                     </pic:cNvPicPr>
                   </pic:nvPicPr>
                   <pic:blipFill>
-                    <a:blip r:embed="rId85">
+                    <a:blip r:embed="rId86">
                       <a:extLst>
                         <a:ext uri="{28A0092B-C50C-407E-A947-70E740481C1C}">
                           <a14:useLocalDpi xmlns:a14="http://schemas.microsoft.com/office/drawing/2010/main" val="0"/>
@@ -5175,7 +6058,15 @@
         <w:t>Angular Explorer View gives you the capability to display Angular elements like modules, controller</w:t>
       </w:r>
       <w:r>
-        <w:t>s of your AngularJS application</w:t>
+        <w:t xml:space="preserve">s of your </w:t>
+      </w:r>
+      <w:proofErr w:type="spellStart"/>
+      <w:r>
+        <w:t>AngularJS</w:t>
+      </w:r>
+      <w:proofErr w:type="spellEnd"/>
+      <w:r>
+        <w:t xml:space="preserve"> application</w:t>
       </w:r>
       <w:r>
         <w:t>:</w:t>
@@ -5205,7 +6096,7 @@
                     </pic:cNvPicPr>
                   </pic:nvPicPr>
                   <pic:blipFill>
-                    <a:blip r:embed="rId86">
+                    <a:blip r:embed="rId87">
                       <a:extLst>
                         <a:ext uri="{28A0092B-C50C-407E-A947-70E740481C1C}">
                           <a14:useLocalDpi xmlns:a14="http://schemas.microsoft.com/office/drawing/2010/main" val="0"/>
@@ -5239,8 +6130,13 @@
     </w:p>
     <w:p>
       <w:r>
-        <w:t>This view is useful for :</w:t>
-      </w:r>
+        <w:t xml:space="preserve">This view is useful </w:t>
+      </w:r>
+      <w:proofErr w:type="gramStart"/>
+      <w:r>
+        <w:t>for :</w:t>
+      </w:r>
+      <w:proofErr w:type="gramEnd"/>
     </w:p>
     <w:p>
       <w:pPr>
@@ -5250,8 +6146,21 @@
           <w:numId w:val="5"/>
         </w:numPr>
       </w:pPr>
-      <w:r>
-        <w:t>display modules, controllers, etc in a view and go to the definition if you double click on it (open the JS editor and select the module, controller).</w:t>
+      <w:proofErr w:type="gramStart"/>
+      <w:r>
+        <w:t>display</w:t>
+      </w:r>
+      <w:proofErr w:type="gramEnd"/>
+      <w:r>
+        <w:t xml:space="preserve"> modules, controllers, </w:t>
+      </w:r>
+      <w:proofErr w:type="spellStart"/>
+      <w:r>
+        <w:t>etc</w:t>
+      </w:r>
+      <w:proofErr w:type="spellEnd"/>
+      <w:r>
+        <w:t xml:space="preserve"> in a view and go to the definition if you double click on it (open the JS editor and select the module, controller).</w:t>
       </w:r>
     </w:p>
     <w:p>
@@ -5262,8 +6171,13 @@
           <w:numId w:val="5"/>
         </w:numPr>
       </w:pPr>
-      <w:r>
-        <w:t>AngularJS "HTML templates" where module and controller is not defined inside the HTML. So you can link module and controller to the current HTML editor to benefit with Angular expression completion.</w:t>
+      <w:proofErr w:type="spellStart"/>
+      <w:r>
+        <w:t>AngularJS</w:t>
+      </w:r>
+      <w:proofErr w:type="spellEnd"/>
+      <w:r>
+        <w:t xml:space="preserve"> "HTML templates" where module and controller is not defined inside the HTML. So you can link module and controller to the current HTML editor to benefit with Angular expression completion.</w:t>
       </w:r>
     </w:p>
     <w:p>
@@ -5284,7 +6198,15 @@
     </w:p>
     <w:p>
       <w:r>
-        <w:t>To use Angular Explorer View, you must defines the whole Javascripts files which must be used to load with Tern t</w:t>
+        <w:t xml:space="preserve">To use Angular Explorer View, you must defines the whole </w:t>
+      </w:r>
+      <w:proofErr w:type="spellStart"/>
+      <w:r>
+        <w:t>Javascripts</w:t>
+      </w:r>
+      <w:proofErr w:type="spellEnd"/>
+      <w:r>
+        <w:t xml:space="preserve"> files which must be used to load with Tern t</w:t>
       </w:r>
       <w:r>
         <w:t>he</w:t>
@@ -5318,67 +6240,6 @@
                 <pic:pic xmlns:pic="http://schemas.openxmlformats.org/drawingml/2006/picture">
                   <pic:nvPicPr>
                     <pic:cNvPr id="0" name="Picture 138" descr="Configure script path file"/>
-                    <pic:cNvPicPr>
-                      <a:picLocks noChangeAspect="1" noChangeArrowheads="1"/>
-                    </pic:cNvPicPr>
-                  </pic:nvPicPr>
-                  <pic:blipFill>
-                    <a:blip r:embed="rId87">
-                      <a:extLst>
-                        <a:ext uri="{28A0092B-C50C-407E-A947-70E740481C1C}">
-                          <a14:useLocalDpi xmlns:a14="http://schemas.microsoft.com/office/drawing/2010/main" val="0"/>
-                        </a:ext>
-                      </a:extLst>
-                    </a:blip>
-                    <a:srcRect/>
-                    <a:stretch>
-                      <a:fillRect/>
-                    </a:stretch>
-                  </pic:blipFill>
-                  <pic:spPr bwMode="auto">
-                    <a:xfrm>
-                      <a:off x="0" y="0"/>
-                      <a:ext cx="5943600" cy="4128351"/>
-                    </a:xfrm>
-                    <a:prstGeom prst="rect">
-                      <a:avLst/>
-                    </a:prstGeom>
-                    <a:noFill/>
-                    <a:ln>
-                      <a:noFill/>
-                    </a:ln>
-                  </pic:spPr>
-                </pic:pic>
-              </a:graphicData>
-            </a:graphic>
-          </wp:inline>
-        </w:drawing>
-      </w:r>
-    </w:p>
-    <w:p>
-      <w:r>
-        <w:t>You can define a folder with "Add Folder" which contains the Javascript files to load. This configuration is used when your scripts to load are not declared in script element (or if script/@src cannot be resolved if you use for instance JSP EL contextPath).</w:t>
-      </w:r>
-    </w:p>
-    <w:p>
-      <w:r>
-        <w:rPr>
-          <w:noProof/>
-        </w:rPr>
-        <w:lastRenderedPageBreak/>
-        <w:drawing>
-          <wp:inline distT="0" distB="0" distL="0" distR="0">
-            <wp:extent cx="5943600" cy="4128351"/>
-            <wp:effectExtent l="0" t="0" r="0" b="5715"/>
-            <wp:docPr id="69" name="Picture 69" descr="Configure script path folder"/>
-            <wp:cNvGraphicFramePr>
-              <a:graphicFrameLocks xmlns:a="http://schemas.openxmlformats.org/drawingml/2006/main" noChangeAspect="1"/>
-            </wp:cNvGraphicFramePr>
-            <a:graphic xmlns:a="http://schemas.openxmlformats.org/drawingml/2006/main">
-              <a:graphicData uri="http://schemas.openxmlformats.org/drawingml/2006/picture">
-                <pic:pic xmlns:pic="http://schemas.openxmlformats.org/drawingml/2006/picture">
-                  <pic:nvPicPr>
-                    <pic:cNvPr id="0" name="Picture 140" descr="Configure script path folder"/>
                     <pic:cNvPicPr>
                       <a:picLocks noChangeAspect="1" noChangeArrowheads="1"/>
                     </pic:cNvPicPr>
@@ -5417,6 +6278,91 @@
       </w:r>
     </w:p>
     <w:p>
+      <w:r>
+        <w:t xml:space="preserve">You can define a folder with "Add Folder" which contains the </w:t>
+      </w:r>
+      <w:proofErr w:type="spellStart"/>
+      <w:r>
+        <w:t>Javascript</w:t>
+      </w:r>
+      <w:proofErr w:type="spellEnd"/>
+      <w:r>
+        <w:t xml:space="preserve"> files to load. This configuration is used when your scripts to load are not declared in script element (or if script/@</w:t>
+      </w:r>
+      <w:proofErr w:type="spellStart"/>
+      <w:r>
+        <w:t>src</w:t>
+      </w:r>
+      <w:proofErr w:type="spellEnd"/>
+      <w:r>
+        <w:t xml:space="preserve"> cannot be resolved if you use for instance JSP EL </w:t>
+      </w:r>
+      <w:proofErr w:type="spellStart"/>
+      <w:r>
+        <w:t>contextPath</w:t>
+      </w:r>
+      <w:proofErr w:type="spellEnd"/>
+      <w:r>
+        <w:t>).</w:t>
+      </w:r>
+    </w:p>
+    <w:p>
+      <w:r>
+        <w:rPr>
+          <w:noProof/>
+        </w:rPr>
+        <w:lastRenderedPageBreak/>
+        <w:drawing>
+          <wp:inline distT="0" distB="0" distL="0" distR="0">
+            <wp:extent cx="5943600" cy="4128351"/>
+            <wp:effectExtent l="0" t="0" r="0" b="5715"/>
+            <wp:docPr id="69" name="Picture 69" descr="Configure script path folder"/>
+            <wp:cNvGraphicFramePr>
+              <a:graphicFrameLocks xmlns:a="http://schemas.openxmlformats.org/drawingml/2006/main" noChangeAspect="1"/>
+            </wp:cNvGraphicFramePr>
+            <a:graphic xmlns:a="http://schemas.openxmlformats.org/drawingml/2006/main">
+              <a:graphicData uri="http://schemas.openxmlformats.org/drawingml/2006/picture">
+                <pic:pic xmlns:pic="http://schemas.openxmlformats.org/drawingml/2006/picture">
+                  <pic:nvPicPr>
+                    <pic:cNvPr id="0" name="Picture 140" descr="Configure script path folder"/>
+                    <pic:cNvPicPr>
+                      <a:picLocks noChangeAspect="1" noChangeArrowheads="1"/>
+                    </pic:cNvPicPr>
+                  </pic:nvPicPr>
+                  <pic:blipFill>
+                    <a:blip r:embed="rId89">
+                      <a:extLst>
+                        <a:ext uri="{28A0092B-C50C-407E-A947-70E740481C1C}">
+                          <a14:useLocalDpi xmlns:a14="http://schemas.microsoft.com/office/drawing/2010/main" val="0"/>
+                        </a:ext>
+                      </a:extLst>
+                    </a:blip>
+                    <a:srcRect/>
+                    <a:stretch>
+                      <a:fillRect/>
+                    </a:stretch>
+                  </pic:blipFill>
+                  <pic:spPr bwMode="auto">
+                    <a:xfrm>
+                      <a:off x="0" y="0"/>
+                      <a:ext cx="5943600" cy="4128351"/>
+                    </a:xfrm>
+                    <a:prstGeom prst="rect">
+                      <a:avLst/>
+                    </a:prstGeom>
+                    <a:noFill/>
+                    <a:ln>
+                      <a:noFill/>
+                    </a:ln>
+                  </pic:spPr>
+                </pic:pic>
+              </a:graphicData>
+            </a:graphic>
+          </wp:inline>
+        </w:drawing>
+      </w:r>
+    </w:p>
+    <w:p>
       <w:pPr>
         <w:pStyle w:val="Heading4"/>
       </w:pPr>
@@ -5434,7 +6380,15 @@
     </w:p>
     <w:p>
       <w:r>
-        <w:t>The "Go To Definition" contextual menu gives the capability to open the JS editor and select the module, controller selected (you can</w:t>
+        <w:t xml:space="preserve">The "Go </w:t>
+      </w:r>
+      <w:proofErr w:type="gramStart"/>
+      <w:r>
+        <w:t>To</w:t>
+      </w:r>
+      <w:proofErr w:type="gramEnd"/>
+      <w:r>
+        <w:t xml:space="preserve"> Definition" contextual menu gives the capability to open the JS editor and select the module, controller selected (you can</w:t>
       </w:r>
       <w:r>
         <w:t xml:space="preserve"> do that too with double click)</w:t>
@@ -5466,7 +6420,7 @@
                     </pic:cNvPicPr>
                   </pic:nvPicPr>
                   <pic:blipFill>
-                    <a:blip r:embed="rId89">
+                    <a:blip r:embed="rId90">
                       <a:extLst>
                         <a:ext uri="{28A0092B-C50C-407E-A947-70E740481C1C}">
                           <a14:useLocalDpi xmlns:a14="http://schemas.microsoft.com/office/drawing/2010/main" val="0"/>
@@ -5535,7 +6489,7 @@
                     </pic:cNvPicPr>
                   </pic:nvPicPr>
                   <pic:blipFill>
-                    <a:blip r:embed="rId90">
+                    <a:blip r:embed="rId91">
                       <a:extLst>
                         <a:ext uri="{28A0092B-C50C-407E-A947-70E740481C1C}">
                           <a14:useLocalDpi xmlns:a14="http://schemas.microsoft.com/office/drawing/2010/main" val="0"/>
@@ -5595,7 +6549,7 @@
                     </pic:cNvPicPr>
                   </pic:nvPicPr>
                   <pic:blipFill>
-                    <a:blip r:embed="rId91">
+                    <a:blip r:embed="rId92">
                       <a:extLst>
                         <a:ext uri="{28A0092B-C50C-407E-A947-70E740481C1C}">
                           <a14:useLocalDpi xmlns:a14="http://schemas.microsoft.com/office/drawing/2010/main" val="0"/>
@@ -5629,8 +6583,13 @@
     </w:p>
     <w:p>
       <w:r>
-        <w:t>If you reopen completion, you will see completion :</w:t>
-      </w:r>
+        <w:t xml:space="preserve">If you reopen completion, you will see </w:t>
+      </w:r>
+      <w:proofErr w:type="gramStart"/>
+      <w:r>
+        <w:t>completion :</w:t>
+      </w:r>
+      <w:proofErr w:type="gramEnd"/>
     </w:p>
     <w:p>
       <w:r>
@@ -5656,7 +6615,7 @@
                     </pic:cNvPicPr>
                   </pic:nvPicPr>
                   <pic:blipFill>
-                    <a:blip r:embed="rId92">
+                    <a:blip r:embed="rId93">
                       <a:extLst>
                         <a:ext uri="{28A0092B-C50C-407E-A947-70E740481C1C}">
                           <a14:useLocalDpi xmlns:a14="http://schemas.microsoft.com/office/drawing/2010/main" val="0"/>
@@ -5709,8 +6668,1231 @@
       </w:pPr>
       <w:r>
         <w:lastRenderedPageBreak/>
-        <w:t>Setup Github</w:t>
-      </w:r>
+        <w:t xml:space="preserve">Setup </w:t>
+      </w:r>
+      <w:proofErr w:type="spellStart"/>
+      <w:r>
+        <w:t>Github</w:t>
+      </w:r>
+      <w:proofErr w:type="spellEnd"/>
+    </w:p>
+    <w:p>
+      <w:r>
+        <w:t xml:space="preserve">You can get a </w:t>
+      </w:r>
+      <w:proofErr w:type="spellStart"/>
+      <w:r>
+        <w:t>Git</w:t>
+      </w:r>
+      <w:proofErr w:type="spellEnd"/>
+      <w:r>
+        <w:t xml:space="preserve"> project using two main approaches. The first takes an existing project or directory and imports it into </w:t>
+      </w:r>
+      <w:proofErr w:type="spellStart"/>
+      <w:r>
+        <w:t>Git</w:t>
+      </w:r>
+      <w:proofErr w:type="spellEnd"/>
+      <w:r>
+        <w:t xml:space="preserve">. The second clones an existing </w:t>
+      </w:r>
+      <w:proofErr w:type="spellStart"/>
+      <w:r>
+        <w:t>Git</w:t>
+      </w:r>
+      <w:proofErr w:type="spellEnd"/>
+      <w:r>
+        <w:t xml:space="preserve"> repository from another server.</w:t>
+      </w:r>
+    </w:p>
+    <w:p>
+      <w:pPr>
+        <w:pStyle w:val="Heading2"/>
+      </w:pPr>
+      <w:r>
+        <w:t>Initializing a Repository in an Existing Directory</w:t>
+      </w:r>
+    </w:p>
+    <w:p>
+      <w:r>
+        <w:t xml:space="preserve">If you’re starting to track an existing project in </w:t>
+      </w:r>
+      <w:proofErr w:type="spellStart"/>
+      <w:r>
+        <w:t>Git</w:t>
+      </w:r>
+      <w:proofErr w:type="spellEnd"/>
+      <w:r>
+        <w:t>, you need to go to the project’s directory and type</w:t>
+      </w:r>
+    </w:p>
+    <w:p>
+      <w:pPr>
+        <w:shd w:val="clear" w:color="auto" w:fill="FFFFFF"/>
+        <w:spacing w:after="0" w:line="480" w:lineRule="auto"/>
+        <w:rPr>
+          <w:rFonts w:ascii="Times New Roman" w:eastAsia="Times New Roman" w:hAnsi="Times New Roman" w:cs="Times New Roman"/>
+          <w:sz w:val="24"/>
+          <w:szCs w:val="24"/>
+        </w:rPr>
+      </w:pPr>
+      <w:r>
+        <w:rPr>
+          <w:rFonts w:ascii="Courier New" w:eastAsia="Times New Roman" w:hAnsi="Courier New" w:cs="Courier New"/>
+          <w:color w:val="000000"/>
+          <w:sz w:val="20"/>
+          <w:szCs w:val="20"/>
+          <w:shd w:val="clear" w:color="auto" w:fill="F2F4FF"/>
+        </w:rPr>
+        <w:t xml:space="preserve">$ </w:t>
+      </w:r>
+      <w:proofErr w:type="spellStart"/>
+      <w:proofErr w:type="gramStart"/>
+      <w:r>
+        <w:rPr>
+          <w:rFonts w:ascii="Courier New" w:eastAsia="Times New Roman" w:hAnsi="Courier New" w:cs="Courier New"/>
+          <w:color w:val="000000"/>
+          <w:sz w:val="20"/>
+          <w:szCs w:val="20"/>
+          <w:shd w:val="clear" w:color="auto" w:fill="F2F4FF"/>
+        </w:rPr>
+        <w:t>git</w:t>
+      </w:r>
+      <w:proofErr w:type="spellEnd"/>
+      <w:proofErr w:type="gramEnd"/>
+      <w:r>
+        <w:rPr>
+          <w:rFonts w:ascii="Courier New" w:eastAsia="Times New Roman" w:hAnsi="Courier New" w:cs="Courier New"/>
+          <w:color w:val="000000"/>
+          <w:sz w:val="20"/>
+          <w:szCs w:val="20"/>
+          <w:shd w:val="clear" w:color="auto" w:fill="F2F4FF"/>
+        </w:rPr>
+        <w:t xml:space="preserve"> </w:t>
+      </w:r>
+      <w:proofErr w:type="spellStart"/>
+      <w:r>
+        <w:rPr>
+          <w:rFonts w:ascii="Courier New" w:eastAsia="Times New Roman" w:hAnsi="Courier New" w:cs="Courier New"/>
+          <w:color w:val="000000"/>
+          <w:sz w:val="20"/>
+          <w:szCs w:val="20"/>
+          <w:shd w:val="clear" w:color="auto" w:fill="F2F4FF"/>
+        </w:rPr>
+        <w:t>init</w:t>
+      </w:r>
+      <w:proofErr w:type="spellEnd"/>
+    </w:p>
+    <w:p>
+      <w:pPr>
+        <w:shd w:val="clear" w:color="auto" w:fill="FFFFFF"/>
+      </w:pPr>
+      <w:r>
+        <w:t>This creates a new subdirectory named</w:t>
+      </w:r>
+      <w:r>
+        <w:t xml:space="preserve"> </w:t>
+      </w:r>
+      <w:r>
+        <w:rPr>
+          <w:rFonts w:ascii="Courier New" w:eastAsia="Times New Roman" w:hAnsi="Courier New" w:cs="Courier New"/>
+          <w:b/>
+          <w:bCs/>
+          <w:color w:val="000000"/>
+          <w:sz w:val="20"/>
+          <w:szCs w:val="20"/>
+          <w:shd w:val="clear" w:color="auto" w:fill="F2F4FF"/>
+        </w:rPr>
+        <w:t>.</w:t>
+      </w:r>
+      <w:proofErr w:type="spellStart"/>
+      <w:r>
+        <w:rPr>
+          <w:rFonts w:ascii="Courier New" w:eastAsia="Times New Roman" w:hAnsi="Courier New" w:cs="Courier New"/>
+          <w:color w:val="000000"/>
+          <w:sz w:val="20"/>
+          <w:szCs w:val="20"/>
+          <w:shd w:val="clear" w:color="auto" w:fill="F2F4FF"/>
+        </w:rPr>
+        <w:t>git</w:t>
+      </w:r>
+      <w:proofErr w:type="spellEnd"/>
+      <w:r>
+        <w:t xml:space="preserve"> that contains all of your necessary repository files — a </w:t>
+      </w:r>
+      <w:proofErr w:type="spellStart"/>
+      <w:r>
+        <w:t>Git</w:t>
+      </w:r>
+      <w:proofErr w:type="spellEnd"/>
+      <w:r>
+        <w:t xml:space="preserve"> repository skeleton. At this point, nothing in your project is tracked yet. (See Chapter 9 for more information about exactly </w:t>
+      </w:r>
+      <w:r>
+        <w:t>what files are contained in the</w:t>
+      </w:r>
+      <w:r>
+        <w:t xml:space="preserve"> </w:t>
+      </w:r>
+      <w:r>
+        <w:rPr>
+          <w:rFonts w:ascii="Courier New" w:eastAsia="Times New Roman" w:hAnsi="Courier New" w:cs="Courier New"/>
+          <w:b/>
+          <w:bCs/>
+          <w:color w:val="000000"/>
+          <w:sz w:val="20"/>
+          <w:szCs w:val="20"/>
+          <w:shd w:val="clear" w:color="auto" w:fill="F2F4FF"/>
+        </w:rPr>
+        <w:t>.</w:t>
+      </w:r>
+      <w:proofErr w:type="spellStart"/>
+      <w:r>
+        <w:rPr>
+          <w:rFonts w:ascii="Courier New" w:eastAsia="Times New Roman" w:hAnsi="Courier New" w:cs="Courier New"/>
+          <w:color w:val="000000"/>
+          <w:sz w:val="20"/>
+          <w:szCs w:val="20"/>
+          <w:shd w:val="clear" w:color="auto" w:fill="F2F4FF"/>
+        </w:rPr>
+        <w:t>git</w:t>
+      </w:r>
+      <w:proofErr w:type="spellEnd"/>
+      <w:r>
+        <w:t xml:space="preserve"> </w:t>
+      </w:r>
+      <w:r>
+        <w:t>directory you just created.)</w:t>
+      </w:r>
+    </w:p>
+    <w:p>
+      <w:pPr>
+        <w:shd w:val="clear" w:color="auto" w:fill="FFFFFF"/>
+      </w:pPr>
+      <w:r>
+        <w:t xml:space="preserve">If you want to start version-controlling existing files (as opposed to an empty directory), you should probably begin tracking those files and do an initial commit. You can accomplish that with a few </w:t>
+      </w:r>
+      <w:proofErr w:type="spellStart"/>
+      <w:r>
+        <w:rPr>
+          <w:rStyle w:val="sc111"/>
+        </w:rPr>
+        <w:t>git</w:t>
+      </w:r>
+      <w:proofErr w:type="spellEnd"/>
+      <w:r>
+        <w:rPr>
+          <w:rStyle w:val="sc01"/>
+        </w:rPr>
+        <w:t xml:space="preserve"> </w:t>
+      </w:r>
+      <w:r>
+        <w:rPr>
+          <w:rStyle w:val="sc111"/>
+        </w:rPr>
+        <w:t>add</w:t>
+      </w:r>
+      <w:r>
+        <w:t xml:space="preserve"> c</w:t>
+      </w:r>
+      <w:r>
+        <w:t>ommands that specify the files you want to track, followed by a commit:</w:t>
+      </w:r>
+    </w:p>
+    <w:p>
+      <w:pPr>
+        <w:shd w:val="clear" w:color="auto" w:fill="FFFFFF"/>
+        <w:spacing w:after="0" w:line="240" w:lineRule="auto"/>
+        <w:rPr>
+          <w:rFonts w:ascii="Courier New" w:eastAsia="Times New Roman" w:hAnsi="Courier New" w:cs="Courier New"/>
+          <w:color w:val="000000"/>
+          <w:sz w:val="20"/>
+          <w:szCs w:val="20"/>
+          <w:shd w:val="clear" w:color="auto" w:fill="F2F4FF"/>
+        </w:rPr>
+      </w:pPr>
+      <w:r>
+        <w:rPr>
+          <w:rFonts w:ascii="Courier New" w:eastAsia="Times New Roman" w:hAnsi="Courier New" w:cs="Courier New"/>
+          <w:color w:val="000000"/>
+          <w:sz w:val="20"/>
+          <w:szCs w:val="20"/>
+          <w:shd w:val="clear" w:color="auto" w:fill="F2F4FF"/>
+        </w:rPr>
+        <w:t xml:space="preserve">$ </w:t>
+      </w:r>
+      <w:proofErr w:type="spellStart"/>
+      <w:proofErr w:type="gramStart"/>
+      <w:r>
+        <w:rPr>
+          <w:rFonts w:ascii="Courier New" w:eastAsia="Times New Roman" w:hAnsi="Courier New" w:cs="Courier New"/>
+          <w:color w:val="000000"/>
+          <w:sz w:val="20"/>
+          <w:szCs w:val="20"/>
+          <w:shd w:val="clear" w:color="auto" w:fill="F2F4FF"/>
+        </w:rPr>
+        <w:t>git</w:t>
+      </w:r>
+      <w:proofErr w:type="spellEnd"/>
+      <w:proofErr w:type="gramEnd"/>
+      <w:r>
+        <w:rPr>
+          <w:rFonts w:ascii="Courier New" w:eastAsia="Times New Roman" w:hAnsi="Courier New" w:cs="Courier New"/>
+          <w:color w:val="000000"/>
+          <w:sz w:val="20"/>
+          <w:szCs w:val="20"/>
+          <w:shd w:val="clear" w:color="auto" w:fill="F2F4FF"/>
+        </w:rPr>
+        <w:t xml:space="preserve"> add </w:t>
+      </w:r>
+      <w:r>
+        <w:rPr>
+          <w:rFonts w:ascii="Courier New" w:eastAsia="Times New Roman" w:hAnsi="Courier New" w:cs="Courier New"/>
+          <w:b/>
+          <w:bCs/>
+          <w:color w:val="000000"/>
+          <w:sz w:val="20"/>
+          <w:szCs w:val="20"/>
+          <w:shd w:val="clear" w:color="auto" w:fill="F2F4FF"/>
+        </w:rPr>
+        <w:t>*.</w:t>
+      </w:r>
+      <w:proofErr w:type="spellStart"/>
+      <w:r>
+        <w:rPr>
+          <w:rFonts w:ascii="Courier New" w:eastAsia="Times New Roman" w:hAnsi="Courier New" w:cs="Courier New"/>
+          <w:color w:val="000000"/>
+          <w:sz w:val="20"/>
+          <w:szCs w:val="20"/>
+          <w:shd w:val="clear" w:color="auto" w:fill="F2F4FF"/>
+        </w:rPr>
+        <w:t>js</w:t>
+      </w:r>
+      <w:proofErr w:type="spellEnd"/>
+    </w:p>
+    <w:p>
+      <w:pPr>
+        <w:shd w:val="clear" w:color="auto" w:fill="FFFFFF"/>
+        <w:spacing w:after="0" w:line="240" w:lineRule="auto"/>
+        <w:rPr>
+          <w:rFonts w:ascii="Courier New" w:eastAsia="Times New Roman" w:hAnsi="Courier New" w:cs="Courier New"/>
+          <w:color w:val="000000"/>
+          <w:sz w:val="20"/>
+          <w:szCs w:val="20"/>
+          <w:shd w:val="clear" w:color="auto" w:fill="F2F4FF"/>
+        </w:rPr>
+      </w:pPr>
+      <w:r>
+        <w:rPr>
+          <w:rFonts w:ascii="Courier New" w:eastAsia="Times New Roman" w:hAnsi="Courier New" w:cs="Courier New"/>
+          <w:color w:val="000000"/>
+          <w:sz w:val="20"/>
+          <w:szCs w:val="20"/>
+          <w:shd w:val="clear" w:color="auto" w:fill="F2F4FF"/>
+        </w:rPr>
+        <w:t xml:space="preserve">$ </w:t>
+      </w:r>
+      <w:proofErr w:type="spellStart"/>
+      <w:proofErr w:type="gramStart"/>
+      <w:r>
+        <w:rPr>
+          <w:rFonts w:ascii="Courier New" w:eastAsia="Times New Roman" w:hAnsi="Courier New" w:cs="Courier New"/>
+          <w:color w:val="000000"/>
+          <w:sz w:val="20"/>
+          <w:szCs w:val="20"/>
+          <w:shd w:val="clear" w:color="auto" w:fill="F2F4FF"/>
+        </w:rPr>
+        <w:t>git</w:t>
+      </w:r>
+      <w:proofErr w:type="spellEnd"/>
+      <w:proofErr w:type="gramEnd"/>
+      <w:r>
+        <w:rPr>
+          <w:rFonts w:ascii="Courier New" w:eastAsia="Times New Roman" w:hAnsi="Courier New" w:cs="Courier New"/>
+          <w:color w:val="000000"/>
+          <w:sz w:val="20"/>
+          <w:szCs w:val="20"/>
+          <w:shd w:val="clear" w:color="auto" w:fill="F2F4FF"/>
+        </w:rPr>
+        <w:t xml:space="preserve"> add README</w:t>
+      </w:r>
+    </w:p>
+    <w:p>
+      <w:pPr>
+        <w:shd w:val="clear" w:color="auto" w:fill="FFFFFF"/>
+        <w:spacing w:after="0" w:line="480" w:lineRule="auto"/>
+        <w:rPr>
+          <w:rFonts w:ascii="Times New Roman" w:eastAsia="Times New Roman" w:hAnsi="Times New Roman" w:cs="Times New Roman"/>
+          <w:sz w:val="24"/>
+          <w:szCs w:val="24"/>
+        </w:rPr>
+      </w:pPr>
+      <w:r>
+        <w:rPr>
+          <w:rFonts w:ascii="Courier New" w:eastAsia="Times New Roman" w:hAnsi="Courier New" w:cs="Courier New"/>
+          <w:color w:val="000000"/>
+          <w:sz w:val="20"/>
+          <w:szCs w:val="20"/>
+          <w:shd w:val="clear" w:color="auto" w:fill="F2F4FF"/>
+        </w:rPr>
+        <w:t xml:space="preserve">$ </w:t>
+      </w:r>
+      <w:proofErr w:type="spellStart"/>
+      <w:proofErr w:type="gramStart"/>
+      <w:r>
+        <w:rPr>
+          <w:rFonts w:ascii="Courier New" w:eastAsia="Times New Roman" w:hAnsi="Courier New" w:cs="Courier New"/>
+          <w:color w:val="000000"/>
+          <w:sz w:val="20"/>
+          <w:szCs w:val="20"/>
+          <w:shd w:val="clear" w:color="auto" w:fill="F2F4FF"/>
+        </w:rPr>
+        <w:t>git</w:t>
+      </w:r>
+      <w:proofErr w:type="spellEnd"/>
+      <w:proofErr w:type="gramEnd"/>
+      <w:r>
+        <w:rPr>
+          <w:rFonts w:ascii="Courier New" w:eastAsia="Times New Roman" w:hAnsi="Courier New" w:cs="Courier New"/>
+          <w:color w:val="000000"/>
+          <w:sz w:val="20"/>
+          <w:szCs w:val="20"/>
+          <w:shd w:val="clear" w:color="auto" w:fill="F2F4FF"/>
+        </w:rPr>
+        <w:t xml:space="preserve"> commit </w:t>
+      </w:r>
+      <w:r>
+        <w:rPr>
+          <w:rFonts w:ascii="Courier New" w:eastAsia="Times New Roman" w:hAnsi="Courier New" w:cs="Courier New"/>
+          <w:b/>
+          <w:bCs/>
+          <w:color w:val="000000"/>
+          <w:sz w:val="20"/>
+          <w:szCs w:val="20"/>
+          <w:shd w:val="clear" w:color="auto" w:fill="F2F4FF"/>
+        </w:rPr>
+        <w:t>-</w:t>
+      </w:r>
+      <w:r>
+        <w:rPr>
+          <w:rFonts w:ascii="Courier New" w:eastAsia="Times New Roman" w:hAnsi="Courier New" w:cs="Courier New"/>
+          <w:color w:val="000000"/>
+          <w:sz w:val="20"/>
+          <w:szCs w:val="20"/>
+          <w:shd w:val="clear" w:color="auto" w:fill="F2F4FF"/>
+        </w:rPr>
+        <w:t xml:space="preserve">m </w:t>
+      </w:r>
+      <w:r>
+        <w:rPr>
+          <w:rFonts w:ascii="Courier New" w:eastAsia="Times New Roman" w:hAnsi="Courier New" w:cs="Courier New"/>
+          <w:color w:val="808080"/>
+          <w:sz w:val="20"/>
+          <w:szCs w:val="20"/>
+          <w:shd w:val="clear" w:color="auto" w:fill="F2F4FF"/>
+        </w:rPr>
+        <w:t>'initial project version'</w:t>
+      </w:r>
+    </w:p>
+    <w:p>
+      <w:pPr>
+        <w:shd w:val="clear" w:color="auto" w:fill="FFFFFF"/>
+      </w:pPr>
+      <w:r>
+        <w:t xml:space="preserve">At this point, you have a </w:t>
+      </w:r>
+      <w:proofErr w:type="spellStart"/>
+      <w:r>
+        <w:t>Git</w:t>
+      </w:r>
+      <w:proofErr w:type="spellEnd"/>
+      <w:r>
+        <w:t xml:space="preserve"> repository with tracked files and an initial commit.</w:t>
+      </w:r>
+    </w:p>
+    <w:p>
+      <w:pPr>
+        <w:pStyle w:val="Heading2"/>
+      </w:pPr>
+      <w:r>
+        <w:t>Cloning an Existing Repository</w:t>
+      </w:r>
+    </w:p>
+    <w:p>
+      <w:pPr>
+        <w:shd w:val="clear" w:color="auto" w:fill="FFFFFF"/>
+      </w:pPr>
+      <w:r>
+        <w:t xml:space="preserve">If you want to get a copy of an existing </w:t>
+      </w:r>
+      <w:proofErr w:type="spellStart"/>
+      <w:r>
+        <w:t>Git</w:t>
+      </w:r>
+      <w:proofErr w:type="spellEnd"/>
+      <w:r>
+        <w:t xml:space="preserve"> repository — for example, a project you’d like to contribute to — the command you need is</w:t>
+      </w:r>
+      <w:r>
+        <w:t xml:space="preserve"> </w:t>
+      </w:r>
+      <w:proofErr w:type="spellStart"/>
+      <w:r>
+        <w:rPr>
+          <w:rFonts w:ascii="Courier New" w:eastAsia="Times New Roman" w:hAnsi="Courier New" w:cs="Courier New"/>
+          <w:color w:val="000000"/>
+          <w:sz w:val="20"/>
+          <w:szCs w:val="20"/>
+          <w:shd w:val="clear" w:color="auto" w:fill="F2F4FF"/>
+        </w:rPr>
+        <w:t>git</w:t>
+      </w:r>
+      <w:proofErr w:type="spellEnd"/>
+      <w:r>
+        <w:rPr>
+          <w:rFonts w:ascii="Courier New" w:eastAsia="Times New Roman" w:hAnsi="Courier New" w:cs="Courier New"/>
+          <w:color w:val="000000"/>
+          <w:sz w:val="20"/>
+          <w:szCs w:val="20"/>
+          <w:shd w:val="clear" w:color="auto" w:fill="F2F4FF"/>
+        </w:rPr>
+        <w:t xml:space="preserve"> clone</w:t>
+      </w:r>
+      <w:r>
+        <w:t>. If you’re familiar with other VCS systems such as Subversion, you’ll notice that the command is</w:t>
+      </w:r>
+      <w:r>
+        <w:t xml:space="preserve"> </w:t>
+      </w:r>
+      <w:r>
+        <w:rPr>
+          <w:rFonts w:ascii="Courier New" w:eastAsia="Times New Roman" w:hAnsi="Courier New" w:cs="Courier New"/>
+          <w:color w:val="000000"/>
+          <w:sz w:val="20"/>
+          <w:szCs w:val="20"/>
+          <w:shd w:val="clear" w:color="auto" w:fill="F2F4FF"/>
+        </w:rPr>
+        <w:t>clone</w:t>
+      </w:r>
+      <w:r>
+        <w:t xml:space="preserve"> and not</w:t>
+      </w:r>
+      <w:r>
+        <w:t xml:space="preserve"> </w:t>
+      </w:r>
+      <w:r>
+        <w:rPr>
+          <w:rFonts w:ascii="Courier New" w:eastAsia="Times New Roman" w:hAnsi="Courier New" w:cs="Courier New"/>
+          <w:color w:val="000000"/>
+          <w:sz w:val="20"/>
+          <w:szCs w:val="20"/>
+          <w:shd w:val="clear" w:color="auto" w:fill="F2F4FF"/>
+        </w:rPr>
+        <w:t>checkout</w:t>
+      </w:r>
+      <w:r>
+        <w:t xml:space="preserve">. </w:t>
+      </w:r>
+      <w:r>
+        <w:t xml:space="preserve">This is an important distinction — </w:t>
+      </w:r>
+      <w:proofErr w:type="spellStart"/>
+      <w:r>
+        <w:t>Git</w:t>
+      </w:r>
+      <w:proofErr w:type="spellEnd"/>
+      <w:r>
+        <w:t xml:space="preserve"> receives a copy of nearly all data that the server has. Every version of every file for the history of the project is pulled down when you run</w:t>
+      </w:r>
+      <w:r>
+        <w:t xml:space="preserve"> </w:t>
+      </w:r>
+      <w:proofErr w:type="spellStart"/>
+      <w:r>
+        <w:rPr>
+          <w:rFonts w:ascii="Courier New" w:eastAsia="Times New Roman" w:hAnsi="Courier New" w:cs="Courier New"/>
+          <w:color w:val="000000"/>
+          <w:sz w:val="20"/>
+          <w:szCs w:val="20"/>
+          <w:shd w:val="clear" w:color="auto" w:fill="F2F4FF"/>
+        </w:rPr>
+        <w:t>git</w:t>
+      </w:r>
+      <w:proofErr w:type="spellEnd"/>
+      <w:r>
+        <w:rPr>
+          <w:rFonts w:ascii="Courier New" w:eastAsia="Times New Roman" w:hAnsi="Courier New" w:cs="Courier New"/>
+          <w:color w:val="000000"/>
+          <w:sz w:val="20"/>
+          <w:szCs w:val="20"/>
+          <w:shd w:val="clear" w:color="auto" w:fill="F2F4FF"/>
+        </w:rPr>
+        <w:t xml:space="preserve"> clone</w:t>
+      </w:r>
+      <w:r>
+        <w:t>. In fact, if your server disk gets corrupted, you can use any of the clones on any client to set the server back to the state it was in wh</w:t>
+      </w:r>
+      <w:r>
+        <w:t xml:space="preserve">en it was. </w:t>
+      </w:r>
+    </w:p>
+    <w:p>
+      <w:pPr>
+        <w:shd w:val="clear" w:color="auto" w:fill="FFFFFF"/>
+        <w:rPr>
+          <w:rFonts w:ascii="Georgia" w:hAnsi="Georgia"/>
+          <w:color w:val="4E443C"/>
+          <w:sz w:val="21"/>
+          <w:szCs w:val="21"/>
+          <w:shd w:val="clear" w:color="auto" w:fill="FCFCFA"/>
+        </w:rPr>
+      </w:pPr>
+      <w:r>
+        <w:t>You clone a repository with</w:t>
+      </w:r>
+      <w:r>
+        <w:t xml:space="preserve"> </w:t>
+      </w:r>
+      <w:proofErr w:type="spellStart"/>
+      <w:r>
+        <w:rPr>
+          <w:rFonts w:ascii="Courier New" w:eastAsia="Times New Roman" w:hAnsi="Courier New" w:cs="Courier New"/>
+          <w:color w:val="000000"/>
+          <w:sz w:val="20"/>
+          <w:szCs w:val="20"/>
+          <w:shd w:val="clear" w:color="auto" w:fill="F2F4FF"/>
+        </w:rPr>
+        <w:t>git</w:t>
+      </w:r>
+      <w:proofErr w:type="spellEnd"/>
+      <w:r>
+        <w:rPr>
+          <w:rFonts w:ascii="Courier New" w:eastAsia="Times New Roman" w:hAnsi="Courier New" w:cs="Courier New"/>
+          <w:color w:val="000000"/>
+          <w:sz w:val="20"/>
+          <w:szCs w:val="20"/>
+          <w:shd w:val="clear" w:color="auto" w:fill="F2F4FF"/>
+        </w:rPr>
+        <w:t xml:space="preserve"> clone</w:t>
+      </w:r>
+      <w:r>
+        <w:rPr>
+          <w:rFonts w:ascii="Courier New" w:eastAsia="Times New Roman" w:hAnsi="Courier New" w:cs="Courier New"/>
+          <w:color w:val="000000"/>
+          <w:sz w:val="20"/>
+          <w:szCs w:val="20"/>
+          <w:shd w:val="clear" w:color="auto" w:fill="F2F4FF"/>
+        </w:rPr>
+        <w:t xml:space="preserve"> [</w:t>
+      </w:r>
+      <w:proofErr w:type="spellStart"/>
+      <w:proofErr w:type="gramStart"/>
+      <w:r>
+        <w:rPr>
+          <w:rFonts w:ascii="Courier New" w:eastAsia="Times New Roman" w:hAnsi="Courier New" w:cs="Courier New"/>
+          <w:color w:val="000000"/>
+          <w:sz w:val="20"/>
+          <w:szCs w:val="20"/>
+          <w:shd w:val="clear" w:color="auto" w:fill="F2F4FF"/>
+        </w:rPr>
+        <w:t>url</w:t>
+      </w:r>
+      <w:proofErr w:type="spellEnd"/>
+      <w:proofErr w:type="gramEnd"/>
+      <w:r>
+        <w:rPr>
+          <w:rFonts w:ascii="Courier New" w:eastAsia="Times New Roman" w:hAnsi="Courier New" w:cs="Courier New"/>
+          <w:color w:val="000000"/>
+          <w:sz w:val="20"/>
+          <w:szCs w:val="20"/>
+          <w:shd w:val="clear" w:color="auto" w:fill="F2F4FF"/>
+        </w:rPr>
+        <w:t>]</w:t>
+      </w:r>
+      <w:r>
+        <w:t xml:space="preserve">. </w:t>
+      </w:r>
+      <w:r>
+        <w:rPr>
+          <w:rFonts w:ascii="Georgia" w:hAnsi="Georgia"/>
+          <w:color w:val="4E443C"/>
+          <w:sz w:val="21"/>
+          <w:szCs w:val="21"/>
+          <w:shd w:val="clear" w:color="auto" w:fill="FCFCFA"/>
+        </w:rPr>
+        <w:t xml:space="preserve">For example, if you want to clone the Ruby </w:t>
+      </w:r>
+      <w:proofErr w:type="spellStart"/>
+      <w:r>
+        <w:rPr>
+          <w:rFonts w:ascii="Georgia" w:hAnsi="Georgia"/>
+          <w:color w:val="4E443C"/>
+          <w:sz w:val="21"/>
+          <w:szCs w:val="21"/>
+          <w:shd w:val="clear" w:color="auto" w:fill="FCFCFA"/>
+        </w:rPr>
+        <w:t>Git</w:t>
+      </w:r>
+      <w:proofErr w:type="spellEnd"/>
+      <w:r>
+        <w:rPr>
+          <w:rFonts w:ascii="Georgia" w:hAnsi="Georgia"/>
+          <w:color w:val="4E443C"/>
+          <w:sz w:val="21"/>
+          <w:szCs w:val="21"/>
+          <w:shd w:val="clear" w:color="auto" w:fill="FCFCFA"/>
+        </w:rPr>
+        <w:t xml:space="preserve"> library called Grit, you can do so like this:</w:t>
+      </w:r>
+    </w:p>
+    <w:p>
+      <w:pPr>
+        <w:shd w:val="clear" w:color="auto" w:fill="FFFFFF"/>
+        <w:spacing w:after="0" w:line="480" w:lineRule="auto"/>
+        <w:rPr>
+          <w:rFonts w:ascii="Times New Roman" w:eastAsia="Times New Roman" w:hAnsi="Times New Roman" w:cs="Times New Roman"/>
+          <w:sz w:val="24"/>
+          <w:szCs w:val="24"/>
+        </w:rPr>
+      </w:pPr>
+      <w:r>
+        <w:rPr>
+          <w:rFonts w:ascii="Courier New" w:eastAsia="Times New Roman" w:hAnsi="Courier New" w:cs="Courier New"/>
+          <w:color w:val="000000"/>
+          <w:sz w:val="20"/>
+          <w:szCs w:val="20"/>
+          <w:shd w:val="clear" w:color="auto" w:fill="F2F4FF"/>
+        </w:rPr>
+        <w:t xml:space="preserve">$ </w:t>
+      </w:r>
+      <w:proofErr w:type="spellStart"/>
+      <w:proofErr w:type="gramStart"/>
+      <w:r>
+        <w:rPr>
+          <w:rFonts w:ascii="Courier New" w:eastAsia="Times New Roman" w:hAnsi="Courier New" w:cs="Courier New"/>
+          <w:color w:val="000000"/>
+          <w:sz w:val="20"/>
+          <w:szCs w:val="20"/>
+          <w:shd w:val="clear" w:color="auto" w:fill="F2F4FF"/>
+        </w:rPr>
+        <w:t>git</w:t>
+      </w:r>
+      <w:proofErr w:type="spellEnd"/>
+      <w:proofErr w:type="gramEnd"/>
+      <w:r>
+        <w:rPr>
+          <w:rFonts w:ascii="Courier New" w:eastAsia="Times New Roman" w:hAnsi="Courier New" w:cs="Courier New"/>
+          <w:color w:val="000000"/>
+          <w:sz w:val="20"/>
+          <w:szCs w:val="20"/>
+          <w:shd w:val="clear" w:color="auto" w:fill="F2F4FF"/>
+        </w:rPr>
+        <w:t xml:space="preserve"> clone git</w:t>
+      </w:r>
+      <w:r>
+        <w:rPr>
+          <w:rFonts w:ascii="Courier New" w:eastAsia="Times New Roman" w:hAnsi="Courier New" w:cs="Courier New"/>
+          <w:b/>
+          <w:bCs/>
+          <w:color w:val="000000"/>
+          <w:sz w:val="20"/>
+          <w:szCs w:val="20"/>
+          <w:shd w:val="clear" w:color="auto" w:fill="F2F4FF"/>
+        </w:rPr>
+        <w:t>:</w:t>
+      </w:r>
+      <w:r>
+        <w:rPr>
+          <w:rFonts w:ascii="Courier New" w:eastAsia="Times New Roman" w:hAnsi="Courier New" w:cs="Courier New"/>
+          <w:color w:val="008000"/>
+          <w:sz w:val="20"/>
+          <w:szCs w:val="20"/>
+          <w:shd w:val="clear" w:color="auto" w:fill="F2F4FF"/>
+        </w:rPr>
+        <w:t>//github.com/schacon/grit.git</w:t>
+      </w:r>
+    </w:p>
+    <w:p>
+      <w:pPr>
+        <w:shd w:val="clear" w:color="auto" w:fill="FFFFFF"/>
+      </w:pPr>
+      <w:r>
+        <w:t>That creates a directory named</w:t>
+      </w:r>
+      <w:r>
+        <w:t xml:space="preserve"> </w:t>
+      </w:r>
+      <w:r>
+        <w:rPr>
+          <w:rFonts w:ascii="Courier New" w:eastAsia="Times New Roman" w:hAnsi="Courier New" w:cs="Courier New"/>
+          <w:color w:val="000000"/>
+          <w:sz w:val="20"/>
+          <w:szCs w:val="20"/>
+          <w:shd w:val="clear" w:color="auto" w:fill="F2F4FF"/>
+        </w:rPr>
+        <w:t>grit</w:t>
+      </w:r>
+      <w:r>
+        <w:t xml:space="preserve">, initializes a </w:t>
+      </w:r>
+      <w:r>
+        <w:t>.</w:t>
+      </w:r>
+      <w:proofErr w:type="spellStart"/>
+      <w:r>
+        <w:rPr>
+          <w:rFonts w:ascii="Courier New" w:eastAsia="Times New Roman" w:hAnsi="Courier New" w:cs="Courier New"/>
+          <w:color w:val="000000"/>
+          <w:sz w:val="20"/>
+          <w:szCs w:val="20"/>
+          <w:shd w:val="clear" w:color="auto" w:fill="F2F4FF"/>
+        </w:rPr>
+        <w:t>git</w:t>
+      </w:r>
+      <w:proofErr w:type="spellEnd"/>
+      <w:r>
+        <w:t xml:space="preserve"> directory inside it, pulls down all the data for that repository, and checks out a working copy of the latest version. If you go into the new grit directory, you’ll see the project files in there, ready to be worked on or used. If you want to clone the repository into a directory named something other than </w:t>
+      </w:r>
+      <w:r>
+        <w:rPr>
+          <w:rFonts w:ascii="Courier New" w:eastAsia="Times New Roman" w:hAnsi="Courier New" w:cs="Courier New"/>
+          <w:color w:val="000000"/>
+          <w:sz w:val="20"/>
+          <w:szCs w:val="20"/>
+          <w:shd w:val="clear" w:color="auto" w:fill="F2F4FF"/>
+        </w:rPr>
+        <w:t>grit</w:t>
+      </w:r>
+      <w:r>
+        <w:t>, you can specify that as the next command-line option:</w:t>
+      </w:r>
+    </w:p>
+    <w:p>
+      <w:pPr>
+        <w:shd w:val="clear" w:color="auto" w:fill="FFFFFF"/>
+        <w:spacing w:after="0" w:line="480" w:lineRule="auto"/>
+        <w:rPr>
+          <w:rFonts w:ascii="Times New Roman" w:eastAsia="Times New Roman" w:hAnsi="Times New Roman" w:cs="Times New Roman"/>
+          <w:sz w:val="24"/>
+          <w:szCs w:val="24"/>
+        </w:rPr>
+      </w:pPr>
+      <w:r>
+        <w:rPr>
+          <w:rFonts w:ascii="Courier New" w:eastAsia="Times New Roman" w:hAnsi="Courier New" w:cs="Courier New"/>
+          <w:color w:val="000000"/>
+          <w:sz w:val="20"/>
+          <w:szCs w:val="20"/>
+          <w:shd w:val="clear" w:color="auto" w:fill="F2F4FF"/>
+        </w:rPr>
+        <w:t xml:space="preserve">$ </w:t>
+      </w:r>
+      <w:proofErr w:type="spellStart"/>
+      <w:proofErr w:type="gramStart"/>
+      <w:r>
+        <w:rPr>
+          <w:rFonts w:ascii="Courier New" w:eastAsia="Times New Roman" w:hAnsi="Courier New" w:cs="Courier New"/>
+          <w:color w:val="000000"/>
+          <w:sz w:val="20"/>
+          <w:szCs w:val="20"/>
+          <w:shd w:val="clear" w:color="auto" w:fill="F2F4FF"/>
+        </w:rPr>
+        <w:t>git</w:t>
+      </w:r>
+      <w:proofErr w:type="spellEnd"/>
+      <w:proofErr w:type="gramEnd"/>
+      <w:r>
+        <w:rPr>
+          <w:rFonts w:ascii="Courier New" w:eastAsia="Times New Roman" w:hAnsi="Courier New" w:cs="Courier New"/>
+          <w:color w:val="000000"/>
+          <w:sz w:val="20"/>
+          <w:szCs w:val="20"/>
+          <w:shd w:val="clear" w:color="auto" w:fill="F2F4FF"/>
+        </w:rPr>
+        <w:t xml:space="preserve"> clone git</w:t>
+      </w:r>
+      <w:r>
+        <w:rPr>
+          <w:rFonts w:ascii="Courier New" w:eastAsia="Times New Roman" w:hAnsi="Courier New" w:cs="Courier New"/>
+          <w:b/>
+          <w:bCs/>
+          <w:color w:val="000000"/>
+          <w:sz w:val="20"/>
+          <w:szCs w:val="20"/>
+          <w:shd w:val="clear" w:color="auto" w:fill="F2F4FF"/>
+        </w:rPr>
+        <w:t>:</w:t>
+      </w:r>
+      <w:r>
+        <w:rPr>
+          <w:rFonts w:ascii="Courier New" w:eastAsia="Times New Roman" w:hAnsi="Courier New" w:cs="Courier New"/>
+          <w:color w:val="008000"/>
+          <w:sz w:val="20"/>
+          <w:szCs w:val="20"/>
+          <w:shd w:val="clear" w:color="auto" w:fill="F2F4FF"/>
+        </w:rPr>
+        <w:t xml:space="preserve">//github.com/schacon/grit.git </w:t>
+      </w:r>
+      <w:proofErr w:type="spellStart"/>
+      <w:r>
+        <w:rPr>
+          <w:rFonts w:ascii="Courier New" w:eastAsia="Times New Roman" w:hAnsi="Courier New" w:cs="Courier New"/>
+          <w:color w:val="008000"/>
+          <w:sz w:val="20"/>
+          <w:szCs w:val="20"/>
+          <w:shd w:val="clear" w:color="auto" w:fill="F2F4FF"/>
+        </w:rPr>
+        <w:t>mygrit</w:t>
+      </w:r>
+      <w:proofErr w:type="spellEnd"/>
+    </w:p>
+    <w:p>
+      <w:pPr>
+        <w:shd w:val="clear" w:color="auto" w:fill="FFFFFF"/>
+      </w:pPr>
+      <w:r>
+        <w:t>That command does the same thing as the previous one, but the target directory is called</w:t>
+      </w:r>
+      <w:r>
+        <w:t xml:space="preserve"> </w:t>
+      </w:r>
+      <w:proofErr w:type="spellStart"/>
+      <w:r>
+        <w:rPr>
+          <w:rFonts w:ascii="Courier New" w:eastAsia="Times New Roman" w:hAnsi="Courier New" w:cs="Courier New"/>
+          <w:color w:val="000000"/>
+          <w:sz w:val="20"/>
+          <w:szCs w:val="20"/>
+          <w:shd w:val="clear" w:color="auto" w:fill="F2F4FF"/>
+        </w:rPr>
+        <w:t>myg</w:t>
+      </w:r>
+      <w:r>
+        <w:rPr>
+          <w:rFonts w:ascii="Courier New" w:eastAsia="Times New Roman" w:hAnsi="Courier New" w:cs="Courier New"/>
+          <w:color w:val="000000"/>
+          <w:sz w:val="20"/>
+          <w:szCs w:val="20"/>
+          <w:shd w:val="clear" w:color="auto" w:fill="F2F4FF"/>
+        </w:rPr>
+        <w:t>rit</w:t>
+      </w:r>
+      <w:proofErr w:type="spellEnd"/>
+    </w:p>
+    <w:p>
+      <w:pPr>
+        <w:pStyle w:val="Heading2"/>
+      </w:pPr>
+      <w:r>
+        <w:lastRenderedPageBreak/>
+        <w:t xml:space="preserve">Adding </w:t>
+      </w:r>
+      <w:proofErr w:type="spellStart"/>
+      <w:r>
+        <w:t>Git</w:t>
+      </w:r>
+      <w:proofErr w:type="spellEnd"/>
+      <w:r>
+        <w:t xml:space="preserve"> to Windows 7 Path</w:t>
+      </w:r>
+    </w:p>
+    <w:p>
+      <w:r>
+        <w:t xml:space="preserve">Note: You must have </w:t>
+      </w:r>
+      <w:proofErr w:type="spellStart"/>
+      <w:r>
+        <w:t>msysgit</w:t>
+      </w:r>
+      <w:proofErr w:type="spellEnd"/>
+      <w:r>
+        <w:t xml:space="preserve"> installed on your machine. Also, the path to my </w:t>
+      </w:r>
+      <w:proofErr w:type="spellStart"/>
+      <w:r>
+        <w:t>git</w:t>
+      </w:r>
+      <w:proofErr w:type="spellEnd"/>
+      <w:r>
+        <w:t xml:space="preserve"> install is "C:\Program Files (x86)\</w:t>
+      </w:r>
+      <w:proofErr w:type="spellStart"/>
+      <w:r>
+        <w:t>Git</w:t>
+      </w:r>
+      <w:proofErr w:type="spellEnd"/>
+      <w:r>
+        <w:t xml:space="preserve">" yours might be different. Please </w:t>
+      </w:r>
+      <w:proofErr w:type="gramStart"/>
+      <w:r>
+        <w:t>check were</w:t>
+      </w:r>
+      <w:proofErr w:type="gramEnd"/>
+      <w:r>
+        <w:t xml:space="preserve"> yours is before continuing.</w:t>
+      </w:r>
+    </w:p>
+    <w:p>
+      <w:pPr>
+        <w:pStyle w:val="Heading3"/>
+      </w:pPr>
+      <w:r>
+        <w:t>Open Windows Environment Variables/Path Window</w:t>
+      </w:r>
+    </w:p>
+    <w:p>
+      <w:pPr>
+        <w:pStyle w:val="ListParagraph"/>
+        <w:numPr>
+          <w:ilvl w:val="0"/>
+          <w:numId w:val="6"/>
+        </w:numPr>
+      </w:pPr>
+      <w:r>
+        <w:t xml:space="preserve">Right-Click on </w:t>
+      </w:r>
+      <w:r>
+        <w:rPr>
+          <w:b/>
+        </w:rPr>
+        <w:t>My Computer</w:t>
+      </w:r>
+    </w:p>
+    <w:p>
+      <w:pPr>
+        <w:pStyle w:val="ListParagraph"/>
+        <w:numPr>
+          <w:ilvl w:val="0"/>
+          <w:numId w:val="6"/>
+        </w:numPr>
+      </w:pPr>
+      <w:r>
+        <w:t xml:space="preserve">Click </w:t>
+      </w:r>
+      <w:r>
+        <w:rPr>
+          <w:b/>
+        </w:rPr>
+        <w:t>Advanced System Settings</w:t>
+      </w:r>
+      <w:r>
+        <w:t xml:space="preserve"> link from the left side column</w:t>
+      </w:r>
+    </w:p>
+    <w:p>
+      <w:pPr>
+        <w:pStyle w:val="ListParagraph"/>
+        <w:numPr>
+          <w:ilvl w:val="0"/>
+          <w:numId w:val="6"/>
+        </w:numPr>
+      </w:pPr>
+      <w:r>
+        <w:t xml:space="preserve">Click </w:t>
+      </w:r>
+      <w:r>
+        <w:rPr>
+          <w:b/>
+        </w:rPr>
+        <w:t>Environment Variables</w:t>
+      </w:r>
+      <w:r>
+        <w:t xml:space="preserve"> in the bottom of the window</w:t>
+      </w:r>
+    </w:p>
+    <w:p>
+      <w:pPr>
+        <w:pStyle w:val="ListParagraph"/>
+        <w:numPr>
+          <w:ilvl w:val="0"/>
+          <w:numId w:val="6"/>
+        </w:numPr>
+      </w:pPr>
+      <w:r>
+        <w:t xml:space="preserve">Then under </w:t>
+      </w:r>
+      <w:r>
+        <w:rPr>
+          <w:b/>
+        </w:rPr>
+        <w:t>System Variables</w:t>
+      </w:r>
+      <w:r>
+        <w:t xml:space="preserve"> look for the </w:t>
+      </w:r>
+      <w:r>
+        <w:rPr>
+          <w:b/>
+        </w:rPr>
+        <w:t>path</w:t>
+      </w:r>
+      <w:r>
+        <w:t xml:space="preserve"> variable and click </w:t>
+      </w:r>
+      <w:r>
+        <w:rPr>
+          <w:b/>
+        </w:rPr>
+        <w:t>edit</w:t>
+      </w:r>
+    </w:p>
+    <w:p>
+      <w:pPr>
+        <w:pStyle w:val="ListParagraph"/>
+        <w:numPr>
+          <w:ilvl w:val="0"/>
+          <w:numId w:val="6"/>
+        </w:numPr>
+      </w:pPr>
+      <w:r>
+        <w:t xml:space="preserve">Add the </w:t>
+      </w:r>
+      <w:proofErr w:type="spellStart"/>
+      <w:r>
+        <w:t>pwd</w:t>
+      </w:r>
+      <w:proofErr w:type="spellEnd"/>
+      <w:r>
+        <w:t xml:space="preserve"> to </w:t>
+      </w:r>
+      <w:proofErr w:type="spellStart"/>
+      <w:r>
+        <w:t>git's</w:t>
+      </w:r>
+      <w:proofErr w:type="spellEnd"/>
+      <w:r>
+        <w:t xml:space="preserve"> bin and </w:t>
+      </w:r>
+      <w:proofErr w:type="spellStart"/>
+      <w:r>
+        <w:t>cmd</w:t>
+      </w:r>
+      <w:proofErr w:type="spellEnd"/>
+      <w:r>
+        <w:t xml:space="preserve"> at the end of the string like this:</w:t>
+      </w:r>
+    </w:p>
+    <w:p>
+      <w:pPr>
+        <w:shd w:val="clear" w:color="auto" w:fill="A6A6A6" w:themeFill="background1" w:themeFillShade="A6"/>
+      </w:pPr>
+      <w:proofErr w:type="gramStart"/>
+      <w:r>
+        <w:rPr>
+          <w:rFonts w:ascii="Courier New" w:eastAsia="Times New Roman" w:hAnsi="Courier New" w:cs="Courier New"/>
+          <w:color w:val="000000"/>
+          <w:sz w:val="20"/>
+          <w:szCs w:val="20"/>
+        </w:rPr>
+        <w:t>;C</w:t>
+      </w:r>
+      <w:proofErr w:type="gramEnd"/>
+      <w:r>
+        <w:rPr>
+          <w:rFonts w:ascii="Courier New" w:eastAsia="Times New Roman" w:hAnsi="Courier New" w:cs="Courier New"/>
+          <w:color w:val="000000"/>
+          <w:sz w:val="20"/>
+          <w:szCs w:val="20"/>
+        </w:rPr>
+        <w:t>:\Program Files (x86)\</w:t>
+      </w:r>
+      <w:proofErr w:type="spellStart"/>
+      <w:r>
+        <w:rPr>
+          <w:rFonts w:ascii="Courier New" w:eastAsia="Times New Roman" w:hAnsi="Courier New" w:cs="Courier New"/>
+          <w:color w:val="000000"/>
+          <w:sz w:val="20"/>
+          <w:szCs w:val="20"/>
+        </w:rPr>
+        <w:t>Git</w:t>
+      </w:r>
+      <w:proofErr w:type="spellEnd"/>
+      <w:r>
+        <w:rPr>
+          <w:rFonts w:ascii="Courier New" w:eastAsia="Times New Roman" w:hAnsi="Courier New" w:cs="Courier New"/>
+          <w:color w:val="000000"/>
+          <w:sz w:val="20"/>
+          <w:szCs w:val="20"/>
+        </w:rPr>
+        <w:t>\</w:t>
+      </w:r>
+      <w:proofErr w:type="spellStart"/>
+      <w:r>
+        <w:rPr>
+          <w:rFonts w:ascii="Courier New" w:eastAsia="Times New Roman" w:hAnsi="Courier New" w:cs="Courier New"/>
+          <w:color w:val="000000"/>
+          <w:sz w:val="20"/>
+          <w:szCs w:val="20"/>
+        </w:rPr>
+        <w:t>bin;C</w:t>
+      </w:r>
+      <w:proofErr w:type="spellEnd"/>
+      <w:r>
+        <w:rPr>
+          <w:rFonts w:ascii="Courier New" w:eastAsia="Times New Roman" w:hAnsi="Courier New" w:cs="Courier New"/>
+          <w:color w:val="000000"/>
+          <w:sz w:val="20"/>
+          <w:szCs w:val="20"/>
+        </w:rPr>
+        <w:t>:\Program Files (x86)\</w:t>
+      </w:r>
+      <w:proofErr w:type="spellStart"/>
+      <w:r>
+        <w:rPr>
+          <w:rFonts w:ascii="Courier New" w:eastAsia="Times New Roman" w:hAnsi="Courier New" w:cs="Courier New"/>
+          <w:color w:val="000000"/>
+          <w:sz w:val="20"/>
+          <w:szCs w:val="20"/>
+        </w:rPr>
+        <w:t>Git</w:t>
+      </w:r>
+      <w:proofErr w:type="spellEnd"/>
+      <w:r>
+        <w:rPr>
+          <w:rFonts w:ascii="Courier New" w:eastAsia="Times New Roman" w:hAnsi="Courier New" w:cs="Courier New"/>
+          <w:color w:val="000000"/>
+          <w:sz w:val="20"/>
+          <w:szCs w:val="20"/>
+        </w:rPr>
+        <w:t>\</w:t>
+      </w:r>
+      <w:proofErr w:type="spellStart"/>
+      <w:r>
+        <w:rPr>
+          <w:rFonts w:ascii="Courier New" w:eastAsia="Times New Roman" w:hAnsi="Courier New" w:cs="Courier New"/>
+          <w:color w:val="000000"/>
+          <w:sz w:val="20"/>
+          <w:szCs w:val="20"/>
+        </w:rPr>
+        <w:t>cmd</w:t>
+      </w:r>
+      <w:proofErr w:type="spellEnd"/>
+    </w:p>
+    <w:p>
+      <w:r>
+        <w:t xml:space="preserve">Now test it out in PowerShell; type </w:t>
+      </w:r>
+      <w:proofErr w:type="spellStart"/>
+      <w:r>
+        <w:t>git</w:t>
+      </w:r>
+      <w:proofErr w:type="spellEnd"/>
+      <w:r>
+        <w:t xml:space="preserve"> and see if it recognizes the command.</w:t>
+      </w:r>
+      <w:bookmarkStart w:id="4" w:name="_GoBack"/>
+      <w:bookmarkEnd w:id="4"/>
+    </w:p>
+    <w:p>
+      <w:pPr>
+        <w:shd w:val="clear" w:color="auto" w:fill="FFFFFF"/>
+        <w:rPr>
+          <w:rFonts w:ascii="Times New Roman" w:eastAsia="Times New Roman" w:hAnsi="Times New Roman" w:cs="Times New Roman"/>
+          <w:sz w:val="24"/>
+          <w:szCs w:val="24"/>
+        </w:rPr>
+      </w:pPr>
     </w:p>
     <w:sectPr>
       <w:pgSz w:w="12240" w:h="15840"/>
@@ -5838,9 +8020,9 @@
     </w:lvl>
   </w:abstractNum>
   <w:abstractNum w:abstractNumId="1">
-    <w:nsid w:val="2F1F63B5"/>
+    <w:nsid w:val="14930093"/>
     <w:multiLevelType w:val="hybridMultilevel"/>
-    <w:tmpl w:val="A9604DD6"/>
+    <w:tmpl w:val="5204ECF4"/>
     <w:lvl w:ilvl="0" w:tplc="04090001">
       <w:start w:val="1"/>
       <w:numFmt w:val="bullet"/>
@@ -5951,9 +8133,9 @@
     </w:lvl>
   </w:abstractNum>
   <w:abstractNum w:abstractNumId="2">
-    <w:nsid w:val="3482247B"/>
+    <w:nsid w:val="2F1F63B5"/>
     <w:multiLevelType w:val="hybridMultilevel"/>
-    <w:tmpl w:val="BA409BD2"/>
+    <w:tmpl w:val="A9604DD6"/>
     <w:lvl w:ilvl="0" w:tplc="04090001">
       <w:start w:val="1"/>
       <w:numFmt w:val="bullet"/>
@@ -6064,9 +8246,9 @@
     </w:lvl>
   </w:abstractNum>
   <w:abstractNum w:abstractNumId="3">
-    <w:nsid w:val="3FD1031D"/>
+    <w:nsid w:val="3482247B"/>
     <w:multiLevelType w:val="hybridMultilevel"/>
-    <w:tmpl w:val="323CB0B2"/>
+    <w:tmpl w:val="BA409BD2"/>
     <w:lvl w:ilvl="0" w:tplc="04090001">
       <w:start w:val="1"/>
       <w:numFmt w:val="bullet"/>
@@ -6177,9 +8359,9 @@
     </w:lvl>
   </w:abstractNum>
   <w:abstractNum w:abstractNumId="4">
-    <w:nsid w:val="5159078D"/>
+    <w:nsid w:val="3FD1031D"/>
     <w:multiLevelType w:val="hybridMultilevel"/>
-    <w:tmpl w:val="972AA038"/>
+    <w:tmpl w:val="323CB0B2"/>
     <w:lvl w:ilvl="0" w:tplc="04090001">
       <w:start w:val="1"/>
       <w:numFmt w:val="bullet"/>
@@ -6289,20 +8471,136 @@
       </w:rPr>
     </w:lvl>
   </w:abstractNum>
+  <w:abstractNum w:abstractNumId="5">
+    <w:nsid w:val="5159078D"/>
+    <w:multiLevelType w:val="hybridMultilevel"/>
+    <w:tmpl w:val="972AA038"/>
+    <w:lvl w:ilvl="0" w:tplc="04090001">
+      <w:start w:val="1"/>
+      <w:numFmt w:val="bullet"/>
+      <w:lvlText w:val=""/>
+      <w:lvlJc w:val="left"/>
+      <w:pPr>
+        <w:ind w:left="720" w:hanging="360"/>
+      </w:pPr>
+      <w:rPr>
+        <w:rFonts w:ascii="Symbol" w:hAnsi="Symbol" w:hint="default"/>
+      </w:rPr>
+    </w:lvl>
+    <w:lvl w:ilvl="1" w:tplc="04090003" w:tentative="1">
+      <w:start w:val="1"/>
+      <w:numFmt w:val="bullet"/>
+      <w:lvlText w:val="o"/>
+      <w:lvlJc w:val="left"/>
+      <w:pPr>
+        <w:ind w:left="1440" w:hanging="360"/>
+      </w:pPr>
+      <w:rPr>
+        <w:rFonts w:ascii="Courier New" w:hAnsi="Courier New" w:cs="Courier New" w:hint="default"/>
+      </w:rPr>
+    </w:lvl>
+    <w:lvl w:ilvl="2" w:tplc="04090005" w:tentative="1">
+      <w:start w:val="1"/>
+      <w:numFmt w:val="bullet"/>
+      <w:lvlText w:val=""/>
+      <w:lvlJc w:val="left"/>
+      <w:pPr>
+        <w:ind w:left="2160" w:hanging="360"/>
+      </w:pPr>
+      <w:rPr>
+        <w:rFonts w:ascii="Wingdings" w:hAnsi="Wingdings" w:hint="default"/>
+      </w:rPr>
+    </w:lvl>
+    <w:lvl w:ilvl="3" w:tplc="04090001" w:tentative="1">
+      <w:start w:val="1"/>
+      <w:numFmt w:val="bullet"/>
+      <w:lvlText w:val=""/>
+      <w:lvlJc w:val="left"/>
+      <w:pPr>
+        <w:ind w:left="2880" w:hanging="360"/>
+      </w:pPr>
+      <w:rPr>
+        <w:rFonts w:ascii="Symbol" w:hAnsi="Symbol" w:hint="default"/>
+      </w:rPr>
+    </w:lvl>
+    <w:lvl w:ilvl="4" w:tplc="04090003" w:tentative="1">
+      <w:start w:val="1"/>
+      <w:numFmt w:val="bullet"/>
+      <w:lvlText w:val="o"/>
+      <w:lvlJc w:val="left"/>
+      <w:pPr>
+        <w:ind w:left="3600" w:hanging="360"/>
+      </w:pPr>
+      <w:rPr>
+        <w:rFonts w:ascii="Courier New" w:hAnsi="Courier New" w:cs="Courier New" w:hint="default"/>
+      </w:rPr>
+    </w:lvl>
+    <w:lvl w:ilvl="5" w:tplc="04090005" w:tentative="1">
+      <w:start w:val="1"/>
+      <w:numFmt w:val="bullet"/>
+      <w:lvlText w:val=""/>
+      <w:lvlJc w:val="left"/>
+      <w:pPr>
+        <w:ind w:left="4320" w:hanging="360"/>
+      </w:pPr>
+      <w:rPr>
+        <w:rFonts w:ascii="Wingdings" w:hAnsi="Wingdings" w:hint="default"/>
+      </w:rPr>
+    </w:lvl>
+    <w:lvl w:ilvl="6" w:tplc="04090001" w:tentative="1">
+      <w:start w:val="1"/>
+      <w:numFmt w:val="bullet"/>
+      <w:lvlText w:val=""/>
+      <w:lvlJc w:val="left"/>
+      <w:pPr>
+        <w:ind w:left="5040" w:hanging="360"/>
+      </w:pPr>
+      <w:rPr>
+        <w:rFonts w:ascii="Symbol" w:hAnsi="Symbol" w:hint="default"/>
+      </w:rPr>
+    </w:lvl>
+    <w:lvl w:ilvl="7" w:tplc="04090003" w:tentative="1">
+      <w:start w:val="1"/>
+      <w:numFmt w:val="bullet"/>
+      <w:lvlText w:val="o"/>
+      <w:lvlJc w:val="left"/>
+      <w:pPr>
+        <w:ind w:left="5760" w:hanging="360"/>
+      </w:pPr>
+      <w:rPr>
+        <w:rFonts w:ascii="Courier New" w:hAnsi="Courier New" w:cs="Courier New" w:hint="default"/>
+      </w:rPr>
+    </w:lvl>
+    <w:lvl w:ilvl="8" w:tplc="04090005" w:tentative="1">
+      <w:start w:val="1"/>
+      <w:numFmt w:val="bullet"/>
+      <w:lvlText w:val=""/>
+      <w:lvlJc w:val="left"/>
+      <w:pPr>
+        <w:ind w:left="6480" w:hanging="360"/>
+      </w:pPr>
+      <w:rPr>
+        <w:rFonts w:ascii="Wingdings" w:hAnsi="Wingdings" w:hint="default"/>
+      </w:rPr>
+    </w:lvl>
+  </w:abstractNum>
   <w:num w:numId="1">
-    <w:abstractNumId w:val="1"/>
+    <w:abstractNumId w:val="2"/>
   </w:num>
   <w:num w:numId="2">
-    <w:abstractNumId w:val="2"/>
+    <w:abstractNumId w:val="3"/>
   </w:num>
   <w:num w:numId="3">
-    <w:abstractNumId w:val="4"/>
+    <w:abstractNumId w:val="5"/>
   </w:num>
   <w:num w:numId="4">
-    <w:abstractNumId w:val="3"/>
+    <w:abstractNumId w:val="4"/>
   </w:num>
   <w:num w:numId="5">
     <w:abstractNumId w:val="0"/>
+  </w:num>
+  <w:num w:numId="6">
+    <w:abstractNumId w:val="1"/>
   </w:num>
 </w:numbering>
 </file>
@@ -6605,7 +8903,6 @@
   <w:style w:type="character" w:default="1" w:styleId="DefaultParagraphFont">
     <w:name w:val="Default Paragraph Font"/>
     <w:uiPriority w:val="1"/>
-    <w:semiHidden/>
     <w:unhideWhenUsed/>
   </w:style>
   <w:style w:type="table" w:default="1" w:styleId="TableNormal">
@@ -6813,6 +9110,84 @@
       <w:i/>
       <w:iCs/>
       <w:color w:val="243F60" w:themeColor="accent1" w:themeShade="7F"/>
+    </w:rPr>
+  </w:style>
+  <w:style w:type="character" w:customStyle="1" w:styleId="sc111">
+    <w:name w:val="sc111"/>
+    <w:basedOn w:val="DefaultParagraphFont"/>
+    <w:rsid w:val="00DF510E"/>
+    <w:rPr>
+      <w:rFonts w:ascii="Courier New" w:hAnsi="Courier New" w:cs="Courier New" w:hint="default"/>
+      <w:color w:val="000000"/>
+      <w:sz w:val="20"/>
+      <w:szCs w:val="20"/>
+      <w:shd w:val="clear" w:color="auto" w:fill="F2F4FF"/>
+    </w:rPr>
+  </w:style>
+  <w:style w:type="character" w:customStyle="1" w:styleId="sc01">
+    <w:name w:val="sc01"/>
+    <w:basedOn w:val="DefaultParagraphFont"/>
+    <w:rsid w:val="00DF510E"/>
+    <w:rPr>
+      <w:rFonts w:ascii="Courier New" w:hAnsi="Courier New" w:cs="Courier New" w:hint="default"/>
+      <w:color w:val="000000"/>
+      <w:sz w:val="20"/>
+      <w:szCs w:val="20"/>
+      <w:shd w:val="clear" w:color="auto" w:fill="F2F4FF"/>
+    </w:rPr>
+  </w:style>
+  <w:style w:type="character" w:customStyle="1" w:styleId="sc101">
+    <w:name w:val="sc101"/>
+    <w:basedOn w:val="DefaultParagraphFont"/>
+    <w:rsid w:val="00DF510E"/>
+    <w:rPr>
+      <w:rFonts w:ascii="Courier New" w:hAnsi="Courier New" w:cs="Courier New" w:hint="default"/>
+      <w:b/>
+      <w:bCs/>
+      <w:color w:val="000000"/>
+      <w:sz w:val="20"/>
+      <w:szCs w:val="20"/>
+      <w:shd w:val="clear" w:color="auto" w:fill="F2F4FF"/>
+    </w:rPr>
+  </w:style>
+  <w:style w:type="character" w:customStyle="1" w:styleId="sc71">
+    <w:name w:val="sc71"/>
+    <w:basedOn w:val="DefaultParagraphFont"/>
+    <w:rsid w:val="00E32EB1"/>
+    <w:rPr>
+      <w:rFonts w:ascii="Courier New" w:hAnsi="Courier New" w:cs="Courier New" w:hint="default"/>
+      <w:color w:val="808080"/>
+      <w:sz w:val="20"/>
+      <w:szCs w:val="20"/>
+      <w:shd w:val="clear" w:color="auto" w:fill="F2F4FF"/>
+    </w:rPr>
+  </w:style>
+  <w:style w:type="character" w:customStyle="1" w:styleId="apple-converted-space">
+    <w:name w:val="apple-converted-space"/>
+    <w:basedOn w:val="DefaultParagraphFont"/>
+    <w:rsid w:val="00A277D4"/>
+  </w:style>
+  <w:style w:type="character" w:customStyle="1" w:styleId="sc21">
+    <w:name w:val="sc21"/>
+    <w:basedOn w:val="DefaultParagraphFont"/>
+    <w:rsid w:val="00A277D4"/>
+    <w:rPr>
+      <w:rFonts w:ascii="Courier New" w:hAnsi="Courier New" w:cs="Courier New" w:hint="default"/>
+      <w:color w:val="008000"/>
+      <w:sz w:val="20"/>
+      <w:szCs w:val="20"/>
+      <w:shd w:val="clear" w:color="auto" w:fill="F2F4FF"/>
+    </w:rPr>
+  </w:style>
+  <w:style w:type="character" w:customStyle="1" w:styleId="sc0">
+    <w:name w:val="sc0"/>
+    <w:basedOn w:val="DefaultParagraphFont"/>
+    <w:rsid w:val="004D1B3A"/>
+    <w:rPr>
+      <w:rFonts w:ascii="Courier New" w:hAnsi="Courier New" w:cs="Courier New" w:hint="default"/>
+      <w:color w:val="000000"/>
+      <w:sz w:val="20"/>
+      <w:szCs w:val="20"/>
     </w:rPr>
   </w:style>
 </w:styles>
@@ -7116,7 +9491,6 @@
   <w:style w:type="character" w:default="1" w:styleId="DefaultParagraphFont">
     <w:name w:val="Default Paragraph Font"/>
     <w:uiPriority w:val="1"/>
-    <w:semiHidden/>
     <w:unhideWhenUsed/>
   </w:style>
   <w:style w:type="table" w:default="1" w:styleId="TableNormal">
@@ -7324,6 +9698,84 @@
       <w:i/>
       <w:iCs/>
       <w:color w:val="243F60" w:themeColor="accent1" w:themeShade="7F"/>
+    </w:rPr>
+  </w:style>
+  <w:style w:type="character" w:customStyle="1" w:styleId="sc111">
+    <w:name w:val="sc111"/>
+    <w:basedOn w:val="DefaultParagraphFont"/>
+    <w:rsid w:val="00DF510E"/>
+    <w:rPr>
+      <w:rFonts w:ascii="Courier New" w:hAnsi="Courier New" w:cs="Courier New" w:hint="default"/>
+      <w:color w:val="000000"/>
+      <w:sz w:val="20"/>
+      <w:szCs w:val="20"/>
+      <w:shd w:val="clear" w:color="auto" w:fill="F2F4FF"/>
+    </w:rPr>
+  </w:style>
+  <w:style w:type="character" w:customStyle="1" w:styleId="sc01">
+    <w:name w:val="sc01"/>
+    <w:basedOn w:val="DefaultParagraphFont"/>
+    <w:rsid w:val="00DF510E"/>
+    <w:rPr>
+      <w:rFonts w:ascii="Courier New" w:hAnsi="Courier New" w:cs="Courier New" w:hint="default"/>
+      <w:color w:val="000000"/>
+      <w:sz w:val="20"/>
+      <w:szCs w:val="20"/>
+      <w:shd w:val="clear" w:color="auto" w:fill="F2F4FF"/>
+    </w:rPr>
+  </w:style>
+  <w:style w:type="character" w:customStyle="1" w:styleId="sc101">
+    <w:name w:val="sc101"/>
+    <w:basedOn w:val="DefaultParagraphFont"/>
+    <w:rsid w:val="00DF510E"/>
+    <w:rPr>
+      <w:rFonts w:ascii="Courier New" w:hAnsi="Courier New" w:cs="Courier New" w:hint="default"/>
+      <w:b/>
+      <w:bCs/>
+      <w:color w:val="000000"/>
+      <w:sz w:val="20"/>
+      <w:szCs w:val="20"/>
+      <w:shd w:val="clear" w:color="auto" w:fill="F2F4FF"/>
+    </w:rPr>
+  </w:style>
+  <w:style w:type="character" w:customStyle="1" w:styleId="sc71">
+    <w:name w:val="sc71"/>
+    <w:basedOn w:val="DefaultParagraphFont"/>
+    <w:rsid w:val="00E32EB1"/>
+    <w:rPr>
+      <w:rFonts w:ascii="Courier New" w:hAnsi="Courier New" w:cs="Courier New" w:hint="default"/>
+      <w:color w:val="808080"/>
+      <w:sz w:val="20"/>
+      <w:szCs w:val="20"/>
+      <w:shd w:val="clear" w:color="auto" w:fill="F2F4FF"/>
+    </w:rPr>
+  </w:style>
+  <w:style w:type="character" w:customStyle="1" w:styleId="apple-converted-space">
+    <w:name w:val="apple-converted-space"/>
+    <w:basedOn w:val="DefaultParagraphFont"/>
+    <w:rsid w:val="00A277D4"/>
+  </w:style>
+  <w:style w:type="character" w:customStyle="1" w:styleId="sc21">
+    <w:name w:val="sc21"/>
+    <w:basedOn w:val="DefaultParagraphFont"/>
+    <w:rsid w:val="00A277D4"/>
+    <w:rPr>
+      <w:rFonts w:ascii="Courier New" w:hAnsi="Courier New" w:cs="Courier New" w:hint="default"/>
+      <w:color w:val="008000"/>
+      <w:sz w:val="20"/>
+      <w:szCs w:val="20"/>
+      <w:shd w:val="clear" w:color="auto" w:fill="F2F4FF"/>
+    </w:rPr>
+  </w:style>
+  <w:style w:type="character" w:customStyle="1" w:styleId="sc0">
+    <w:name w:val="sc0"/>
+    <w:basedOn w:val="DefaultParagraphFont"/>
+    <w:rsid w:val="004D1B3A"/>
+    <w:rPr>
+      <w:rFonts w:ascii="Courier New" w:hAnsi="Courier New" w:cs="Courier New" w:hint="default"/>
+      <w:color w:val="000000"/>
+      <w:sz w:val="20"/>
+      <w:szCs w:val="20"/>
     </w:rPr>
   </w:style>
 </w:styles>
@@ -7612,4 +10064,16 @@
   <a:objectDefaults/>
   <a:extraClrSchemeLst/>
 </a:theme>
+</file>
+
+<file path=customXml/item1.xml><?xml version="1.0" encoding="utf-8"?>
+<b:Sources xmlns:b="http://schemas.openxmlformats.org/officeDocument/2006/bibliography" xmlns="http://schemas.openxmlformats.org/officeDocument/2006/bibliography" SelectedStyle="\APA.XSL" StyleName="APA"/>
+</file>
+
+<file path=customXml/itemProps1.xml><?xml version="1.0" encoding="utf-8"?>
+<ds:datastoreItem xmlns:ds="http://schemas.openxmlformats.org/officeDocument/2006/customXml" ds:itemID="{10FF6ED7-9AA2-42FA-B413-ED3DD5569061}">
+  <ds:schemaRefs>
+    <ds:schemaRef ds:uri="http://schemas.openxmlformats.org/officeDocument/2006/bibliography"/>
+  </ds:schemaRefs>
+</ds:datastoreItem>
 </file>
</xml_diff>